<commit_message>
[Added] update report and add pictures
</commit_message>
<xml_diff>
--- a/File/Rapport/[DRAVET-AUDA]Rapport intermediaire.docx
+++ b/File/Rapport/[DRAVET-AUDA]Rapport intermediaire.docx
@@ -1,6 +1,6 @@
 
 <file path=word/document.xml><?xml version="1.0" encoding="utf-8"?>
-<w:document xmlns:wpc="http://schemas.microsoft.com/office/word/2010/wordprocessingCanvas" xmlns:mc="http://schemas.openxmlformats.org/markup-compatibility/2006" xmlns:o="urn:schemas-microsoft-com:office:office" xmlns:r="http://schemas.openxmlformats.org/officeDocument/2006/relationships" xmlns:m="http://schemas.openxmlformats.org/officeDocument/2006/math" xmlns:v="urn:schemas-microsoft-com:vml" xmlns:wp14="http://schemas.microsoft.com/office/word/2010/wordprocessingDrawing" xmlns:wp="http://schemas.openxmlformats.org/drawingml/2006/wordprocessingDrawing" xmlns:w10="urn:schemas-microsoft-com:office:word" xmlns:w="http://schemas.openxmlformats.org/wordprocessingml/2006/main" xmlns:w14="http://schemas.microsoft.com/office/word/2010/wordml" xmlns:w15="http://schemas.microsoft.com/office/word/2012/wordml" xmlns:wpg="http://schemas.microsoft.com/office/word/2010/wordprocessingGroup" xmlns:wpi="http://schemas.microsoft.com/office/word/2010/wordprocessingInk" xmlns:wne="http://schemas.microsoft.com/office/word/2006/wordml" xmlns:wps="http://schemas.microsoft.com/office/word/2010/wordprocessingShape" mc:Ignorable="w14 w15 wp14">
+<w:document xmlns:wpc="http://schemas.microsoft.com/office/word/2010/wordprocessingCanvas" xmlns:mo="http://schemas.microsoft.com/office/mac/office/2008/main" xmlns:mc="http://schemas.openxmlformats.org/markup-compatibility/2006" xmlns:mv="urn:schemas-microsoft-com:mac:vml" xmlns:o="urn:schemas-microsoft-com:office:office" xmlns:r="http://schemas.openxmlformats.org/officeDocument/2006/relationships" xmlns:m="http://schemas.openxmlformats.org/officeDocument/2006/math" xmlns:v="urn:schemas-microsoft-com:vml" xmlns:wp14="http://schemas.microsoft.com/office/word/2010/wordprocessingDrawing" xmlns:wp="http://schemas.openxmlformats.org/drawingml/2006/wordprocessingDrawing" xmlns:w10="urn:schemas-microsoft-com:office:word" xmlns:w="http://schemas.openxmlformats.org/wordprocessingml/2006/main" xmlns:w14="http://schemas.microsoft.com/office/word/2010/wordml" xmlns:w15="http://schemas.microsoft.com/office/word/2012/wordml" xmlns:wpg="http://schemas.microsoft.com/office/word/2010/wordprocessingGroup" xmlns:wpi="http://schemas.microsoft.com/office/word/2010/wordprocessingInk" xmlns:wne="http://schemas.microsoft.com/office/word/2006/wordml" xmlns:wps="http://schemas.microsoft.com/office/word/2010/wordprocessingShape" mc:Ignorable="w14 w15 wp14 mv">
   <w:body>
     <w:p>
       <w:r>
@@ -87,11 +87,11 @@
           </mc:Choice>
           <mc:Fallback>
             <w:pict>
-              <v:shapetype w14:anchorId="65A12FD0" id="_x0000_t202" coordsize="21600,21600" o:spt="202" path="m,l,21600r21600,l21600,xe">
+              <v:shapetype w14:anchorId="65A12FD0" id="_x0000_t202" coordsize="21600,21600" o:spt="202" path="m0,0l0,21600,21600,21600,21600,0xe">
                 <v:stroke joinstyle="miter"/>
                 <v:path gradientshapeok="t" o:connecttype="rect"/>
               </v:shapetype>
-              <v:shape id="Zone de texte 4" o:spid="_x0000_s1026" type="#_x0000_t202" style="position:absolute;left:0;text-align:left;margin-left:175.5pt;margin-top:205.15pt;width:418.25pt;height:71.95pt;z-index:251664384;visibility:visible;mso-wrap-style:square;mso-width-percent:0;mso-height-percent:0;mso-wrap-distance-left:9pt;mso-wrap-distance-top:0;mso-wrap-distance-right:9pt;mso-wrap-distance-bottom:0;mso-position-horizontal:absolute;mso-position-horizontal-relative:page;mso-position-vertical:absolute;mso-position-vertical-relative:text;mso-width-percent:0;mso-height-percent:0;mso-width-relative:margin;mso-height-relative:margin;v-text-anchor:top" o:gfxdata="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" filled="f" stroked="f" strokeweight=".5pt">
+              <v:shape id="Zone de texte 4" o:spid="_x0000_s1026" type="#_x0000_t202" style="position:absolute;left:0;text-align:left;margin-left:175.5pt;margin-top:205.15pt;width:418.25pt;height:71.95pt;z-index:251664384;visibility:visible;mso-wrap-style:square;mso-width-percent:0;mso-height-percent:0;mso-wrap-distance-left:9pt;mso-wrap-distance-top:0;mso-wrap-distance-right:9pt;mso-wrap-distance-bottom:0;mso-position-horizontal:absolute;mso-position-horizontal-relative:page;mso-position-vertical:absolute;mso-position-vertical-relative:text;mso-width-percent:0;mso-height-percent:0;mso-width-relative:margin;mso-height-relative:margin;v-text-anchor:top" o:gfxdata="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" filled="f" stroked="f" strokeweight=".5pt">
                 <v:textbox>
                   <w:txbxContent>
                     <w:p>
@@ -208,7 +208,7 @@
           </mc:Choice>
           <mc:Fallback>
             <w:pict>
-              <v:shape w14:anchorId="628B7163" id="Zone de texte 5" o:spid="_x0000_s1027" type="#_x0000_t202" style="position:absolute;left:0;text-align:left;margin-left:171pt;margin-top:288.4pt;width:424.15pt;height:34.35pt;z-index:251666432;visibility:visible;mso-wrap-style:square;mso-width-percent:0;mso-height-percent:0;mso-wrap-distance-left:9pt;mso-wrap-distance-top:0;mso-wrap-distance-right:9pt;mso-wrap-distance-bottom:0;mso-position-horizontal:absolute;mso-position-horizontal-relative:page;mso-position-vertical:absolute;mso-position-vertical-relative:text;mso-width-percent:0;mso-height-percent:0;mso-width-relative:margin;mso-height-relative:margin;v-text-anchor:top" o:gfxdata="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" filled="f" stroked="f" strokeweight=".5pt">
+              <v:shape w14:anchorId="628B7163" id="Zone de texte 5" o:spid="_x0000_s1027" type="#_x0000_t202" style="position:absolute;left:0;text-align:left;margin-left:171pt;margin-top:288.4pt;width:424.15pt;height:34.35pt;z-index:251666432;visibility:visible;mso-wrap-style:square;mso-width-percent:0;mso-height-percent:0;mso-wrap-distance-left:9pt;mso-wrap-distance-top:0;mso-wrap-distance-right:9pt;mso-wrap-distance-bottom:0;mso-position-horizontal:absolute;mso-position-horizontal-relative:page;mso-position-vertical:absolute;mso-position-vertical-relative:text;mso-width-percent:0;mso-height-percent:0;mso-width-relative:margin;mso-height-relative:margin;v-text-anchor:top" o:gfxdata="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" filled="f" stroked="f" strokeweight=".5pt">
                 <v:textbox>
                   <w:txbxContent>
                     <w:p>
@@ -324,7 +324,7 @@
           </mc:Choice>
           <mc:Fallback>
             <w:pict>
-              <v:shape w14:anchorId="312E3BBC" id="Zone de texte 10" o:spid="_x0000_s1028" type="#_x0000_t202" style="position:absolute;left:0;text-align:left;margin-left:55.15pt;margin-top:736.9pt;width:285.75pt;height:35pt;z-index:251674624;visibility:visible;mso-wrap-style:square;mso-width-percent:0;mso-height-percent:0;mso-wrap-distance-left:9pt;mso-wrap-distance-top:0;mso-wrap-distance-right:9pt;mso-wrap-distance-bottom:0;mso-position-horizontal:absolute;mso-position-horizontal-relative:margin;mso-position-vertical:absolute;mso-position-vertical-relative:text;mso-width-percent:0;mso-height-percent:0;mso-width-relative:margin;mso-height-relative:margin;v-text-anchor:top" o:gfxdata="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" filled="f" stroked="f" strokeweight=".5pt">
+              <v:shape w14:anchorId="312E3BBC" id="Zone de texte 10" o:spid="_x0000_s1028" type="#_x0000_t202" style="position:absolute;left:0;text-align:left;margin-left:55.15pt;margin-top:736.9pt;width:285.75pt;height:35pt;z-index:251674624;visibility:visible;mso-wrap-style:square;mso-width-percent:0;mso-height-percent:0;mso-wrap-distance-left:9pt;mso-wrap-distance-top:0;mso-wrap-distance-right:9pt;mso-wrap-distance-bottom:0;mso-position-horizontal:absolute;mso-position-horizontal-relative:margin;mso-position-vertical:absolute;mso-position-vertical-relative:text;mso-width-percent:0;mso-height-percent:0;mso-width-relative:margin;mso-height-relative:margin;v-text-anchor:top" o:gfxdata="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" filled="f" stroked="f" strokeweight=".5pt">
                 <v:textbox>
                   <w:txbxContent>
                     <w:p>
@@ -466,7 +466,7 @@
           </mc:Choice>
           <mc:Fallback>
             <w:pict>
-              <v:shape w14:anchorId="2E436118" id="Zone de texte 8" o:spid="_x0000_s1029" type="#_x0000_t202" style="position:absolute;left:0;text-align:left;margin-left:39.75pt;margin-top:557.8pt;width:338.5pt;height:115pt;z-index:251672576;visibility:visible;mso-wrap-style:square;mso-width-percent:0;mso-height-percent:0;mso-wrap-distance-left:9pt;mso-wrap-distance-top:0;mso-wrap-distance-right:9pt;mso-wrap-distance-bottom:0;mso-position-horizontal:absolute;mso-position-horizontal-relative:page;mso-position-vertical:absolute;mso-position-vertical-relative:text;mso-width-percent:0;mso-height-percent:0;mso-width-relative:margin;mso-height-relative:margin;v-text-anchor:top" o:gfxdata="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" filled="f" stroked="f" strokeweight=".5pt">
+              <v:shape w14:anchorId="2E436118" id="Zone de texte 8" o:spid="_x0000_s1029" type="#_x0000_t202" style="position:absolute;left:0;text-align:left;margin-left:39.75pt;margin-top:557.8pt;width:338.5pt;height:115pt;z-index:251672576;visibility:visible;mso-wrap-style:square;mso-width-percent:0;mso-height-percent:0;mso-wrap-distance-left:9pt;mso-wrap-distance-top:0;mso-wrap-distance-right:9pt;mso-wrap-distance-bottom:0;mso-position-horizontal:absolute;mso-position-horizontal-relative:page;mso-position-vertical:absolute;mso-position-vertical-relative:text;mso-width-percent:0;mso-height-percent:0;mso-width-relative:margin;mso-height-relative:margin;v-text-anchor:top" o:gfxdata="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" filled="f" stroked="f" strokeweight=".5pt">
                 <v:textbox>
                   <w:txbxContent>
                     <w:p>
@@ -579,7 +579,7 @@
           </mc:Choice>
           <mc:Fallback>
             <w:pict>
-              <v:shape w14:anchorId="4E30594A" id="Zone de texte 7" o:spid="_x0000_s1030" type="#_x0000_t202" style="position:absolute;left:0;text-align:left;margin-left:39.75pt;margin-top:516.95pt;width:293.35pt;height:34.35pt;z-index:251670528;visibility:visible;mso-wrap-style:square;mso-width-percent:0;mso-height-percent:0;mso-wrap-distance-left:9pt;mso-wrap-distance-top:0;mso-wrap-distance-right:9pt;mso-wrap-distance-bottom:0;mso-position-horizontal:absolute;mso-position-horizontal-relative:page;mso-position-vertical:absolute;mso-position-vertical-relative:text;mso-width-percent:0;mso-height-percent:0;mso-width-relative:margin;mso-height-relative:margin;v-text-anchor:top" o:gfxdata="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" filled="f" stroked="f" strokeweight=".5pt">
+              <v:shape w14:anchorId="4E30594A" id="Zone de texte 7" o:spid="_x0000_s1030" type="#_x0000_t202" style="position:absolute;left:0;text-align:left;margin-left:39.75pt;margin-top:516.95pt;width:293.35pt;height:34.35pt;z-index:251670528;visibility:visible;mso-wrap-style:square;mso-width-percent:0;mso-height-percent:0;mso-wrap-distance-left:9pt;mso-wrap-distance-top:0;mso-wrap-distance-right:9pt;mso-wrap-distance-bottom:0;mso-position-horizontal:absolute;mso-position-horizontal-relative:page;mso-position-vertical:absolute;mso-position-vertical-relative:text;mso-width-percent:0;mso-height-percent:0;mso-width-relative:margin;mso-height-relative:margin;v-text-anchor:top" o:gfxdata="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" filled="f" stroked="f" strokeweight=".5pt">
                 <v:textbox>
                   <w:txbxContent>
                     <w:p>
@@ -695,7 +695,7 @@
           </mc:Choice>
           <mc:Fallback>
             <w:pict>
-              <v:shape w14:anchorId="7DC3B4C3" id="Zone de texte 6" o:spid="_x0000_s1031" type="#_x0000_t202" style="position:absolute;left:0;text-align:left;margin-left:197.65pt;margin-top:326.4pt;width:394.25pt;height:70.95pt;z-index:251668480;visibility:visible;mso-wrap-style:square;mso-width-percent:0;mso-height-percent:0;mso-wrap-distance-left:9pt;mso-wrap-distance-top:0;mso-wrap-distance-right:9pt;mso-wrap-distance-bottom:0;mso-position-horizontal:absolute;mso-position-horizontal-relative:page;mso-position-vertical:absolute;mso-position-vertical-relative:text;mso-width-percent:0;mso-height-percent:0;mso-width-relative:margin;mso-height-relative:margin;v-text-anchor:top" o:gfxdata="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" filled="f" stroked="f" strokeweight=".5pt">
+              <v:shape w14:anchorId="7DC3B4C3" id="Zone de texte 6" o:spid="_x0000_s1031" type="#_x0000_t202" style="position:absolute;left:0;text-align:left;margin-left:197.65pt;margin-top:326.4pt;width:394.25pt;height:70.95pt;z-index:251668480;visibility:visible;mso-wrap-style:square;mso-width-percent:0;mso-height-percent:0;mso-wrap-distance-left:9pt;mso-wrap-distance-top:0;mso-wrap-distance-right:9pt;mso-wrap-distance-bottom:0;mso-position-horizontal:absolute;mso-position-horizontal-relative:page;mso-position-vertical:absolute;mso-position-vertical-relative:text;mso-width-percent:0;mso-height-percent:0;mso-width-relative:margin;mso-height-relative:margin;v-text-anchor:top" o:gfxdata="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" filled="f" stroked="f" strokeweight=".5pt">
                 <v:textbox>
                   <w:txbxContent>
                     <w:p>
@@ -769,7 +769,12 @@
             <w:pStyle w:val="En-ttedetabledesmatires"/>
           </w:pPr>
           <w:r>
-            <w:t>Table des matières</w:t>
+            <w:t>Table des m</w:t>
+          </w:r>
+          <w:bookmarkStart w:id="0" w:name="_GoBack"/>
+          <w:bookmarkEnd w:id="0"/>
+          <w:r>
+            <w:t>atières</w:t>
           </w:r>
         </w:p>
         <w:p>
@@ -795,7 +800,7 @@
           <w:r>
             <w:fldChar w:fldCharType="separate"/>
           </w:r>
-          <w:hyperlink w:anchor="_Toc472446396" w:history="1">
+          <w:hyperlink w:anchor="_Toc473641891" w:history="1">
             <w:r>
               <w:rPr>
                 <w:rStyle w:val="Lienhypertexte"/>
@@ -822,7 +827,7 @@
                 <w:noProof/>
                 <w:webHidden/>
               </w:rPr>
-              <w:instrText xml:space="preserve"> PAGEREF _Toc472446396 \h </w:instrText>
+              <w:instrText xml:space="preserve"> PAGEREF _Toc473641891 \h </w:instrText>
             </w:r>
             <w:r>
               <w:rPr>
@@ -867,7 +872,7 @@
               <w:lang w:eastAsia="fr-FR"/>
             </w:rPr>
           </w:pPr>
-          <w:hyperlink w:anchor="_Toc472446397" w:history="1">
+          <w:hyperlink w:anchor="_Toc473641892" w:history="1">
             <w:r>
               <w:rPr>
                 <w:rStyle w:val="Lienhypertexte"/>
@@ -894,7 +899,7 @@
                 <w:noProof/>
                 <w:webHidden/>
               </w:rPr>
-              <w:instrText xml:space="preserve"> PAGEREF _Toc472446397 \h </w:instrText>
+              <w:instrText xml:space="preserve"> PAGEREF _Toc473641892 \h </w:instrText>
             </w:r>
             <w:r>
               <w:rPr>
@@ -939,7 +944,7 @@
               <w:lang w:eastAsia="fr-FR"/>
             </w:rPr>
           </w:pPr>
-          <w:hyperlink w:anchor="_Toc472446398" w:history="1">
+          <w:hyperlink w:anchor="_Toc473641893" w:history="1">
             <w:r>
               <w:rPr>
                 <w:rStyle w:val="Lienhypertexte"/>
@@ -966,7 +971,7 @@
                 <w:noProof/>
                 <w:webHidden/>
               </w:rPr>
-              <w:instrText xml:space="preserve"> PAGEREF _Toc472446398 \h </w:instrText>
+              <w:instrText xml:space="preserve"> PAGEREF _Toc473641893 \h </w:instrText>
             </w:r>
             <w:r>
               <w:rPr>
@@ -1011,7 +1016,7 @@
               <w:lang w:eastAsia="fr-FR"/>
             </w:rPr>
           </w:pPr>
-          <w:hyperlink w:anchor="_Toc472446399" w:history="1">
+          <w:hyperlink w:anchor="_Toc473641894" w:history="1">
             <w:r>
               <w:rPr>
                 <w:rStyle w:val="Lienhypertexte"/>
@@ -1038,7 +1043,7 @@
                 <w:noProof/>
                 <w:webHidden/>
               </w:rPr>
-              <w:instrText xml:space="preserve"> PAGEREF _Toc472446399 \h </w:instrText>
+              <w:instrText xml:space="preserve"> PAGEREF _Toc473641894 \h </w:instrText>
             </w:r>
             <w:r>
               <w:rPr>
@@ -1083,7 +1088,7 @@
               <w:lang w:eastAsia="fr-FR"/>
             </w:rPr>
           </w:pPr>
-          <w:hyperlink w:anchor="_Toc472446400" w:history="1">
+          <w:hyperlink w:anchor="_Toc473641895" w:history="1">
             <w:r>
               <w:rPr>
                 <w:rStyle w:val="Lienhypertexte"/>
@@ -1110,7 +1115,7 @@
                 <w:noProof/>
                 <w:webHidden/>
               </w:rPr>
-              <w:instrText xml:space="preserve"> PAGEREF _Toc472446400 \h </w:instrText>
+              <w:instrText xml:space="preserve"> PAGEREF _Toc473641895 \h </w:instrText>
             </w:r>
             <w:r>
               <w:rPr>
@@ -1155,7 +1160,7 @@
               <w:lang w:eastAsia="fr-FR"/>
             </w:rPr>
           </w:pPr>
-          <w:hyperlink w:anchor="_Toc472446401" w:history="1">
+          <w:hyperlink w:anchor="_Toc473641896" w:history="1">
             <w:r>
               <w:rPr>
                 <w:rStyle w:val="Lienhypertexte"/>
@@ -1182,7 +1187,7 @@
                 <w:noProof/>
                 <w:webHidden/>
               </w:rPr>
-              <w:instrText xml:space="preserve"> PAGEREF _Toc472446401 \h </w:instrText>
+              <w:instrText xml:space="preserve"> PAGEREF _Toc473641896 \h </w:instrText>
             </w:r>
             <w:r>
               <w:rPr>
@@ -1227,7 +1232,7 @@
               <w:lang w:eastAsia="fr-FR"/>
             </w:rPr>
           </w:pPr>
-          <w:hyperlink w:anchor="_Toc472446402" w:history="1">
+          <w:hyperlink w:anchor="_Toc473641897" w:history="1">
             <w:r>
               <w:rPr>
                 <w:rStyle w:val="Lienhypertexte"/>
@@ -1254,7 +1259,7 @@
                 <w:noProof/>
                 <w:webHidden/>
               </w:rPr>
-              <w:instrText xml:space="preserve"> PAGEREF _Toc472446402 \h </w:instrText>
+              <w:instrText xml:space="preserve"> PAGEREF _Toc473641897 \h </w:instrText>
             </w:r>
             <w:r>
               <w:rPr>
@@ -1299,7 +1304,7 @@
               <w:lang w:eastAsia="fr-FR"/>
             </w:rPr>
           </w:pPr>
-          <w:hyperlink w:anchor="_Toc472446403" w:history="1">
+          <w:hyperlink w:anchor="_Toc473641898" w:history="1">
             <w:r>
               <w:rPr>
                 <w:rStyle w:val="Lienhypertexte"/>
@@ -1326,7 +1331,7 @@
                 <w:noProof/>
                 <w:webHidden/>
               </w:rPr>
-              <w:instrText xml:space="preserve"> PAGEREF _Toc472446403 \h </w:instrText>
+              <w:instrText xml:space="preserve"> PAGEREF _Toc473641898 \h </w:instrText>
             </w:r>
             <w:r>
               <w:rPr>
@@ -1371,13 +1376,13 @@
               <w:lang w:eastAsia="fr-FR"/>
             </w:rPr>
           </w:pPr>
-          <w:hyperlink w:anchor="_Toc472446404" w:history="1">
+          <w:hyperlink w:anchor="_Toc473641899" w:history="1">
             <w:r>
               <w:rPr>
                 <w:rStyle w:val="Lienhypertexte"/>
                 <w:noProof/>
               </w:rPr>
-              <w:t>Récupérateur de donnée</w:t>
+              <w:t>Récupérateur des données</w:t>
             </w:r>
             <w:r>
               <w:rPr>
@@ -1398,7 +1403,7 @@
                 <w:noProof/>
                 <w:webHidden/>
               </w:rPr>
-              <w:instrText xml:space="preserve"> PAGEREF _Toc472446404 \h </w:instrText>
+              <w:instrText xml:space="preserve"> PAGEREF _Toc473641899 \h </w:instrText>
             </w:r>
             <w:r>
               <w:rPr>
@@ -1443,12 +1448,588 @@
               <w:lang w:eastAsia="fr-FR"/>
             </w:rPr>
           </w:pPr>
-          <w:hyperlink w:anchor="_Toc472446405" w:history="1">
+          <w:hyperlink w:anchor="_Toc473641900" w:history="1">
             <w:r>
               <w:rPr>
                 <w:rStyle w:val="Lienhypertexte"/>
                 <w:noProof/>
               </w:rPr>
+              <w:t>Architecture</w:t>
+            </w:r>
+            <w:r>
+              <w:rPr>
+                <w:noProof/>
+                <w:webHidden/>
+              </w:rPr>
+              <w:tab/>
+            </w:r>
+            <w:r>
+              <w:rPr>
+                <w:noProof/>
+                <w:webHidden/>
+              </w:rPr>
+              <w:fldChar w:fldCharType="begin"/>
+            </w:r>
+            <w:r>
+              <w:rPr>
+                <w:noProof/>
+                <w:webHidden/>
+              </w:rPr>
+              <w:instrText xml:space="preserve"> PAGEREF _Toc473641900 \h </w:instrText>
+            </w:r>
+            <w:r>
+              <w:rPr>
+                <w:noProof/>
+                <w:webHidden/>
+              </w:rPr>
+            </w:r>
+            <w:r>
+              <w:rPr>
+                <w:noProof/>
+                <w:webHidden/>
+              </w:rPr>
+              <w:fldChar w:fldCharType="separate"/>
+            </w:r>
+            <w:r>
+              <w:rPr>
+                <w:noProof/>
+                <w:webHidden/>
+              </w:rPr>
+              <w:t>5</w:t>
+            </w:r>
+            <w:r>
+              <w:rPr>
+                <w:noProof/>
+                <w:webHidden/>
+              </w:rPr>
+              <w:fldChar w:fldCharType="end"/>
+            </w:r>
+          </w:hyperlink>
+        </w:p>
+        <w:p>
+          <w:pPr>
+            <w:pStyle w:val="TM3"/>
+            <w:tabs>
+              <w:tab w:val="right" w:leader="dot" w:pos="9062"/>
+            </w:tabs>
+            <w:rPr>
+              <w:rFonts w:asciiTheme="minorHAnsi" w:eastAsiaTheme="minorEastAsia" w:hAnsiTheme="minorHAnsi"/>
+              <w:noProof/>
+              <w:sz w:val="24"/>
+              <w:szCs w:val="24"/>
+              <w:lang w:eastAsia="fr-FR"/>
+            </w:rPr>
+          </w:pPr>
+          <w:hyperlink w:anchor="_Toc473641901" w:history="1">
+            <w:r>
+              <w:rPr>
+                <w:rStyle w:val="Lienhypertexte"/>
+                <w:noProof/>
+              </w:rPr>
+              <w:t>Algorithmes</w:t>
+            </w:r>
+            <w:r>
+              <w:rPr>
+                <w:noProof/>
+                <w:webHidden/>
+              </w:rPr>
+              <w:tab/>
+            </w:r>
+            <w:r>
+              <w:rPr>
+                <w:noProof/>
+                <w:webHidden/>
+              </w:rPr>
+              <w:fldChar w:fldCharType="begin"/>
+            </w:r>
+            <w:r>
+              <w:rPr>
+                <w:noProof/>
+                <w:webHidden/>
+              </w:rPr>
+              <w:instrText xml:space="preserve"> PAGEREF _Toc473641901 \h </w:instrText>
+            </w:r>
+            <w:r>
+              <w:rPr>
+                <w:noProof/>
+                <w:webHidden/>
+              </w:rPr>
+            </w:r>
+            <w:r>
+              <w:rPr>
+                <w:noProof/>
+                <w:webHidden/>
+              </w:rPr>
+              <w:fldChar w:fldCharType="separate"/>
+            </w:r>
+            <w:r>
+              <w:rPr>
+                <w:noProof/>
+                <w:webHidden/>
+              </w:rPr>
+              <w:t>6</w:t>
+            </w:r>
+            <w:r>
+              <w:rPr>
+                <w:noProof/>
+                <w:webHidden/>
+              </w:rPr>
+              <w:fldChar w:fldCharType="end"/>
+            </w:r>
+          </w:hyperlink>
+        </w:p>
+        <w:p>
+          <w:pPr>
+            <w:pStyle w:val="TM4"/>
+            <w:tabs>
+              <w:tab w:val="right" w:leader="dot" w:pos="9062"/>
+            </w:tabs>
+            <w:rPr>
+              <w:rFonts w:asciiTheme="minorHAnsi" w:eastAsiaTheme="minorEastAsia" w:hAnsiTheme="minorHAnsi"/>
+              <w:noProof/>
+              <w:sz w:val="24"/>
+              <w:szCs w:val="24"/>
+              <w:lang w:eastAsia="fr-FR"/>
+            </w:rPr>
+          </w:pPr>
+          <w:hyperlink w:anchor="_Toc473641902" w:history="1">
+            <w:r>
+              <w:rPr>
+                <w:rStyle w:val="Lienhypertexte"/>
+                <w:noProof/>
+              </w:rPr>
+              <w:t>Chargement des données</w:t>
+            </w:r>
+            <w:r>
+              <w:rPr>
+                <w:noProof/>
+                <w:webHidden/>
+              </w:rPr>
+              <w:tab/>
+            </w:r>
+            <w:r>
+              <w:rPr>
+                <w:noProof/>
+                <w:webHidden/>
+              </w:rPr>
+              <w:fldChar w:fldCharType="begin"/>
+            </w:r>
+            <w:r>
+              <w:rPr>
+                <w:noProof/>
+                <w:webHidden/>
+              </w:rPr>
+              <w:instrText xml:space="preserve"> PAGEREF _Toc473641902 \h </w:instrText>
+            </w:r>
+            <w:r>
+              <w:rPr>
+                <w:noProof/>
+                <w:webHidden/>
+              </w:rPr>
+            </w:r>
+            <w:r>
+              <w:rPr>
+                <w:noProof/>
+                <w:webHidden/>
+              </w:rPr>
+              <w:fldChar w:fldCharType="separate"/>
+            </w:r>
+            <w:r>
+              <w:rPr>
+                <w:noProof/>
+                <w:webHidden/>
+              </w:rPr>
+              <w:t>6</w:t>
+            </w:r>
+            <w:r>
+              <w:rPr>
+                <w:noProof/>
+                <w:webHidden/>
+              </w:rPr>
+              <w:fldChar w:fldCharType="end"/>
+            </w:r>
+          </w:hyperlink>
+        </w:p>
+        <w:p>
+          <w:pPr>
+            <w:pStyle w:val="TM5"/>
+            <w:tabs>
+              <w:tab w:val="right" w:leader="dot" w:pos="9062"/>
+            </w:tabs>
+            <w:rPr>
+              <w:rFonts w:asciiTheme="minorHAnsi" w:eastAsiaTheme="minorEastAsia" w:hAnsiTheme="minorHAnsi"/>
+              <w:noProof/>
+              <w:sz w:val="24"/>
+              <w:szCs w:val="24"/>
+              <w:lang w:eastAsia="fr-FR"/>
+            </w:rPr>
+          </w:pPr>
+          <w:hyperlink w:anchor="_Toc473641903" w:history="1">
+            <w:r>
+              <w:rPr>
+                <w:rStyle w:val="Lienhypertexte"/>
+                <w:noProof/>
+              </w:rPr>
+              <w:t>Problèmes</w:t>
+            </w:r>
+            <w:r>
+              <w:rPr>
+                <w:noProof/>
+                <w:webHidden/>
+              </w:rPr>
+              <w:tab/>
+            </w:r>
+            <w:r>
+              <w:rPr>
+                <w:noProof/>
+                <w:webHidden/>
+              </w:rPr>
+              <w:fldChar w:fldCharType="begin"/>
+            </w:r>
+            <w:r>
+              <w:rPr>
+                <w:noProof/>
+                <w:webHidden/>
+              </w:rPr>
+              <w:instrText xml:space="preserve"> PAGEREF _Toc473641903 \h </w:instrText>
+            </w:r>
+            <w:r>
+              <w:rPr>
+                <w:noProof/>
+                <w:webHidden/>
+              </w:rPr>
+            </w:r>
+            <w:r>
+              <w:rPr>
+                <w:noProof/>
+                <w:webHidden/>
+              </w:rPr>
+              <w:fldChar w:fldCharType="separate"/>
+            </w:r>
+            <w:r>
+              <w:rPr>
+                <w:noProof/>
+                <w:webHidden/>
+              </w:rPr>
+              <w:t>6</w:t>
+            </w:r>
+            <w:r>
+              <w:rPr>
+                <w:noProof/>
+                <w:webHidden/>
+              </w:rPr>
+              <w:fldChar w:fldCharType="end"/>
+            </w:r>
+          </w:hyperlink>
+        </w:p>
+        <w:p>
+          <w:pPr>
+            <w:pStyle w:val="TM5"/>
+            <w:tabs>
+              <w:tab w:val="right" w:leader="dot" w:pos="9062"/>
+            </w:tabs>
+            <w:rPr>
+              <w:rFonts w:asciiTheme="minorHAnsi" w:eastAsiaTheme="minorEastAsia" w:hAnsiTheme="minorHAnsi"/>
+              <w:noProof/>
+              <w:sz w:val="24"/>
+              <w:szCs w:val="24"/>
+              <w:lang w:eastAsia="fr-FR"/>
+            </w:rPr>
+          </w:pPr>
+          <w:hyperlink w:anchor="_Toc473641904" w:history="1">
+            <w:r>
+              <w:rPr>
+                <w:rStyle w:val="Lienhypertexte"/>
+                <w:noProof/>
+              </w:rPr>
+              <w:t>Initialisation</w:t>
+            </w:r>
+            <w:r>
+              <w:rPr>
+                <w:noProof/>
+                <w:webHidden/>
+              </w:rPr>
+              <w:tab/>
+            </w:r>
+            <w:r>
+              <w:rPr>
+                <w:noProof/>
+                <w:webHidden/>
+              </w:rPr>
+              <w:fldChar w:fldCharType="begin"/>
+            </w:r>
+            <w:r>
+              <w:rPr>
+                <w:noProof/>
+                <w:webHidden/>
+              </w:rPr>
+              <w:instrText xml:space="preserve"> PAGEREF _Toc473641904 \h </w:instrText>
+            </w:r>
+            <w:r>
+              <w:rPr>
+                <w:noProof/>
+                <w:webHidden/>
+              </w:rPr>
+            </w:r>
+            <w:r>
+              <w:rPr>
+                <w:noProof/>
+                <w:webHidden/>
+              </w:rPr>
+              <w:fldChar w:fldCharType="separate"/>
+            </w:r>
+            <w:r>
+              <w:rPr>
+                <w:noProof/>
+                <w:webHidden/>
+              </w:rPr>
+              <w:t>6</w:t>
+            </w:r>
+            <w:r>
+              <w:rPr>
+                <w:noProof/>
+                <w:webHidden/>
+              </w:rPr>
+              <w:fldChar w:fldCharType="end"/>
+            </w:r>
+          </w:hyperlink>
+        </w:p>
+        <w:p>
+          <w:pPr>
+            <w:pStyle w:val="TM5"/>
+            <w:tabs>
+              <w:tab w:val="right" w:leader="dot" w:pos="9062"/>
+            </w:tabs>
+            <w:rPr>
+              <w:rFonts w:asciiTheme="minorHAnsi" w:eastAsiaTheme="minorEastAsia" w:hAnsiTheme="minorHAnsi"/>
+              <w:noProof/>
+              <w:sz w:val="24"/>
+              <w:szCs w:val="24"/>
+              <w:lang w:eastAsia="fr-FR"/>
+            </w:rPr>
+          </w:pPr>
+          <w:hyperlink w:anchor="_Toc473641905" w:history="1">
+            <w:r>
+              <w:rPr>
+                <w:rStyle w:val="Lienhypertexte"/>
+                <w:noProof/>
+              </w:rPr>
+              <w:t>Remplir l’ontologie</w:t>
+            </w:r>
+            <w:r>
+              <w:rPr>
+                <w:noProof/>
+                <w:webHidden/>
+              </w:rPr>
+              <w:tab/>
+            </w:r>
+            <w:r>
+              <w:rPr>
+                <w:noProof/>
+                <w:webHidden/>
+              </w:rPr>
+              <w:fldChar w:fldCharType="begin"/>
+            </w:r>
+            <w:r>
+              <w:rPr>
+                <w:noProof/>
+                <w:webHidden/>
+              </w:rPr>
+              <w:instrText xml:space="preserve"> PAGEREF _Toc473641905 \h </w:instrText>
+            </w:r>
+            <w:r>
+              <w:rPr>
+                <w:noProof/>
+                <w:webHidden/>
+              </w:rPr>
+            </w:r>
+            <w:r>
+              <w:rPr>
+                <w:noProof/>
+                <w:webHidden/>
+              </w:rPr>
+              <w:fldChar w:fldCharType="separate"/>
+            </w:r>
+            <w:r>
+              <w:rPr>
+                <w:noProof/>
+                <w:webHidden/>
+              </w:rPr>
+              <w:t>8</w:t>
+            </w:r>
+            <w:r>
+              <w:rPr>
+                <w:noProof/>
+                <w:webHidden/>
+              </w:rPr>
+              <w:fldChar w:fldCharType="end"/>
+            </w:r>
+          </w:hyperlink>
+        </w:p>
+        <w:p>
+          <w:pPr>
+            <w:pStyle w:val="TM5"/>
+            <w:tabs>
+              <w:tab w:val="right" w:leader="dot" w:pos="9062"/>
+            </w:tabs>
+            <w:rPr>
+              <w:rFonts w:asciiTheme="minorHAnsi" w:eastAsiaTheme="minorEastAsia" w:hAnsiTheme="minorHAnsi"/>
+              <w:noProof/>
+              <w:sz w:val="24"/>
+              <w:szCs w:val="24"/>
+              <w:lang w:eastAsia="fr-FR"/>
+            </w:rPr>
+          </w:pPr>
+          <w:hyperlink w:anchor="_Toc473641906" w:history="1">
+            <w:r>
+              <w:rPr>
+                <w:rStyle w:val="Lienhypertexte"/>
+                <w:noProof/>
+              </w:rPr>
+              <w:t>Création</w:t>
+            </w:r>
+            <w:r>
+              <w:rPr>
+                <w:noProof/>
+                <w:webHidden/>
+              </w:rPr>
+              <w:tab/>
+            </w:r>
+            <w:r>
+              <w:rPr>
+                <w:noProof/>
+                <w:webHidden/>
+              </w:rPr>
+              <w:fldChar w:fldCharType="begin"/>
+            </w:r>
+            <w:r>
+              <w:rPr>
+                <w:noProof/>
+                <w:webHidden/>
+              </w:rPr>
+              <w:instrText xml:space="preserve"> PAGEREF _Toc473641906 \h </w:instrText>
+            </w:r>
+            <w:r>
+              <w:rPr>
+                <w:noProof/>
+                <w:webHidden/>
+              </w:rPr>
+            </w:r>
+            <w:r>
+              <w:rPr>
+                <w:noProof/>
+                <w:webHidden/>
+              </w:rPr>
+              <w:fldChar w:fldCharType="separate"/>
+            </w:r>
+            <w:r>
+              <w:rPr>
+                <w:noProof/>
+                <w:webHidden/>
+              </w:rPr>
+              <w:t>9</w:t>
+            </w:r>
+            <w:r>
+              <w:rPr>
+                <w:noProof/>
+                <w:webHidden/>
+              </w:rPr>
+              <w:fldChar w:fldCharType="end"/>
+            </w:r>
+          </w:hyperlink>
+        </w:p>
+        <w:p>
+          <w:pPr>
+            <w:pStyle w:val="TM4"/>
+            <w:tabs>
+              <w:tab w:val="right" w:leader="dot" w:pos="9062"/>
+            </w:tabs>
+            <w:rPr>
+              <w:rFonts w:asciiTheme="minorHAnsi" w:eastAsiaTheme="minorEastAsia" w:hAnsiTheme="minorHAnsi"/>
+              <w:noProof/>
+              <w:sz w:val="24"/>
+              <w:szCs w:val="24"/>
+              <w:lang w:eastAsia="fr-FR"/>
+            </w:rPr>
+          </w:pPr>
+          <w:hyperlink w:anchor="_Toc473641907" w:history="1">
+            <w:r>
+              <w:rPr>
+                <w:rStyle w:val="Lienhypertexte"/>
+                <w:noProof/>
+              </w:rPr>
+              <w:t>Conclusion</w:t>
+            </w:r>
+            <w:r>
+              <w:rPr>
+                <w:noProof/>
+                <w:webHidden/>
+              </w:rPr>
+              <w:tab/>
+            </w:r>
+            <w:r>
+              <w:rPr>
+                <w:noProof/>
+                <w:webHidden/>
+              </w:rPr>
+              <w:fldChar w:fldCharType="begin"/>
+            </w:r>
+            <w:r>
+              <w:rPr>
+                <w:noProof/>
+                <w:webHidden/>
+              </w:rPr>
+              <w:instrText xml:space="preserve"> PAGEREF _Toc473641907 \h </w:instrText>
+            </w:r>
+            <w:r>
+              <w:rPr>
+                <w:noProof/>
+                <w:webHidden/>
+              </w:rPr>
+            </w:r>
+            <w:r>
+              <w:rPr>
+                <w:noProof/>
+                <w:webHidden/>
+              </w:rPr>
+              <w:fldChar w:fldCharType="separate"/>
+            </w:r>
+            <w:r>
+              <w:rPr>
+                <w:noProof/>
+                <w:webHidden/>
+              </w:rPr>
+              <w:t>10</w:t>
+            </w:r>
+            <w:r>
+              <w:rPr>
+                <w:noProof/>
+                <w:webHidden/>
+              </w:rPr>
+              <w:fldChar w:fldCharType="end"/>
+            </w:r>
+          </w:hyperlink>
+        </w:p>
+        <w:p>
+          <w:pPr>
+            <w:pStyle w:val="TM3"/>
+            <w:tabs>
+              <w:tab w:val="right" w:leader="dot" w:pos="9062"/>
+            </w:tabs>
+            <w:rPr>
+              <w:rFonts w:asciiTheme="minorHAnsi" w:eastAsiaTheme="minorEastAsia" w:hAnsiTheme="minorHAnsi"/>
+              <w:noProof/>
+              <w:sz w:val="24"/>
+              <w:szCs w:val="24"/>
+              <w:lang w:eastAsia="fr-FR"/>
+            </w:rPr>
+          </w:pPr>
+          <w:hyperlink w:anchor="_Toc473641908" w:history="1">
+            <w:r>
+              <w:rPr>
+                <w:rStyle w:val="Lienhypertexte"/>
+                <w:noProof/>
+              </w:rPr>
               <w:t>« Akinator »</w:t>
             </w:r>
             <w:r>
@@ -1470,7 +2051,7 @@
                 <w:noProof/>
                 <w:webHidden/>
               </w:rPr>
-              <w:instrText xml:space="preserve"> PAGEREF _Toc472446405 \h </w:instrText>
+              <w:instrText xml:space="preserve"> PAGEREF _Toc473641908 \h </w:instrText>
             </w:r>
             <w:r>
               <w:rPr>
@@ -1490,7 +2071,7 @@
                 <w:noProof/>
                 <w:webHidden/>
               </w:rPr>
-              <w:t>4</w:t>
+              <w:t>10</w:t>
             </w:r>
             <w:r>
               <w:rPr>
@@ -1525,22 +2106,19 @@
       <w:pPr>
         <w:pStyle w:val="Titre1"/>
       </w:pPr>
-      <w:bookmarkStart w:id="0" w:name="_Toc472446396"/>
+      <w:bookmarkStart w:id="1" w:name="_Toc473641891"/>
       <w:r>
         <w:lastRenderedPageBreak/>
         <w:t>Présentation projet</w:t>
       </w:r>
-      <w:bookmarkEnd w:id="0"/>
+      <w:bookmarkEnd w:id="1"/>
     </w:p>
     <w:p>
       <w:r>
         <w:t>Le but de notre projet est de réaliser un logiciel qui permet de retrouver un film en répondant</w:t>
       </w:r>
       <w:r>
-        <w:t xml:space="preserve"> </w:t>
-      </w:r>
-      <w:r>
-        <w:t>par oui ou par non</w:t>
+        <w:t xml:space="preserve"> par oui ou par non</w:t>
       </w:r>
       <w:r>
         <w:t xml:space="preserve"> à des questions qui seront posé</w:t>
@@ -1559,11 +2137,11 @@
       <w:pPr>
         <w:pStyle w:val="Titre2"/>
       </w:pPr>
-      <w:bookmarkStart w:id="1" w:name="_Toc472446397"/>
+      <w:bookmarkStart w:id="2" w:name="_Toc473641892"/>
       <w:r>
         <w:t>Description</w:t>
       </w:r>
-      <w:bookmarkEnd w:id="1"/>
+      <w:bookmarkEnd w:id="2"/>
     </w:p>
     <w:p>
       <w:r>
@@ -1597,11 +2175,11 @@
       <w:pPr>
         <w:pStyle w:val="Titre3"/>
       </w:pPr>
-      <w:bookmarkStart w:id="2" w:name="_Toc472446398"/>
+      <w:bookmarkStart w:id="3" w:name="_Toc473641893"/>
       <w:r>
         <w:t>Explication</w:t>
       </w:r>
-      <w:bookmarkEnd w:id="2"/>
+      <w:bookmarkEnd w:id="3"/>
     </w:p>
     <w:p>
       <w:r>
@@ -1642,11 +2220,11 @@
       <w:pPr>
         <w:pStyle w:val="Titre3"/>
       </w:pPr>
-      <w:bookmarkStart w:id="3" w:name="_Toc472446399"/>
+      <w:bookmarkStart w:id="4" w:name="_Toc473641894"/>
       <w:r>
         <w:t>Consignes</w:t>
       </w:r>
-      <w:bookmarkEnd w:id="3"/>
+      <w:bookmarkEnd w:id="4"/>
     </w:p>
     <w:p>
       <w:r>
@@ -1749,11 +2327,11 @@
       <w:pPr>
         <w:pStyle w:val="Titre4"/>
       </w:pPr>
-      <w:bookmarkStart w:id="4" w:name="_Toc472446400"/>
+      <w:bookmarkStart w:id="5" w:name="_Toc473641895"/>
       <w:r>
         <w:t>Ontologie</w:t>
       </w:r>
-      <w:bookmarkEnd w:id="4"/>
+      <w:bookmarkEnd w:id="5"/>
     </w:p>
     <w:p>
       <w:r>
@@ -1767,11 +2345,11 @@
       <w:pPr>
         <w:pStyle w:val="Titre4"/>
       </w:pPr>
-      <w:bookmarkStart w:id="5" w:name="_Toc472446401"/>
+      <w:bookmarkStart w:id="6" w:name="_Toc473641896"/>
       <w:r>
         <w:t>Les classes</w:t>
       </w:r>
-      <w:bookmarkEnd w:id="5"/>
+      <w:bookmarkEnd w:id="6"/>
       <w:r>
         <w:t> </w:t>
       </w:r>
@@ -1783,7 +2361,7 @@
     </w:p>
     <w:p>
       <w:pPr>
-        <w:pStyle w:val="Paragraphedeliste"/>
+        <w:pStyle w:val="Pardeliste"/>
         <w:numPr>
           <w:ilvl w:val="0"/>
           <w:numId w:val="46"/>
@@ -1826,7 +2404,7 @@
     </w:p>
     <w:p>
       <w:pPr>
-        <w:pStyle w:val="Paragraphedeliste"/>
+        <w:pStyle w:val="Pardeliste"/>
         <w:numPr>
           <w:ilvl w:val="0"/>
           <w:numId w:val="46"/>
@@ -1853,7 +2431,7 @@
     </w:p>
     <w:p>
       <w:pPr>
-        <w:pStyle w:val="Paragraphedeliste"/>
+        <w:pStyle w:val="Pardeliste"/>
         <w:numPr>
           <w:ilvl w:val="0"/>
           <w:numId w:val="46"/>
@@ -1868,6 +2446,7 @@
           <w:color w:val="000000" w:themeColor="text1"/>
           <w:lang w:eastAsia="fr-FR"/>
         </w:rPr>
+        <w:lastRenderedPageBreak/>
         <w:t>Characters : représente les personnages des films. Ils sont joué</w:t>
       </w:r>
       <w:r>
@@ -1887,7 +2466,7 @@
     </w:p>
     <w:p>
       <w:pPr>
-        <w:pStyle w:val="Paragraphedeliste"/>
+        <w:pStyle w:val="Pardeliste"/>
         <w:numPr>
           <w:ilvl w:val="0"/>
           <w:numId w:val="46"/>
@@ -1921,7 +2500,7 @@
     </w:p>
     <w:p>
       <w:pPr>
-        <w:pStyle w:val="Paragraphedeliste"/>
+        <w:pStyle w:val="Pardeliste"/>
         <w:numPr>
           <w:ilvl w:val="0"/>
           <w:numId w:val="46"/>
@@ -1939,20 +2518,19 @@
     </w:p>
     <w:p>
       <w:pPr>
-        <w:pStyle w:val="Paragraphedeliste"/>
+        <w:pStyle w:val="Pardeliste"/>
         <w:numPr>
           <w:ilvl w:val="0"/>
           <w:numId w:val="46"/>
         </w:numPr>
       </w:pPr>
       <w:r>
-        <w:lastRenderedPageBreak/>
         <w:t>Producer : représente les producteurs pour chaque film. Ils font partie de la Team.</w:t>
       </w:r>
     </w:p>
     <w:p>
       <w:pPr>
-        <w:pStyle w:val="Paragraphedeliste"/>
+        <w:pStyle w:val="Pardeliste"/>
         <w:numPr>
           <w:ilvl w:val="0"/>
           <w:numId w:val="46"/>
@@ -1964,7 +2542,7 @@
     </w:p>
     <w:p>
       <w:pPr>
-        <w:pStyle w:val="Paragraphedeliste"/>
+        <w:pStyle w:val="Pardeliste"/>
         <w:numPr>
           <w:ilvl w:val="0"/>
           <w:numId w:val="46"/>
@@ -1982,7 +2560,7 @@
     </w:p>
     <w:p>
       <w:pPr>
-        <w:pStyle w:val="Paragraphedeliste"/>
+        <w:pStyle w:val="Pardeliste"/>
         <w:numPr>
           <w:ilvl w:val="0"/>
           <w:numId w:val="46"/>
@@ -2003,11 +2581,11 @@
       <w:pPr>
         <w:pStyle w:val="Titre4"/>
       </w:pPr>
-      <w:bookmarkStart w:id="6" w:name="_Toc472446402"/>
+      <w:bookmarkStart w:id="7" w:name="_Toc473641897"/>
       <w:r>
         <w:t>Les propriétés d’objets</w:t>
       </w:r>
-      <w:bookmarkEnd w:id="6"/>
+      <w:bookmarkEnd w:id="7"/>
     </w:p>
     <w:p>
       <w:r>
@@ -2016,7 +2594,7 @@
     </w:p>
     <w:p>
       <w:pPr>
-        <w:pStyle w:val="Paragraphedeliste"/>
+        <w:pStyle w:val="Pardeliste"/>
         <w:numPr>
           <w:ilvl w:val="0"/>
           <w:numId w:val="47"/>
@@ -2031,7 +2609,7 @@
     </w:p>
     <w:p>
       <w:pPr>
-        <w:pStyle w:val="Paragraphedeliste"/>
+        <w:pStyle w:val="Pardeliste"/>
         <w:numPr>
           <w:ilvl w:val="0"/>
           <w:numId w:val="47"/>
@@ -2049,7 +2627,7 @@
     </w:p>
     <w:p>
       <w:pPr>
-        <w:pStyle w:val="Paragraphedeliste"/>
+        <w:pStyle w:val="Pardeliste"/>
         <w:numPr>
           <w:ilvl w:val="0"/>
           <w:numId w:val="47"/>
@@ -2064,7 +2642,7 @@
     </w:p>
     <w:p>
       <w:pPr>
-        <w:pStyle w:val="Paragraphedeliste"/>
+        <w:pStyle w:val="Pardeliste"/>
         <w:numPr>
           <w:ilvl w:val="0"/>
           <w:numId w:val="47"/>
@@ -2076,7 +2654,7 @@
     </w:p>
     <w:p>
       <w:pPr>
-        <w:pStyle w:val="Paragraphedeliste"/>
+        <w:pStyle w:val="Pardeliste"/>
         <w:numPr>
           <w:ilvl w:val="0"/>
           <w:numId w:val="47"/>
@@ -2091,7 +2669,7 @@
     </w:p>
     <w:p>
       <w:pPr>
-        <w:pStyle w:val="Paragraphedeliste"/>
+        <w:pStyle w:val="Pardeliste"/>
         <w:numPr>
           <w:ilvl w:val="0"/>
           <w:numId w:val="47"/>
@@ -2109,7 +2687,7 @@
     </w:p>
     <w:p>
       <w:pPr>
-        <w:pStyle w:val="Paragraphedeliste"/>
+        <w:pStyle w:val="Pardeliste"/>
         <w:numPr>
           <w:ilvl w:val="0"/>
           <w:numId w:val="47"/>
@@ -2127,7 +2705,7 @@
     </w:p>
     <w:p>
       <w:pPr>
-        <w:pStyle w:val="Paragraphedeliste"/>
+        <w:pStyle w:val="Pardeliste"/>
         <w:numPr>
           <w:ilvl w:val="0"/>
           <w:numId w:val="47"/>
@@ -2142,7 +2720,7 @@
     </w:p>
     <w:p>
       <w:pPr>
-        <w:pStyle w:val="Paragraphedeliste"/>
+        <w:pStyle w:val="Pardeliste"/>
         <w:numPr>
           <w:ilvl w:val="0"/>
           <w:numId w:val="47"/>
@@ -2160,7 +2738,7 @@
     </w:p>
     <w:p>
       <w:pPr>
-        <w:pStyle w:val="Paragraphedeliste"/>
+        <w:pStyle w:val="Pardeliste"/>
         <w:numPr>
           <w:ilvl w:val="0"/>
           <w:numId w:val="47"/>
@@ -2172,7 +2750,7 @@
     </w:p>
     <w:p>
       <w:pPr>
-        <w:pStyle w:val="Paragraphedeliste"/>
+        <w:pStyle w:val="Pardeliste"/>
         <w:numPr>
           <w:ilvl w:val="0"/>
           <w:numId w:val="47"/>
@@ -2184,205 +2762,1197 @@
     </w:p>
     <w:p>
       <w:r>
-        <w:t xml:space="preserve">Nous avons décidé d’ajouter un poids </w:t>
-      </w:r>
-      <w:r>
-        <w:t xml:space="preserve">et une valeur booléenne </w:t>
-      </w:r>
-      <w:r>
-        <w:t>pour chaque propriété et chaque valeur, ce poids</w:t>
-      </w:r>
-      <w:r>
-        <w:t xml:space="preserve"> et cette valeur</w:t>
-      </w:r>
-      <w:r>
-        <w:t xml:space="preserve"> seront</w:t>
-      </w:r>
-      <w:r>
-        <w:t xml:space="preserve"> expliqué</w:t>
+        <w:t>Nous avons décidé d’ajouter un poids</w:t>
+      </w:r>
+      <w:r>
+        <w:t xml:space="preserve"> sur chaque propriété et chaque valeur. Ces poids vont nous servir pour réaliser un </w:t>
+      </w:r>
+      <w:r>
+        <w:t>algorithme</w:t>
+      </w:r>
+      <w:r>
+        <w:t xml:space="preserve"> de pseudo-génération des questions</w:t>
+      </w:r>
+      <w:r>
+        <w:t>.</w:t>
+      </w:r>
+      <w:r>
+        <w:t xml:space="preserve"> </w:t>
+      </w:r>
+    </w:p>
+    <w:p>
+      <w:r>
+        <w:t>Cette partie sera développé ultérieurement.</w:t>
+      </w:r>
+    </w:p>
+    <w:p>
+      <w:pPr>
+        <w:pStyle w:val="Titre2"/>
+      </w:pPr>
+      <w:bookmarkStart w:id="8" w:name="_Toc473641898"/>
+      <w:r>
+        <w:t>Le projet</w:t>
+      </w:r>
+      <w:bookmarkEnd w:id="8"/>
+    </w:p>
+    <w:p>
+      <w:r>
+        <w:t xml:space="preserve">Nous avons décidé de réaliser le projet en Java avec </w:t>
+      </w:r>
+      <w:r>
+        <w:t>Corese pour</w:t>
+      </w:r>
+      <w:r>
+        <w:t xml:space="preserve"> la réalisation des requêtes SPARQL. </w:t>
+      </w:r>
+      <w:r>
+        <w:t xml:space="preserve">Suite à la discussion avec notre intervenant, nous allons devoir diviser notre projet en deux projets bien distincts. </w:t>
+      </w:r>
+    </w:p>
+    <w:p>
+      <w:pPr>
+        <w:pStyle w:val="Titre3"/>
+      </w:pPr>
+      <w:bookmarkStart w:id="9" w:name="_Toc473641899"/>
+      <w:r>
+        <w:t>Récupérateur de</w:t>
       </w:r>
       <w:r>
         <w:t>s</w:t>
       </w:r>
       <w:r>
-        <w:t xml:space="preserve"> dans la prochaine partie</w:t>
-      </w:r>
-      <w:r>
-        <w:t>.</w:t>
-      </w:r>
-    </w:p>
-    <w:p>
-      <w:pPr>
-        <w:pStyle w:val="Titre2"/>
-      </w:pPr>
-      <w:bookmarkStart w:id="7" w:name="_Toc472446403"/>
-      <w:r>
-        <w:t>Le projet</w:t>
-      </w:r>
-      <w:bookmarkEnd w:id="7"/>
-    </w:p>
-    <w:p>
-      <w:r>
-        <w:t xml:space="preserve">Nous avons décidé de réaliser le projet en Java avec </w:t>
-      </w:r>
-      <w:r>
-        <w:t>Corese pour</w:t>
-      </w:r>
-      <w:r>
-        <w:t xml:space="preserve"> la réalisation des requêtes SPARQL. </w:t>
-      </w:r>
-      <w:r>
-        <w:t xml:space="preserve">Suite à la discussion avec notre intervenant, nous allons devoir diviser notre projet en deux projets bien distincts. </w:t>
-      </w:r>
-    </w:p>
+        <w:t xml:space="preserve"> donnée</w:t>
+      </w:r>
+      <w:r>
+        <w:t>s</w:t>
+      </w:r>
+      <w:bookmarkEnd w:id="9"/>
+    </w:p>
+    <w:p>
+      <w:r>
+        <w:t xml:space="preserve">Dans un premier temps, nous allons devoir créer un </w:t>
+      </w:r>
+      <w:r>
+        <w:t>projet de récupération de donnée</w:t>
+      </w:r>
+      <w:r>
+        <w:t>s</w:t>
+      </w:r>
+      <w:r>
+        <w:t xml:space="preserve"> qui va</w:t>
+      </w:r>
+      <w:r>
+        <w:t>,</w:t>
+      </w:r>
+      <w:r>
+        <w:t xml:space="preserve"> grâce à un dump d’un dataset</w:t>
+      </w:r>
+      <w:r>
+        <w:t xml:space="preserve">, récupérer les données des bases de connaissances </w:t>
+      </w:r>
+      <w:r>
+        <w:lastRenderedPageBreak/>
+        <w:t>déjà existantes et remplir notre propre base de données. Pour se faire, il va falloir réaliser un mapping entre l’ontologie de la base de connaissance et la nôtre. Grâce au mapping et à des requêtes SPARQL, nous allons pouvoir rempli</w:t>
+      </w:r>
+      <w:r>
+        <w:t>r une base de données configurée</w:t>
+      </w:r>
+      <w:r>
+        <w:t xml:space="preserve"> pour notre propre ontologie.</w:t>
+      </w:r>
+    </w:p>
+    <w:p/>
     <w:p>
       <w:pPr>
         <w:pStyle w:val="Titre3"/>
       </w:pPr>
-      <w:bookmarkStart w:id="8" w:name="_Toc472446404"/>
-      <w:r>
-        <w:t>Récupérateur de</w:t>
-      </w:r>
-      <w:r>
-        <w:t>s</w:t>
-      </w:r>
-      <w:r>
-        <w:t xml:space="preserve"> donnée</w:t>
-      </w:r>
-      <w:bookmarkEnd w:id="8"/>
-      <w:r>
-        <w:t>s</w:t>
-      </w:r>
-    </w:p>
-    <w:p>
-      <w:r>
-        <w:t xml:space="preserve">Dans un premier temps, nous allons devoir créer un </w:t>
-      </w:r>
-      <w:r>
-        <w:t>projet de récupération de donnée</w:t>
-      </w:r>
-      <w:r>
-        <w:t>s</w:t>
-      </w:r>
-      <w:r>
-        <w:t xml:space="preserve"> qui va</w:t>
-      </w:r>
-      <w:r>
-        <w:t>,</w:t>
-      </w:r>
-      <w:r>
-        <w:t xml:space="preserve"> grâce au </w:t>
-      </w:r>
-      <w:proofErr w:type="spellStart"/>
-      <w:r>
-        <w:t>endpoint</w:t>
-      </w:r>
-      <w:proofErr w:type="spellEnd"/>
-      <w:r>
-        <w:t xml:space="preserve"> SPARQL, récupérer les données des bases de connaissances déjà existantes et remplir notre propre base de données. Pour se faire, il va falloir réaliser un mapping entre l’ontologie de la base de connaissance et la nôtre. Grâce au mapping et à des requêtes SPARQL, nous allons pouvoir rempli</w:t>
-      </w:r>
-      <w:r>
-        <w:t>r une base de données configurée</w:t>
-      </w:r>
-      <w:r>
-        <w:t xml:space="preserve"> pour notre propre ontologie.</w:t>
-      </w:r>
-    </w:p>
-    <w:p>
-      <w:pPr>
-        <w:pStyle w:val="Titre3"/>
-      </w:pPr>
-      <w:bookmarkStart w:id="9" w:name="_Toc472446405"/>
-      <w:r>
-        <w:t>« Akinator »</w:t>
-      </w:r>
-      <w:bookmarkEnd w:id="9"/>
-    </w:p>
-    <w:p>
-      <w:r>
-        <w:t xml:space="preserve">Une fois les données récupérées, nous allons lancer le second projet. Il s’agit d’un « Akinator » qui va poser des questions à l’utilisateur en utilisant notre ontologie et nos données. Pour cela, nous avons introduit un système de poids. Chaque valeur et </w:t>
-      </w:r>
-      <w:r>
-        <w:t xml:space="preserve">chaque propriété </w:t>
-      </w:r>
-      <w:r>
-        <w:t>ont</w:t>
-      </w:r>
-      <w:r>
-        <w:t xml:space="preserve"> un poids. Ce poids va nous permettre de définir l’ordre des questions et la sélection des valeurs. Les propriétés qui auront le plus gros poids seront les premières utilisé</w:t>
-      </w:r>
-      <w:r>
-        <w:t>e</w:t>
-      </w:r>
-      <w:r>
-        <w:t>s pour la réalisation des questions. Une fois utilisé, nous allon</w:t>
-      </w:r>
-      <w:r>
-        <w:t>s mettre à jour</w:t>
-      </w:r>
-      <w:r>
-        <w:t xml:space="preserve"> la base </w:t>
-      </w:r>
-      <w:r>
-        <w:lastRenderedPageBreak/>
-        <w:t xml:space="preserve">de données en mettant une valeur à jour pour indiquer à notre </w:t>
-      </w:r>
-      <w:r>
-        <w:t>algorithme</w:t>
-      </w:r>
-      <w:r>
-        <w:t xml:space="preserve"> que nous avons déjà utilisé cette </w:t>
-      </w:r>
-      <w:r>
-        <w:t>propriété</w:t>
-      </w:r>
-      <w:r>
-        <w:t>.</w:t>
-      </w:r>
-    </w:p>
-    <w:p>
-      <w:r>
-        <w:t>Les labels de chaque propriété et chaque valeur seront utilisés pour rédiger la question en langage naturel.</w:t>
-      </w:r>
-    </w:p>
-    <w:p>
-      <w:r>
-        <w:t xml:space="preserve">A chaque question, l’utilisateur va répondre par oui ou par non. Cette valeur nous permettra de créer au fur et à mesure </w:t>
-      </w:r>
-      <w:r>
-        <w:t>la requête SPARQL jusqu'à ce que l’</w:t>
-      </w:r>
-      <w:r>
-        <w:t>on n’obtienne qu’un film possible en réponse de cette requête. Tant que ce ne sera pas le cas, nous continuerons de poser des questions à l’utilisateur.</w:t>
-      </w:r>
-    </w:p>
-    <w:p>
-      <w:r>
-        <w:t>Une petite interface graphique</w:t>
-      </w:r>
-      <w:r>
-        <w:t xml:space="preserve"> (semblable à celle-ci-dessous)</w:t>
-      </w:r>
-      <w:r>
-        <w:t xml:space="preserve"> sera aussi </w:t>
-      </w:r>
-      <w:r>
-        <w:t>développée</w:t>
-      </w:r>
-      <w:r>
-        <w:t xml:space="preserve"> pour éviter de devoir répondre dans la console.</w:t>
-      </w:r>
-    </w:p>
-    <w:p/>
-    <w:p>
-      <w:pPr>
-        <w:jc w:val="center"/>
-      </w:pPr>
+      <w:bookmarkStart w:id="10" w:name="_Toc473641900"/>
+      <w:r>
+        <w:t>Architecture</w:t>
+      </w:r>
+      <w:bookmarkEnd w:id="10"/>
+    </w:p>
+    <w:p>
+      <w:r>
+        <w:t>Pour réaliser le loader, nous avons réfléchie à une architecture pour répondre à la question de représentation et du mapping. Plus clairement, comment allons-nous faire la transition entre les données sous forme de tuple dans un dataset à des instances de données dans notre ontologie.</w:t>
+      </w:r>
+    </w:p>
+    <w:p>
+      <w:r>
+        <w:t>Voici un screenshot de l’architecture de notre sous-projet « Loader » :</w:t>
+      </w:r>
+    </w:p>
+    <w:p>
       <w:r>
         <w:rPr>
           <w:noProof/>
           <w:lang w:eastAsia="fr-FR"/>
         </w:rPr>
+        <w:drawing>
+          <wp:inline distT="0" distB="0" distL="0" distR="0" wp14:anchorId="6F82144E" wp14:editId="1E8C8A67">
+            <wp:extent cx="4013200" cy="2921000"/>
+            <wp:effectExtent l="0" t="0" r="0" b="0"/>
+            <wp:docPr id="2" name="Image 2"/>
+            <wp:cNvGraphicFramePr>
+              <a:graphicFrameLocks xmlns:a="http://schemas.openxmlformats.org/drawingml/2006/main" noChangeAspect="1"/>
+            </wp:cNvGraphicFramePr>
+            <a:graphic xmlns:a="http://schemas.openxmlformats.org/drawingml/2006/main">
+              <a:graphicData uri="http://schemas.openxmlformats.org/drawingml/2006/picture">
+                <pic:pic xmlns:pic="http://schemas.openxmlformats.org/drawingml/2006/picture">
+                  <pic:nvPicPr>
+                    <pic:cNvPr id="2" name="Capture d’écran 2017-01-31 à 14.37.16.png"/>
+                    <pic:cNvPicPr/>
+                  </pic:nvPicPr>
+                  <pic:blipFill>
+                    <a:blip r:embed="rId10">
+                      <a:extLst>
+                        <a:ext uri="{28A0092B-C50C-407E-A947-70E740481C1C}">
+                          <a14:useLocalDpi xmlns:a14="http://schemas.microsoft.com/office/drawing/2010/main" val="0"/>
+                        </a:ext>
+                      </a:extLst>
+                    </a:blip>
+                    <a:stretch>
+                      <a:fillRect/>
+                    </a:stretch>
+                  </pic:blipFill>
+                  <pic:spPr>
+                    <a:xfrm>
+                      <a:off x="0" y="0"/>
+                      <a:ext cx="4013200" cy="2921000"/>
+                    </a:xfrm>
+                    <a:prstGeom prst="rect">
+                      <a:avLst/>
+                    </a:prstGeom>
+                  </pic:spPr>
+                </pic:pic>
+              </a:graphicData>
+            </a:graphic>
+          </wp:inline>
+        </w:drawing>
+      </w:r>
+    </w:p>
+    <w:p/>
+    <w:p>
+      <w:r>
+        <w:t>Chaque classe portant un nom correspondant à une classe de notre ontologie va nous p</w:t>
+      </w:r>
+      <w:r>
+        <w:t xml:space="preserve">ermettre de faire le traitement de la donnée en liaison direct avec la classe. Par exemple, « Actor » s’occupera </w:t>
+      </w:r>
+      <w:r>
+        <w:t>de représenter</w:t>
+      </w:r>
+      <w:r>
+        <w:t xml:space="preserve"> les acteurs, d’ajouter les acteurs dans l’objet « Movie » et de rajouter les instances d’acteurs dans notre ontologie.</w:t>
+      </w:r>
+    </w:p>
+    <w:p>
+      <w:r>
+        <w:t>Donc nous allons représenter chaque instance par un objet (une instance de donnée pour un acteur va être utilisé pour créer l’objet acteur). Ensuite, l’objet Movie sera composé de plusieurs instances de différents objets (plusieurs types, plusieurs acteurs)</w:t>
+      </w:r>
+      <w:r>
+        <w:t xml:space="preserve">. Enfin, nous allons dans le « MainLoader » charger notre ontologie et la remplir avec tous les objets que nous avons </w:t>
+      </w:r>
+      <w:r>
+        <w:t>créés</w:t>
+      </w:r>
+      <w:r>
+        <w:t>.</w:t>
+      </w:r>
+    </w:p>
+    <w:p>
+      <w:pPr>
+        <w:pStyle w:val="Titre3"/>
+      </w:pPr>
+      <w:bookmarkStart w:id="11" w:name="_Toc473641901"/>
+      <w:r>
+        <w:lastRenderedPageBreak/>
+        <w:t>Algorithmes</w:t>
+      </w:r>
+      <w:bookmarkEnd w:id="11"/>
+      <w:r>
+        <w:t xml:space="preserve"> </w:t>
+      </w:r>
+    </w:p>
+    <w:p>
+      <w:pPr>
+        <w:pStyle w:val="Titre4"/>
+      </w:pPr>
+      <w:bookmarkStart w:id="12" w:name="_Toc473641902"/>
+      <w:r>
+        <w:t>Chargement des données</w:t>
+      </w:r>
+      <w:bookmarkEnd w:id="12"/>
+    </w:p>
+    <w:p>
+      <w:r>
+        <w:t xml:space="preserve">Nous avons tout d’abord voulu récupéré les informations depuis un endpoint sparql de linked database Movie. Nous avons choisi ce endpoint car son ontologie était la plus proche de la </w:t>
+      </w:r>
+      <w:r>
+        <w:t>nôtre</w:t>
+      </w:r>
+      <w:r>
+        <w:t>.</w:t>
+      </w:r>
+    </w:p>
+    <w:p>
+      <w:pPr>
+        <w:pStyle w:val="Titre5"/>
+      </w:pPr>
+      <w:bookmarkStart w:id="13" w:name="_Toc473641903"/>
+      <w:r>
+        <w:t>Problèmes</w:t>
+      </w:r>
+      <w:bookmarkEnd w:id="13"/>
+      <w:r>
+        <w:t xml:space="preserve"> </w:t>
+      </w:r>
+    </w:p>
+    <w:p>
+      <w:r>
+        <w:t xml:space="preserve">Après plusieurs </w:t>
+      </w:r>
+      <w:r>
+        <w:t>essaies de</w:t>
+      </w:r>
+      <w:r>
+        <w:t xml:space="preserve"> récupération, nous sommes </w:t>
+      </w:r>
+      <w:r>
+        <w:t>tombés</w:t>
+      </w:r>
+      <w:r>
+        <w:t xml:space="preserve"> sur un </w:t>
+      </w:r>
+      <w:r>
+        <w:t>problème</w:t>
+      </w:r>
+      <w:r>
+        <w:t xml:space="preserve"> majeur : nos requêtes </w:t>
+      </w:r>
+      <w:r>
+        <w:t>successives</w:t>
+      </w:r>
+      <w:r>
+        <w:t xml:space="preserve"> se faisaient déconnecté car le site </w:t>
+      </w:r>
+      <w:r>
+        <w:t>pensait qu’on essayait de le DDOS.</w:t>
+      </w:r>
+      <w:r>
+        <w:t xml:space="preserve"> </w:t>
+      </w:r>
+    </w:p>
+    <w:p>
+      <w:r>
+        <w:t>Après avoir changé notre façon de faire les requêtes, nous avons réussi à faire passer plus de requête mais nous avons aussi réussi à faire tomber le site.</w:t>
+      </w:r>
+    </w:p>
+    <w:p>
+      <w:r>
+        <w:t>Nous avons alors demandé l’aide de notre intervenant. Il nous a conseillé d’utiliser un dump de linked data movie, ce que nous avons fait. Nous avons enfin pu récupérer toute les données que nous voulions.</w:t>
+      </w:r>
+    </w:p>
+    <w:p>
+      <w:r>
+        <w:t>Nous avons encore eu quelques problèmes d’URI mal formé dans le dump, que nous avons corrigé à la main.</w:t>
+      </w:r>
+    </w:p>
+    <w:p>
+      <w:pPr>
+        <w:pStyle w:val="Titre5"/>
+      </w:pPr>
+      <w:bookmarkStart w:id="14" w:name="_Toc473641904"/>
+      <w:r>
+        <w:t>Initialisation</w:t>
+      </w:r>
+      <w:bookmarkEnd w:id="14"/>
+    </w:p>
+    <w:p>
+      <w:r>
+        <w:t>Pour récupérer les données, nous avons d’abords du charger les do</w:t>
+      </w:r>
+      <w:r>
+        <w:t>nnées. Pour cela nous avons utilisé la classe Model.</w:t>
+      </w:r>
+    </w:p>
+    <w:p>
+      <w:r>
+        <w:rPr>
+          <w:noProof/>
+          <w:lang w:eastAsia="fr-FR"/>
+        </w:rPr>
+        <w:drawing>
+          <wp:inline distT="0" distB="0" distL="0" distR="0" wp14:anchorId="69BC8C74" wp14:editId="6CC9DF26">
+            <wp:extent cx="5760720" cy="1853565"/>
+            <wp:effectExtent l="0" t="0" r="5080" b="635"/>
+            <wp:docPr id="9" name="Image 9"/>
+            <wp:cNvGraphicFramePr>
+              <a:graphicFrameLocks xmlns:a="http://schemas.openxmlformats.org/drawingml/2006/main" noChangeAspect="1"/>
+            </wp:cNvGraphicFramePr>
+            <a:graphic xmlns:a="http://schemas.openxmlformats.org/drawingml/2006/main">
+              <a:graphicData uri="http://schemas.openxmlformats.org/drawingml/2006/picture">
+                <pic:pic xmlns:pic="http://schemas.openxmlformats.org/drawingml/2006/picture">
+                  <pic:nvPicPr>
+                    <pic:cNvPr id="9" name="Capture d’écran 2017-01-31 à 15.15.36.png"/>
+                    <pic:cNvPicPr/>
+                  </pic:nvPicPr>
+                  <pic:blipFill>
+                    <a:blip r:embed="rId11">
+                      <a:extLst>
+                        <a:ext uri="{28A0092B-C50C-407E-A947-70E740481C1C}">
+                          <a14:useLocalDpi xmlns:a14="http://schemas.microsoft.com/office/drawing/2010/main" val="0"/>
+                        </a:ext>
+                      </a:extLst>
+                    </a:blip>
+                    <a:stretch>
+                      <a:fillRect/>
+                    </a:stretch>
+                  </pic:blipFill>
+                  <pic:spPr>
+                    <a:xfrm>
+                      <a:off x="0" y="0"/>
+                      <a:ext cx="5760720" cy="1853565"/>
+                    </a:xfrm>
+                    <a:prstGeom prst="rect">
+                      <a:avLst/>
+                    </a:prstGeom>
+                  </pic:spPr>
+                </pic:pic>
+              </a:graphicData>
+            </a:graphic>
+          </wp:inline>
+        </w:drawing>
+      </w:r>
+    </w:p>
+    <w:p>
+      <w:pPr>
+        <w:ind w:firstLine="0"/>
+      </w:pPr>
+    </w:p>
+    <w:p>
+      <w:pPr>
+        <w:ind w:firstLine="0"/>
+      </w:pPr>
+      <w:r>
+        <w:t>Après avoir chargé le dataset, nous chargeons notre ontologie dans un model diffèrent :</w:t>
+      </w:r>
+    </w:p>
+    <w:p>
+      <w:pPr>
+        <w:ind w:firstLine="0"/>
+      </w:pPr>
+      <w:r>
+        <w:rPr>
+          <w:noProof/>
+          <w:lang w:eastAsia="fr-FR"/>
+        </w:rPr>
+        <w:drawing>
+          <wp:inline distT="0" distB="0" distL="0" distR="0" wp14:anchorId="200FB9F5" wp14:editId="5CEDA44B">
+            <wp:extent cx="6122035" cy="979175"/>
+            <wp:effectExtent l="0" t="0" r="0" b="11430"/>
+            <wp:docPr id="11" name="Image 11"/>
+            <wp:cNvGraphicFramePr>
+              <a:graphicFrameLocks xmlns:a="http://schemas.openxmlformats.org/drawingml/2006/main" noChangeAspect="1"/>
+            </wp:cNvGraphicFramePr>
+            <a:graphic xmlns:a="http://schemas.openxmlformats.org/drawingml/2006/main">
+              <a:graphicData uri="http://schemas.openxmlformats.org/drawingml/2006/picture">
+                <pic:pic xmlns:pic="http://schemas.openxmlformats.org/drawingml/2006/picture">
+                  <pic:nvPicPr>
+                    <pic:cNvPr id="11" name="Capture d’écran 2017-01-31 à 15.15.52.png"/>
+                    <pic:cNvPicPr/>
+                  </pic:nvPicPr>
+                  <pic:blipFill>
+                    <a:blip r:embed="rId12">
+                      <a:extLst>
+                        <a:ext uri="{28A0092B-C50C-407E-A947-70E740481C1C}">
+                          <a14:useLocalDpi xmlns:a14="http://schemas.microsoft.com/office/drawing/2010/main" val="0"/>
+                        </a:ext>
+                      </a:extLst>
+                    </a:blip>
+                    <a:stretch>
+                      <a:fillRect/>
+                    </a:stretch>
+                  </pic:blipFill>
+                  <pic:spPr>
+                    <a:xfrm>
+                      <a:off x="0" y="0"/>
+                      <a:ext cx="6165576" cy="986139"/>
+                    </a:xfrm>
+                    <a:prstGeom prst="rect">
+                      <a:avLst/>
+                    </a:prstGeom>
+                  </pic:spPr>
+                </pic:pic>
+              </a:graphicData>
+            </a:graphic>
+          </wp:inline>
+        </w:drawing>
+      </w:r>
+    </w:p>
+    <w:p>
+      <w:pPr>
+        <w:ind w:firstLine="0"/>
+      </w:pPr>
+    </w:p>
+    <w:p>
+      <w:pPr>
+        <w:ind w:firstLine="0"/>
+      </w:pPr>
+      <w:r>
+        <w:lastRenderedPageBreak/>
+        <w:t>Maintenant, nous allons créer une arraylist de chaque classe pour récupérer les instanc</w:t>
+      </w:r>
+      <w:r>
+        <w:t>es qui sont contenu dans le dataset et les transformer en objet :</w:t>
+      </w:r>
+    </w:p>
+    <w:p>
+      <w:pPr>
+        <w:ind w:firstLine="0"/>
+      </w:pPr>
+      <w:r>
+        <w:rPr>
+          <w:noProof/>
+          <w:lang w:eastAsia="fr-FR"/>
+        </w:rPr>
+        <w:drawing>
+          <wp:inline distT="0" distB="0" distL="0" distR="0" wp14:anchorId="48D18360" wp14:editId="1A2B71B7">
+            <wp:extent cx="5760720" cy="3061335"/>
+            <wp:effectExtent l="0" t="0" r="5080" b="12065"/>
+            <wp:docPr id="12" name="Image 12"/>
+            <wp:cNvGraphicFramePr>
+              <a:graphicFrameLocks xmlns:a="http://schemas.openxmlformats.org/drawingml/2006/main" noChangeAspect="1"/>
+            </wp:cNvGraphicFramePr>
+            <a:graphic xmlns:a="http://schemas.openxmlformats.org/drawingml/2006/main">
+              <a:graphicData uri="http://schemas.openxmlformats.org/drawingml/2006/picture">
+                <pic:pic xmlns:pic="http://schemas.openxmlformats.org/drawingml/2006/picture">
+                  <pic:nvPicPr>
+                    <pic:cNvPr id="12" name="Capture d’écran 2017-01-31 à 15.16.10.png"/>
+                    <pic:cNvPicPr/>
+                  </pic:nvPicPr>
+                  <pic:blipFill>
+                    <a:blip r:embed="rId13">
+                      <a:extLst>
+                        <a:ext uri="{28A0092B-C50C-407E-A947-70E740481C1C}">
+                          <a14:useLocalDpi xmlns:a14="http://schemas.microsoft.com/office/drawing/2010/main" val="0"/>
+                        </a:ext>
+                      </a:extLst>
+                    </a:blip>
+                    <a:stretch>
+                      <a:fillRect/>
+                    </a:stretch>
+                  </pic:blipFill>
+                  <pic:spPr>
+                    <a:xfrm>
+                      <a:off x="0" y="0"/>
+                      <a:ext cx="5760720" cy="3061335"/>
+                    </a:xfrm>
+                    <a:prstGeom prst="rect">
+                      <a:avLst/>
+                    </a:prstGeom>
+                  </pic:spPr>
+                </pic:pic>
+              </a:graphicData>
+            </a:graphic>
+          </wp:inline>
+        </w:drawing>
+      </w:r>
+    </w:p>
+    <w:p>
+      <w:pPr>
+        <w:ind w:firstLine="0"/>
+      </w:pPr>
+    </w:p>
+    <w:p>
+      <w:pPr>
+        <w:ind w:firstLine="0"/>
+      </w:pPr>
+      <w:r>
+        <w:t>Chaque classe possède donc une méthode qui permet de récupérer les informations que nous voulons grâce une requête Sparql.</w:t>
+      </w:r>
+    </w:p>
+    <w:p>
+      <w:pPr>
+        <w:ind w:firstLine="0"/>
+      </w:pPr>
+      <w:r>
+        <w:t xml:space="preserve">Voici un exemple de requête pour </w:t>
+      </w:r>
+      <w:r>
+        <w:t>Acteur, qui</w:t>
+      </w:r>
+      <w:r>
+        <w:t xml:space="preserve"> ressemble beaucoup aux autres requêtes pour chaque classe : </w:t>
+      </w:r>
+    </w:p>
+    <w:p>
+      <w:pPr>
+        <w:ind w:firstLine="0"/>
+      </w:pPr>
+      <w:r>
+        <w:rPr>
+          <w:noProof/>
+          <w:lang w:eastAsia="fr-FR"/>
+        </w:rPr>
+        <w:drawing>
+          <wp:inline distT="0" distB="0" distL="0" distR="0" wp14:anchorId="7657D33A" wp14:editId="18E035FC">
+            <wp:extent cx="5760720" cy="1586865"/>
+            <wp:effectExtent l="0" t="0" r="5080" b="0"/>
+            <wp:docPr id="13" name="Image 13"/>
+            <wp:cNvGraphicFramePr>
+              <a:graphicFrameLocks xmlns:a="http://schemas.openxmlformats.org/drawingml/2006/main" noChangeAspect="1"/>
+            </wp:cNvGraphicFramePr>
+            <a:graphic xmlns:a="http://schemas.openxmlformats.org/drawingml/2006/main">
+              <a:graphicData uri="http://schemas.openxmlformats.org/drawingml/2006/picture">
+                <pic:pic xmlns:pic="http://schemas.openxmlformats.org/drawingml/2006/picture">
+                  <pic:nvPicPr>
+                    <pic:cNvPr id="13" name="Capture d’écran 2017-01-31 à 15.23.50.png"/>
+                    <pic:cNvPicPr/>
+                  </pic:nvPicPr>
+                  <pic:blipFill>
+                    <a:blip r:embed="rId14">
+                      <a:extLst>
+                        <a:ext uri="{28A0092B-C50C-407E-A947-70E740481C1C}">
+                          <a14:useLocalDpi xmlns:a14="http://schemas.microsoft.com/office/drawing/2010/main" val="0"/>
+                        </a:ext>
+                      </a:extLst>
+                    </a:blip>
+                    <a:stretch>
+                      <a:fillRect/>
+                    </a:stretch>
+                  </pic:blipFill>
+                  <pic:spPr>
+                    <a:xfrm>
+                      <a:off x="0" y="0"/>
+                      <a:ext cx="5760720" cy="1586865"/>
+                    </a:xfrm>
+                    <a:prstGeom prst="rect">
+                      <a:avLst/>
+                    </a:prstGeom>
+                  </pic:spPr>
+                </pic:pic>
+              </a:graphicData>
+            </a:graphic>
+          </wp:inline>
+        </w:drawing>
+      </w:r>
+    </w:p>
+    <w:p>
+      <w:pPr>
+        <w:ind w:firstLine="0"/>
+      </w:pPr>
+    </w:p>
+    <w:p>
+      <w:pPr>
+        <w:ind w:firstLine="0"/>
+      </w:pPr>
+      <w:proofErr w:type="gramStart"/>
+      <w:r>
+        <w:t>?</w:t>
+      </w:r>
+      <w:proofErr w:type="spellStart"/>
+      <w:r>
+        <w:t>uri</w:t>
+      </w:r>
+      <w:proofErr w:type="spellEnd"/>
+      <w:proofErr w:type="gramEnd"/>
+      <w:r>
+        <w:t xml:space="preserve"> représente </w:t>
+      </w:r>
+      <w:proofErr w:type="spellStart"/>
+      <w:r>
+        <w:t>l’uri</w:t>
+      </w:r>
+      <w:proofErr w:type="spellEnd"/>
+      <w:r>
+        <w:t xml:space="preserve"> d’un film. Pourquoi une tel requête pour les acteurs ? Car nous souhaitons obtenir uniquement les acteurs des films que nous aurons déjà présélectionné. </w:t>
+      </w:r>
+    </w:p>
+    <w:p>
+      <w:pPr>
+        <w:ind w:firstLine="0"/>
+      </w:pPr>
+      <w:r>
+        <w:t xml:space="preserve">Les films </w:t>
+      </w:r>
+      <w:r>
+        <w:t>présélectionné</w:t>
+      </w:r>
+      <w:r>
+        <w:t>s devront avoir au minimum un pays d’origine, une date, une durée, et un titre. Tout film n’ayant pas au minimum ces 4 critères ne seront pas récupéré</w:t>
+      </w:r>
+      <w:r>
+        <w:t>s</w:t>
+      </w:r>
+      <w:r>
+        <w:t>.</w:t>
+      </w:r>
+    </w:p>
+    <w:p>
+      <w:pPr>
+        <w:ind w:firstLine="0"/>
+      </w:pPr>
+      <w:r>
+        <w:t>Donc pour avoir la liste d’acteur uniquement lié à ces films, nous allons utiliser les paramètres de la requête pour les films comme « filtre » (sans être filter de sparql) et utiliser ceux-ci pour filtrer les acteurs que nous voulons récupérer.</w:t>
+      </w:r>
+    </w:p>
+    <w:p>
+      <w:pPr>
+        <w:ind w:firstLine="0"/>
+      </w:pPr>
+      <w:r>
+        <w:t>Ensuite nous allons construite une liste d’acteur avec les résultats de la requête :</w:t>
+      </w:r>
+    </w:p>
+    <w:p>
+      <w:pPr>
+        <w:ind w:firstLine="0"/>
+      </w:pPr>
+      <w:r>
+        <w:rPr>
+          <w:noProof/>
+          <w:lang w:eastAsia="fr-FR"/>
+        </w:rPr>
+        <w:lastRenderedPageBreak/>
+        <w:drawing>
+          <wp:inline distT="0" distB="0" distL="0" distR="0" wp14:anchorId="4D5E9D60" wp14:editId="59F4C340">
+            <wp:extent cx="5760720" cy="1621790"/>
+            <wp:effectExtent l="0" t="0" r="5080" b="3810"/>
+            <wp:docPr id="14" name="Image 14"/>
+            <wp:cNvGraphicFramePr>
+              <a:graphicFrameLocks xmlns:a="http://schemas.openxmlformats.org/drawingml/2006/main" noChangeAspect="1"/>
+            </wp:cNvGraphicFramePr>
+            <a:graphic xmlns:a="http://schemas.openxmlformats.org/drawingml/2006/main">
+              <a:graphicData uri="http://schemas.openxmlformats.org/drawingml/2006/picture">
+                <pic:pic xmlns:pic="http://schemas.openxmlformats.org/drawingml/2006/picture">
+                  <pic:nvPicPr>
+                    <pic:cNvPr id="14" name="Capture d’écran 2017-01-31 à 15.29.13.png"/>
+                    <pic:cNvPicPr/>
+                  </pic:nvPicPr>
+                  <pic:blipFill>
+                    <a:blip r:embed="rId15">
+                      <a:extLst>
+                        <a:ext uri="{28A0092B-C50C-407E-A947-70E740481C1C}">
+                          <a14:useLocalDpi xmlns:a14="http://schemas.microsoft.com/office/drawing/2010/main" val="0"/>
+                        </a:ext>
+                      </a:extLst>
+                    </a:blip>
+                    <a:stretch>
+                      <a:fillRect/>
+                    </a:stretch>
+                  </pic:blipFill>
+                  <pic:spPr>
+                    <a:xfrm>
+                      <a:off x="0" y="0"/>
+                      <a:ext cx="5760720" cy="1621790"/>
+                    </a:xfrm>
+                    <a:prstGeom prst="rect">
+                      <a:avLst/>
+                    </a:prstGeom>
+                  </pic:spPr>
+                </pic:pic>
+              </a:graphicData>
+            </a:graphic>
+          </wp:inline>
+        </w:drawing>
+      </w:r>
+    </w:p>
+    <w:p>
+      <w:pPr>
+        <w:ind w:firstLine="0"/>
+      </w:pPr>
+    </w:p>
+    <w:p>
+      <w:pPr>
+        <w:ind w:firstLine="0"/>
+      </w:pPr>
+      <w:r>
+        <w:t>Pour Movie, cela sera un peu différent. Nous allons d’abords récupérer chaque film et ensuite construite les différentes listes (acteurs, producteurs, scénaristes et types) liées au film en question</w:t>
+      </w:r>
+      <w:r>
+        <w:t> :</w:t>
+      </w:r>
+    </w:p>
+    <w:p>
+      <w:pPr>
+        <w:ind w:firstLine="0"/>
+      </w:pPr>
+      <w:r>
+        <w:rPr>
+          <w:noProof/>
+          <w:lang w:eastAsia="fr-FR"/>
+        </w:rPr>
+        <w:drawing>
+          <wp:inline distT="0" distB="0" distL="0" distR="0" wp14:anchorId="23C1CE31" wp14:editId="08316089">
+            <wp:extent cx="5760720" cy="2259330"/>
+            <wp:effectExtent l="0" t="0" r="5080" b="1270"/>
+            <wp:docPr id="15" name="Image 15"/>
+            <wp:cNvGraphicFramePr>
+              <a:graphicFrameLocks xmlns:a="http://schemas.openxmlformats.org/drawingml/2006/main" noChangeAspect="1"/>
+            </wp:cNvGraphicFramePr>
+            <a:graphic xmlns:a="http://schemas.openxmlformats.org/drawingml/2006/main">
+              <a:graphicData uri="http://schemas.openxmlformats.org/drawingml/2006/picture">
+                <pic:pic xmlns:pic="http://schemas.openxmlformats.org/drawingml/2006/picture">
+                  <pic:nvPicPr>
+                    <pic:cNvPr id="15" name="Capture d’écran 2017-01-31 à 15.16.25.png"/>
+                    <pic:cNvPicPr/>
+                  </pic:nvPicPr>
+                  <pic:blipFill>
+                    <a:blip r:embed="rId16">
+                      <a:extLst>
+                        <a:ext uri="{28A0092B-C50C-407E-A947-70E740481C1C}">
+                          <a14:useLocalDpi xmlns:a14="http://schemas.microsoft.com/office/drawing/2010/main" val="0"/>
+                        </a:ext>
+                      </a:extLst>
+                    </a:blip>
+                    <a:stretch>
+                      <a:fillRect/>
+                    </a:stretch>
+                  </pic:blipFill>
+                  <pic:spPr>
+                    <a:xfrm>
+                      <a:off x="0" y="0"/>
+                      <a:ext cx="5760720" cy="2259330"/>
+                    </a:xfrm>
+                    <a:prstGeom prst="rect">
+                      <a:avLst/>
+                    </a:prstGeom>
+                  </pic:spPr>
+                </pic:pic>
+              </a:graphicData>
+            </a:graphic>
+          </wp:inline>
+        </w:drawing>
+      </w:r>
+    </w:p>
+    <w:p>
+      <w:pPr>
+        <w:ind w:firstLine="0"/>
+      </w:pPr>
+    </w:p>
+    <w:p>
+      <w:pPr>
+        <w:ind w:firstLine="0"/>
+      </w:pPr>
+      <w:r>
+        <w:t>Les méthodes « </w:t>
+      </w:r>
+      <w:proofErr w:type="spellStart"/>
+      <w:r>
+        <w:t>addList</w:t>
+      </w:r>
+      <w:proofErr w:type="spellEnd"/>
+      <w:proofErr w:type="gramStart"/>
+      <w:r>
+        <w:t xml:space="preserve"> ..</w:t>
+      </w:r>
+      <w:proofErr w:type="gramEnd"/>
+      <w:r>
+        <w:t xml:space="preserve"> » permettent de récupérer les informations lié à </w:t>
+      </w:r>
+      <w:proofErr w:type="spellStart"/>
+      <w:r>
+        <w:t>l’uri</w:t>
+      </w:r>
+      <w:proofErr w:type="spellEnd"/>
+      <w:r>
+        <w:t xml:space="preserve"> du film. Voilà par exemple la requête pour </w:t>
+      </w:r>
+      <w:r>
+        <w:t xml:space="preserve">récupérer les types : </w:t>
+      </w:r>
+    </w:p>
+    <w:p>
+      <w:pPr>
+        <w:ind w:firstLine="0"/>
+      </w:pPr>
+      <w:r>
+        <w:rPr>
+          <w:noProof/>
+          <w:lang w:eastAsia="fr-FR"/>
+        </w:rPr>
+        <w:drawing>
+          <wp:inline distT="0" distB="0" distL="0" distR="0" wp14:anchorId="36FB1A23" wp14:editId="05B1B7DC">
+            <wp:extent cx="5760720" cy="1213485"/>
+            <wp:effectExtent l="0" t="0" r="5080" b="5715"/>
+            <wp:docPr id="16" name="Image 16"/>
+            <wp:cNvGraphicFramePr>
+              <a:graphicFrameLocks xmlns:a="http://schemas.openxmlformats.org/drawingml/2006/main" noChangeAspect="1"/>
+            </wp:cNvGraphicFramePr>
+            <a:graphic xmlns:a="http://schemas.openxmlformats.org/drawingml/2006/main">
+              <a:graphicData uri="http://schemas.openxmlformats.org/drawingml/2006/picture">
+                <pic:pic xmlns:pic="http://schemas.openxmlformats.org/drawingml/2006/picture">
+                  <pic:nvPicPr>
+                    <pic:cNvPr id="16" name="Capture d’écran 2017-01-31 à 15.44.22.png"/>
+                    <pic:cNvPicPr/>
+                  </pic:nvPicPr>
+                  <pic:blipFill>
+                    <a:blip r:embed="rId17">
+                      <a:extLst>
+                        <a:ext uri="{28A0092B-C50C-407E-A947-70E740481C1C}">
+                          <a14:useLocalDpi xmlns:a14="http://schemas.microsoft.com/office/drawing/2010/main" val="0"/>
+                        </a:ext>
+                      </a:extLst>
+                    </a:blip>
+                    <a:stretch>
+                      <a:fillRect/>
+                    </a:stretch>
+                  </pic:blipFill>
+                  <pic:spPr>
+                    <a:xfrm>
+                      <a:off x="0" y="0"/>
+                      <a:ext cx="5760720" cy="1213485"/>
+                    </a:xfrm>
+                    <a:prstGeom prst="rect">
+                      <a:avLst/>
+                    </a:prstGeom>
+                  </pic:spPr>
+                </pic:pic>
+              </a:graphicData>
+            </a:graphic>
+          </wp:inline>
+        </w:drawing>
+      </w:r>
+    </w:p>
+    <w:p>
+      <w:pPr>
+        <w:pStyle w:val="Titre5"/>
+      </w:pPr>
+      <w:bookmarkStart w:id="15" w:name="_Toc473641905"/>
+      <w:r>
+        <w:t>Remplir l’ontologie</w:t>
+      </w:r>
+      <w:bookmarkEnd w:id="15"/>
+    </w:p>
+    <w:p>
+      <w:pPr>
+        <w:ind w:firstLine="0"/>
+      </w:pPr>
+      <w:r>
+        <w:t>Une fois que nous avons chargé nos fichiers et créé nos objets, nous allons créer les ressources dans notre ontologie. Pour se faire, pour chaque liste d’objet, pour chaque objet, nous allons créer une ressource et les propriétés qui vont avec et écrire dans notre fichier ontologie.</w:t>
+      </w:r>
+    </w:p>
+    <w:p>
+      <w:pPr>
+        <w:ind w:firstLine="0"/>
+      </w:pPr>
+      <w:r>
+        <w:rPr>
+          <w:noProof/>
+          <w:lang w:eastAsia="fr-FR"/>
+        </w:rPr>
+        <w:lastRenderedPageBreak/>
+        <w:drawing>
+          <wp:inline distT="0" distB="0" distL="0" distR="0" wp14:anchorId="70EE80ED" wp14:editId="55A3FC04">
+            <wp:extent cx="4178935" cy="4008978"/>
+            <wp:effectExtent l="0" t="0" r="12065" b="4445"/>
+            <wp:docPr id="17" name="Image 17"/>
+            <wp:cNvGraphicFramePr>
+              <a:graphicFrameLocks xmlns:a="http://schemas.openxmlformats.org/drawingml/2006/main" noChangeAspect="1"/>
+            </wp:cNvGraphicFramePr>
+            <a:graphic xmlns:a="http://schemas.openxmlformats.org/drawingml/2006/main">
+              <a:graphicData uri="http://schemas.openxmlformats.org/drawingml/2006/picture">
+                <pic:pic xmlns:pic="http://schemas.openxmlformats.org/drawingml/2006/picture">
+                  <pic:nvPicPr>
+                    <pic:cNvPr id="17" name="Capture d’écran 2017-01-31 à 15.49.30.png"/>
+                    <pic:cNvPicPr/>
+                  </pic:nvPicPr>
+                  <pic:blipFill>
+                    <a:blip r:embed="rId18">
+                      <a:extLst>
+                        <a:ext uri="{28A0092B-C50C-407E-A947-70E740481C1C}">
+                          <a14:useLocalDpi xmlns:a14="http://schemas.microsoft.com/office/drawing/2010/main" val="0"/>
+                        </a:ext>
+                      </a:extLst>
+                    </a:blip>
+                    <a:stretch>
+                      <a:fillRect/>
+                    </a:stretch>
+                  </pic:blipFill>
+                  <pic:spPr>
+                    <a:xfrm>
+                      <a:off x="0" y="0"/>
+                      <a:ext cx="4190371" cy="4019949"/>
+                    </a:xfrm>
+                    <a:prstGeom prst="rect">
+                      <a:avLst/>
+                    </a:prstGeom>
+                  </pic:spPr>
+                </pic:pic>
+              </a:graphicData>
+            </a:graphic>
+          </wp:inline>
+        </w:drawing>
+      </w:r>
+    </w:p>
+    <w:p>
+      <w:pPr>
+        <w:ind w:firstLine="0"/>
+      </w:pPr>
+      <w:r>
+        <w:t>Voici un exemple d’ajout de ressource pour un objet type :</w:t>
+      </w:r>
+    </w:p>
+    <w:p>
+      <w:pPr>
+        <w:ind w:firstLine="0"/>
+      </w:pPr>
+      <w:r>
+        <w:rPr>
+          <w:noProof/>
+          <w:lang w:eastAsia="fr-FR"/>
+        </w:rPr>
+        <w:drawing>
+          <wp:inline distT="0" distB="0" distL="0" distR="0" wp14:anchorId="2D9487BB" wp14:editId="355D8721">
+            <wp:extent cx="5760720" cy="2247900"/>
+            <wp:effectExtent l="0" t="0" r="5080" b="12700"/>
+            <wp:docPr id="18" name="Image 18"/>
+            <wp:cNvGraphicFramePr>
+              <a:graphicFrameLocks xmlns:a="http://schemas.openxmlformats.org/drawingml/2006/main" noChangeAspect="1"/>
+            </wp:cNvGraphicFramePr>
+            <a:graphic xmlns:a="http://schemas.openxmlformats.org/drawingml/2006/main">
+              <a:graphicData uri="http://schemas.openxmlformats.org/drawingml/2006/picture">
+                <pic:pic xmlns:pic="http://schemas.openxmlformats.org/drawingml/2006/picture">
+                  <pic:nvPicPr>
+                    <pic:cNvPr id="18" name="Capture d’écran 2017-01-31 à 15.49.48.png"/>
+                    <pic:cNvPicPr/>
+                  </pic:nvPicPr>
+                  <pic:blipFill>
+                    <a:blip r:embed="rId19">
+                      <a:extLst>
+                        <a:ext uri="{28A0092B-C50C-407E-A947-70E740481C1C}">
+                          <a14:useLocalDpi xmlns:a14="http://schemas.microsoft.com/office/drawing/2010/main" val="0"/>
+                        </a:ext>
+                      </a:extLst>
+                    </a:blip>
+                    <a:stretch>
+                      <a:fillRect/>
+                    </a:stretch>
+                  </pic:blipFill>
+                  <pic:spPr>
+                    <a:xfrm>
+                      <a:off x="0" y="0"/>
+                      <a:ext cx="5760720" cy="2247900"/>
+                    </a:xfrm>
+                    <a:prstGeom prst="rect">
+                      <a:avLst/>
+                    </a:prstGeom>
+                  </pic:spPr>
+                </pic:pic>
+              </a:graphicData>
+            </a:graphic>
+          </wp:inline>
+        </w:drawing>
+      </w:r>
+    </w:p>
+    <w:p>
+      <w:pPr>
+        <w:ind w:firstLine="0"/>
+      </w:pPr>
+    </w:p>
+    <w:p>
+      <w:pPr>
+        <w:pStyle w:val="Titre5"/>
+      </w:pPr>
+      <w:bookmarkStart w:id="16" w:name="_Toc473641906"/>
+      <w:r>
+        <w:t>Création</w:t>
+      </w:r>
+      <w:bookmarkEnd w:id="16"/>
+    </w:p>
+    <w:p>
+      <w:pPr>
+        <w:ind w:firstLine="0"/>
+      </w:pPr>
+      <w:r>
+        <w:t>Une fois toute les ressources créées, nous allons créer le fichier ontolo</w:t>
+      </w:r>
+      <w:r>
+        <w:t xml:space="preserve">gie en utilisant notre </w:t>
+      </w:r>
+      <w:proofErr w:type="spellStart"/>
+      <w:r>
+        <w:t>model</w:t>
+      </w:r>
+      <w:proofErr w:type="spellEnd"/>
+      <w:r>
+        <w:t xml:space="preserve"> qui contient toutes les </w:t>
+      </w:r>
+      <w:r>
+        <w:t>ressources.</w:t>
+      </w:r>
+    </w:p>
+    <w:p>
+      <w:pPr>
+        <w:ind w:firstLine="0"/>
+      </w:pPr>
+      <w:r>
+        <w:rPr>
+          <w:noProof/>
+          <w:lang w:eastAsia="fr-FR"/>
+        </w:rPr>
+        <w:drawing>
+          <wp:inline distT="0" distB="0" distL="0" distR="0" wp14:anchorId="53D5DC7B" wp14:editId="6F8042A4">
+            <wp:extent cx="5760720" cy="612775"/>
+            <wp:effectExtent l="0" t="0" r="5080" b="0"/>
+            <wp:docPr id="19" name="Image 19"/>
+            <wp:cNvGraphicFramePr>
+              <a:graphicFrameLocks xmlns:a="http://schemas.openxmlformats.org/drawingml/2006/main" noChangeAspect="1"/>
+            </wp:cNvGraphicFramePr>
+            <a:graphic xmlns:a="http://schemas.openxmlformats.org/drawingml/2006/main">
+              <a:graphicData uri="http://schemas.openxmlformats.org/drawingml/2006/picture">
+                <pic:pic xmlns:pic="http://schemas.openxmlformats.org/drawingml/2006/picture">
+                  <pic:nvPicPr>
+                    <pic:cNvPr id="19" name="Capture d’écran 2017-01-31 à 15.57.30.png"/>
+                    <pic:cNvPicPr/>
+                  </pic:nvPicPr>
+                  <pic:blipFill>
+                    <a:blip r:embed="rId20">
+                      <a:extLst>
+                        <a:ext uri="{28A0092B-C50C-407E-A947-70E740481C1C}">
+                          <a14:useLocalDpi xmlns:a14="http://schemas.microsoft.com/office/drawing/2010/main" val="0"/>
+                        </a:ext>
+                      </a:extLst>
+                    </a:blip>
+                    <a:stretch>
+                      <a:fillRect/>
+                    </a:stretch>
+                  </pic:blipFill>
+                  <pic:spPr>
+                    <a:xfrm>
+                      <a:off x="0" y="0"/>
+                      <a:ext cx="5760720" cy="612775"/>
+                    </a:xfrm>
+                    <a:prstGeom prst="rect">
+                      <a:avLst/>
+                    </a:prstGeom>
+                  </pic:spPr>
+                </pic:pic>
+              </a:graphicData>
+            </a:graphic>
+          </wp:inline>
+        </w:drawing>
+      </w:r>
+    </w:p>
+    <w:p>
+      <w:pPr>
+        <w:pStyle w:val="Titre4"/>
+      </w:pPr>
+      <w:bookmarkStart w:id="17" w:name="_Toc473641907"/>
+      <w:r>
+        <w:lastRenderedPageBreak/>
+        <w:t>Conclusion</w:t>
+      </w:r>
+      <w:bookmarkEnd w:id="17"/>
+    </w:p>
+    <w:p>
+      <w:r>
+        <w:t>Maintenant que nous avons notre ontologie avec une certaine quantité de donnée, nous allons l’utiliser pour notre deuxième partie : l’Akinator.</w:t>
+      </w:r>
+    </w:p>
+    <w:p>
+      <w:pPr>
+        <w:ind w:firstLine="0"/>
+      </w:pPr>
+    </w:p>
+    <w:p>
+      <w:pPr>
+        <w:ind w:firstLine="0"/>
+      </w:pPr>
+    </w:p>
+    <w:p>
+      <w:pPr>
+        <w:pStyle w:val="Titre3"/>
+      </w:pPr>
+      <w:bookmarkStart w:id="18" w:name="_Toc473641908"/>
+      <w:r>
+        <w:t>« Akinator »</w:t>
+      </w:r>
+      <w:bookmarkEnd w:id="18"/>
+    </w:p>
+    <w:p>
+      <w:r>
+        <w:t xml:space="preserve">Une fois les données récupérées, nous allons lancer le second projet. Il s’agit d’un « Akinator » qui va poser des questions à l’utilisateur en utilisant notre ontologie et nos données. Pour cela, nous avons introduit un système de poids. Chaque valeur et </w:t>
+      </w:r>
+      <w:r>
+        <w:t xml:space="preserve">chaque propriété </w:t>
+      </w:r>
+      <w:r>
+        <w:t>ont</w:t>
+      </w:r>
+      <w:r>
+        <w:t xml:space="preserve"> un poids. Ce poids va nous permettre de définir l’ordre des questions et la sélection des valeurs. Les propriétés qui auront le plus gros poids seront les premières utilisé</w:t>
+      </w:r>
+      <w:r>
+        <w:t>e</w:t>
+      </w:r>
+      <w:r>
+        <w:t>s pour la réalisation des questions. Une fois utilisé, nous allon</w:t>
+      </w:r>
+      <w:r>
+        <w:t>s mettre à jour</w:t>
+      </w:r>
+      <w:r>
+        <w:t xml:space="preserve"> la base de données en mettant une valeur à jour pour indiquer à notre </w:t>
+      </w:r>
+      <w:r>
+        <w:t>algorithme</w:t>
+      </w:r>
+      <w:r>
+        <w:t xml:space="preserve"> que nous avons déjà utilisé cette </w:t>
+      </w:r>
+      <w:r>
+        <w:t>propriété</w:t>
+      </w:r>
+      <w:r>
+        <w:t>.</w:t>
+      </w:r>
+    </w:p>
+    <w:p>
+      <w:r>
+        <w:t>Les labels de chaque propriété et chaque valeur seront utilisés pour rédiger la question en langage naturel.</w:t>
+      </w:r>
+    </w:p>
+    <w:p>
+      <w:r>
+        <w:t xml:space="preserve">A chaque question, l’utilisateur va répondre par oui ou par non. Cette valeur nous permettra de créer au fur et à mesure </w:t>
+      </w:r>
+      <w:r>
+        <w:t>la requête SPARQL jusqu'à ce que l’</w:t>
+      </w:r>
+      <w:r>
+        <w:t>on n’obtienne qu’un film possible en réponse de cette requête. Tant que ce ne sera pas le cas, nous continuerons de poser des questions à l’utilisateur.</w:t>
+      </w:r>
+    </w:p>
+    <w:p>
+      <w:r>
+        <w:t>Une petite interface graphique</w:t>
+      </w:r>
+      <w:r>
+        <w:t xml:space="preserve"> (semblable à celle-ci-dessous)</w:t>
+      </w:r>
+      <w:r>
+        <w:t xml:space="preserve"> sera aussi </w:t>
+      </w:r>
+      <w:r>
+        <w:t>développée</w:t>
+      </w:r>
+      <w:r>
+        <w:t xml:space="preserve"> pour éviter de devoir répondre dans la console.</w:t>
+      </w:r>
+    </w:p>
+    <w:p/>
+    <w:p>
+      <w:pPr>
+        <w:jc w:val="center"/>
+      </w:pPr>
+      <w:r>
+        <w:rPr>
+          <w:noProof/>
+          <w:lang w:eastAsia="fr-FR"/>
+        </w:rPr>
+        <w:lastRenderedPageBreak/>
         <w:drawing>
           <wp:inline distT="0" distB="0" distL="0" distR="0" wp14:anchorId="09FCA334" wp14:editId="3C0DC75A">
             <wp:extent cx="3924300" cy="3933825"/>
@@ -2399,7 +3969,7 @@
                     <pic:cNvPicPr/>
                   </pic:nvPicPr>
                   <pic:blipFill>
-                    <a:blip r:embed="rId10"/>
+                    <a:blip r:embed="rId21"/>
                     <a:stretch>
                       <a:fillRect/>
                     </a:stretch>
@@ -2461,17 +4031,14 @@
         <w:t>Jean-Baptiste DRAVET</w:t>
       </w:r>
     </w:p>
-    <w:p>
-      <w:bookmarkStart w:id="10" w:name="_GoBack"/>
-      <w:bookmarkEnd w:id="10"/>
-    </w:p>
+    <w:p/>
     <w:sectPr>
-      <w:headerReference w:type="even" r:id="rId11"/>
-      <w:headerReference w:type="default" r:id="rId12"/>
-      <w:footerReference w:type="even" r:id="rId13"/>
-      <w:footerReference w:type="default" r:id="rId14"/>
-      <w:headerReference w:type="first" r:id="rId15"/>
-      <w:footerReference w:type="first" r:id="rId16"/>
+      <w:headerReference w:type="even" r:id="rId22"/>
+      <w:headerReference w:type="default" r:id="rId23"/>
+      <w:footerReference w:type="even" r:id="rId24"/>
+      <w:footerReference w:type="default" r:id="rId25"/>
+      <w:headerReference w:type="first" r:id="rId26"/>
+      <w:footerReference w:type="first" r:id="rId27"/>
       <w:pgSz w:w="11906" w:h="16838"/>
       <w:pgMar w:top="1417" w:right="1417" w:bottom="1417" w:left="1417" w:header="708" w:footer="708" w:gutter="0"/>
       <w:cols w:space="708"/>
@@ -2483,7 +4050,7 @@
 </file>
 
 <file path=word/endnotes.xml><?xml version="1.0" encoding="utf-8"?>
-<w:endnotes xmlns:wpc="http://schemas.microsoft.com/office/word/2010/wordprocessingCanvas" xmlns:mc="http://schemas.openxmlformats.org/markup-compatibility/2006" xmlns:o="urn:schemas-microsoft-com:office:office" xmlns:r="http://schemas.openxmlformats.org/officeDocument/2006/relationships" xmlns:m="http://schemas.openxmlformats.org/officeDocument/2006/math" xmlns:v="urn:schemas-microsoft-com:vml" xmlns:wp14="http://schemas.microsoft.com/office/word/2010/wordprocessingDrawing" xmlns:wp="http://schemas.openxmlformats.org/drawingml/2006/wordprocessingDrawing" xmlns:w10="urn:schemas-microsoft-com:office:word" xmlns:w="http://schemas.openxmlformats.org/wordprocessingml/2006/main" xmlns:w14="http://schemas.microsoft.com/office/word/2010/wordml" xmlns:w15="http://schemas.microsoft.com/office/word/2012/wordml" xmlns:wpg="http://schemas.microsoft.com/office/word/2010/wordprocessingGroup" xmlns:wpi="http://schemas.microsoft.com/office/word/2010/wordprocessingInk" xmlns:wne="http://schemas.microsoft.com/office/word/2006/wordml" xmlns:wps="http://schemas.microsoft.com/office/word/2010/wordprocessingShape" mc:Ignorable="w14 w15 wp14">
+<w:endnotes xmlns:wpc="http://schemas.microsoft.com/office/word/2010/wordprocessingCanvas" xmlns:mo="http://schemas.microsoft.com/office/mac/office/2008/main" xmlns:mc="http://schemas.openxmlformats.org/markup-compatibility/2006" xmlns:mv="urn:schemas-microsoft-com:mac:vml" xmlns:o="urn:schemas-microsoft-com:office:office" xmlns:r="http://schemas.openxmlformats.org/officeDocument/2006/relationships" xmlns:m="http://schemas.openxmlformats.org/officeDocument/2006/math" xmlns:v="urn:schemas-microsoft-com:vml" xmlns:wp14="http://schemas.microsoft.com/office/word/2010/wordprocessingDrawing" xmlns:wp="http://schemas.openxmlformats.org/drawingml/2006/wordprocessingDrawing" xmlns:w10="urn:schemas-microsoft-com:office:word" xmlns:w="http://schemas.openxmlformats.org/wordprocessingml/2006/main" xmlns:w14="http://schemas.microsoft.com/office/word/2010/wordml" xmlns:w15="http://schemas.microsoft.com/office/word/2012/wordml" xmlns:wpg="http://schemas.microsoft.com/office/word/2010/wordprocessingGroup" xmlns:wpi="http://schemas.microsoft.com/office/word/2010/wordprocessingInk" xmlns:wne="http://schemas.microsoft.com/office/word/2006/wordml" xmlns:wps="http://schemas.microsoft.com/office/word/2010/wordprocessingShape" mc:Ignorable="w14 w15 wp14 mv">
   <w:endnote w:type="separator" w:id="-1">
     <w:p>
       <w:pPr>
@@ -2508,7 +4075,7 @@
 </file>
 
 <file path=word/footer1.xml><?xml version="1.0" encoding="utf-8"?>
-<w:ftr xmlns:wpc="http://schemas.microsoft.com/office/word/2010/wordprocessingCanvas" xmlns:mc="http://schemas.openxmlformats.org/markup-compatibility/2006" xmlns:o="urn:schemas-microsoft-com:office:office" xmlns:r="http://schemas.openxmlformats.org/officeDocument/2006/relationships" xmlns:m="http://schemas.openxmlformats.org/officeDocument/2006/math" xmlns:v="urn:schemas-microsoft-com:vml" xmlns:wp14="http://schemas.microsoft.com/office/word/2010/wordprocessingDrawing" xmlns:wp="http://schemas.openxmlformats.org/drawingml/2006/wordprocessingDrawing" xmlns:w10="urn:schemas-microsoft-com:office:word" xmlns:w="http://schemas.openxmlformats.org/wordprocessingml/2006/main" xmlns:w14="http://schemas.microsoft.com/office/word/2010/wordml" xmlns:w15="http://schemas.microsoft.com/office/word/2012/wordml" xmlns:wpg="http://schemas.microsoft.com/office/word/2010/wordprocessingGroup" xmlns:wpi="http://schemas.microsoft.com/office/word/2010/wordprocessingInk" xmlns:wne="http://schemas.microsoft.com/office/word/2006/wordml" xmlns:wps="http://schemas.microsoft.com/office/word/2010/wordprocessingShape" mc:Ignorable="w14 w15 wp14">
+<w:ftr xmlns:wpc="http://schemas.microsoft.com/office/word/2010/wordprocessingCanvas" xmlns:mo="http://schemas.microsoft.com/office/mac/office/2008/main" xmlns:mc="http://schemas.openxmlformats.org/markup-compatibility/2006" xmlns:mv="urn:schemas-microsoft-com:mac:vml" xmlns:o="urn:schemas-microsoft-com:office:office" xmlns:r="http://schemas.openxmlformats.org/officeDocument/2006/relationships" xmlns:m="http://schemas.openxmlformats.org/officeDocument/2006/math" xmlns:v="urn:schemas-microsoft-com:vml" xmlns:wp14="http://schemas.microsoft.com/office/word/2010/wordprocessingDrawing" xmlns:wp="http://schemas.openxmlformats.org/drawingml/2006/wordprocessingDrawing" xmlns:w10="urn:schemas-microsoft-com:office:word" xmlns:w="http://schemas.openxmlformats.org/wordprocessingml/2006/main" xmlns:w14="http://schemas.microsoft.com/office/word/2010/wordml" xmlns:w15="http://schemas.microsoft.com/office/word/2012/wordml" xmlns:wpg="http://schemas.microsoft.com/office/word/2010/wordprocessingGroup" xmlns:wpi="http://schemas.microsoft.com/office/word/2010/wordprocessingInk" xmlns:wne="http://schemas.microsoft.com/office/word/2006/wordml" xmlns:wps="http://schemas.microsoft.com/office/word/2010/wordprocessingShape" mc:Ignorable="w14 w15 wp14">
   <w:p>
     <w:pPr>
       <w:pStyle w:val="Pieddepage"/>
@@ -2518,7 +4085,7 @@
 </file>
 
 <file path=word/footer2.xml><?xml version="1.0" encoding="utf-8"?>
-<w:ftr xmlns:wpc="http://schemas.microsoft.com/office/word/2010/wordprocessingCanvas" xmlns:mc="http://schemas.openxmlformats.org/markup-compatibility/2006" xmlns:o="urn:schemas-microsoft-com:office:office" xmlns:r="http://schemas.openxmlformats.org/officeDocument/2006/relationships" xmlns:m="http://schemas.openxmlformats.org/officeDocument/2006/math" xmlns:v="urn:schemas-microsoft-com:vml" xmlns:wp14="http://schemas.microsoft.com/office/word/2010/wordprocessingDrawing" xmlns:wp="http://schemas.openxmlformats.org/drawingml/2006/wordprocessingDrawing" xmlns:w10="urn:schemas-microsoft-com:office:word" xmlns:w="http://schemas.openxmlformats.org/wordprocessingml/2006/main" xmlns:w14="http://schemas.microsoft.com/office/word/2010/wordml" xmlns:w15="http://schemas.microsoft.com/office/word/2012/wordml" xmlns:wpg="http://schemas.microsoft.com/office/word/2010/wordprocessingGroup" xmlns:wpi="http://schemas.microsoft.com/office/word/2010/wordprocessingInk" xmlns:wne="http://schemas.microsoft.com/office/word/2006/wordml" xmlns:wps="http://schemas.microsoft.com/office/word/2010/wordprocessingShape" mc:Ignorable="w14 w15 wp14">
+<w:ftr xmlns:wpc="http://schemas.microsoft.com/office/word/2010/wordprocessingCanvas" xmlns:mo="http://schemas.microsoft.com/office/mac/office/2008/main" xmlns:mc="http://schemas.openxmlformats.org/markup-compatibility/2006" xmlns:mv="urn:schemas-microsoft-com:mac:vml" xmlns:o="urn:schemas-microsoft-com:office:office" xmlns:r="http://schemas.openxmlformats.org/officeDocument/2006/relationships" xmlns:m="http://schemas.openxmlformats.org/officeDocument/2006/math" xmlns:v="urn:schemas-microsoft-com:vml" xmlns:wp14="http://schemas.microsoft.com/office/word/2010/wordprocessingDrawing" xmlns:wp="http://schemas.openxmlformats.org/drawingml/2006/wordprocessingDrawing" xmlns:w10="urn:schemas-microsoft-com:office:word" xmlns:w="http://schemas.openxmlformats.org/wordprocessingml/2006/main" xmlns:w14="http://schemas.microsoft.com/office/word/2010/wordml" xmlns:w15="http://schemas.microsoft.com/office/word/2012/wordml" xmlns:wpg="http://schemas.microsoft.com/office/word/2010/wordprocessingGroup" xmlns:wpi="http://schemas.microsoft.com/office/word/2010/wordprocessingInk" xmlns:wne="http://schemas.microsoft.com/office/word/2006/wordml" xmlns:wps="http://schemas.microsoft.com/office/word/2010/wordprocessingShape" mc:Ignorable="w14 w15 wp14">
   <w:p>
     <w:pPr>
       <w:pStyle w:val="Pieddepage"/>
@@ -2584,7 +4151,7 @@
         <w:sz w:val="20"/>
         <w:szCs w:val="20"/>
       </w:rPr>
-      <w:t>4</w:t>
+      <w:t>2</w:t>
     </w:r>
     <w:r>
       <w:rPr>
@@ -2639,7 +4206,7 @@
         <w:sz w:val="20"/>
         <w:szCs w:val="20"/>
       </w:rPr>
-      <w:t>5</w:t>
+      <w:t>11</w:t>
     </w:r>
     <w:r>
       <w:rPr>
@@ -2655,7 +4222,7 @@
 </file>
 
 <file path=word/footer3.xml><?xml version="1.0" encoding="utf-8"?>
-<w:ftr xmlns:wpc="http://schemas.microsoft.com/office/word/2010/wordprocessingCanvas" xmlns:mc="http://schemas.openxmlformats.org/markup-compatibility/2006" xmlns:o="urn:schemas-microsoft-com:office:office" xmlns:r="http://schemas.openxmlformats.org/officeDocument/2006/relationships" xmlns:m="http://schemas.openxmlformats.org/officeDocument/2006/math" xmlns:v="urn:schemas-microsoft-com:vml" xmlns:wp14="http://schemas.microsoft.com/office/word/2010/wordprocessingDrawing" xmlns:wp="http://schemas.openxmlformats.org/drawingml/2006/wordprocessingDrawing" xmlns:w10="urn:schemas-microsoft-com:office:word" xmlns:w="http://schemas.openxmlformats.org/wordprocessingml/2006/main" xmlns:w14="http://schemas.microsoft.com/office/word/2010/wordml" xmlns:w15="http://schemas.microsoft.com/office/word/2012/wordml" xmlns:wpg="http://schemas.microsoft.com/office/word/2010/wordprocessingGroup" xmlns:wpi="http://schemas.microsoft.com/office/word/2010/wordprocessingInk" xmlns:wne="http://schemas.microsoft.com/office/word/2006/wordml" xmlns:wps="http://schemas.microsoft.com/office/word/2010/wordprocessingShape" mc:Ignorable="w14 w15 wp14">
+<w:ftr xmlns:wpc="http://schemas.microsoft.com/office/word/2010/wordprocessingCanvas" xmlns:mo="http://schemas.microsoft.com/office/mac/office/2008/main" xmlns:mc="http://schemas.openxmlformats.org/markup-compatibility/2006" xmlns:mv="urn:schemas-microsoft-com:mac:vml" xmlns:o="urn:schemas-microsoft-com:office:office" xmlns:r="http://schemas.openxmlformats.org/officeDocument/2006/relationships" xmlns:m="http://schemas.openxmlformats.org/officeDocument/2006/math" xmlns:v="urn:schemas-microsoft-com:vml" xmlns:wp14="http://schemas.microsoft.com/office/word/2010/wordprocessingDrawing" xmlns:wp="http://schemas.openxmlformats.org/drawingml/2006/wordprocessingDrawing" xmlns:w10="urn:schemas-microsoft-com:office:word" xmlns:w="http://schemas.openxmlformats.org/wordprocessingml/2006/main" xmlns:w14="http://schemas.microsoft.com/office/word/2010/wordml" xmlns:w15="http://schemas.microsoft.com/office/word/2012/wordml" xmlns:wpg="http://schemas.microsoft.com/office/word/2010/wordprocessingGroup" xmlns:wpi="http://schemas.microsoft.com/office/word/2010/wordprocessingInk" xmlns:wne="http://schemas.microsoft.com/office/word/2006/wordml" xmlns:wps="http://schemas.microsoft.com/office/word/2010/wordprocessingShape" mc:Ignorable="w14 w15 wp14">
   <w:p>
     <w:pPr>
       <w:pStyle w:val="Pieddepage"/>
@@ -2665,7 +4232,7 @@
 </file>
 
 <file path=word/footnotes.xml><?xml version="1.0" encoding="utf-8"?>
-<w:footnotes xmlns:wpc="http://schemas.microsoft.com/office/word/2010/wordprocessingCanvas" xmlns:mc="http://schemas.openxmlformats.org/markup-compatibility/2006" xmlns:o="urn:schemas-microsoft-com:office:office" xmlns:r="http://schemas.openxmlformats.org/officeDocument/2006/relationships" xmlns:m="http://schemas.openxmlformats.org/officeDocument/2006/math" xmlns:v="urn:schemas-microsoft-com:vml" xmlns:wp14="http://schemas.microsoft.com/office/word/2010/wordprocessingDrawing" xmlns:wp="http://schemas.openxmlformats.org/drawingml/2006/wordprocessingDrawing" xmlns:w10="urn:schemas-microsoft-com:office:word" xmlns:w="http://schemas.openxmlformats.org/wordprocessingml/2006/main" xmlns:w14="http://schemas.microsoft.com/office/word/2010/wordml" xmlns:w15="http://schemas.microsoft.com/office/word/2012/wordml" xmlns:wpg="http://schemas.microsoft.com/office/word/2010/wordprocessingGroup" xmlns:wpi="http://schemas.microsoft.com/office/word/2010/wordprocessingInk" xmlns:wne="http://schemas.microsoft.com/office/word/2006/wordml" xmlns:wps="http://schemas.microsoft.com/office/word/2010/wordprocessingShape" mc:Ignorable="w14 w15 wp14">
+<w:footnotes xmlns:wpc="http://schemas.microsoft.com/office/word/2010/wordprocessingCanvas" xmlns:mo="http://schemas.microsoft.com/office/mac/office/2008/main" xmlns:mc="http://schemas.openxmlformats.org/markup-compatibility/2006" xmlns:mv="urn:schemas-microsoft-com:mac:vml" xmlns:o="urn:schemas-microsoft-com:office:office" xmlns:r="http://schemas.openxmlformats.org/officeDocument/2006/relationships" xmlns:m="http://schemas.openxmlformats.org/officeDocument/2006/math" xmlns:v="urn:schemas-microsoft-com:vml" xmlns:wp14="http://schemas.microsoft.com/office/word/2010/wordprocessingDrawing" xmlns:wp="http://schemas.openxmlformats.org/drawingml/2006/wordprocessingDrawing" xmlns:w10="urn:schemas-microsoft-com:office:word" xmlns:w="http://schemas.openxmlformats.org/wordprocessingml/2006/main" xmlns:w14="http://schemas.microsoft.com/office/word/2010/wordml" xmlns:w15="http://schemas.microsoft.com/office/word/2012/wordml" xmlns:wpg="http://schemas.microsoft.com/office/word/2010/wordprocessingGroup" xmlns:wpi="http://schemas.microsoft.com/office/word/2010/wordprocessingInk" xmlns:wne="http://schemas.microsoft.com/office/word/2006/wordml" xmlns:wps="http://schemas.microsoft.com/office/word/2010/wordprocessingShape" mc:Ignorable="w14 w15 wp14 mv">
   <w:footnote w:type="separator" w:id="-1">
     <w:p>
       <w:pPr>
@@ -2690,7 +4257,7 @@
 </file>
 
 <file path=word/header1.xml><?xml version="1.0" encoding="utf-8"?>
-<w:hdr xmlns:wpc="http://schemas.microsoft.com/office/word/2010/wordprocessingCanvas" xmlns:mc="http://schemas.openxmlformats.org/markup-compatibility/2006" xmlns:o="urn:schemas-microsoft-com:office:office" xmlns:r="http://schemas.openxmlformats.org/officeDocument/2006/relationships" xmlns:m="http://schemas.openxmlformats.org/officeDocument/2006/math" xmlns:v="urn:schemas-microsoft-com:vml" xmlns:wp14="http://schemas.microsoft.com/office/word/2010/wordprocessingDrawing" xmlns:wp="http://schemas.openxmlformats.org/drawingml/2006/wordprocessingDrawing" xmlns:w10="urn:schemas-microsoft-com:office:word" xmlns:w="http://schemas.openxmlformats.org/wordprocessingml/2006/main" xmlns:w14="http://schemas.microsoft.com/office/word/2010/wordml" xmlns:w15="http://schemas.microsoft.com/office/word/2012/wordml" xmlns:wpg="http://schemas.microsoft.com/office/word/2010/wordprocessingGroup" xmlns:wpi="http://schemas.microsoft.com/office/word/2010/wordprocessingInk" xmlns:wne="http://schemas.microsoft.com/office/word/2006/wordml" xmlns:wps="http://schemas.microsoft.com/office/word/2010/wordprocessingShape" mc:Ignorable="w14 w15 wp14">
+<w:hdr xmlns:wpc="http://schemas.microsoft.com/office/word/2010/wordprocessingCanvas" xmlns:mo="http://schemas.microsoft.com/office/mac/office/2008/main" xmlns:mc="http://schemas.openxmlformats.org/markup-compatibility/2006" xmlns:mv="urn:schemas-microsoft-com:mac:vml" xmlns:o="urn:schemas-microsoft-com:office:office" xmlns:r="http://schemas.openxmlformats.org/officeDocument/2006/relationships" xmlns:m="http://schemas.openxmlformats.org/officeDocument/2006/math" xmlns:v="urn:schemas-microsoft-com:vml" xmlns:wp14="http://schemas.microsoft.com/office/word/2010/wordprocessingDrawing" xmlns:wp="http://schemas.openxmlformats.org/drawingml/2006/wordprocessingDrawing" xmlns:w10="urn:schemas-microsoft-com:office:word" xmlns:w="http://schemas.openxmlformats.org/wordprocessingml/2006/main" xmlns:w14="http://schemas.microsoft.com/office/word/2010/wordml" xmlns:w15="http://schemas.microsoft.com/office/word/2012/wordml" xmlns:wpg="http://schemas.microsoft.com/office/word/2010/wordprocessingGroup" xmlns:wpi="http://schemas.microsoft.com/office/word/2010/wordprocessingInk" xmlns:wne="http://schemas.microsoft.com/office/word/2006/wordml" xmlns:wps="http://schemas.microsoft.com/office/word/2010/wordprocessingShape" mc:Ignorable="w14 w15 wp14">
   <w:p>
     <w:pPr>
       <w:pStyle w:val="En-tte"/>
@@ -2700,7 +4267,7 @@
 </file>
 
 <file path=word/header2.xml><?xml version="1.0" encoding="utf-8"?>
-<w:hdr xmlns:wpc="http://schemas.microsoft.com/office/word/2010/wordprocessingCanvas" xmlns:mc="http://schemas.openxmlformats.org/markup-compatibility/2006" xmlns:o="urn:schemas-microsoft-com:office:office" xmlns:r="http://schemas.openxmlformats.org/officeDocument/2006/relationships" xmlns:m="http://schemas.openxmlformats.org/officeDocument/2006/math" xmlns:v="urn:schemas-microsoft-com:vml" xmlns:wp14="http://schemas.microsoft.com/office/word/2010/wordprocessingDrawing" xmlns:wp="http://schemas.openxmlformats.org/drawingml/2006/wordprocessingDrawing" xmlns:w10="urn:schemas-microsoft-com:office:word" xmlns:w="http://schemas.openxmlformats.org/wordprocessingml/2006/main" xmlns:w14="http://schemas.microsoft.com/office/word/2010/wordml" xmlns:w15="http://schemas.microsoft.com/office/word/2012/wordml" xmlns:wpg="http://schemas.microsoft.com/office/word/2010/wordprocessingGroup" xmlns:wpi="http://schemas.microsoft.com/office/word/2010/wordprocessingInk" xmlns:wne="http://schemas.microsoft.com/office/word/2006/wordml" xmlns:wps="http://schemas.microsoft.com/office/word/2010/wordprocessingShape" mc:Ignorable="w14 w15 wp14">
+<w:hdr xmlns:wpc="http://schemas.microsoft.com/office/word/2010/wordprocessingCanvas" xmlns:mo="http://schemas.microsoft.com/office/mac/office/2008/main" xmlns:mc="http://schemas.openxmlformats.org/markup-compatibility/2006" xmlns:mv="urn:schemas-microsoft-com:mac:vml" xmlns:o="urn:schemas-microsoft-com:office:office" xmlns:r="http://schemas.openxmlformats.org/officeDocument/2006/relationships" xmlns:m="http://schemas.openxmlformats.org/officeDocument/2006/math" xmlns:v="urn:schemas-microsoft-com:vml" xmlns:wp14="http://schemas.microsoft.com/office/word/2010/wordprocessingDrawing" xmlns:wp="http://schemas.openxmlformats.org/drawingml/2006/wordprocessingDrawing" xmlns:w10="urn:schemas-microsoft-com:office:word" xmlns:w="http://schemas.openxmlformats.org/wordprocessingml/2006/main" xmlns:w14="http://schemas.microsoft.com/office/word/2010/wordml" xmlns:w15="http://schemas.microsoft.com/office/word/2012/wordml" xmlns:wpg="http://schemas.microsoft.com/office/word/2010/wordprocessingGroup" xmlns:wpi="http://schemas.microsoft.com/office/word/2010/wordprocessingInk" xmlns:wne="http://schemas.microsoft.com/office/word/2006/wordml" xmlns:wps="http://schemas.microsoft.com/office/word/2010/wordprocessingShape" mc:Ignorable="w14 w15 wp14">
   <w:p>
     <w:pPr>
       <w:jc w:val="center"/>
@@ -2731,7 +4298,7 @@
       <w:rPr>
         <w:noProof/>
       </w:rPr>
-      <w:t>mercredi 18 janvier 2017</w:t>
+      <w:t>Mardi 31 janvier 2017</w:t>
     </w:r>
     <w:r>
       <w:fldChar w:fldCharType="end"/>
@@ -2752,7 +4319,7 @@
 </file>
 
 <file path=word/header3.xml><?xml version="1.0" encoding="utf-8"?>
-<w:hdr xmlns:wpc="http://schemas.microsoft.com/office/word/2010/wordprocessingCanvas" xmlns:mc="http://schemas.openxmlformats.org/markup-compatibility/2006" xmlns:o="urn:schemas-microsoft-com:office:office" xmlns:r="http://schemas.openxmlformats.org/officeDocument/2006/relationships" xmlns:m="http://schemas.openxmlformats.org/officeDocument/2006/math" xmlns:v="urn:schemas-microsoft-com:vml" xmlns:wp14="http://schemas.microsoft.com/office/word/2010/wordprocessingDrawing" xmlns:wp="http://schemas.openxmlformats.org/drawingml/2006/wordprocessingDrawing" xmlns:w10="urn:schemas-microsoft-com:office:word" xmlns:w="http://schemas.openxmlformats.org/wordprocessingml/2006/main" xmlns:w14="http://schemas.microsoft.com/office/word/2010/wordml" xmlns:w15="http://schemas.microsoft.com/office/word/2012/wordml" xmlns:wpg="http://schemas.microsoft.com/office/word/2010/wordprocessingGroup" xmlns:wpi="http://schemas.microsoft.com/office/word/2010/wordprocessingInk" xmlns:wne="http://schemas.microsoft.com/office/word/2006/wordml" xmlns:wps="http://schemas.microsoft.com/office/word/2010/wordprocessingShape" mc:Ignorable="w14 w15 wp14">
+<w:hdr xmlns:wpc="http://schemas.microsoft.com/office/word/2010/wordprocessingCanvas" xmlns:mo="http://schemas.microsoft.com/office/mac/office/2008/main" xmlns:mc="http://schemas.openxmlformats.org/markup-compatibility/2006" xmlns:mv="urn:schemas-microsoft-com:mac:vml" xmlns:o="urn:schemas-microsoft-com:office:office" xmlns:r="http://schemas.openxmlformats.org/officeDocument/2006/relationships" xmlns:m="http://schemas.openxmlformats.org/officeDocument/2006/math" xmlns:v="urn:schemas-microsoft-com:vml" xmlns:wp14="http://schemas.microsoft.com/office/word/2010/wordprocessingDrawing" xmlns:wp="http://schemas.openxmlformats.org/drawingml/2006/wordprocessingDrawing" xmlns:w10="urn:schemas-microsoft-com:office:word" xmlns:w="http://schemas.openxmlformats.org/wordprocessingml/2006/main" xmlns:w14="http://schemas.microsoft.com/office/word/2010/wordml" xmlns:w15="http://schemas.microsoft.com/office/word/2012/wordml" xmlns:wpg="http://schemas.microsoft.com/office/word/2010/wordprocessingGroup" xmlns:wpi="http://schemas.microsoft.com/office/word/2010/wordprocessingInk" xmlns:wne="http://schemas.microsoft.com/office/word/2006/wordml" xmlns:wps="http://schemas.microsoft.com/office/word/2010/wordprocessingShape" mc:Ignorable="w14 w15 wp14">
   <w:p>
     <w:pPr>
       <w:pStyle w:val="En-tte"/>
@@ -2762,7 +4329,7 @@
 </file>
 
 <file path=word/numbering.xml><?xml version="1.0" encoding="utf-8"?>
-<w:numbering xmlns:wpc="http://schemas.microsoft.com/office/word/2010/wordprocessingCanvas" xmlns:mc="http://schemas.openxmlformats.org/markup-compatibility/2006" xmlns:o="urn:schemas-microsoft-com:office:office" xmlns:r="http://schemas.openxmlformats.org/officeDocument/2006/relationships" xmlns:m="http://schemas.openxmlformats.org/officeDocument/2006/math" xmlns:v="urn:schemas-microsoft-com:vml" xmlns:wp14="http://schemas.microsoft.com/office/word/2010/wordprocessingDrawing" xmlns:wp="http://schemas.openxmlformats.org/drawingml/2006/wordprocessingDrawing" xmlns:w10="urn:schemas-microsoft-com:office:word" xmlns:w="http://schemas.openxmlformats.org/wordprocessingml/2006/main" xmlns:w14="http://schemas.microsoft.com/office/word/2010/wordml" xmlns:w15="http://schemas.microsoft.com/office/word/2012/wordml" xmlns:wpg="http://schemas.microsoft.com/office/word/2010/wordprocessingGroup" xmlns:wpi="http://schemas.microsoft.com/office/word/2010/wordprocessingInk" xmlns:wne="http://schemas.microsoft.com/office/word/2006/wordml" xmlns:wps="http://schemas.microsoft.com/office/word/2010/wordprocessingShape" mc:Ignorable="w14 w15 wp14">
+<w:numbering xmlns:wpc="http://schemas.microsoft.com/office/word/2010/wordprocessingCanvas" xmlns:mo="http://schemas.microsoft.com/office/mac/office/2008/main" xmlns:mc="http://schemas.openxmlformats.org/markup-compatibility/2006" xmlns:mv="urn:schemas-microsoft-com:mac:vml" xmlns:o="urn:schemas-microsoft-com:office:office" xmlns:r="http://schemas.openxmlformats.org/officeDocument/2006/relationships" xmlns:m="http://schemas.openxmlformats.org/officeDocument/2006/math" xmlns:v="urn:schemas-microsoft-com:vml" xmlns:wp14="http://schemas.microsoft.com/office/word/2010/wordprocessingDrawing" xmlns:wp="http://schemas.openxmlformats.org/drawingml/2006/wordprocessingDrawing" xmlns:w10="urn:schemas-microsoft-com:office:word" xmlns:w="http://schemas.openxmlformats.org/wordprocessingml/2006/main" xmlns:w14="http://schemas.microsoft.com/office/word/2010/wordml" xmlns:w15="http://schemas.microsoft.com/office/word/2012/wordml" xmlns:wpg="http://schemas.microsoft.com/office/word/2010/wordprocessingGroup" xmlns:wpi="http://schemas.microsoft.com/office/word/2010/wordprocessingInk" xmlns:wne="http://schemas.microsoft.com/office/word/2006/wordml" xmlns:wps="http://schemas.microsoft.com/office/word/2010/wordprocessingShape" mc:Ignorable="w14 w15 wp14 mv">
   <w:abstractNum w:abstractNumId="0">
     <w:nsid w:val="050B1F0C"/>
     <w:multiLevelType w:val="hybridMultilevel"/>
@@ -8168,7 +9735,7 @@
       </w:pPr>
     </w:pPrDefault>
   </w:docDefaults>
-  <w:latentStyles w:defLockedState="0" w:defUIPriority="99" w:defSemiHidden="0" w:defUnhideWhenUsed="0" w:defQFormat="0" w:count="371">
+  <w:latentStyles w:defLockedState="0" w:defUIPriority="99" w:defSemiHidden="0" w:defUnhideWhenUsed="0" w:defQFormat="0" w:count="382">
     <w:lsdException w:name="Normal" w:uiPriority="0" w:qFormat="1"/>
     <w:lsdException w:name="heading 1" w:uiPriority="9" w:qFormat="1"/>
     <w:lsdException w:name="heading 2" w:semiHidden="1" w:uiPriority="9" w:unhideWhenUsed="1" w:qFormat="1"/>
@@ -8274,7 +9841,6 @@
     <w:lsdException w:name="HTML Sample" w:semiHidden="1" w:unhideWhenUsed="1"/>
     <w:lsdException w:name="HTML Typewriter" w:semiHidden="1" w:unhideWhenUsed="1"/>
     <w:lsdException w:name="HTML Variable" w:semiHidden="1" w:unhideWhenUsed="1"/>
-    <w:lsdException w:name="Normal Table" w:semiHidden="1" w:unhideWhenUsed="1"/>
     <w:lsdException w:name="annotation subject" w:semiHidden="1" w:unhideWhenUsed="1"/>
     <w:lsdException w:name="No List" w:semiHidden="1" w:unhideWhenUsed="1"/>
     <w:lsdException w:name="Outline List 1" w:semiHidden="1" w:unhideWhenUsed="1"/>
@@ -8320,11 +9886,9 @@
     <w:lsdException w:name="Table Subtle 1" w:semiHidden="1" w:unhideWhenUsed="1"/>
     <w:lsdException w:name="Table Subtle 2" w:semiHidden="1" w:unhideWhenUsed="1"/>
     <w:lsdException w:name="Table Web 1" w:semiHidden="1" w:unhideWhenUsed="1"/>
-    <w:lsdException w:name="Table Web 2" w:semiHidden="1" w:unhideWhenUsed="1"/>
     <w:lsdException w:name="Table Web 3" w:semiHidden="1" w:unhideWhenUsed="1"/>
     <w:lsdException w:name="Balloon Text" w:semiHidden="1" w:unhideWhenUsed="1"/>
     <w:lsdException w:name="Table Grid" w:uiPriority="39"/>
-    <w:lsdException w:name="Table Theme" w:semiHidden="1" w:unhideWhenUsed="1"/>
     <w:lsdException w:name="Placeholder Text" w:semiHidden="1"/>
     <w:lsdException w:name="No Spacing" w:uiPriority="1" w:qFormat="1"/>
     <w:lsdException w:name="Light Shading" w:uiPriority="60"/>
@@ -8540,6 +10104,8 @@
     <w:lsdException w:name="List Table 5 Dark Accent 6" w:uiPriority="50"/>
     <w:lsdException w:name="List Table 6 Colorful Accent 6" w:uiPriority="51"/>
     <w:lsdException w:name="List Table 7 Colorful Accent 6" w:uiPriority="52"/>
+    <w:lsdException w:name="Mention" w:semiHidden="1" w:unhideWhenUsed="1"/>
+    <w:lsdException w:name="Smart Hyperlink" w:semiHidden="1" w:unhideWhenUsed="1"/>
   </w:latentStyles>
   <w:style w:type="paragraph" w:default="1" w:styleId="Normal">
     <w:name w:val="Normal"/>
@@ -8788,7 +10354,7 @@
       <w:u w:val="single"/>
     </w:rPr>
   </w:style>
-  <w:style w:type="paragraph" w:styleId="Paragraphedeliste">
+  <w:style w:type="paragraph" w:styleId="Pardeliste">
     <w:name w:val="List Paragraph"/>
     <w:basedOn w:val="Normal"/>
     <w:uiPriority w:val="34"/>
@@ -9312,7 +10878,7 @@
 </file>
 
 <file path=customXml/itemProps1.xml><?xml version="1.0" encoding="utf-8"?>
-<ds:datastoreItem xmlns:ds="http://schemas.openxmlformats.org/officeDocument/2006/customXml" ds:itemID="{8915A3E1-6112-43C3-BF92-3779D4306C4C}">
+<ds:datastoreItem xmlns:ds="http://schemas.openxmlformats.org/officeDocument/2006/customXml" ds:itemID="{44F92625-A08B-D148-86F9-73E5492A00DB}">
   <ds:schemaRefs>
     <ds:schemaRef ds:uri="http://schemas.openxmlformats.org/officeDocument/2006/bibliography"/>
   </ds:schemaRefs>

</xml_diff>

<commit_message>
[Updated] update on the Akinator part (NOK)
</commit_message>
<xml_diff>
--- a/File/Rapport/[DRAVET-AUDA]Rapport intermediaire.docx
+++ b/File/Rapport/[DRAVET-AUDA]Rapport intermediaire.docx
@@ -769,12 +769,7 @@
             <w:pStyle w:val="En-ttedetabledesmatires"/>
           </w:pPr>
           <w:r>
-            <w:t>Table des m</w:t>
-          </w:r>
-          <w:bookmarkStart w:id="0" w:name="_GoBack"/>
-          <w:bookmarkEnd w:id="0"/>
-          <w:r>
-            <w:t>atières</w:t>
+            <w:t>Table des matières</w:t>
           </w:r>
         </w:p>
         <w:p>
@@ -2106,125 +2101,125 @@
       <w:pPr>
         <w:pStyle w:val="Titre1"/>
       </w:pPr>
-      <w:bookmarkStart w:id="1" w:name="_Toc473641891"/>
+      <w:bookmarkStart w:id="0" w:name="_Toc473641891"/>
       <w:r>
         <w:lastRenderedPageBreak/>
         <w:t>Présentation projet</w:t>
       </w:r>
+      <w:bookmarkEnd w:id="0"/>
+    </w:p>
+    <w:p>
+      <w:r>
+        <w:t>Le but de notre projet est de réaliser un logiciel qui permet de retrouver un film en répondant</w:t>
+      </w:r>
+      <w:r>
+        <w:t xml:space="preserve"> par oui ou par non</w:t>
+      </w:r>
+      <w:r>
+        <w:t xml:space="preserve"> à des questions qui seront posé</w:t>
+      </w:r>
+      <w:r>
+        <w:t>e</w:t>
+      </w:r>
+      <w:r>
+        <w:t>s</w:t>
+      </w:r>
+      <w:r>
+        <w:t>.</w:t>
+      </w:r>
+    </w:p>
+    <w:p>
+      <w:pPr>
+        <w:pStyle w:val="Titre2"/>
+      </w:pPr>
+      <w:bookmarkStart w:id="1" w:name="_Toc473641892"/>
+      <w:r>
+        <w:t>Description</w:t>
+      </w:r>
       <w:bookmarkEnd w:id="1"/>
     </w:p>
     <w:p>
       <w:r>
-        <w:t>Le but de notre projet est de réaliser un logiciel qui permet de retrouver un film en répondant</w:t>
-      </w:r>
-      <w:r>
-        <w:t xml:space="preserve"> par oui ou par non</w:t>
-      </w:r>
-      <w:r>
-        <w:t xml:space="preserve"> à des questions qui seront posé</w:t>
-      </w:r>
-      <w:r>
-        <w:t>e</w:t>
+        <w:t xml:space="preserve">Le principe de notre logiciel est, </w:t>
+      </w:r>
+      <w:r>
+        <w:t>via</w:t>
+      </w:r>
+      <w:r>
+        <w:t xml:space="preserve"> une interface graphique</w:t>
+      </w:r>
+      <w:r>
+        <w:t xml:space="preserve"> java</w:t>
+      </w:r>
+      <w:r>
+        <w:t>, de poser des questions à l’utilisateur à propos d’un film afin de retrouver le titre du dit film</w:t>
+      </w:r>
+      <w:r>
+        <w:t xml:space="preserve">. </w:t>
+      </w:r>
+      <w:r>
+        <w:t>Pour cela, nous allons créer notre propre ontologie simplifiée.</w:t>
+      </w:r>
+    </w:p>
+    <w:p>
+      <w:r>
+        <w:t>Il s’agit d’un logiciel dans l’esprit de l’Akinator, à la différence qu’avec un Akinator, nous sommes en connaissance du film et ce serait à l’Akinator de le deviner alors qu’ici c’est l’inverse : la personne n’est pas en connaissance du film et notre logiciel essaye d’aider la personne à trouver le titre du film.</w:t>
+      </w:r>
+    </w:p>
+    <w:p>
+      <w:pPr>
+        <w:pStyle w:val="Titre3"/>
+      </w:pPr>
+      <w:bookmarkStart w:id="2" w:name="_Toc473641893"/>
+      <w:r>
+        <w:t>Explication</w:t>
+      </w:r>
+      <w:bookmarkEnd w:id="2"/>
+    </w:p>
+    <w:p>
+      <w:r>
+        <w:t>Nous avons décidé de ne pas ré</w:t>
+      </w:r>
+      <w:r>
+        <w:t>cupérer une ontologie existante car elles nous ont semblé trop complexe</w:t>
       </w:r>
       <w:r>
         <w:t>s</w:t>
       </w:r>
       <w:r>
+        <w:t xml:space="preserve"> avec beaucoup trop d’information</w:t>
+      </w:r>
+      <w:r>
+        <w:t>s</w:t>
+      </w:r>
+      <w:r>
+        <w:t xml:space="preserve">. En effet lorsque l’on recherche un film, on a souvent peu d’informations à son sujet. Poser des questions à propos de la musique ou des costumes nous a donc paru inutile. De plus, les grosses ontologies ont un système </w:t>
+      </w:r>
+      <w:r>
+        <w:t>complexe d’ID</w:t>
+      </w:r>
+      <w:r>
+        <w:t xml:space="preserve"> (identifiant)</w:t>
+      </w:r>
+      <w:r>
+        <w:t xml:space="preserve"> qui lie les différentes classes entre elles, ce qui nous semble trop complexe à implémenter dans </w:t>
+      </w:r>
+      <w:r>
+        <w:t>le temps imparti</w:t>
+      </w:r>
+      <w:r>
         <w:t>.</w:t>
       </w:r>
     </w:p>
     <w:p>
       <w:pPr>
-        <w:pStyle w:val="Titre2"/>
-      </w:pPr>
-      <w:bookmarkStart w:id="2" w:name="_Toc473641892"/>
-      <w:r>
-        <w:t>Description</w:t>
-      </w:r>
-      <w:bookmarkEnd w:id="2"/>
-    </w:p>
-    <w:p>
-      <w:r>
-        <w:t xml:space="preserve">Le principe de notre logiciel est, </w:t>
-      </w:r>
-      <w:r>
-        <w:t>via</w:t>
-      </w:r>
-      <w:r>
-        <w:t xml:space="preserve"> une interface graphique</w:t>
-      </w:r>
-      <w:r>
-        <w:t xml:space="preserve"> java</w:t>
-      </w:r>
-      <w:r>
-        <w:t>, de poser des questions à l’utilisateur à propos d’un film afin de retrouver le titre du dit film</w:t>
-      </w:r>
-      <w:r>
-        <w:t xml:space="preserve">. </w:t>
-      </w:r>
-      <w:r>
-        <w:t>Pour cela, nous allons créer notre propre ontologie simplifiée.</w:t>
-      </w:r>
-    </w:p>
-    <w:p>
-      <w:r>
-        <w:t>Il s’agit d’un logiciel dans l’esprit de l’Akinator, à la différence qu’avec un Akinator, nous sommes en connaissance du film et ce serait à l’Akinator de le deviner alors qu’ici c’est l’inverse : la personne n’est pas en connaissance du film et notre logiciel essaye d’aider la personne à trouver le titre du film.</w:t>
-      </w:r>
-    </w:p>
-    <w:p>
-      <w:pPr>
         <w:pStyle w:val="Titre3"/>
       </w:pPr>
-      <w:bookmarkStart w:id="3" w:name="_Toc473641893"/>
-      <w:r>
-        <w:t>Explication</w:t>
+      <w:bookmarkStart w:id="3" w:name="_Toc473641894"/>
+      <w:r>
+        <w:t>Consignes</w:t>
       </w:r>
       <w:bookmarkEnd w:id="3"/>
-    </w:p>
-    <w:p>
-      <w:r>
-        <w:t>Nous avons décidé de ne pas ré</w:t>
-      </w:r>
-      <w:r>
-        <w:t>cupérer une ontologie existante car elles nous ont semblé trop complexe</w:t>
-      </w:r>
-      <w:r>
-        <w:t>s</w:t>
-      </w:r>
-      <w:r>
-        <w:t xml:space="preserve"> avec beaucoup trop d’information</w:t>
-      </w:r>
-      <w:r>
-        <w:t>s</w:t>
-      </w:r>
-      <w:r>
-        <w:t xml:space="preserve">. En effet lorsque l’on recherche un film, on a souvent peu d’informations à son sujet. Poser des questions à propos de la musique ou des costumes nous a donc paru inutile. De plus, les grosses ontologies ont un système </w:t>
-      </w:r>
-      <w:r>
-        <w:t>complexe d’ID</w:t>
-      </w:r>
-      <w:r>
-        <w:t xml:space="preserve"> (identifiant)</w:t>
-      </w:r>
-      <w:r>
-        <w:t xml:space="preserve"> qui lie les différentes classes entre elles, ce qui nous semble trop complexe à implémenter dans </w:t>
-      </w:r>
-      <w:r>
-        <w:t>le temps imparti</w:t>
-      </w:r>
-      <w:r>
-        <w:t>.</w:t>
-      </w:r>
-    </w:p>
-    <w:p>
-      <w:pPr>
-        <w:pStyle w:val="Titre3"/>
-      </w:pPr>
-      <w:bookmarkStart w:id="4" w:name="_Toc473641894"/>
-      <w:r>
-        <w:t>Consignes</w:t>
-      </w:r>
-      <w:bookmarkEnd w:id="4"/>
     </w:p>
     <w:p>
       <w:r>
@@ -2327,29 +2322,29 @@
       <w:pPr>
         <w:pStyle w:val="Titre4"/>
       </w:pPr>
-      <w:bookmarkStart w:id="5" w:name="_Toc473641895"/>
+      <w:bookmarkStart w:id="4" w:name="_Toc473641895"/>
       <w:r>
         <w:t>Ontologie</w:t>
       </w:r>
+      <w:bookmarkEnd w:id="4"/>
+    </w:p>
+    <w:p>
+      <w:r>
+        <w:t>Voici une représentation de notre ontologie minimaliste</w:t>
+      </w:r>
+      <w:r>
+        <w:t>. Cette ontologie est utilisée uniquement dans le but de notre logiciel. Elle se justifie par l’utilisation que nous en faisons.</w:t>
+      </w:r>
+    </w:p>
+    <w:p>
+      <w:pPr>
+        <w:pStyle w:val="Titre4"/>
+      </w:pPr>
+      <w:bookmarkStart w:id="5" w:name="_Toc473641896"/>
+      <w:r>
+        <w:t>Les classes</w:t>
+      </w:r>
       <w:bookmarkEnd w:id="5"/>
-    </w:p>
-    <w:p>
-      <w:r>
-        <w:t>Voici une représentation de notre ontologie minimaliste</w:t>
-      </w:r>
-      <w:r>
-        <w:t>. Cette ontologie est utilisée uniquement dans le but de notre logiciel. Elle se justifie par l’utilisation que nous en faisons.</w:t>
-      </w:r>
-    </w:p>
-    <w:p>
-      <w:pPr>
-        <w:pStyle w:val="Titre4"/>
-      </w:pPr>
-      <w:bookmarkStart w:id="6" w:name="_Toc473641896"/>
-      <w:r>
-        <w:t>Les classes</w:t>
-      </w:r>
-      <w:bookmarkEnd w:id="6"/>
       <w:r>
         <w:t> </w:t>
       </w:r>
@@ -2581,11 +2576,11 @@
       <w:pPr>
         <w:pStyle w:val="Titre4"/>
       </w:pPr>
-      <w:bookmarkStart w:id="7" w:name="_Toc473641897"/>
+      <w:bookmarkStart w:id="6" w:name="_Toc473641897"/>
       <w:r>
         <w:t>Les propriétés d’objets</w:t>
       </w:r>
-      <w:bookmarkEnd w:id="7"/>
+      <w:bookmarkEnd w:id="6"/>
     </w:p>
     <w:p>
       <w:r>
@@ -2789,44 +2784,44 @@
       <w:pPr>
         <w:pStyle w:val="Titre2"/>
       </w:pPr>
-      <w:bookmarkStart w:id="8" w:name="_Toc473641898"/>
+      <w:bookmarkStart w:id="7" w:name="_Toc473641898"/>
       <w:r>
         <w:t>Le projet</w:t>
       </w:r>
+      <w:bookmarkEnd w:id="7"/>
+    </w:p>
+    <w:p>
+      <w:r>
+        <w:t xml:space="preserve">Nous avons décidé de réaliser le projet en Java avec </w:t>
+      </w:r>
+      <w:r>
+        <w:t>Corese pour</w:t>
+      </w:r>
+      <w:r>
+        <w:t xml:space="preserve"> la réalisation des requêtes SPARQL. </w:t>
+      </w:r>
+      <w:r>
+        <w:t xml:space="preserve">Suite à la discussion avec notre intervenant, nous allons devoir diviser notre projet en deux projets bien distincts. </w:t>
+      </w:r>
+    </w:p>
+    <w:p>
+      <w:pPr>
+        <w:pStyle w:val="Titre3"/>
+      </w:pPr>
+      <w:bookmarkStart w:id="8" w:name="_Toc473641899"/>
+      <w:r>
+        <w:t>Récupérateur de</w:t>
+      </w:r>
+      <w:r>
+        <w:t>s</w:t>
+      </w:r>
+      <w:r>
+        <w:t xml:space="preserve"> donnée</w:t>
+      </w:r>
+      <w:r>
+        <w:t>s</w:t>
+      </w:r>
       <w:bookmarkEnd w:id="8"/>
-    </w:p>
-    <w:p>
-      <w:r>
-        <w:t xml:space="preserve">Nous avons décidé de réaliser le projet en Java avec </w:t>
-      </w:r>
-      <w:r>
-        <w:t>Corese pour</w:t>
-      </w:r>
-      <w:r>
-        <w:t xml:space="preserve"> la réalisation des requêtes SPARQL. </w:t>
-      </w:r>
-      <w:r>
-        <w:t xml:space="preserve">Suite à la discussion avec notre intervenant, nous allons devoir diviser notre projet en deux projets bien distincts. </w:t>
-      </w:r>
-    </w:p>
-    <w:p>
-      <w:pPr>
-        <w:pStyle w:val="Titre3"/>
-      </w:pPr>
-      <w:bookmarkStart w:id="9" w:name="_Toc473641899"/>
-      <w:r>
-        <w:t>Récupérateur de</w:t>
-      </w:r>
-      <w:r>
-        <w:t>s</w:t>
-      </w:r>
-      <w:r>
-        <w:t xml:space="preserve"> donnée</w:t>
-      </w:r>
-      <w:r>
-        <w:t>s</w:t>
-      </w:r>
-      <w:bookmarkEnd w:id="9"/>
     </w:p>
     <w:p>
       <w:r>
@@ -2866,11 +2861,11 @@
       <w:pPr>
         <w:pStyle w:val="Titre3"/>
       </w:pPr>
-      <w:bookmarkStart w:id="10" w:name="_Toc473641900"/>
+      <w:bookmarkStart w:id="9" w:name="_Toc473641900"/>
       <w:r>
         <w:t>Architecture</w:t>
       </w:r>
-      <w:bookmarkEnd w:id="10"/>
+      <w:bookmarkEnd w:id="9"/>
     </w:p>
     <w:p>
       <w:r>
@@ -2964,109 +2959,109 @@
       <w:pPr>
         <w:pStyle w:val="Titre3"/>
       </w:pPr>
-      <w:bookmarkStart w:id="11" w:name="_Toc473641901"/>
+      <w:bookmarkStart w:id="10" w:name="_Toc473641901"/>
       <w:r>
         <w:lastRenderedPageBreak/>
         <w:t>Algorithmes</w:t>
       </w:r>
+      <w:bookmarkEnd w:id="10"/>
+      <w:r>
+        <w:t xml:space="preserve"> </w:t>
+      </w:r>
+    </w:p>
+    <w:p>
+      <w:pPr>
+        <w:pStyle w:val="Titre4"/>
+      </w:pPr>
+      <w:bookmarkStart w:id="11" w:name="_Toc473641902"/>
+      <w:r>
+        <w:t>Chargement des données</w:t>
+      </w:r>
       <w:bookmarkEnd w:id="11"/>
+    </w:p>
+    <w:p>
+      <w:r>
+        <w:t xml:space="preserve">Nous avons tout d’abord voulu récupéré les informations depuis un endpoint sparql de linked database Movie. Nous avons choisi ce endpoint car son ontologie était la plus proche de la </w:t>
+      </w:r>
+      <w:r>
+        <w:t>nôtre</w:t>
+      </w:r>
+      <w:r>
+        <w:t>.</w:t>
+      </w:r>
+    </w:p>
+    <w:p>
+      <w:pPr>
+        <w:pStyle w:val="Titre5"/>
+      </w:pPr>
+      <w:bookmarkStart w:id="12" w:name="_Toc473641903"/>
+      <w:r>
+        <w:t>Problèmes</w:t>
+      </w:r>
+      <w:bookmarkEnd w:id="12"/>
       <w:r>
         <w:t xml:space="preserve"> </w:t>
       </w:r>
     </w:p>
     <w:p>
-      <w:pPr>
-        <w:pStyle w:val="Titre4"/>
-      </w:pPr>
-      <w:bookmarkStart w:id="12" w:name="_Toc473641902"/>
-      <w:r>
-        <w:t>Chargement des données</w:t>
-      </w:r>
-      <w:bookmarkEnd w:id="12"/>
-    </w:p>
-    <w:p>
-      <w:r>
-        <w:t xml:space="preserve">Nous avons tout d’abord voulu récupéré les informations depuis un endpoint sparql de linked database Movie. Nous avons choisi ce endpoint car son ontologie était la plus proche de la </w:t>
-      </w:r>
-      <w:r>
-        <w:t>nôtre</w:t>
-      </w:r>
-      <w:r>
-        <w:t>.</w:t>
+      <w:r>
+        <w:t xml:space="preserve">Après plusieurs </w:t>
+      </w:r>
+      <w:r>
+        <w:t>essaies de</w:t>
+      </w:r>
+      <w:r>
+        <w:t xml:space="preserve"> récupération, nous sommes </w:t>
+      </w:r>
+      <w:r>
+        <w:t>tombés</w:t>
+      </w:r>
+      <w:r>
+        <w:t xml:space="preserve"> sur un </w:t>
+      </w:r>
+      <w:r>
+        <w:t>problème</w:t>
+      </w:r>
+      <w:r>
+        <w:t xml:space="preserve"> majeur : nos requêtes </w:t>
+      </w:r>
+      <w:r>
+        <w:t>successives</w:t>
+      </w:r>
+      <w:r>
+        <w:t xml:space="preserve"> se faisaient déconnecté car le site </w:t>
+      </w:r>
+      <w:r>
+        <w:t>pensait qu’on essayait de le DDOS.</w:t>
+      </w:r>
+      <w:r>
+        <w:t xml:space="preserve"> </w:t>
+      </w:r>
+    </w:p>
+    <w:p>
+      <w:r>
+        <w:t>Après avoir changé notre façon de faire les requêtes, nous avons réussi à faire passer plus de requête mais nous avons aussi réussi à faire tomber le site.</w:t>
+      </w:r>
+    </w:p>
+    <w:p>
+      <w:r>
+        <w:t>Nous avons alors demandé l’aide de notre intervenant. Il nous a conseillé d’utiliser un dump de linked data movie, ce que nous avons fait. Nous avons enfin pu récupérer toute les données que nous voulions.</w:t>
+      </w:r>
+    </w:p>
+    <w:p>
+      <w:r>
+        <w:t>Nous avons encore eu quelques problèmes d’URI mal formé dans le dump, que nous avons corrigé à la main.</w:t>
       </w:r>
     </w:p>
     <w:p>
       <w:pPr>
         <w:pStyle w:val="Titre5"/>
       </w:pPr>
-      <w:bookmarkStart w:id="13" w:name="_Toc473641903"/>
-      <w:r>
-        <w:t>Problèmes</w:t>
+      <w:bookmarkStart w:id="13" w:name="_Toc473641904"/>
+      <w:r>
+        <w:t>Initialisation</w:t>
       </w:r>
       <w:bookmarkEnd w:id="13"/>
-      <w:r>
-        <w:t xml:space="preserve"> </w:t>
-      </w:r>
-    </w:p>
-    <w:p>
-      <w:r>
-        <w:t xml:space="preserve">Après plusieurs </w:t>
-      </w:r>
-      <w:r>
-        <w:t>essaies de</w:t>
-      </w:r>
-      <w:r>
-        <w:t xml:space="preserve"> récupération, nous sommes </w:t>
-      </w:r>
-      <w:r>
-        <w:t>tombés</w:t>
-      </w:r>
-      <w:r>
-        <w:t xml:space="preserve"> sur un </w:t>
-      </w:r>
-      <w:r>
-        <w:t>problème</w:t>
-      </w:r>
-      <w:r>
-        <w:t xml:space="preserve"> majeur : nos requêtes </w:t>
-      </w:r>
-      <w:r>
-        <w:t>successives</w:t>
-      </w:r>
-      <w:r>
-        <w:t xml:space="preserve"> se faisaient déconnecté car le site </w:t>
-      </w:r>
-      <w:r>
-        <w:t>pensait qu’on essayait de le DDOS.</w:t>
-      </w:r>
-      <w:r>
-        <w:t xml:space="preserve"> </w:t>
-      </w:r>
-    </w:p>
-    <w:p>
-      <w:r>
-        <w:t>Après avoir changé notre façon de faire les requêtes, nous avons réussi à faire passer plus de requête mais nous avons aussi réussi à faire tomber le site.</w:t>
-      </w:r>
-    </w:p>
-    <w:p>
-      <w:r>
-        <w:t>Nous avons alors demandé l’aide de notre intervenant. Il nous a conseillé d’utiliser un dump de linked data movie, ce que nous avons fait. Nous avons enfin pu récupérer toute les données que nous voulions.</w:t>
-      </w:r>
-    </w:p>
-    <w:p>
-      <w:r>
-        <w:t>Nous avons encore eu quelques problèmes d’URI mal formé dans le dump, que nous avons corrigé à la main.</w:t>
-      </w:r>
-    </w:p>
-    <w:p>
-      <w:pPr>
-        <w:pStyle w:val="Titre5"/>
-      </w:pPr>
-      <w:bookmarkStart w:id="14" w:name="_Toc473641904"/>
-      <w:r>
-        <w:t>Initialisation</w:t>
-      </w:r>
-      <w:bookmarkEnd w:id="14"/>
     </w:p>
     <w:p>
       <w:r>
@@ -3347,26 +3342,8 @@
       <w:pPr>
         <w:ind w:firstLine="0"/>
       </w:pPr>
-      <w:proofErr w:type="gramStart"/>
-      <w:r>
-        <w:t>?</w:t>
-      </w:r>
-      <w:proofErr w:type="spellStart"/>
-      <w:r>
-        <w:t>uri</w:t>
-      </w:r>
-      <w:proofErr w:type="spellEnd"/>
-      <w:proofErr w:type="gramEnd"/>
-      <w:r>
-        <w:t xml:space="preserve"> représente </w:t>
-      </w:r>
-      <w:proofErr w:type="spellStart"/>
-      <w:r>
-        <w:t>l’uri</w:t>
-      </w:r>
-      <w:proofErr w:type="spellEnd"/>
-      <w:r>
-        <w:t xml:space="preserve"> d’un film. Pourquoi une tel requête pour les acteurs ? Car nous souhaitons obtenir uniquement les acteurs des films que nous aurons déjà présélectionné. </w:t>
+      <w:r>
+        <w:t xml:space="preserve">?uri représente l’uri d’un film. Pourquoi une tel requête pour les acteurs ? Car nous souhaitons obtenir uniquement les acteurs des films que nous aurons déjà présélectionné. </w:t>
       </w:r>
     </w:p>
     <w:p>
@@ -3374,13 +3351,7 @@
         <w:ind w:firstLine="0"/>
       </w:pPr>
       <w:r>
-        <w:t xml:space="preserve">Les films </w:t>
-      </w:r>
-      <w:r>
-        <w:t>présélectionné</w:t>
-      </w:r>
-      <w:r>
-        <w:t>s devront avoir au minimum un pays d’origine, une date, une durée, et un titre. Tout film n’ayant pas au minimum ces 4 critères ne seront pas récupéré</w:t>
+        <w:t>Les films présélectionnés devront avoir au minimum un pays d’origine, une date, une durée, et un titre. Tout film n’ayant pas au minimum ces 4 critères ne seront pas récupéré</w:t>
       </w:r>
       <w:r>
         <w:t>s</w:t>
@@ -3536,28 +3507,7 @@
         <w:ind w:firstLine="0"/>
       </w:pPr>
       <w:r>
-        <w:t>Les méthodes « </w:t>
-      </w:r>
-      <w:proofErr w:type="spellStart"/>
-      <w:r>
-        <w:t>addList</w:t>
-      </w:r>
-      <w:proofErr w:type="spellEnd"/>
-      <w:proofErr w:type="gramStart"/>
-      <w:r>
-        <w:t xml:space="preserve"> ..</w:t>
-      </w:r>
-      <w:proofErr w:type="gramEnd"/>
-      <w:r>
-        <w:t xml:space="preserve"> » permettent de récupérer les informations lié à </w:t>
-      </w:r>
-      <w:proofErr w:type="spellStart"/>
-      <w:r>
-        <w:t>l’uri</w:t>
-      </w:r>
-      <w:proofErr w:type="spellEnd"/>
-      <w:r>
-        <w:t xml:space="preserve"> du film. Voilà par exemple la requête pour </w:t>
+        <w:t xml:space="preserve">Les méthodes « addList .. » permettent de récupérer les informations lié à l’uri du film. Voilà par exemple la requête pour </w:t>
       </w:r>
       <w:r>
         <w:t xml:space="preserve">récupérer les types : </w:t>
@@ -3619,11 +3569,11 @@
       <w:pPr>
         <w:pStyle w:val="Titre5"/>
       </w:pPr>
-      <w:bookmarkStart w:id="15" w:name="_Toc473641905"/>
+      <w:bookmarkStart w:id="14" w:name="_Toc473641905"/>
       <w:r>
         <w:t>Remplir l’ontologie</w:t>
       </w:r>
-      <w:bookmarkEnd w:id="15"/>
+      <w:bookmarkEnd w:id="14"/>
     </w:p>
     <w:p>
       <w:pPr>
@@ -3755,11 +3705,11 @@
       <w:pPr>
         <w:pStyle w:val="Titre5"/>
       </w:pPr>
-      <w:bookmarkStart w:id="16" w:name="_Toc473641906"/>
+      <w:bookmarkStart w:id="15" w:name="_Toc473641906"/>
       <w:r>
         <w:t>Création</w:t>
       </w:r>
-      <w:bookmarkEnd w:id="16"/>
+      <w:bookmarkEnd w:id="15"/>
     </w:p>
     <w:p>
       <w:pPr>
@@ -3769,15 +3719,7 @@
         <w:t>Une fois toute les ressources créées, nous allons créer le fichier ontolo</w:t>
       </w:r>
       <w:r>
-        <w:t xml:space="preserve">gie en utilisant notre </w:t>
-      </w:r>
-      <w:proofErr w:type="spellStart"/>
-      <w:r>
-        <w:t>model</w:t>
-      </w:r>
-      <w:proofErr w:type="spellEnd"/>
-      <w:r>
-        <w:t xml:space="preserve"> qui contient toutes les </w:t>
+        <w:t xml:space="preserve">gie en utilisant notre model qui contient toutes les </w:t>
       </w:r>
       <w:r>
         <w:t>ressources.</w:t>
@@ -3839,157 +3781,374 @@
       <w:pPr>
         <w:pStyle w:val="Titre4"/>
       </w:pPr>
-      <w:bookmarkStart w:id="17" w:name="_Toc473641907"/>
+      <w:bookmarkStart w:id="16" w:name="_Toc473641907"/>
       <w:r>
         <w:lastRenderedPageBreak/>
         <w:t>Conclusion</w:t>
       </w:r>
+      <w:bookmarkEnd w:id="16"/>
+    </w:p>
+    <w:p>
+      <w:r>
+        <w:t>Maintenant que nous avons notre ontologie avec une certaine quantité de donnée, nous allons l’utiliser pour notre deuxième partie : l’Akinator.</w:t>
+      </w:r>
+    </w:p>
+    <w:p>
+      <w:pPr>
+        <w:ind w:firstLine="0"/>
+      </w:pPr>
+    </w:p>
+    <w:p>
+      <w:pPr>
+        <w:ind w:firstLine="0"/>
+      </w:pPr>
+    </w:p>
+    <w:p>
+      <w:pPr>
+        <w:pStyle w:val="Titre3"/>
+      </w:pPr>
+      <w:bookmarkStart w:id="17" w:name="_Toc473641908"/>
+      <w:r>
+        <w:t>« Akinator »</w:t>
+      </w:r>
       <w:bookmarkEnd w:id="17"/>
     </w:p>
     <w:p>
       <w:r>
-        <w:t>Maintenant que nous avons notre ontologie avec une certaine quantité de donnée, nous allons l’utiliser pour notre deuxième partie : l’Akinator.</w:t>
-      </w:r>
-    </w:p>
-    <w:p>
-      <w:pPr>
-        <w:ind w:firstLine="0"/>
-      </w:pPr>
-    </w:p>
-    <w:p>
-      <w:pPr>
-        <w:ind w:firstLine="0"/>
-      </w:pPr>
+        <w:t xml:space="preserve">Une fois les données récupérées, nous allons lancer le second projet. Il s’agit d’un « Akinator » qui va poser des questions à l’utilisateur en utilisant notre ontologie et nos données. Pour cela, nous avons introduit un système de poids. Chaque valeur et </w:t>
+      </w:r>
+      <w:r>
+        <w:t xml:space="preserve">chaque propriété </w:t>
+      </w:r>
+      <w:r>
+        <w:t>ont</w:t>
+      </w:r>
+      <w:r>
+        <w:t xml:space="preserve"> un poids. Ce poids va nous permettre de définir l’ordre des questions et la sélection des valeurs. Les propriétés qui auront le plus gros poids seront les premières utilisé</w:t>
+      </w:r>
+      <w:r>
+        <w:t>e</w:t>
+      </w:r>
+      <w:r>
+        <w:t>s pour la réalisation des questions. Une fois utilisé, nous allon</w:t>
+      </w:r>
+      <w:r>
+        <w:t>s mettre à jour</w:t>
+      </w:r>
+      <w:r>
+        <w:t xml:space="preserve"> le</w:t>
+      </w:r>
+      <w:r>
+        <w:t xml:space="preserve"> </w:t>
+      </w:r>
+      <w:r>
+        <w:t>poids</w:t>
+      </w:r>
+      <w:r>
+        <w:t xml:space="preserve"> de</w:t>
+      </w:r>
+      <w:r>
+        <w:t xml:space="preserve"> la donnée</w:t>
+      </w:r>
+      <w:r>
+        <w:t xml:space="preserve"> pour indiquer à notre </w:t>
+      </w:r>
+      <w:r>
+        <w:t>algorithme</w:t>
+      </w:r>
+      <w:r>
+        <w:t xml:space="preserve"> que nous avons déjà utilisé cette </w:t>
+      </w:r>
+      <w:r>
+        <w:t>propriété</w:t>
+      </w:r>
+      <w:r>
+        <w:t>.</w:t>
+      </w:r>
     </w:p>
     <w:p>
       <w:pPr>
         <w:pStyle w:val="Titre3"/>
       </w:pPr>
-      <w:bookmarkStart w:id="18" w:name="_Toc473641908"/>
-      <w:r>
-        <w:t>« Akinator »</w:t>
-      </w:r>
-      <w:bookmarkEnd w:id="18"/>
-    </w:p>
-    <w:p>
-      <w:r>
-        <w:t xml:space="preserve">Une fois les données récupérées, nous allons lancer le second projet. Il s’agit d’un « Akinator » qui va poser des questions à l’utilisateur en utilisant notre ontologie et nos données. Pour cela, nous avons introduit un système de poids. Chaque valeur et </w:t>
-      </w:r>
-      <w:r>
-        <w:t xml:space="preserve">chaque propriété </w:t>
-      </w:r>
-      <w:r>
-        <w:t>ont</w:t>
-      </w:r>
-      <w:r>
-        <w:t xml:space="preserve"> un poids. Ce poids va nous permettre de définir l’ordre des questions et la sélection des valeurs. Les propriétés qui auront le plus gros poids seront les premières utilisé</w:t>
-      </w:r>
-      <w:r>
-        <w:t>e</w:t>
-      </w:r>
-      <w:r>
-        <w:t>s pour la réalisation des questions. Une fois utilisé, nous allon</w:t>
-      </w:r>
-      <w:r>
-        <w:t>s mettre à jour</w:t>
-      </w:r>
-      <w:r>
-        <w:t xml:space="preserve"> la base de données en mettant une valeur à jour pour indiquer à notre </w:t>
-      </w:r>
-      <w:r>
-        <w:t>algorithme</w:t>
-      </w:r>
-      <w:r>
-        <w:t xml:space="preserve"> que nous avons déjà utilisé cette </w:t>
-      </w:r>
-      <w:r>
-        <w:t>propriété</w:t>
-      </w:r>
-      <w:r>
-        <w:t>.</w:t>
-      </w:r>
-    </w:p>
-    <w:p>
-      <w:r>
-        <w:t>Les labels de chaque propriété et chaque valeur seront utilisés pour rédiger la question en langage naturel.</w:t>
-      </w:r>
-    </w:p>
-    <w:p>
-      <w:r>
-        <w:t xml:space="preserve">A chaque question, l’utilisateur va répondre par oui ou par non. Cette valeur nous permettra de créer au fur et à mesure </w:t>
-      </w:r>
-      <w:r>
-        <w:t>la requête SPARQL jusqu'à ce que l’</w:t>
-      </w:r>
-      <w:r>
-        <w:t>on n’obtienne qu’un film possible en réponse de cette requête. Tant que ce ne sera pas le cas, nous continuerons de poser des questions à l’utilisateur.</w:t>
-      </w:r>
-    </w:p>
-    <w:p>
-      <w:r>
-        <w:t>Une petite interface graphique</w:t>
-      </w:r>
-      <w:r>
-        <w:t xml:space="preserve"> (semblable à celle-ci-dessous)</w:t>
-      </w:r>
-      <w:r>
-        <w:t xml:space="preserve"> sera aussi </w:t>
-      </w:r>
-      <w:r>
-        <w:t>développée</w:t>
-      </w:r>
-      <w:r>
-        <w:t xml:space="preserve"> pour éviter de devoir répondre dans la console.</w:t>
-      </w:r>
-    </w:p>
-    <w:p/>
-    <w:p>
-      <w:pPr>
-        <w:jc w:val="center"/>
-      </w:pPr>
-      <w:r>
+      <w:r>
+        <w:t>Architecture</w:t>
+      </w:r>
+    </w:p>
+    <w:p>
+      <w:pPr>
         <w:rPr>
-          <w:noProof/>
+          <w:shd w:val="clear" w:color="auto" w:fill="FFFFFF"/>
           <w:lang w:eastAsia="fr-FR"/>
         </w:rPr>
+      </w:pPr>
+      <w:r>
+        <w:rPr>
+          <w:shd w:val="clear" w:color="auto" w:fill="FFFFFF"/>
+          <w:lang w:eastAsia="fr-FR"/>
+        </w:rPr>
+        <w:t>Voici l’architecture pour le projet Akinator :</w:t>
+      </w:r>
+    </w:p>
+    <w:p>
+      <w:pPr>
+        <w:rPr>
+          <w:rFonts w:ascii="Times New Roman" w:hAnsi="Times New Roman"/>
+          <w:sz w:val="24"/>
+          <w:szCs w:val="24"/>
+          <w:lang w:eastAsia="fr-FR"/>
+        </w:rPr>
+      </w:pPr>
+      <w:r>
+        <w:rPr>
+          <w:shd w:val="clear" w:color="auto" w:fill="FFFFFF"/>
+          <w:lang w:eastAsia="fr-FR"/>
+        </w:rPr>
+        <w:t>[Mettre screen liste classe et package</w:t>
+      </w:r>
+      <w:bookmarkStart w:id="18" w:name="_GoBack"/>
+      <w:bookmarkEnd w:id="18"/>
+      <w:r>
+        <w:rPr>
+          <w:shd w:val="clear" w:color="auto" w:fill="FFFFFF"/>
+          <w:lang w:eastAsia="fr-FR"/>
+        </w:rPr>
+        <w:t>]</w:t>
+      </w:r>
+    </w:p>
+    <w:p/>
+    <w:p>
+      <w:pPr>
+        <w:pStyle w:val="Titre4"/>
+      </w:pPr>
+      <w:r>
+        <w:t>Problème</w:t>
+      </w:r>
+      <w:r>
+        <w:t>s</w:t>
+      </w:r>
+    </w:p>
+    <w:p>
+      <w:r>
+        <w:t>Aenean et interdum urna. Vestibulum eros orci, hendrerit commodo quam eget, faucibus elementum diam. Sed ut ullamcorper massa. Maecenas placerat pulvinar dolor et iaculis. Vivamus ante nisi, vehicula quis pulvinar quis, laoreet id enim. Sed maximus, enim et maximus lobortis, lectus dui sollicitudin nisi, id aliquet massa dolor sit amet sem. Vestibulum neque mauris, finibus quis libero sed, pulvinar egestas lacus. Vivamus massa nunc, aliquet et dui vitae, luctus tristique nisi. Pellentesque non dui ante. Quisque felis tellus, volutpat quis luctus sit amet, eleifend eget sem. Aliquam orci turpis, commodo vel nisi quis, dapibus pretium turpis. Mauris vitae laoreet mi.</w:t>
+      </w:r>
+    </w:p>
+    <w:p/>
+    <w:p/>
+    <w:p/>
+    <w:p>
+      <w:pPr>
+        <w:pStyle w:val="Titre3"/>
+      </w:pPr>
+      <w:r>
+        <w:t xml:space="preserve">Algorithmes </w:t>
+      </w:r>
+    </w:p>
+    <w:p>
+      <w:pPr>
+        <w:pStyle w:val="Titre4"/>
+      </w:pPr>
+      <w:r>
+        <w:t>Idée principale</w:t>
+      </w:r>
+    </w:p>
+    <w:p>
+      <w:r>
+        <w:t>Pour réaliser l’Akinator, nous avons créé notre propre algorithme :</w:t>
+      </w:r>
+    </w:p>
+    <w:p>
+      <w:pPr>
+        <w:pStyle w:val="Pardeliste"/>
+        <w:numPr>
+          <w:ilvl w:val="0"/>
+          <w:numId w:val="48"/>
+        </w:numPr>
+      </w:pPr>
+      <w:r>
+        <w:t>On commence par récupérer la propriété avec le plus gros poids et la valeur qui a le plus gros poids pour la propriété en question.</w:t>
+      </w:r>
+    </w:p>
+    <w:p>
+      <w:pPr>
+        <w:pStyle w:val="Pardeliste"/>
+        <w:numPr>
+          <w:ilvl w:val="0"/>
+          <w:numId w:val="48"/>
+        </w:numPr>
+      </w:pPr>
+      <w:r>
+        <w:t>On récupère le label de chacun, on pose la question en utilisant les labels.</w:t>
+      </w:r>
+    </w:p>
+    <w:p>
+      <w:pPr>
+        <w:pStyle w:val="Pardeliste"/>
+        <w:numPr>
+          <w:ilvl w:val="0"/>
+          <w:numId w:val="48"/>
+        </w:numPr>
+      </w:pPr>
+      <w:r>
         <w:lastRenderedPageBreak/>
-        <w:drawing>
-          <wp:inline distT="0" distB="0" distL="0" distR="0" wp14:anchorId="09FCA334" wp14:editId="3C0DC75A">
-            <wp:extent cx="3924300" cy="3933825"/>
-            <wp:effectExtent l="0" t="0" r="0" b="9525"/>
-            <wp:docPr id="1" name="Image 1"/>
-            <wp:cNvGraphicFramePr>
-              <a:graphicFrameLocks xmlns:a="http://schemas.openxmlformats.org/drawingml/2006/main" noChangeAspect="1"/>
-            </wp:cNvGraphicFramePr>
-            <a:graphic xmlns:a="http://schemas.openxmlformats.org/drawingml/2006/main">
-              <a:graphicData uri="http://schemas.openxmlformats.org/drawingml/2006/picture">
-                <pic:pic xmlns:pic="http://schemas.openxmlformats.org/drawingml/2006/picture">
-                  <pic:nvPicPr>
-                    <pic:cNvPr id="1" name=""/>
-                    <pic:cNvPicPr/>
-                  </pic:nvPicPr>
-                  <pic:blipFill>
-                    <a:blip r:embed="rId21"/>
-                    <a:stretch>
-                      <a:fillRect/>
-                    </a:stretch>
-                  </pic:blipFill>
-                  <pic:spPr>
-                    <a:xfrm>
-                      <a:off x="0" y="0"/>
-                      <a:ext cx="3924300" cy="3933825"/>
-                    </a:xfrm>
-                    <a:prstGeom prst="rect">
-                      <a:avLst/>
-                    </a:prstGeom>
-                  </pic:spPr>
-                </pic:pic>
-              </a:graphicData>
-            </a:graphic>
-          </wp:inline>
-        </w:drawing>
-      </w:r>
-    </w:p>
+        <w:t xml:space="preserve">En fonction de la réponse, on diminue le poids de la propriété et on met à 0 le poids de la valeur. </w:t>
+      </w:r>
+    </w:p>
+    <w:p>
+      <w:pPr>
+        <w:pStyle w:val="Pardeliste"/>
+        <w:numPr>
+          <w:ilvl w:val="0"/>
+          <w:numId w:val="48"/>
+        </w:numPr>
+      </w:pPr>
+      <w:r>
+        <w:t>On créé une requête pour récupérer notre film en fonction de la réponse à la question.</w:t>
+      </w:r>
+    </w:p>
+    <w:p>
+      <w:pPr>
+        <w:pStyle w:val="Pardeliste"/>
+        <w:numPr>
+          <w:ilvl w:val="0"/>
+          <w:numId w:val="48"/>
+        </w:numPr>
+      </w:pPr>
+      <w:r>
+        <w:t>Si on obtient un seul résultat, on l’affiche.</w:t>
+      </w:r>
+    </w:p>
+    <w:p>
+      <w:pPr>
+        <w:pStyle w:val="Pardeliste"/>
+        <w:numPr>
+          <w:ilvl w:val="0"/>
+          <w:numId w:val="48"/>
+        </w:numPr>
+      </w:pPr>
+      <w:r>
+        <w:t>Si on obtient plusieurs résultats, on repart à l’étape 1.</w:t>
+      </w:r>
+    </w:p>
+    <w:p>
+      <w:r>
+        <w:t>Ce système impose de mettre un poids sur chaque propriété et chaque valeur</w:t>
+      </w:r>
+    </w:p>
+    <w:p>
+      <w:pPr>
+        <w:pStyle w:val="Titre4"/>
+      </w:pPr>
+      <w:r>
+        <w:t>Système de poid</w:t>
+      </w:r>
+      <w:r>
+        <w:t>s</w:t>
+      </w:r>
+    </w:p>
+    <w:p>
+      <w:r>
+        <w:t>Le système de poids est basique pour l’instant (on choisit un peu arbitrairement le poids à attribuer sur chaque valeur, avec un générateur de nombre aléatoire) mais dans une prochaine version, on peut imaginer que ce poids serait calculé en fonction de la fréquence de référence pour instance : par exemple, plus un acteur a joué de film, plus son poids sera conséquent.</w:t>
+      </w:r>
+    </w:p>
+    <w:p>
+      <w:r>
+        <w:t>Au fur et à mesure de notre avancement, nous avons réalisé l’erreur que nous avions faite en ne créant pas de classe « poids » dans notre ontologie. En effet, nous avons du coup mis le score du poids sur la propriété rdfs:seeAlso pour les valeurs et rdfs:</w:t>
+      </w:r>
+      <w:r>
+        <w:t>IsDefiniedB</w:t>
+      </w:r>
+      <w:r>
+        <w:t>y sur les propriétés. Mais nous avons alors rencontré un problème : les Data Property n’ont pas de rdfs</w:t>
+      </w:r>
+      <w:r>
+        <w:t>:</w:t>
+      </w:r>
+      <w:r>
+        <w:t>IsDefinedBy. Nous avons donc dû parer à ce problème en modifiant la donnée en elle-même</w:t>
+      </w:r>
+      <w:r>
+        <w:t xml:space="preserve"> : si la duration est égale à 1h30, alors </w:t>
+      </w:r>
+      <w:r>
+        <w:t>nous modifions la donnée pour que la valeur soit « 1h30 OK ».</w:t>
+      </w:r>
+    </w:p>
+    <w:p>
+      <w:r>
+        <w:t xml:space="preserve">Ensuite, lors de la recherche par poids, nous allons faire ça dans l’ordre d’arriver normal, puis pour la décrémentation du poids, nous allons passer de « 1h30 OK » à « 1h30 NONE » pour ne plus le </w:t>
+      </w:r>
+      <w:r>
+        <w:t>récupérer lorsque nous ferons une recherche pour la duration.</w:t>
+      </w:r>
+    </w:p>
+    <w:p>
+      <w:r>
+        <w:t xml:space="preserve">Vous l’aurez compris la recherche sera différente si c’est une data </w:t>
+      </w:r>
+      <w:r>
+        <w:t>Property</w:t>
+      </w:r>
+      <w:r>
+        <w:t xml:space="preserve"> ou</w:t>
+      </w:r>
+      <w:r>
+        <w:t xml:space="preserve"> une propriété de donnée.</w:t>
+      </w:r>
+      <w:r>
+        <w:t xml:space="preserve"> </w:t>
+      </w:r>
+      <w:r>
+        <w:t>La query sera donc d</w:t>
+      </w:r>
+      <w:r>
+        <w:t>ifférente</w:t>
+      </w:r>
+      <w:r>
+        <w:t>.</w:t>
+      </w:r>
+    </w:p>
+    <w:p>
+      <w:r>
+        <w:t xml:space="preserve">[Mettre Querry normal </w:t>
+      </w:r>
+      <w:r>
+        <w:t>ici</w:t>
+      </w:r>
+      <w:r>
+        <w:t>]</w:t>
+      </w:r>
+    </w:p>
+    <w:p>
+      <w:pPr>
+        <w:ind w:firstLine="0"/>
+      </w:pPr>
+      <w:r>
+        <w:t>[Explication]</w:t>
+      </w:r>
+    </w:p>
+    <w:p>
+      <w:pPr>
+        <w:ind w:firstLine="0"/>
+      </w:pPr>
+      <w:r>
+        <w:t>[Mettre Query OK ici]</w:t>
+      </w:r>
+    </w:p>
+    <w:p>
+      <w:pPr>
+        <w:ind w:firstLine="0"/>
+      </w:pPr>
+      <w:r>
+        <w:t>[Explication]</w:t>
+      </w:r>
+    </w:p>
+    <w:p>
+      <w:r>
+        <w:t>.</w:t>
+      </w:r>
+    </w:p>
+    <w:p/>
+    <w:p/>
     <w:p>
       <w:pPr>
         <w:jc w:val="center"/>
@@ -3997,48 +4156,17 @@
     </w:p>
     <w:p>
       <w:pPr>
-        <w:jc w:val="left"/>
-      </w:pPr>
-      <w:r>
-        <w:t>Ainsi, au terme de ce projet, nous disposerons donc d’une application capable d’aider un utilisateur à retrouver un film dont il ne se souvient plus.</w:t>
-      </w:r>
-    </w:p>
-    <w:p>
-      <w:pPr>
-        <w:jc w:val="left"/>
-      </w:pPr>
-    </w:p>
-    <w:p>
-      <w:pPr>
-        <w:jc w:val="left"/>
-      </w:pPr>
-      <w:r>
-        <w:t xml:space="preserve">Auteurs : </w:t>
-      </w:r>
-      <w:r>
-        <w:rPr>
-          <w:b/>
-        </w:rPr>
-        <w:t>AUDA Rémy</w:t>
-      </w:r>
-      <w:r>
-        <w:t xml:space="preserve"> et </w:t>
-      </w:r>
-      <w:r>
-        <w:rPr>
-          <w:b/>
-        </w:rPr>
-        <w:t>Jean-Baptiste DRAVET</w:t>
-      </w:r>
+        <w:jc w:val="center"/>
+      </w:pPr>
     </w:p>
     <w:p/>
     <w:sectPr>
-      <w:headerReference w:type="even" r:id="rId22"/>
-      <w:headerReference w:type="default" r:id="rId23"/>
-      <w:footerReference w:type="even" r:id="rId24"/>
-      <w:footerReference w:type="default" r:id="rId25"/>
-      <w:headerReference w:type="first" r:id="rId26"/>
-      <w:footerReference w:type="first" r:id="rId27"/>
+      <w:headerReference w:type="even" r:id="rId21"/>
+      <w:headerReference w:type="default" r:id="rId22"/>
+      <w:footerReference w:type="even" r:id="rId23"/>
+      <w:footerReference w:type="default" r:id="rId24"/>
+      <w:headerReference w:type="first" r:id="rId25"/>
+      <w:footerReference w:type="first" r:id="rId26"/>
       <w:pgSz w:w="11906" w:h="16838"/>
       <w:pgMar w:top="1417" w:right="1417" w:bottom="1417" w:left="1417" w:header="708" w:footer="708" w:gutter="0"/>
       <w:cols w:space="708"/>
@@ -4151,7 +4279,7 @@
         <w:sz w:val="20"/>
         <w:szCs w:val="20"/>
       </w:rPr>
-      <w:t>2</w:t>
+      <w:t>10</w:t>
     </w:r>
     <w:r>
       <w:rPr>
@@ -4298,7 +4426,7 @@
       <w:rPr>
         <w:noProof/>
       </w:rPr>
-      <w:t>Mardi 31 janvier 2017</w:t>
+      <w:t>Jeudi 2 février 2017</w:t>
     </w:r>
     <w:r>
       <w:fldChar w:fldCharType="end"/>
@@ -7542,6 +7670,119 @@
     </w:lvl>
   </w:abstractNum>
   <w:abstractNum w:abstractNumId="29">
+    <w:nsid w:val="55B25C9B"/>
+    <w:multiLevelType w:val="hybridMultilevel"/>
+    <w:tmpl w:val="E89C54D2"/>
+    <w:lvl w:ilvl="0" w:tplc="040C0001">
+      <w:start w:val="1"/>
+      <w:numFmt w:val="bullet"/>
+      <w:lvlText w:val=""/>
+      <w:lvlJc w:val="left"/>
+      <w:pPr>
+        <w:ind w:left="1287" w:hanging="360"/>
+      </w:pPr>
+      <w:rPr>
+        <w:rFonts w:ascii="Symbol" w:hAnsi="Symbol" w:hint="default"/>
+      </w:rPr>
+    </w:lvl>
+    <w:lvl w:ilvl="1" w:tplc="040C0003" w:tentative="1">
+      <w:start w:val="1"/>
+      <w:numFmt w:val="bullet"/>
+      <w:lvlText w:val="o"/>
+      <w:lvlJc w:val="left"/>
+      <w:pPr>
+        <w:ind w:left="2007" w:hanging="360"/>
+      </w:pPr>
+      <w:rPr>
+        <w:rFonts w:ascii="Courier New" w:hAnsi="Courier New" w:cs="Courier New" w:hint="default"/>
+      </w:rPr>
+    </w:lvl>
+    <w:lvl w:ilvl="2" w:tplc="040C0005" w:tentative="1">
+      <w:start w:val="1"/>
+      <w:numFmt w:val="bullet"/>
+      <w:lvlText w:val=""/>
+      <w:lvlJc w:val="left"/>
+      <w:pPr>
+        <w:ind w:left="2727" w:hanging="360"/>
+      </w:pPr>
+      <w:rPr>
+        <w:rFonts w:ascii="Wingdings" w:hAnsi="Wingdings" w:hint="default"/>
+      </w:rPr>
+    </w:lvl>
+    <w:lvl w:ilvl="3" w:tplc="040C0001" w:tentative="1">
+      <w:start w:val="1"/>
+      <w:numFmt w:val="bullet"/>
+      <w:lvlText w:val=""/>
+      <w:lvlJc w:val="left"/>
+      <w:pPr>
+        <w:ind w:left="3447" w:hanging="360"/>
+      </w:pPr>
+      <w:rPr>
+        <w:rFonts w:ascii="Symbol" w:hAnsi="Symbol" w:hint="default"/>
+      </w:rPr>
+    </w:lvl>
+    <w:lvl w:ilvl="4" w:tplc="040C0003" w:tentative="1">
+      <w:start w:val="1"/>
+      <w:numFmt w:val="bullet"/>
+      <w:lvlText w:val="o"/>
+      <w:lvlJc w:val="left"/>
+      <w:pPr>
+        <w:ind w:left="4167" w:hanging="360"/>
+      </w:pPr>
+      <w:rPr>
+        <w:rFonts w:ascii="Courier New" w:hAnsi="Courier New" w:cs="Courier New" w:hint="default"/>
+      </w:rPr>
+    </w:lvl>
+    <w:lvl w:ilvl="5" w:tplc="040C0005" w:tentative="1">
+      <w:start w:val="1"/>
+      <w:numFmt w:val="bullet"/>
+      <w:lvlText w:val=""/>
+      <w:lvlJc w:val="left"/>
+      <w:pPr>
+        <w:ind w:left="4887" w:hanging="360"/>
+      </w:pPr>
+      <w:rPr>
+        <w:rFonts w:ascii="Wingdings" w:hAnsi="Wingdings" w:hint="default"/>
+      </w:rPr>
+    </w:lvl>
+    <w:lvl w:ilvl="6" w:tplc="040C0001" w:tentative="1">
+      <w:start w:val="1"/>
+      <w:numFmt w:val="bullet"/>
+      <w:lvlText w:val=""/>
+      <w:lvlJc w:val="left"/>
+      <w:pPr>
+        <w:ind w:left="5607" w:hanging="360"/>
+      </w:pPr>
+      <w:rPr>
+        <w:rFonts w:ascii="Symbol" w:hAnsi="Symbol" w:hint="default"/>
+      </w:rPr>
+    </w:lvl>
+    <w:lvl w:ilvl="7" w:tplc="040C0003" w:tentative="1">
+      <w:start w:val="1"/>
+      <w:numFmt w:val="bullet"/>
+      <w:lvlText w:val="o"/>
+      <w:lvlJc w:val="left"/>
+      <w:pPr>
+        <w:ind w:left="6327" w:hanging="360"/>
+      </w:pPr>
+      <w:rPr>
+        <w:rFonts w:ascii="Courier New" w:hAnsi="Courier New" w:cs="Courier New" w:hint="default"/>
+      </w:rPr>
+    </w:lvl>
+    <w:lvl w:ilvl="8" w:tplc="040C0005" w:tentative="1">
+      <w:start w:val="1"/>
+      <w:numFmt w:val="bullet"/>
+      <w:lvlText w:val=""/>
+      <w:lvlJc w:val="left"/>
+      <w:pPr>
+        <w:ind w:left="7047" w:hanging="360"/>
+      </w:pPr>
+      <w:rPr>
+        <w:rFonts w:ascii="Wingdings" w:hAnsi="Wingdings" w:hint="default"/>
+      </w:rPr>
+    </w:lvl>
+  </w:abstractNum>
+  <w:abstractNum w:abstractNumId="30">
     <w:nsid w:val="59514B8A"/>
     <w:multiLevelType w:val="hybridMultilevel"/>
     <w:tmpl w:val="46A6D392"/>
@@ -7654,7 +7895,7 @@
       </w:rPr>
     </w:lvl>
   </w:abstractNum>
-  <w:abstractNum w:abstractNumId="30">
+  <w:abstractNum w:abstractNumId="31">
     <w:nsid w:val="5A10589B"/>
     <w:multiLevelType w:val="hybridMultilevel"/>
     <w:tmpl w:val="CF08FC8E"/>
@@ -7767,7 +8008,7 @@
       </w:rPr>
     </w:lvl>
   </w:abstractNum>
-  <w:abstractNum w:abstractNumId="31">
+  <w:abstractNum w:abstractNumId="32">
     <w:nsid w:val="5ACB5AAB"/>
     <w:multiLevelType w:val="hybridMultilevel"/>
     <w:tmpl w:val="220C7AB8"/>
@@ -7880,7 +8121,7 @@
       </w:rPr>
     </w:lvl>
   </w:abstractNum>
-  <w:abstractNum w:abstractNumId="32">
+  <w:abstractNum w:abstractNumId="33">
     <w:nsid w:val="5B504647"/>
     <w:multiLevelType w:val="hybridMultilevel"/>
     <w:tmpl w:val="BC8E481E"/>
@@ -7993,7 +8234,7 @@
       </w:rPr>
     </w:lvl>
   </w:abstractNum>
-  <w:abstractNum w:abstractNumId="33">
+  <w:abstractNum w:abstractNumId="34">
     <w:nsid w:val="5FDD7D62"/>
     <w:multiLevelType w:val="hybridMultilevel"/>
     <w:tmpl w:val="F012963C"/>
@@ -8106,7 +8347,7 @@
       </w:rPr>
     </w:lvl>
   </w:abstractNum>
-  <w:abstractNum w:abstractNumId="34">
+  <w:abstractNum w:abstractNumId="35">
     <w:nsid w:val="64BD709A"/>
     <w:multiLevelType w:val="hybridMultilevel"/>
     <w:tmpl w:val="3EE6919C"/>
@@ -8219,7 +8460,7 @@
       </w:rPr>
     </w:lvl>
   </w:abstractNum>
-  <w:abstractNum w:abstractNumId="35">
+  <w:abstractNum w:abstractNumId="36">
     <w:nsid w:val="66D7158E"/>
     <w:multiLevelType w:val="hybridMultilevel"/>
     <w:tmpl w:val="4DBCAE06"/>
@@ -8332,7 +8573,7 @@
       </w:rPr>
     </w:lvl>
   </w:abstractNum>
-  <w:abstractNum w:abstractNumId="36">
+  <w:abstractNum w:abstractNumId="37">
     <w:nsid w:val="68513939"/>
     <w:multiLevelType w:val="hybridMultilevel"/>
     <w:tmpl w:val="0AAE1E78"/>
@@ -8445,7 +8686,7 @@
       </w:rPr>
     </w:lvl>
   </w:abstractNum>
-  <w:abstractNum w:abstractNumId="37">
+  <w:abstractNum w:abstractNumId="38">
     <w:nsid w:val="69775AA8"/>
     <w:multiLevelType w:val="hybridMultilevel"/>
     <w:tmpl w:val="2E4A3332"/>
@@ -8558,7 +8799,7 @@
       </w:rPr>
     </w:lvl>
   </w:abstractNum>
-  <w:abstractNum w:abstractNumId="38">
+  <w:abstractNum w:abstractNumId="39">
     <w:nsid w:val="6B24258F"/>
     <w:multiLevelType w:val="hybridMultilevel"/>
     <w:tmpl w:val="0C4C05C2"/>
@@ -8671,7 +8912,7 @@
       </w:rPr>
     </w:lvl>
   </w:abstractNum>
-  <w:abstractNum w:abstractNumId="39">
+  <w:abstractNum w:abstractNumId="40">
     <w:nsid w:val="6EC96BC6"/>
     <w:multiLevelType w:val="hybridMultilevel"/>
     <w:tmpl w:val="95CAD6B2"/>
@@ -8784,7 +9025,7 @@
       </w:rPr>
     </w:lvl>
   </w:abstractNum>
-  <w:abstractNum w:abstractNumId="40">
+  <w:abstractNum w:abstractNumId="41">
     <w:nsid w:val="70525828"/>
     <w:multiLevelType w:val="hybridMultilevel"/>
     <w:tmpl w:val="7F4CF36C"/>
@@ -8897,7 +9138,7 @@
       </w:rPr>
     </w:lvl>
   </w:abstractNum>
-  <w:abstractNum w:abstractNumId="41">
+  <w:abstractNum w:abstractNumId="42">
     <w:nsid w:val="71A649FE"/>
     <w:multiLevelType w:val="hybridMultilevel"/>
     <w:tmpl w:val="C0425B98"/>
@@ -9010,7 +9251,7 @@
       </w:rPr>
     </w:lvl>
   </w:abstractNum>
-  <w:abstractNum w:abstractNumId="42">
+  <w:abstractNum w:abstractNumId="43">
     <w:nsid w:val="78645F26"/>
     <w:multiLevelType w:val="hybridMultilevel"/>
     <w:tmpl w:val="7A58E000"/>
@@ -9123,7 +9364,7 @@
       </w:rPr>
     </w:lvl>
   </w:abstractNum>
-  <w:abstractNum w:abstractNumId="43">
+  <w:abstractNum w:abstractNumId="44">
     <w:nsid w:val="79F87D0D"/>
     <w:multiLevelType w:val="hybridMultilevel"/>
     <w:tmpl w:val="9DD6C062"/>
@@ -9236,7 +9477,7 @@
       </w:rPr>
     </w:lvl>
   </w:abstractNum>
-  <w:abstractNum w:abstractNumId="44">
+  <w:abstractNum w:abstractNumId="45">
     <w:nsid w:val="7AC40B87"/>
     <w:multiLevelType w:val="hybridMultilevel"/>
     <w:tmpl w:val="BE2C2024"/>
@@ -9349,7 +9590,7 @@
       </w:rPr>
     </w:lvl>
   </w:abstractNum>
-  <w:abstractNum w:abstractNumId="45">
+  <w:abstractNum w:abstractNumId="46">
     <w:nsid w:val="7D642F54"/>
     <w:multiLevelType w:val="hybridMultilevel"/>
     <w:tmpl w:val="C2585050"/>
@@ -9462,7 +9703,7 @@
       </w:rPr>
     </w:lvl>
   </w:abstractNum>
-  <w:abstractNum w:abstractNumId="46">
+  <w:abstractNum w:abstractNumId="47">
     <w:nsid w:val="7E3175DC"/>
     <w:multiLevelType w:val="hybridMultilevel"/>
     <w:tmpl w:val="E5A457FC"/>
@@ -9581,13 +9822,13 @@
     <w:abstractNumId w:val="17"/>
   </w:num>
   <w:num w:numId="3">
-    <w:abstractNumId w:val="41"/>
+    <w:abstractNumId w:val="42"/>
   </w:num>
   <w:num w:numId="4">
-    <w:abstractNumId w:val="35"/>
+    <w:abstractNumId w:val="36"/>
   </w:num>
   <w:num w:numId="5">
-    <w:abstractNumId w:val="39"/>
+    <w:abstractNumId w:val="40"/>
   </w:num>
   <w:num w:numId="6">
     <w:abstractNumId w:val="26"/>
@@ -9596,7 +9837,7 @@
     <w:abstractNumId w:val="14"/>
   </w:num>
   <w:num w:numId="8">
-    <w:abstractNumId w:val="40"/>
+    <w:abstractNumId w:val="41"/>
   </w:num>
   <w:num w:numId="9">
     <w:abstractNumId w:val="3"/>
@@ -9605,7 +9846,7 @@
     <w:abstractNumId w:val="11"/>
   </w:num>
   <w:num w:numId="11">
-    <w:abstractNumId w:val="30"/>
+    <w:abstractNumId w:val="31"/>
   </w:num>
   <w:num w:numId="12">
     <w:abstractNumId w:val="6"/>
@@ -9614,7 +9855,7 @@
     <w:abstractNumId w:val="9"/>
   </w:num>
   <w:num w:numId="14">
-    <w:abstractNumId w:val="32"/>
+    <w:abstractNumId w:val="33"/>
   </w:num>
   <w:num w:numId="15">
     <w:abstractNumId w:val="0"/>
@@ -9623,16 +9864,16 @@
     <w:abstractNumId w:val="20"/>
   </w:num>
   <w:num w:numId="17">
-    <w:abstractNumId w:val="44"/>
+    <w:abstractNumId w:val="45"/>
   </w:num>
   <w:num w:numId="18">
-    <w:abstractNumId w:val="42"/>
+    <w:abstractNumId w:val="43"/>
   </w:num>
   <w:num w:numId="19">
-    <w:abstractNumId w:val="31"/>
+    <w:abstractNumId w:val="32"/>
   </w:num>
   <w:num w:numId="20">
-    <w:abstractNumId w:val="45"/>
+    <w:abstractNumId w:val="46"/>
   </w:num>
   <w:num w:numId="21">
     <w:abstractNumId w:val="10"/>
@@ -9647,7 +9888,7 @@
     <w:abstractNumId w:val="12"/>
   </w:num>
   <w:num w:numId="25">
-    <w:abstractNumId w:val="33"/>
+    <w:abstractNumId w:val="34"/>
   </w:num>
   <w:num w:numId="26">
     <w:abstractNumId w:val="15"/>
@@ -9662,7 +9903,7 @@
     <w:abstractNumId w:val="2"/>
   </w:num>
   <w:num w:numId="30">
-    <w:abstractNumId w:val="38"/>
+    <w:abstractNumId w:val="39"/>
   </w:num>
   <w:num w:numId="31">
     <w:abstractNumId w:val="16"/>
@@ -9671,7 +9912,7 @@
     <w:abstractNumId w:val="27"/>
   </w:num>
   <w:num w:numId="33">
-    <w:abstractNumId w:val="37"/>
+    <w:abstractNumId w:val="38"/>
   </w:num>
   <w:num w:numId="34">
     <w:abstractNumId w:val="21"/>
@@ -9689,10 +9930,10 @@
     <w:abstractNumId w:val="22"/>
   </w:num>
   <w:num w:numId="39">
-    <w:abstractNumId w:val="29"/>
+    <w:abstractNumId w:val="30"/>
   </w:num>
   <w:num w:numId="40">
-    <w:abstractNumId w:val="34"/>
+    <w:abstractNumId w:val="35"/>
   </w:num>
   <w:num w:numId="41">
     <w:abstractNumId w:val="19"/>
@@ -9704,16 +9945,19 @@
     <w:abstractNumId w:val="28"/>
   </w:num>
   <w:num w:numId="44">
-    <w:abstractNumId w:val="46"/>
+    <w:abstractNumId w:val="47"/>
   </w:num>
   <w:num w:numId="45">
     <w:abstractNumId w:val="24"/>
   </w:num>
   <w:num w:numId="46">
-    <w:abstractNumId w:val="43"/>
+    <w:abstractNumId w:val="44"/>
   </w:num>
   <w:num w:numId="47">
-    <w:abstractNumId w:val="36"/>
+    <w:abstractNumId w:val="37"/>
+  </w:num>
+  <w:num w:numId="48">
+    <w:abstractNumId w:val="29"/>
   </w:num>
 </w:numbering>
 </file>
@@ -9841,6 +10085,7 @@
     <w:lsdException w:name="HTML Sample" w:semiHidden="1" w:unhideWhenUsed="1"/>
     <w:lsdException w:name="HTML Typewriter" w:semiHidden="1" w:unhideWhenUsed="1"/>
     <w:lsdException w:name="HTML Variable" w:semiHidden="1" w:unhideWhenUsed="1"/>
+    <w:lsdException w:name="Normal Table" w:semiHidden="1" w:unhideWhenUsed="1"/>
     <w:lsdException w:name="annotation subject" w:semiHidden="1" w:unhideWhenUsed="1"/>
     <w:lsdException w:name="No List" w:semiHidden="1" w:unhideWhenUsed="1"/>
     <w:lsdException w:name="Outline List 1" w:semiHidden="1" w:unhideWhenUsed="1"/>
@@ -9886,9 +10131,11 @@
     <w:lsdException w:name="Table Subtle 1" w:semiHidden="1" w:unhideWhenUsed="1"/>
     <w:lsdException w:name="Table Subtle 2" w:semiHidden="1" w:unhideWhenUsed="1"/>
     <w:lsdException w:name="Table Web 1" w:semiHidden="1" w:unhideWhenUsed="1"/>
+    <w:lsdException w:name="Table Web 2" w:semiHidden="1" w:unhideWhenUsed="1"/>
     <w:lsdException w:name="Table Web 3" w:semiHidden="1" w:unhideWhenUsed="1"/>
     <w:lsdException w:name="Balloon Text" w:semiHidden="1" w:unhideWhenUsed="1"/>
     <w:lsdException w:name="Table Grid" w:uiPriority="39"/>
+    <w:lsdException w:name="Table Theme" w:semiHidden="1" w:unhideWhenUsed="1"/>
     <w:lsdException w:name="Placeholder Text" w:semiHidden="1"/>
     <w:lsdException w:name="No Spacing" w:uiPriority="1" w:qFormat="1"/>
     <w:lsdException w:name="Light Shading" w:uiPriority="60"/>
@@ -10232,7 +10479,6 @@
   <w:style w:type="character" w:default="1" w:styleId="Policepardfaut">
     <w:name w:val="Default Paragraph Font"/>
     <w:uiPriority w:val="1"/>
-    <w:semiHidden/>
     <w:unhideWhenUsed/>
   </w:style>
   <w:style w:type="table" w:default="1" w:styleId="TableauNormal">
@@ -10878,7 +11124,7 @@
 </file>
 
 <file path=customXml/itemProps1.xml><?xml version="1.0" encoding="utf-8"?>
-<ds:datastoreItem xmlns:ds="http://schemas.openxmlformats.org/officeDocument/2006/customXml" ds:itemID="{44F92625-A08B-D148-86F9-73E5492A00DB}">
+<ds:datastoreItem xmlns:ds="http://schemas.openxmlformats.org/officeDocument/2006/customXml" ds:itemID="{88D6655D-9A85-CF43-B5C5-CC1FA02AE4EA}">
   <ds:schemaRefs>
     <ds:schemaRef ds:uri="http://schemas.openxmlformats.org/officeDocument/2006/bibliography"/>
   </ds:schemaRefs>

</xml_diff>

<commit_message>
[UPDATE] Modifications on the report. Corrections of some mistakes, add somme comments and screen images.
</commit_message>
<xml_diff>
--- a/File/Rapport/[DRAVET-AUDA]Rapport intermediaire.docx
+++ b/File/Rapport/[DRAVET-AUDA]Rapport intermediaire.docx
@@ -1,6 +1,6 @@
 
 <file path=word/document.xml><?xml version="1.0" encoding="utf-8"?>
-<w:document xmlns:wpc="http://schemas.microsoft.com/office/word/2010/wordprocessingCanvas" xmlns:mo="http://schemas.microsoft.com/office/mac/office/2008/main" xmlns:mc="http://schemas.openxmlformats.org/markup-compatibility/2006" xmlns:mv="urn:schemas-microsoft-com:mac:vml" xmlns:o="urn:schemas-microsoft-com:office:office" xmlns:r="http://schemas.openxmlformats.org/officeDocument/2006/relationships" xmlns:m="http://schemas.openxmlformats.org/officeDocument/2006/math" xmlns:v="urn:schemas-microsoft-com:vml" xmlns:wp14="http://schemas.microsoft.com/office/word/2010/wordprocessingDrawing" xmlns:wp="http://schemas.openxmlformats.org/drawingml/2006/wordprocessingDrawing" xmlns:w10="urn:schemas-microsoft-com:office:word" xmlns:w="http://schemas.openxmlformats.org/wordprocessingml/2006/main" xmlns:w14="http://schemas.microsoft.com/office/word/2010/wordml" xmlns:w15="http://schemas.microsoft.com/office/word/2012/wordml" xmlns:wpg="http://schemas.microsoft.com/office/word/2010/wordprocessingGroup" xmlns:wpi="http://schemas.microsoft.com/office/word/2010/wordprocessingInk" xmlns:wne="http://schemas.microsoft.com/office/word/2006/wordml" xmlns:wps="http://schemas.microsoft.com/office/word/2010/wordprocessingShape" mc:Ignorable="w14 w15 wp14 mv">
+<w:document xmlns:wpc="http://schemas.microsoft.com/office/word/2010/wordprocessingCanvas" xmlns:mc="http://schemas.openxmlformats.org/markup-compatibility/2006" xmlns:o="urn:schemas-microsoft-com:office:office" xmlns:r="http://schemas.openxmlformats.org/officeDocument/2006/relationships" xmlns:m="http://schemas.openxmlformats.org/officeDocument/2006/math" xmlns:v="urn:schemas-microsoft-com:vml" xmlns:wp14="http://schemas.microsoft.com/office/word/2010/wordprocessingDrawing" xmlns:wp="http://schemas.openxmlformats.org/drawingml/2006/wordprocessingDrawing" xmlns:w10="urn:schemas-microsoft-com:office:word" xmlns:w="http://schemas.openxmlformats.org/wordprocessingml/2006/main" xmlns:w14="http://schemas.microsoft.com/office/word/2010/wordml" xmlns:w15="http://schemas.microsoft.com/office/word/2012/wordml" xmlns:wpg="http://schemas.microsoft.com/office/word/2010/wordprocessingGroup" xmlns:wpi="http://schemas.microsoft.com/office/word/2010/wordprocessingInk" xmlns:wne="http://schemas.microsoft.com/office/word/2006/wordml" xmlns:wps="http://schemas.microsoft.com/office/word/2010/wordprocessingShape" mc:Ignorable="w14 w15 wp14">
   <w:body>
     <w:p>
       <w:r>
@@ -85,7 +85,7 @@
               </wp:anchor>
             </w:drawing>
           </mc:Choice>
-          <mc:Fallback>
+          <mc:Fallback xmlns:mv="urn:schemas-microsoft-com:mac:vml" xmlns:mo="http://schemas.microsoft.com/office/mac/office/2008/main">
             <w:pict>
               <v:shapetype w14:anchorId="65A12FD0" id="_x0000_t202" coordsize="21600,21600" o:spt="202" path="m0,0l0,21600,21600,21600,21600,0xe">
                 <v:stroke joinstyle="miter"/>
@@ -183,8 +183,20 @@
                                 <w:sz w:val="48"/>
                                 <w:szCs w:val="48"/>
                               </w:rPr>
-                              <w:t>Projet MovieRetriever</w:t>
+                              <w:t xml:space="preserve">Projet </w:t>
                             </w:r>
+                            <w:proofErr w:type="spellStart"/>
+                            <w:r>
+                              <w:rPr>
+                                <w:rFonts w:ascii="Roboto Medium" w:hAnsi="Roboto Medium" w:cs="Open Sans Extrabold"/>
+                                <w:color w:val="464A4D"/>
+                                <w:spacing w:val="80"/>
+                                <w:sz w:val="48"/>
+                                <w:szCs w:val="48"/>
+                              </w:rPr>
+                              <w:t>MovieRetriever</w:t>
+                            </w:r>
+                            <w:proofErr w:type="spellEnd"/>
                           </w:p>
                         </w:txbxContent>
                       </wps:txbx>
@@ -206,7 +218,7 @@
               </wp:anchor>
             </w:drawing>
           </mc:Choice>
-          <mc:Fallback>
+          <mc:Fallback xmlns:mv="urn:schemas-microsoft-com:mac:vml" xmlns:mo="http://schemas.microsoft.com/office/mac/office/2008/main">
             <w:pict>
               <v:shape w14:anchorId="628B7163" id="Zone de texte 5" o:spid="_x0000_s1027" type="#_x0000_t202" style="position:absolute;left:0;text-align:left;margin-left:171pt;margin-top:288.4pt;width:424.15pt;height:34.35pt;z-index:251666432;visibility:visible;mso-wrap-style:square;mso-width-percent:0;mso-height-percent:0;mso-wrap-distance-left:9pt;mso-wrap-distance-top:0;mso-wrap-distance-right:9pt;mso-wrap-distance-bottom:0;mso-position-horizontal:absolute;mso-position-horizontal-relative:page;mso-position-vertical:absolute;mso-position-vertical-relative:text;mso-width-percent:0;mso-height-percent:0;mso-width-relative:margin;mso-height-relative:margin;v-text-anchor:top" o:gfxdata="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" filled="f" stroked="f" strokeweight=".5pt">
                 <v:textbox>
@@ -322,7 +334,7 @@
               </wp:anchor>
             </w:drawing>
           </mc:Choice>
-          <mc:Fallback>
+          <mc:Fallback xmlns:mv="urn:schemas-microsoft-com:mac:vml" xmlns:mo="http://schemas.microsoft.com/office/mac/office/2008/main">
             <w:pict>
               <v:shape w14:anchorId="312E3BBC" id="Zone de texte 10" o:spid="_x0000_s1028" type="#_x0000_t202" style="position:absolute;left:0;text-align:left;margin-left:55.15pt;margin-top:736.9pt;width:285.75pt;height:35pt;z-index:251674624;visibility:visible;mso-wrap-style:square;mso-width-percent:0;mso-height-percent:0;mso-wrap-distance-left:9pt;mso-wrap-distance-top:0;mso-wrap-distance-right:9pt;mso-wrap-distance-bottom:0;mso-position-horizontal:absolute;mso-position-horizontal-relative:margin;mso-position-vertical:absolute;mso-position-vertical-relative:text;mso-width-percent:0;mso-height-percent:0;mso-width-relative:margin;mso-height-relative:margin;v-text-anchor:top" o:gfxdata="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" filled="f" stroked="f" strokeweight=".5pt">
                 <v:textbox>
@@ -464,7 +476,7 @@
               </wp:anchor>
             </w:drawing>
           </mc:Choice>
-          <mc:Fallback>
+          <mc:Fallback xmlns:mv="urn:schemas-microsoft-com:mac:vml" xmlns:mo="http://schemas.microsoft.com/office/mac/office/2008/main">
             <w:pict>
               <v:shape w14:anchorId="2E436118" id="Zone de texte 8" o:spid="_x0000_s1029" type="#_x0000_t202" style="position:absolute;left:0;text-align:left;margin-left:39.75pt;margin-top:557.8pt;width:338.5pt;height:115pt;z-index:251672576;visibility:visible;mso-wrap-style:square;mso-width-percent:0;mso-height-percent:0;mso-wrap-distance-left:9pt;mso-wrap-distance-top:0;mso-wrap-distance-right:9pt;mso-wrap-distance-bottom:0;mso-position-horizontal:absolute;mso-position-horizontal-relative:page;mso-position-vertical:absolute;mso-position-vertical-relative:text;mso-width-percent:0;mso-height-percent:0;mso-width-relative:margin;mso-height-relative:margin;v-text-anchor:top" o:gfxdata="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" filled="f" stroked="f" strokeweight=".5pt">
                 <v:textbox>
@@ -577,7 +589,7 @@
               </wp:anchor>
             </w:drawing>
           </mc:Choice>
-          <mc:Fallback>
+          <mc:Fallback xmlns:mv="urn:schemas-microsoft-com:mac:vml" xmlns:mo="http://schemas.microsoft.com/office/mac/office/2008/main">
             <w:pict>
               <v:shape w14:anchorId="4E30594A" id="Zone de texte 7" o:spid="_x0000_s1030" type="#_x0000_t202" style="position:absolute;left:0;text-align:left;margin-left:39.75pt;margin-top:516.95pt;width:293.35pt;height:34.35pt;z-index:251670528;visibility:visible;mso-wrap-style:square;mso-width-percent:0;mso-height-percent:0;mso-wrap-distance-left:9pt;mso-wrap-distance-top:0;mso-wrap-distance-right:9pt;mso-wrap-distance-bottom:0;mso-position-horizontal:absolute;mso-position-horizontal-relative:page;mso-position-vertical:absolute;mso-position-vertical-relative:text;mso-width-percent:0;mso-height-percent:0;mso-width-relative:margin;mso-height-relative:margin;v-text-anchor:top" o:gfxdata="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" filled="f" stroked="f" strokeweight=".5pt">
                 <v:textbox>
@@ -693,7 +705,7 @@
               </wp:anchor>
             </w:drawing>
           </mc:Choice>
-          <mc:Fallback>
+          <mc:Fallback xmlns:mv="urn:schemas-microsoft-com:mac:vml" xmlns:mo="http://schemas.microsoft.com/office/mac/office/2008/main">
             <w:pict>
               <v:shape w14:anchorId="7DC3B4C3" id="Zone de texte 6" o:spid="_x0000_s1031" type="#_x0000_t202" style="position:absolute;left:0;text-align:left;margin-left:197.65pt;margin-top:326.4pt;width:394.25pt;height:70.95pt;z-index:251668480;visibility:visible;mso-wrap-style:square;mso-width-percent:0;mso-height-percent:0;mso-wrap-distance-left:9pt;mso-wrap-distance-top:0;mso-wrap-distance-right:9pt;mso-wrap-distance-bottom:0;mso-position-horizontal:absolute;mso-position-horizontal-relative:page;mso-position-vertical:absolute;mso-position-vertical-relative:text;mso-width-percent:0;mso-height-percent:0;mso-width-relative:margin;mso-height-relative:margin;v-text-anchor:top" o:gfxdata="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" filled="f" stroked="f" strokeweight=".5pt">
                 <v:textbox>
@@ -1490,7 +1502,7 @@
                 <w:noProof/>
                 <w:webHidden/>
               </w:rPr>
-              <w:t>5</w:t>
+              <w:t>4</w:t>
             </w:r>
             <w:r>
               <w:rPr>
@@ -1562,7 +1574,7 @@
                 <w:noProof/>
                 <w:webHidden/>
               </w:rPr>
-              <w:t>6</w:t>
+              <w:t>5</w:t>
             </w:r>
             <w:r>
               <w:rPr>
@@ -1634,7 +1646,7 @@
                 <w:noProof/>
                 <w:webHidden/>
               </w:rPr>
-              <w:t>6</w:t>
+              <w:t>5</w:t>
             </w:r>
             <w:r>
               <w:rPr>
@@ -1706,7 +1718,7 @@
                 <w:noProof/>
                 <w:webHidden/>
               </w:rPr>
-              <w:t>6</w:t>
+              <w:t>5</w:t>
             </w:r>
             <w:r>
               <w:rPr>
@@ -2163,7 +2175,31 @@
     </w:p>
     <w:p>
       <w:r>
-        <w:t>Il s’agit d’un logiciel dans l’esprit de l’Akinator, à la différence qu’avec un Akinator, nous sommes en connaissance du film et ce serait à l’Akinator de le deviner alors qu’ici c’est l’inverse : la personne n’est pas en connaissance du film et notre logiciel essaye d’aider la personne à trouver le titre du film.</w:t>
+        <w:t>Il s’agit d’un logiciel dans l’esprit de l’</w:t>
+      </w:r>
+      <w:proofErr w:type="spellStart"/>
+      <w:r>
+        <w:t>Akinator</w:t>
+      </w:r>
+      <w:proofErr w:type="spellEnd"/>
+      <w:r>
+        <w:t xml:space="preserve">, à la différence qu’avec un </w:t>
+      </w:r>
+      <w:proofErr w:type="spellStart"/>
+      <w:r>
+        <w:t>Akinator</w:t>
+      </w:r>
+      <w:proofErr w:type="spellEnd"/>
+      <w:r>
+        <w:t>, nous sommes en connaissance du film et ce serait à l’</w:t>
+      </w:r>
+      <w:proofErr w:type="spellStart"/>
+      <w:r>
+        <w:t>Akinator</w:t>
+      </w:r>
+      <w:proofErr w:type="spellEnd"/>
+      <w:r>
+        <w:t xml:space="preserve"> de le deviner alors qu’ici c’est l’inverse : la personne n’est pas en connaissance du film et notre logiciel essaye d’aider la personne à trouver le titre du film.</w:t>
       </w:r>
     </w:p>
     <w:p>
@@ -2279,8 +2315,42 @@
           <w:szCs w:val="21"/>
           <w:lang w:eastAsia="fr-FR"/>
         </w:rPr>
-        <w:t>RDFS / OWL / SKOS vocabularies, rules</w:t>
-      </w:r>
+        <w:t xml:space="preserve">RDFS / OWL / SKOS </w:t>
+      </w:r>
+      <w:proofErr w:type="spellStart"/>
+      <w:r>
+        <w:rPr>
+          <w:rFonts w:ascii="Helvetica Neue" w:eastAsia="Times New Roman" w:hAnsi="Helvetica Neue" w:cs="Times New Roman"/>
+          <w:color w:val="333333"/>
+          <w:sz w:val="21"/>
+          <w:szCs w:val="21"/>
+          <w:lang w:eastAsia="fr-FR"/>
+        </w:rPr>
+        <w:t>vocabularies</w:t>
+      </w:r>
+      <w:proofErr w:type="spellEnd"/>
+      <w:r>
+        <w:rPr>
+          <w:rFonts w:ascii="Helvetica Neue" w:eastAsia="Times New Roman" w:hAnsi="Helvetica Neue" w:cs="Times New Roman"/>
+          <w:color w:val="333333"/>
+          <w:sz w:val="21"/>
+          <w:szCs w:val="21"/>
+          <w:lang w:eastAsia="fr-FR"/>
+        </w:rPr>
+        <w:t xml:space="preserve">, </w:t>
+      </w:r>
+      <w:proofErr w:type="spellStart"/>
+      <w:r>
+        <w:rPr>
+          <w:rFonts w:ascii="Helvetica Neue" w:eastAsia="Times New Roman" w:hAnsi="Helvetica Neue" w:cs="Times New Roman"/>
+          <w:color w:val="333333"/>
+          <w:sz w:val="21"/>
+          <w:szCs w:val="21"/>
+          <w:lang w:eastAsia="fr-FR"/>
+        </w:rPr>
+        <w:t>rules</w:t>
+      </w:r>
+      <w:proofErr w:type="spellEnd"/>
     </w:p>
     <w:p>
       <w:pPr>
@@ -2307,7 +2377,161 @@
           <w:szCs w:val="21"/>
           <w:lang w:eastAsia="fr-FR"/>
         </w:rPr>
-        <w:t>SPARQL queries (and show the inferences made, taking into account the semantics of the vocabulary)</w:t>
+        <w:t xml:space="preserve">SPARQL </w:t>
+      </w:r>
+      <w:proofErr w:type="spellStart"/>
+      <w:r>
+        <w:rPr>
+          <w:rFonts w:ascii="Helvetica Neue" w:eastAsia="Times New Roman" w:hAnsi="Helvetica Neue" w:cs="Times New Roman"/>
+          <w:color w:val="333333"/>
+          <w:sz w:val="21"/>
+          <w:szCs w:val="21"/>
+          <w:lang w:eastAsia="fr-FR"/>
+        </w:rPr>
+        <w:t>queries</w:t>
+      </w:r>
+      <w:proofErr w:type="spellEnd"/>
+      <w:r>
+        <w:rPr>
+          <w:rFonts w:ascii="Helvetica Neue" w:eastAsia="Times New Roman" w:hAnsi="Helvetica Neue" w:cs="Times New Roman"/>
+          <w:color w:val="333333"/>
+          <w:sz w:val="21"/>
+          <w:szCs w:val="21"/>
+          <w:lang w:eastAsia="fr-FR"/>
+        </w:rPr>
+        <w:t xml:space="preserve"> (and show the </w:t>
+      </w:r>
+      <w:proofErr w:type="spellStart"/>
+      <w:r>
+        <w:rPr>
+          <w:rFonts w:ascii="Helvetica Neue" w:eastAsia="Times New Roman" w:hAnsi="Helvetica Neue" w:cs="Times New Roman"/>
+          <w:color w:val="333333"/>
+          <w:sz w:val="21"/>
+          <w:szCs w:val="21"/>
+          <w:lang w:eastAsia="fr-FR"/>
+        </w:rPr>
+        <w:t>inferences</w:t>
+      </w:r>
+      <w:proofErr w:type="spellEnd"/>
+      <w:r>
+        <w:rPr>
+          <w:rFonts w:ascii="Helvetica Neue" w:eastAsia="Times New Roman" w:hAnsi="Helvetica Neue" w:cs="Times New Roman"/>
+          <w:color w:val="333333"/>
+          <w:sz w:val="21"/>
+          <w:szCs w:val="21"/>
+          <w:lang w:eastAsia="fr-FR"/>
+        </w:rPr>
+        <w:t xml:space="preserve"> made, </w:t>
+      </w:r>
+      <w:proofErr w:type="spellStart"/>
+      <w:r>
+        <w:rPr>
+          <w:rFonts w:ascii="Helvetica Neue" w:eastAsia="Times New Roman" w:hAnsi="Helvetica Neue" w:cs="Times New Roman"/>
+          <w:color w:val="333333"/>
+          <w:sz w:val="21"/>
+          <w:szCs w:val="21"/>
+          <w:lang w:eastAsia="fr-FR"/>
+        </w:rPr>
+        <w:t>taking</w:t>
+      </w:r>
+      <w:proofErr w:type="spellEnd"/>
+      <w:r>
+        <w:rPr>
+          <w:rFonts w:ascii="Helvetica Neue" w:eastAsia="Times New Roman" w:hAnsi="Helvetica Neue" w:cs="Times New Roman"/>
+          <w:color w:val="333333"/>
+          <w:sz w:val="21"/>
+          <w:szCs w:val="21"/>
+          <w:lang w:eastAsia="fr-FR"/>
+        </w:rPr>
+        <w:t xml:space="preserve"> </w:t>
+      </w:r>
+      <w:proofErr w:type="spellStart"/>
+      <w:r>
+        <w:rPr>
+          <w:rFonts w:ascii="Helvetica Neue" w:eastAsia="Times New Roman" w:hAnsi="Helvetica Neue" w:cs="Times New Roman"/>
+          <w:color w:val="333333"/>
+          <w:sz w:val="21"/>
+          <w:szCs w:val="21"/>
+          <w:lang w:eastAsia="fr-FR"/>
+        </w:rPr>
+        <w:t>into</w:t>
+      </w:r>
+      <w:proofErr w:type="spellEnd"/>
+      <w:r>
+        <w:rPr>
+          <w:rFonts w:ascii="Helvetica Neue" w:eastAsia="Times New Roman" w:hAnsi="Helvetica Neue" w:cs="Times New Roman"/>
+          <w:color w:val="333333"/>
+          <w:sz w:val="21"/>
+          <w:szCs w:val="21"/>
+          <w:lang w:eastAsia="fr-FR"/>
+        </w:rPr>
+        <w:t xml:space="preserve"> </w:t>
+      </w:r>
+      <w:proofErr w:type="spellStart"/>
+      <w:r>
+        <w:rPr>
+          <w:rFonts w:ascii="Helvetica Neue" w:eastAsia="Times New Roman" w:hAnsi="Helvetica Neue" w:cs="Times New Roman"/>
+          <w:color w:val="333333"/>
+          <w:sz w:val="21"/>
+          <w:szCs w:val="21"/>
+          <w:lang w:eastAsia="fr-FR"/>
+        </w:rPr>
+        <w:t>account</w:t>
+      </w:r>
+      <w:proofErr w:type="spellEnd"/>
+      <w:r>
+        <w:rPr>
+          <w:rFonts w:ascii="Helvetica Neue" w:eastAsia="Times New Roman" w:hAnsi="Helvetica Neue" w:cs="Times New Roman"/>
+          <w:color w:val="333333"/>
+          <w:sz w:val="21"/>
+          <w:szCs w:val="21"/>
+          <w:lang w:eastAsia="fr-FR"/>
+        </w:rPr>
+        <w:t xml:space="preserve"> the </w:t>
+      </w:r>
+      <w:proofErr w:type="spellStart"/>
+      <w:r>
+        <w:rPr>
+          <w:rFonts w:ascii="Helvetica Neue" w:eastAsia="Times New Roman" w:hAnsi="Helvetica Neue" w:cs="Times New Roman"/>
+          <w:color w:val="333333"/>
+          <w:sz w:val="21"/>
+          <w:szCs w:val="21"/>
+          <w:lang w:eastAsia="fr-FR"/>
+        </w:rPr>
+        <w:t>semantics</w:t>
+      </w:r>
+      <w:proofErr w:type="spellEnd"/>
+      <w:r>
+        <w:rPr>
+          <w:rFonts w:ascii="Helvetica Neue" w:eastAsia="Times New Roman" w:hAnsi="Helvetica Neue" w:cs="Times New Roman"/>
+          <w:color w:val="333333"/>
+          <w:sz w:val="21"/>
+          <w:szCs w:val="21"/>
+          <w:lang w:eastAsia="fr-FR"/>
+        </w:rPr>
+        <w:t xml:space="preserve"> of the </w:t>
+      </w:r>
+      <w:proofErr w:type="spellStart"/>
+      <w:r>
+        <w:rPr>
+          <w:rFonts w:ascii="Helvetica Neue" w:eastAsia="Times New Roman" w:hAnsi="Helvetica Neue" w:cs="Times New Roman"/>
+          <w:color w:val="333333"/>
+          <w:sz w:val="21"/>
+          <w:szCs w:val="21"/>
+          <w:lang w:eastAsia="fr-FR"/>
+        </w:rPr>
+        <w:t>vocabulary</w:t>
+      </w:r>
+      <w:proofErr w:type="spellEnd"/>
+      <w:r>
+        <w:rPr>
+          <w:rFonts w:ascii="Helvetica Neue" w:eastAsia="Times New Roman" w:hAnsi="Helvetica Neue" w:cs="Times New Roman"/>
+          <w:color w:val="333333"/>
+          <w:sz w:val="21"/>
+          <w:szCs w:val="21"/>
+          <w:lang w:eastAsia="fr-FR"/>
+        </w:rPr>
+        <w:t>)</w:t>
       </w:r>
     </w:p>
     <w:p>
@@ -2315,7 +2539,15 @@
         <w:ind w:left="567" w:firstLine="0"/>
       </w:pPr>
       <w:r>
-        <w:t>Nous avons décidé de réaliser notre ontologie en OWL avec l’aide du logiciel Protege.</w:t>
+        <w:t xml:space="preserve">Nous avons décidé de réaliser notre ontologie en OWL avec l’aide du logiciel </w:t>
+      </w:r>
+      <w:proofErr w:type="spellStart"/>
+      <w:r>
+        <w:t>Protege</w:t>
+      </w:r>
+      <w:proofErr w:type="spellEnd"/>
+      <w:r>
+        <w:t>.</w:t>
       </w:r>
     </w:p>
     <w:p>
@@ -2351,12 +2583,18 @@
     </w:p>
     <w:p>
       <w:r>
-        <w:t>Voici la liste des différentes classes que nous avons créé :</w:t>
-      </w:r>
-    </w:p>
-    <w:p>
-      <w:pPr>
-        <w:pStyle w:val="Pardeliste"/>
+        <w:t xml:space="preserve">Voici la liste des différentes classes que nous avons </w:t>
+      </w:r>
+      <w:r>
+        <w:t>créées</w:t>
+      </w:r>
+      <w:r>
+        <w:t> :</w:t>
+      </w:r>
+    </w:p>
+    <w:p>
+      <w:pPr>
+        <w:pStyle w:val="Paragraphedeliste"/>
         <w:numPr>
           <w:ilvl w:val="0"/>
           <w:numId w:val="46"/>
@@ -2366,17 +2604,31 @@
           <w:lang w:eastAsia="fr-FR"/>
         </w:rPr>
       </w:pPr>
+      <w:proofErr w:type="spellStart"/>
       <w:r>
         <w:rPr>
           <w:lang w:eastAsia="fr-FR"/>
         </w:rPr>
         <w:t>Actor</w:t>
       </w:r>
+      <w:proofErr w:type="spellEnd"/>
       <w:r>
         <w:rPr>
           <w:lang w:eastAsia="fr-FR"/>
         </w:rPr>
-        <w:t xml:space="preserve"> :  classe pour représenter les acteurs d’un film. Chaque acteur sera uniquement </w:t>
+        <w:t> </w:t>
+      </w:r>
+      <w:r>
+        <w:rPr>
+          <w:lang w:eastAsia="fr-FR"/>
+        </w:rPr>
+        <w:t>: classe</w:t>
+      </w:r>
+      <w:r>
+        <w:rPr>
+          <w:lang w:eastAsia="fr-FR"/>
+        </w:rPr>
+        <w:t xml:space="preserve"> pour représenter les acteurs d’un film. Chaque acteur sera uniquement </w:t>
       </w:r>
       <w:r>
         <w:rPr>
@@ -2399,7 +2651,7 @@
     </w:p>
     <w:p>
       <w:pPr>
-        <w:pStyle w:val="Pardeliste"/>
+        <w:pStyle w:val="Paragraphedeliste"/>
         <w:numPr>
           <w:ilvl w:val="0"/>
           <w:numId w:val="46"/>
@@ -2409,12 +2661,21 @@
           <w:lang w:eastAsia="fr-FR"/>
         </w:rPr>
       </w:pPr>
+      <w:proofErr w:type="spellStart"/>
       <w:r>
         <w:rPr>
           <w:color w:val="000000" w:themeColor="text1"/>
           <w:lang w:eastAsia="fr-FR"/>
         </w:rPr>
-        <w:t>Award :</w:t>
+        <w:t>Award</w:t>
+      </w:r>
+      <w:proofErr w:type="spellEnd"/>
+      <w:r>
+        <w:rPr>
+          <w:color w:val="000000" w:themeColor="text1"/>
+          <w:lang w:eastAsia="fr-FR"/>
+        </w:rPr>
+        <w:t> :</w:t>
       </w:r>
       <w:r>
         <w:rPr>
@@ -2426,7 +2687,7 @@
     </w:p>
     <w:p>
       <w:pPr>
-        <w:pStyle w:val="Pardeliste"/>
+        <w:pStyle w:val="Paragraphedeliste"/>
         <w:numPr>
           <w:ilvl w:val="0"/>
           <w:numId w:val="46"/>
@@ -2436,13 +2697,21 @@
           <w:lang w:eastAsia="fr-FR"/>
         </w:rPr>
       </w:pPr>
+      <w:proofErr w:type="spellStart"/>
       <w:r>
         <w:rPr>
           <w:color w:val="000000" w:themeColor="text1"/>
           <w:lang w:eastAsia="fr-FR"/>
         </w:rPr>
-        <w:lastRenderedPageBreak/>
-        <w:t>Characters : représente les personnages des films. Ils sont joué</w:t>
+        <w:t>Characters</w:t>
+      </w:r>
+      <w:proofErr w:type="spellEnd"/>
+      <w:r>
+        <w:rPr>
+          <w:color w:val="000000" w:themeColor="text1"/>
+          <w:lang w:eastAsia="fr-FR"/>
+        </w:rPr>
+        <w:t> : représente les personnages des films. Ils sont joué</w:t>
       </w:r>
       <w:r>
         <w:rPr>
@@ -2461,7 +2730,7 @@
     </w:p>
     <w:p>
       <w:pPr>
-        <w:pStyle w:val="Pardeliste"/>
+        <w:pStyle w:val="Paragraphedeliste"/>
         <w:numPr>
           <w:ilvl w:val="0"/>
           <w:numId w:val="46"/>
@@ -2495,14 +2764,19 @@
     </w:p>
     <w:p>
       <w:pPr>
-        <w:pStyle w:val="Pardeliste"/>
+        <w:pStyle w:val="Paragraphedeliste"/>
         <w:numPr>
           <w:ilvl w:val="0"/>
           <w:numId w:val="46"/>
         </w:numPr>
       </w:pPr>
-      <w:r>
-        <w:t>Movie : classe qui représente les films. En relation avec toute</w:t>
+      <w:proofErr w:type="spellStart"/>
+      <w:r>
+        <w:t>Movie</w:t>
+      </w:r>
+      <w:proofErr w:type="spellEnd"/>
+      <w:r>
+        <w:t> : classe qui représente les films. En relation avec toute</w:t>
       </w:r>
       <w:r>
         <w:t>s</w:t>
@@ -2513,31 +2787,37 @@
     </w:p>
     <w:p>
       <w:pPr>
-        <w:pStyle w:val="Pardeliste"/>
+        <w:pStyle w:val="Paragraphedeliste"/>
         <w:numPr>
           <w:ilvl w:val="0"/>
           <w:numId w:val="46"/>
         </w:numPr>
       </w:pPr>
       <w:r>
+        <w:lastRenderedPageBreak/>
         <w:t>Producer : représente les producteurs pour chaque film. Ils font partie de la Team.</w:t>
       </w:r>
     </w:p>
     <w:p>
       <w:pPr>
-        <w:pStyle w:val="Pardeliste"/>
+        <w:pStyle w:val="Paragraphedeliste"/>
         <w:numPr>
           <w:ilvl w:val="0"/>
           <w:numId w:val="46"/>
         </w:numPr>
       </w:pPr>
-      <w:r>
-        <w:t>Scriptwriter : représente les scénaristes pour chaque film. Ils font partie de la Team.</w:t>
-      </w:r>
-    </w:p>
-    <w:p>
-      <w:pPr>
-        <w:pStyle w:val="Pardeliste"/>
+      <w:proofErr w:type="spellStart"/>
+      <w:r>
+        <w:t>Scriptwriter</w:t>
+      </w:r>
+      <w:proofErr w:type="spellEnd"/>
+      <w:r>
+        <w:t> : représente les scénaristes pour chaque film. Ils font partie de la Team.</w:t>
+      </w:r>
+    </w:p>
+    <w:p>
+      <w:pPr>
+        <w:pStyle w:val="Paragraphedeliste"/>
         <w:numPr>
           <w:ilvl w:val="0"/>
           <w:numId w:val="46"/>
@@ -2555,7 +2835,7 @@
     </w:p>
     <w:p>
       <w:pPr>
-        <w:pStyle w:val="Pardeliste"/>
+        <w:pStyle w:val="Paragraphedeliste"/>
         <w:numPr>
           <w:ilvl w:val="0"/>
           <w:numId w:val="46"/>
@@ -2584,19 +2864,30 @@
     </w:p>
     <w:p>
       <w:r>
-        <w:t>Voici la liste des différentes propriétés que nous avons créé :</w:t>
-      </w:r>
-    </w:p>
-    <w:p>
-      <w:pPr>
-        <w:pStyle w:val="Pardeliste"/>
+        <w:t xml:space="preserve">Voici la liste des différentes propriétés que nous avons </w:t>
+      </w:r>
+      <w:r>
+        <w:t>créées</w:t>
+      </w:r>
+      <w:r>
+        <w:t> :</w:t>
+      </w:r>
+    </w:p>
+    <w:p>
+      <w:pPr>
+        <w:pStyle w:val="Paragraphedeliste"/>
         <w:numPr>
           <w:ilvl w:val="0"/>
           <w:numId w:val="47"/>
         </w:numPr>
       </w:pPr>
-      <w:r>
-        <w:t>Characters : relation en un personnage et un film. Définit qu’un personnage appartient bien à un film</w:t>
+      <w:proofErr w:type="spellStart"/>
+      <w:r>
+        <w:t>Characters</w:t>
+      </w:r>
+      <w:proofErr w:type="spellEnd"/>
+      <w:r>
+        <w:t> : relation en un personnage et un film. Définit qu’un personnage appartient bien à un film</w:t>
       </w:r>
       <w:r>
         <w:t>.</w:t>
@@ -2604,14 +2895,19 @@
     </w:p>
     <w:p>
       <w:pPr>
-        <w:pStyle w:val="Pardeliste"/>
+        <w:pStyle w:val="Paragraphedeliste"/>
         <w:numPr>
           <w:ilvl w:val="0"/>
           <w:numId w:val="47"/>
         </w:numPr>
       </w:pPr>
-      <w:r>
-        <w:t>OriginalCountry : relation entre un film et son pays d’orig</w:t>
+      <w:proofErr w:type="spellStart"/>
+      <w:r>
+        <w:t>OriginalCountry</w:t>
+      </w:r>
+      <w:proofErr w:type="spellEnd"/>
+      <w:r>
+        <w:t> : relation entre un film et son pays d’orig</w:t>
       </w:r>
       <w:r>
         <w:t>i</w:t>
@@ -2622,56 +2918,86 @@
     </w:p>
     <w:p>
       <w:pPr>
-        <w:pStyle w:val="Pardeliste"/>
+        <w:pStyle w:val="Paragraphedeliste"/>
         <w:numPr>
           <w:ilvl w:val="0"/>
           <w:numId w:val="47"/>
         </w:numPr>
       </w:pPr>
-      <w:r>
-        <w:t xml:space="preserve">hasActor : relation entre un film et un de ses acteurs. Inverse à la propriété </w:t>
-      </w:r>
-      <w:r>
-        <w:t>hasPlayIn.</w:t>
-      </w:r>
-    </w:p>
-    <w:p>
-      <w:pPr>
-        <w:pStyle w:val="Pardeliste"/>
+      <w:proofErr w:type="spellStart"/>
+      <w:r>
+        <w:t>hasActor</w:t>
+      </w:r>
+      <w:proofErr w:type="spellEnd"/>
+      <w:r>
+        <w:t xml:space="preserve"> : relation entre un film et un de ses acteurs. Inverse à la propriété </w:t>
+      </w:r>
+      <w:proofErr w:type="spellStart"/>
+      <w:r>
+        <w:t>hasPlayIn</w:t>
+      </w:r>
+      <w:proofErr w:type="spellEnd"/>
+      <w:r>
+        <w:t>.</w:t>
+      </w:r>
+    </w:p>
+    <w:p>
+      <w:pPr>
+        <w:pStyle w:val="Paragraphedeliste"/>
         <w:numPr>
           <w:ilvl w:val="0"/>
           <w:numId w:val="47"/>
         </w:numPr>
       </w:pPr>
-      <w:r>
-        <w:t>hasPlayIn : relation entre un acteur et un des films dans lequel il a joué.</w:t>
-      </w:r>
-    </w:p>
-    <w:p>
-      <w:pPr>
-        <w:pStyle w:val="Pardeliste"/>
+      <w:proofErr w:type="spellStart"/>
+      <w:r>
+        <w:t>hasPlayIn</w:t>
+      </w:r>
+      <w:proofErr w:type="spellEnd"/>
+      <w:r>
+        <w:t> : relation entre un acteur et un des films dans lequel il a joué.</w:t>
+      </w:r>
+    </w:p>
+    <w:p>
+      <w:pPr>
+        <w:pStyle w:val="Paragraphedeliste"/>
         <w:numPr>
           <w:ilvl w:val="0"/>
           <w:numId w:val="47"/>
         </w:numPr>
       </w:pPr>
-      <w:r>
-        <w:t xml:space="preserve">hasScriptWriter : relation entre un film et son scénariste. Inverse de la propriété </w:t>
-      </w:r>
-      <w:r>
-        <w:t>wasScriptWriterIn.</w:t>
-      </w:r>
-    </w:p>
-    <w:p>
-      <w:pPr>
-        <w:pStyle w:val="Pardeliste"/>
+      <w:proofErr w:type="spellStart"/>
+      <w:r>
+        <w:t>hasScriptWriter</w:t>
+      </w:r>
+      <w:proofErr w:type="spellEnd"/>
+      <w:r>
+        <w:t xml:space="preserve"> : relation entre un film et son scénariste. Inverse de la propriété </w:t>
+      </w:r>
+      <w:proofErr w:type="spellStart"/>
+      <w:r>
+        <w:t>wasScriptWriterIn</w:t>
+      </w:r>
+      <w:proofErr w:type="spellEnd"/>
+      <w:r>
+        <w:t>.</w:t>
+      </w:r>
+    </w:p>
+    <w:p>
+      <w:pPr>
+        <w:pStyle w:val="Paragraphedeliste"/>
         <w:numPr>
           <w:ilvl w:val="0"/>
           <w:numId w:val="47"/>
         </w:numPr>
       </w:pPr>
-      <w:r>
-        <w:t>wasScriptWriterin : relati</w:t>
+      <w:proofErr w:type="spellStart"/>
+      <w:r>
+        <w:t>wasScriptWriterin</w:t>
+      </w:r>
+      <w:proofErr w:type="spellEnd"/>
+      <w:r>
+        <w:t> : relati</w:t>
       </w:r>
       <w:r>
         <w:t>on entre un scénariste et un de</w:t>
@@ -2682,14 +3008,19 @@
     </w:p>
     <w:p>
       <w:pPr>
-        <w:pStyle w:val="Pardeliste"/>
+        <w:pStyle w:val="Paragraphedeliste"/>
         <w:numPr>
           <w:ilvl w:val="0"/>
           <w:numId w:val="47"/>
         </w:numPr>
       </w:pPr>
-      <w:r>
-        <w:t xml:space="preserve">isTypeOf : relation entre un film et un de ses types (action, </w:t>
+      <w:proofErr w:type="spellStart"/>
+      <w:r>
+        <w:t>isTypeOf</w:t>
+      </w:r>
+      <w:proofErr w:type="spellEnd"/>
+      <w:r>
+        <w:t xml:space="preserve"> : relation entre un film et un de ses types (action, </w:t>
       </w:r>
       <w:r>
         <w:t>aventures,</w:t>
@@ -2700,14 +3031,19 @@
     </w:p>
     <w:p>
       <w:pPr>
-        <w:pStyle w:val="Pardeliste"/>
+        <w:pStyle w:val="Paragraphedeliste"/>
         <w:numPr>
           <w:ilvl w:val="0"/>
           <w:numId w:val="47"/>
         </w:numPr>
       </w:pPr>
-      <w:r>
-        <w:t>wasPlayedBy :</w:t>
+      <w:proofErr w:type="spellStart"/>
+      <w:r>
+        <w:t>wasPlayedBy</w:t>
+      </w:r>
+      <w:proofErr w:type="spellEnd"/>
+      <w:r>
+        <w:t> :</w:t>
       </w:r>
       <w:r>
         <w:t xml:space="preserve"> relation entre un personnage et l’acteur qui le joue.</w:t>
@@ -2715,44 +3051,67 @@
     </w:p>
     <w:p>
       <w:pPr>
-        <w:pStyle w:val="Pardeliste"/>
+        <w:pStyle w:val="Paragraphedeliste"/>
         <w:numPr>
           <w:ilvl w:val="0"/>
           <w:numId w:val="47"/>
         </w:numPr>
       </w:pPr>
-      <w:r>
-        <w:t>wasProducerIn : relation entre un producteur et un de ses films. In</w:t>
-      </w:r>
-      <w:r>
-        <w:t>verse de la propriété wasProduct</w:t>
-      </w:r>
-      <w:r>
-        <w:t>By.</w:t>
-      </w:r>
-    </w:p>
-    <w:p>
-      <w:pPr>
-        <w:pStyle w:val="Pardeliste"/>
+      <w:proofErr w:type="spellStart"/>
+      <w:r>
+        <w:t>wasProducerIn</w:t>
+      </w:r>
+      <w:proofErr w:type="spellEnd"/>
+      <w:r>
+        <w:t> : relation entre un producteur et un de ses films. In</w:t>
+      </w:r>
+      <w:r>
+        <w:t xml:space="preserve">verse de la propriété </w:t>
+      </w:r>
+      <w:proofErr w:type="spellStart"/>
+      <w:r>
+        <w:t>wasProduct</w:t>
+      </w:r>
+      <w:r>
+        <w:t>By</w:t>
+      </w:r>
+      <w:proofErr w:type="spellEnd"/>
+      <w:r>
+        <w:t>.</w:t>
+      </w:r>
+    </w:p>
+    <w:p>
+      <w:pPr>
+        <w:pStyle w:val="Paragraphedeliste"/>
         <w:numPr>
           <w:ilvl w:val="0"/>
           <w:numId w:val="47"/>
         </w:numPr>
       </w:pPr>
-      <w:r>
-        <w:t>wasProductBy : relation entre un film et son producteur.</w:t>
-      </w:r>
-    </w:p>
-    <w:p>
-      <w:pPr>
-        <w:pStyle w:val="Pardeliste"/>
+      <w:proofErr w:type="spellStart"/>
+      <w:r>
+        <w:t>wasProductBy</w:t>
+      </w:r>
+      <w:proofErr w:type="spellEnd"/>
+      <w:r>
+        <w:t> : relation entre un film et son producteur.</w:t>
+      </w:r>
+    </w:p>
+    <w:p>
+      <w:pPr>
+        <w:pStyle w:val="Paragraphedeliste"/>
         <w:numPr>
           <w:ilvl w:val="0"/>
           <w:numId w:val="47"/>
         </w:numPr>
       </w:pPr>
-      <w:r>
-        <w:t>wasRewardWith : relation entre un film et une de ses récompenses.</w:t>
+      <w:proofErr w:type="spellStart"/>
+      <w:r>
+        <w:t>wasRewardWith</w:t>
+      </w:r>
+      <w:proofErr w:type="spellEnd"/>
+      <w:r>
+        <w:t> : relation entre un film et une de ses récompenses.</w:t>
       </w:r>
     </w:p>
     <w:p>
@@ -2777,7 +3136,19 @@
     </w:p>
     <w:p>
       <w:r>
-        <w:t>Cette partie sera développé ultérieurement.</w:t>
+        <w:t xml:space="preserve">Cette partie sera </w:t>
+      </w:r>
+      <w:r>
+        <w:t>développée</w:t>
+      </w:r>
+      <w:r>
+        <w:t xml:space="preserve"> ultérieurement</w:t>
+      </w:r>
+      <w:r>
+        <w:t xml:space="preserve"> dans ce rapport</w:t>
+      </w:r>
+      <w:r>
+        <w:t>.</w:t>
       </w:r>
     </w:p>
     <w:p>
@@ -2795,7 +3166,10 @@
         <w:t xml:space="preserve">Nous avons décidé de réaliser le projet en Java avec </w:t>
       </w:r>
       <w:r>
-        <w:t>Corese pour</w:t>
+        <w:t>Jena</w:t>
+      </w:r>
+      <w:r>
+        <w:t xml:space="preserve"> pour</w:t>
       </w:r>
       <w:r>
         <w:t xml:space="preserve"> la réalisation des requêtes SPARQL. </w:t>
@@ -2840,41 +3214,94 @@
         <w:t>,</w:t>
       </w:r>
       <w:r>
-        <w:t xml:space="preserve"> grâce à un dump d’un dataset</w:t>
-      </w:r>
-      <w:r>
-        <w:t xml:space="preserve">, récupérer les données des bases de connaissances </w:t>
+        <w:t xml:space="preserve"> grâce à un dump d’un </w:t>
+      </w:r>
+      <w:proofErr w:type="spellStart"/>
+      <w:r>
+        <w:t>dataset</w:t>
+      </w:r>
+      <w:proofErr w:type="spellEnd"/>
+      <w:r>
+        <w:t xml:space="preserve">, récupérer les données des bases de connaissances déjà existantes et remplir notre propre base de données. Pour se faire, il va falloir réaliser un </w:t>
+      </w:r>
+      <w:proofErr w:type="spellStart"/>
+      <w:r>
+        <w:t>mapping</w:t>
+      </w:r>
+      <w:proofErr w:type="spellEnd"/>
+      <w:r>
+        <w:t xml:space="preserve"> entre l’ontologie de la base de connaissance et la nôtre. Grâce au </w:t>
+      </w:r>
+      <w:proofErr w:type="spellStart"/>
+      <w:r>
+        <w:t>mapping</w:t>
+      </w:r>
+      <w:proofErr w:type="spellEnd"/>
+      <w:r>
+        <w:t xml:space="preserve"> et à des requêtes SPARQL, nous allons pouvoir rempli</w:t>
+      </w:r>
+      <w:r>
+        <w:t>r une base de données configurée</w:t>
+      </w:r>
+      <w:r>
+        <w:t xml:space="preserve"> pour notre propre ontologie.</w:t>
+      </w:r>
+    </w:p>
+    <w:p/>
+    <w:p>
+      <w:pPr>
+        <w:pStyle w:val="Titre3"/>
+      </w:pPr>
+      <w:bookmarkStart w:id="9" w:name="_Toc473641900"/>
+      <w:r>
+        <w:t>Architecture</w:t>
+      </w:r>
+      <w:bookmarkEnd w:id="9"/>
+    </w:p>
+    <w:p>
+      <w:r>
+        <w:t xml:space="preserve">Pour réaliser le loader, nous avons réfléchie à une architecture pour répondre à la question de représentation et du </w:t>
+      </w:r>
+      <w:proofErr w:type="spellStart"/>
+      <w:r>
+        <w:t>mapping</w:t>
+      </w:r>
+      <w:proofErr w:type="spellEnd"/>
+      <w:r>
+        <w:t xml:space="preserve">. Plus clairement, comment allons-nous faire la </w:t>
       </w:r>
       <w:r>
         <w:lastRenderedPageBreak/>
-        <w:t>déjà existantes et remplir notre propre base de données. Pour se faire, il va falloir réaliser un mapping entre l’ontologie de la base de connaissance et la nôtre. Grâce au mapping et à des requêtes SPARQL, nous allons pouvoir rempli</w:t>
-      </w:r>
-      <w:r>
-        <w:t>r une base de données configurée</w:t>
-      </w:r>
-      <w:r>
-        <w:t xml:space="preserve"> pour notre propre ontologie.</w:t>
-      </w:r>
-    </w:p>
-    <w:p/>
-    <w:p>
-      <w:pPr>
-        <w:pStyle w:val="Titre3"/>
-      </w:pPr>
-      <w:bookmarkStart w:id="9" w:name="_Toc473641900"/>
-      <w:r>
-        <w:t>Architecture</w:t>
-      </w:r>
-      <w:bookmarkEnd w:id="9"/>
-    </w:p>
-    <w:p>
-      <w:r>
-        <w:t>Pour réaliser le loader, nous avons réfléchie à une architecture pour répondre à la question de représentation et du mapping. Plus clairement, comment allons-nous faire la transition entre les données sous forme de tuple dans un dataset à des instances de données dans notre ontologie.</w:t>
-      </w:r>
-    </w:p>
-    <w:p>
-      <w:r>
-        <w:t>Voici un screenshot de l’architecture de notre sous-projet « Loader » :</w:t>
+        <w:t xml:space="preserve">transition entre les données sous forme de </w:t>
+      </w:r>
+      <w:proofErr w:type="spellStart"/>
+      <w:r>
+        <w:t>tuple</w:t>
+      </w:r>
+      <w:proofErr w:type="spellEnd"/>
+      <w:r>
+        <w:t xml:space="preserve"> dans un </w:t>
+      </w:r>
+      <w:proofErr w:type="spellStart"/>
+      <w:r>
+        <w:t>dataset</w:t>
+      </w:r>
+      <w:proofErr w:type="spellEnd"/>
+      <w:r>
+        <w:t xml:space="preserve"> à des instances de données dans notre ontologie.</w:t>
+      </w:r>
+    </w:p>
+    <w:p>
+      <w:r>
+        <w:t xml:space="preserve">Voici un </w:t>
+      </w:r>
+      <w:proofErr w:type="spellStart"/>
+      <w:r>
+        <w:t>screenshot</w:t>
+      </w:r>
+      <w:proofErr w:type="spellEnd"/>
+      <w:r>
+        <w:t xml:space="preserve"> de l’architecture de notre sous-projet « Loader » :</w:t>
       </w:r>
     </w:p>
     <w:p>
@@ -2932,21 +3359,59 @@
         <w:t>Chaque classe portant un nom correspondant à une classe de notre ontologie va nous p</w:t>
       </w:r>
       <w:r>
-        <w:t xml:space="preserve">ermettre de faire le traitement de la donnée en liaison direct avec la classe. Par exemple, « Actor » s’occupera </w:t>
+        <w:t>ermettre de faire le traitement de la donnée en liaison direct avec la classe. Par exemple, « </w:t>
+      </w:r>
+      <w:proofErr w:type="spellStart"/>
+      <w:r>
+        <w:t>Actor</w:t>
+      </w:r>
+      <w:proofErr w:type="spellEnd"/>
+      <w:r>
+        <w:t xml:space="preserve"> » s’occupera </w:t>
       </w:r>
       <w:r>
         <w:t>de représenter</w:t>
       </w:r>
       <w:r>
-        <w:t xml:space="preserve"> les acteurs, d’ajouter les acteurs dans l’objet « Movie » et de rajouter les instances d’acteurs dans notre ontologie.</w:t>
-      </w:r>
-    </w:p>
-    <w:p>
-      <w:r>
-        <w:t>Donc nous allons représenter chaque instance par un objet (une instance de donnée pour un acteur va être utilisé pour créer l’objet acteur). Ensuite, l’objet Movie sera composé de plusieurs instances de différents objets (plusieurs types, plusieurs acteurs)</w:t>
-      </w:r>
-      <w:r>
-        <w:t xml:space="preserve">. Enfin, nous allons dans le « MainLoader » charger notre ontologie et la remplir avec tous les objets que nous avons </w:t>
+        <w:t xml:space="preserve"> les acteurs, d’ajouter les acteurs dans l’objet « </w:t>
+      </w:r>
+      <w:proofErr w:type="spellStart"/>
+      <w:r>
+        <w:t>Movie</w:t>
+      </w:r>
+      <w:proofErr w:type="spellEnd"/>
+      <w:r>
+        <w:t> » et de rajouter les instances d’acteurs dans notre ontologie.</w:t>
+      </w:r>
+    </w:p>
+    <w:p>
+      <w:r>
+        <w:t xml:space="preserve">Donc nous allons représenter chaque instance par un objet (une instance de donnée pour un acteur va être </w:t>
+      </w:r>
+      <w:r>
+        <w:t>utilisée</w:t>
+      </w:r>
+      <w:r>
+        <w:t xml:space="preserve"> pour créer l’objet acteur). Ensuite, l’objet </w:t>
+      </w:r>
+      <w:proofErr w:type="spellStart"/>
+      <w:r>
+        <w:t>Movie</w:t>
+      </w:r>
+      <w:proofErr w:type="spellEnd"/>
+      <w:r>
+        <w:t xml:space="preserve"> sera composé de plusieurs instances de différents objets (plusieurs types, plusieurs acteurs)</w:t>
+      </w:r>
+      <w:r>
+        <w:t>. Enfin, nous allons dans le « </w:t>
+      </w:r>
+      <w:proofErr w:type="spellStart"/>
+      <w:r>
+        <w:t>MainLoader</w:t>
+      </w:r>
+      <w:proofErr w:type="spellEnd"/>
+      <w:r>
+        <w:t xml:space="preserve"> » charger notre ontologie et la remplir avec tous les objets que nous avons </w:t>
       </w:r>
       <w:r>
         <w:t>créés</w:t>
@@ -2961,102 +3426,184 @@
       </w:pPr>
       <w:bookmarkStart w:id="10" w:name="_Toc473641901"/>
       <w:r>
+        <w:t>Algorithmes</w:t>
+      </w:r>
+      <w:bookmarkEnd w:id="10"/>
+      <w:r>
+        <w:t xml:space="preserve"> </w:t>
+      </w:r>
+    </w:p>
+    <w:p>
+      <w:pPr>
+        <w:pStyle w:val="Titre4"/>
+      </w:pPr>
+      <w:bookmarkStart w:id="11" w:name="_Toc473641902"/>
+      <w:r>
+        <w:t>Chargement des données</w:t>
+      </w:r>
+      <w:bookmarkEnd w:id="11"/>
+    </w:p>
+    <w:p>
+      <w:r>
+        <w:t xml:space="preserve">Nous avons tout d’abord voulu récupéré les informations depuis un </w:t>
+      </w:r>
+      <w:proofErr w:type="spellStart"/>
+      <w:r>
+        <w:t>endpoint</w:t>
+      </w:r>
+      <w:proofErr w:type="spellEnd"/>
+      <w:r>
+        <w:t xml:space="preserve"> </w:t>
+      </w:r>
+      <w:proofErr w:type="spellStart"/>
+      <w:r>
+        <w:t>sparql</w:t>
+      </w:r>
+      <w:proofErr w:type="spellEnd"/>
+      <w:r>
+        <w:t xml:space="preserve"> de </w:t>
+      </w:r>
+      <w:proofErr w:type="spellStart"/>
+      <w:r>
+        <w:t>linked</w:t>
+      </w:r>
+      <w:proofErr w:type="spellEnd"/>
+      <w:r>
+        <w:t xml:space="preserve"> </w:t>
+      </w:r>
+      <w:proofErr w:type="spellStart"/>
+      <w:r>
+        <w:t>database</w:t>
+      </w:r>
+      <w:proofErr w:type="spellEnd"/>
+      <w:r>
+        <w:t xml:space="preserve"> </w:t>
+      </w:r>
+      <w:proofErr w:type="spellStart"/>
+      <w:r>
+        <w:t>Movie</w:t>
+      </w:r>
+      <w:proofErr w:type="spellEnd"/>
+      <w:r>
+        <w:t xml:space="preserve">. Nous avons choisi </w:t>
+      </w:r>
+      <w:r>
+        <w:t>cet</w:t>
+      </w:r>
+      <w:r>
+        <w:t xml:space="preserve"> </w:t>
+      </w:r>
+      <w:proofErr w:type="spellStart"/>
+      <w:r>
+        <w:t>endpoint</w:t>
+      </w:r>
+      <w:proofErr w:type="spellEnd"/>
+      <w:r>
+        <w:t xml:space="preserve"> car son ontologie était la plus proche de la </w:t>
+      </w:r>
+      <w:r>
+        <w:t>nôtre</w:t>
+      </w:r>
+      <w:r>
+        <w:t>.</w:t>
+      </w:r>
+    </w:p>
+    <w:p>
+      <w:pPr>
+        <w:pStyle w:val="Titre5"/>
+      </w:pPr>
+      <w:bookmarkStart w:id="12" w:name="_Toc473641903"/>
+      <w:r>
+        <w:t>Problèmes</w:t>
+      </w:r>
+      <w:bookmarkEnd w:id="12"/>
+      <w:r>
+        <w:t xml:space="preserve"> </w:t>
+      </w:r>
+    </w:p>
+    <w:p>
+      <w:r>
+        <w:t xml:space="preserve">Après plusieurs </w:t>
+      </w:r>
+      <w:r>
+        <w:t>essaies de</w:t>
+      </w:r>
+      <w:r>
+        <w:t xml:space="preserve"> récupération, nous sommes </w:t>
+      </w:r>
+      <w:r>
+        <w:t>tombés</w:t>
+      </w:r>
+      <w:r>
+        <w:t xml:space="preserve"> sur un </w:t>
+      </w:r>
+      <w:r>
+        <w:t>problème</w:t>
+      </w:r>
+      <w:r>
+        <w:t xml:space="preserve"> majeur : nos requêtes </w:t>
+      </w:r>
+      <w:r>
+        <w:t>successives</w:t>
+      </w:r>
+      <w:r>
+        <w:t xml:space="preserve"> se faisaient déconnecté car le site </w:t>
+      </w:r>
+      <w:r>
+        <w:t>pensait qu’on essayait de le DDOS</w:t>
+      </w:r>
+      <w:r>
+        <w:t xml:space="preserve"> (flux trop important de requêtes)</w:t>
+      </w:r>
+      <w:r>
+        <w:t>.</w:t>
+      </w:r>
+      <w:r>
+        <w:t xml:space="preserve"> </w:t>
+      </w:r>
+    </w:p>
+    <w:p>
+      <w:r>
+        <w:t>Après avoir changé notre façon de faire les requêtes, nous avons réussi à faire passer plus de requête</w:t>
+      </w:r>
+      <w:r>
+        <w:t>s</w:t>
+      </w:r>
+      <w:r>
+        <w:t xml:space="preserve"> mais nous avons aussi réussi à faire tomber le site.</w:t>
+      </w:r>
+    </w:p>
+    <w:p>
+      <w:r>
+        <w:t xml:space="preserve">Nous avons alors demandé l’aide de notre intervenant. Il nous a conseillé d’utiliser un dump de </w:t>
+      </w:r>
+      <w:proofErr w:type="spellStart"/>
+      <w:r>
+        <w:t>linked</w:t>
+      </w:r>
+      <w:proofErr w:type="spellEnd"/>
+      <w:r>
+        <w:t xml:space="preserve"> data </w:t>
+      </w:r>
+      <w:proofErr w:type="spellStart"/>
+      <w:r>
+        <w:t>movie</w:t>
+      </w:r>
+      <w:proofErr w:type="spellEnd"/>
+      <w:r>
+        <w:t>, ce que nous avons fait. Nous avons enfin pu récupérer toute les données que nous voulions.</w:t>
+      </w:r>
+    </w:p>
+    <w:p>
+      <w:r>
         <w:lastRenderedPageBreak/>
-        <w:t>Algorithmes</w:t>
-      </w:r>
-      <w:bookmarkEnd w:id="10"/>
-      <w:r>
-        <w:t xml:space="preserve"> </w:t>
-      </w:r>
-    </w:p>
-    <w:p>
-      <w:pPr>
-        <w:pStyle w:val="Titre4"/>
-      </w:pPr>
-      <w:bookmarkStart w:id="11" w:name="_Toc473641902"/>
-      <w:r>
-        <w:t>Chargement des données</w:t>
-      </w:r>
-      <w:bookmarkEnd w:id="11"/>
-    </w:p>
-    <w:p>
-      <w:r>
-        <w:t xml:space="preserve">Nous avons tout d’abord voulu récupéré les informations depuis un endpoint sparql de linked database Movie. Nous avons choisi ce endpoint car son ontologie était la plus proche de la </w:t>
-      </w:r>
-      <w:r>
-        <w:t>nôtre</w:t>
-      </w:r>
-      <w:r>
-        <w:t>.</w:t>
+        <w:t>Nous avons encore eu quelques problèmes d’URI mal formé dans le dump, que nous avons corrigé à la main.</w:t>
       </w:r>
     </w:p>
     <w:p>
       <w:pPr>
         <w:pStyle w:val="Titre5"/>
       </w:pPr>
-      <w:bookmarkStart w:id="12" w:name="_Toc473641903"/>
-      <w:r>
-        <w:t>Problèmes</w:t>
-      </w:r>
-      <w:bookmarkEnd w:id="12"/>
-      <w:r>
-        <w:t xml:space="preserve"> </w:t>
-      </w:r>
-    </w:p>
-    <w:p>
-      <w:r>
-        <w:t xml:space="preserve">Après plusieurs </w:t>
-      </w:r>
-      <w:r>
-        <w:t>essaies de</w:t>
-      </w:r>
-      <w:r>
-        <w:t xml:space="preserve"> récupération, nous sommes </w:t>
-      </w:r>
-      <w:r>
-        <w:t>tombés</w:t>
-      </w:r>
-      <w:r>
-        <w:t xml:space="preserve"> sur un </w:t>
-      </w:r>
-      <w:r>
-        <w:t>problème</w:t>
-      </w:r>
-      <w:r>
-        <w:t xml:space="preserve"> majeur : nos requêtes </w:t>
-      </w:r>
-      <w:r>
-        <w:t>successives</w:t>
-      </w:r>
-      <w:r>
-        <w:t xml:space="preserve"> se faisaient déconnecté car le site </w:t>
-      </w:r>
-      <w:r>
-        <w:t>pensait qu’on essayait de le DDOS.</w:t>
-      </w:r>
-      <w:r>
-        <w:t xml:space="preserve"> </w:t>
-      </w:r>
-    </w:p>
-    <w:p>
-      <w:r>
-        <w:t>Après avoir changé notre façon de faire les requêtes, nous avons réussi à faire passer plus de requête mais nous avons aussi réussi à faire tomber le site.</w:t>
-      </w:r>
-    </w:p>
-    <w:p>
-      <w:r>
-        <w:t>Nous avons alors demandé l’aide de notre intervenant. Il nous a conseillé d’utiliser un dump de linked data movie, ce que nous avons fait. Nous avons enfin pu récupérer toute les données que nous voulions.</w:t>
-      </w:r>
-    </w:p>
-    <w:p>
-      <w:r>
-        <w:t>Nous avons encore eu quelques problèmes d’URI mal formé dans le dump, que nous avons corrigé à la main.</w:t>
-      </w:r>
-    </w:p>
-    <w:p>
-      <w:pPr>
-        <w:pStyle w:val="Titre5"/>
-      </w:pPr>
       <w:bookmarkStart w:id="13" w:name="_Toc473641904"/>
       <w:r>
         <w:t>Initialisation</w:t>
@@ -3065,7 +3612,13 @@
     </w:p>
     <w:p>
       <w:r>
-        <w:t>Pour récupérer les données, nous avons d’abords du charger les do</w:t>
+        <w:t>Pour récupérer les</w:t>
+      </w:r>
+      <w:r>
+        <w:t xml:space="preserve"> données, nous avons d’abords dû</w:t>
+      </w:r>
+      <w:r>
+        <w:t xml:space="preserve"> charger les do</w:t>
       </w:r>
       <w:r>
         <w:t>nnées. Pour cela nous avons utilisé la classe Model.</w:t>
@@ -3130,7 +3683,15 @@
         <w:ind w:firstLine="0"/>
       </w:pPr>
       <w:r>
-        <w:t>Après avoir chargé le dataset, nous chargeons notre ontologie dans un model diffèrent :</w:t>
+        <w:t xml:space="preserve">Après avoir chargé le </w:t>
+      </w:r>
+      <w:proofErr w:type="spellStart"/>
+      <w:r>
+        <w:t>dataset</w:t>
+      </w:r>
+      <w:proofErr w:type="spellEnd"/>
+      <w:r>
+        <w:t>, nous chargeons notre ontologie dans un model diffèrent :</w:t>
       </w:r>
     </w:p>
     <w:p>
@@ -3195,11 +3756,26 @@
         <w:ind w:firstLine="0"/>
       </w:pPr>
       <w:r>
-        <w:lastRenderedPageBreak/>
-        <w:t>Maintenant, nous allons créer une arraylist de chaque classe pour récupérer les instanc</w:t>
-      </w:r>
-      <w:r>
-        <w:t>es qui sont contenu dans le dataset et les transformer en objet :</w:t>
+        <w:t xml:space="preserve">Maintenant, nous allons créer une </w:t>
+      </w:r>
+      <w:proofErr w:type="spellStart"/>
+      <w:r>
+        <w:t>arraylist</w:t>
+      </w:r>
+      <w:proofErr w:type="spellEnd"/>
+      <w:r>
+        <w:t xml:space="preserve"> de chaque classe pour récupérer les instanc</w:t>
+      </w:r>
+      <w:r>
+        <w:t xml:space="preserve">es qui sont contenu dans le </w:t>
+      </w:r>
+      <w:proofErr w:type="spellStart"/>
+      <w:r>
+        <w:t>dataset</w:t>
+      </w:r>
+      <w:proofErr w:type="spellEnd"/>
+      <w:r>
+        <w:t xml:space="preserve"> et les transformer en objet :</w:t>
       </w:r>
     </w:p>
     <w:p>
@@ -3264,7 +3840,16 @@
         <w:ind w:firstLine="0"/>
       </w:pPr>
       <w:r>
-        <w:t>Chaque classe possède donc une méthode qui permet de récupérer les informations que nous voulons grâce une requête Sparql.</w:t>
+        <w:lastRenderedPageBreak/>
+        <w:t xml:space="preserve">Chaque classe possède donc une méthode qui permet de récupérer les informations que nous voulons grâce une requête </w:t>
+      </w:r>
+      <w:proofErr w:type="spellStart"/>
+      <w:r>
+        <w:t>Sparql</w:t>
+      </w:r>
+      <w:proofErr w:type="spellEnd"/>
+      <w:r>
+        <w:t>.</w:t>
       </w:r>
     </w:p>
     <w:p>
@@ -3343,7 +3928,31 @@
         <w:ind w:firstLine="0"/>
       </w:pPr>
       <w:r>
-        <w:t xml:space="preserve">?uri représente l’uri d’un film. Pourquoi une tel requête pour les acteurs ? Car nous souhaitons obtenir uniquement les acteurs des films que nous aurons déjà présélectionné. </w:t>
+        <w:t>?</w:t>
+      </w:r>
+      <w:proofErr w:type="spellStart"/>
+      <w:r>
+        <w:t>uri</w:t>
+      </w:r>
+      <w:proofErr w:type="spellEnd"/>
+      <w:r>
+        <w:t xml:space="preserve"> représente </w:t>
+      </w:r>
+      <w:proofErr w:type="spellStart"/>
+      <w:r>
+        <w:t>l’uri</w:t>
+      </w:r>
+      <w:proofErr w:type="spellEnd"/>
+      <w:r>
+        <w:t xml:space="preserve"> d’un film. Pourquoi une tel requête pour les acteurs ? Car nous souhaitons obtenir uniquement les acteurs des films que nous aurons déjà </w:t>
+      </w:r>
+      <w:proofErr w:type="gramStart"/>
+      <w:r>
+        <w:t>présélectionné</w:t>
+      </w:r>
+      <w:proofErr w:type="gramEnd"/>
+      <w:r>
+        <w:t xml:space="preserve">. </w:t>
       </w:r>
     </w:p>
     <w:p>
@@ -3351,10 +3960,16 @@
         <w:ind w:firstLine="0"/>
       </w:pPr>
       <w:r>
-        <w:t>Les films présélectionnés devront avoir au minimum un pays d’origine, une date, une durée, et un titre. Tout film n’ayant pas au minimum ces 4 critères ne seront pas récupéré</w:t>
-      </w:r>
-      <w:r>
-        <w:t>s</w:t>
+        <w:t xml:space="preserve">Les films présélectionnés devront avoir au minimum un pays d’origine, une date, une durée, et un titre. Tout film n’ayant pas au minimum ces 4 critères ne </w:t>
+      </w:r>
+      <w:r>
+        <w:t>sera</w:t>
+      </w:r>
+      <w:r>
+        <w:t xml:space="preserve"> pas </w:t>
+      </w:r>
+      <w:r>
+        <w:t>récupéré</w:t>
       </w:r>
       <w:r>
         <w:t>.</w:t>
@@ -3365,7 +3980,23 @@
         <w:ind w:firstLine="0"/>
       </w:pPr>
       <w:r>
-        <w:t>Donc pour avoir la liste d’acteur uniquement lié à ces films, nous allons utiliser les paramètres de la requête pour les films comme « filtre » (sans être filter de sparql) et utiliser ceux-ci pour filtrer les acteurs que nous voulons récupérer.</w:t>
+        <w:t xml:space="preserve">Donc pour avoir la liste d’acteur uniquement lié à ces films, nous allons utiliser les paramètres de la requête pour les films comme « filtre » (sans être </w:t>
+      </w:r>
+      <w:proofErr w:type="spellStart"/>
+      <w:r>
+        <w:t>filter</w:t>
+      </w:r>
+      <w:proofErr w:type="spellEnd"/>
+      <w:r>
+        <w:t xml:space="preserve"> de </w:t>
+      </w:r>
+      <w:proofErr w:type="spellStart"/>
+      <w:r>
+        <w:t>sparql</w:t>
+      </w:r>
+      <w:proofErr w:type="spellEnd"/>
+      <w:r>
+        <w:t>) et utiliser ceux-ci pour filtrer les acteurs que nous voulons récupérer.</w:t>
       </w:r>
     </w:p>
     <w:p>
@@ -3373,7 +4004,10 @@
         <w:ind w:firstLine="0"/>
       </w:pPr>
       <w:r>
-        <w:t>Ensuite nous allons construite une liste d’acteur avec les résultats de la requête :</w:t>
+        <w:t>Ensuite nous allons construir</w:t>
+      </w:r>
+      <w:r>
+        <w:t>e une liste d’acteur avec les résultats de la requête :</w:t>
       </w:r>
     </w:p>
     <w:p>
@@ -3385,7 +4019,6 @@
           <w:noProof/>
           <w:lang w:eastAsia="fr-FR"/>
         </w:rPr>
-        <w:lastRenderedPageBreak/>
         <w:drawing>
           <wp:inline distT="0" distB="0" distL="0" distR="0" wp14:anchorId="4D5E9D60" wp14:editId="59F4C340">
             <wp:extent cx="5760720" cy="1621790"/>
@@ -3439,7 +4072,29 @@
         <w:ind w:firstLine="0"/>
       </w:pPr>
       <w:r>
-        <w:t>Pour Movie, cela sera un peu différent. Nous allons d’abords récupérer chaque film et ensuite construite les différentes listes (acteurs, producteurs, scénaristes et types) liées au film en question</w:t>
+        <w:t>Nous pouvons voir dans le code ci-dessous un code exploitant la librairie Jena permettant de manipuler le web sémantique.</w:t>
+      </w:r>
+    </w:p>
+    <w:p>
+      <w:pPr>
+        <w:ind w:firstLine="0"/>
+      </w:pPr>
+      <w:r>
+        <w:t xml:space="preserve">Pour </w:t>
+      </w:r>
+      <w:proofErr w:type="spellStart"/>
+      <w:r>
+        <w:t>Movie</w:t>
+      </w:r>
+      <w:proofErr w:type="spellEnd"/>
+      <w:r>
+        <w:t>, cela sera un peu différent. Nous allons d’abords récupérer chaque fil</w:t>
+      </w:r>
+      <w:r>
+        <w:t>m et ensuite construir</w:t>
+      </w:r>
+      <w:r>
+        <w:t>e les différentes listes (acteurs, producteurs, scénaristes et types) liées au film en question</w:t>
       </w:r>
       <w:r>
         <w:t> :</w:t>
@@ -3454,6 +4109,7 @@
           <w:noProof/>
           <w:lang w:eastAsia="fr-FR"/>
         </w:rPr>
+        <w:lastRenderedPageBreak/>
         <w:drawing>
           <wp:inline distT="0" distB="0" distL="0" distR="0" wp14:anchorId="23C1CE31" wp14:editId="08316089">
             <wp:extent cx="5760720" cy="2259330"/>
@@ -3507,7 +4163,21 @@
         <w:ind w:firstLine="0"/>
       </w:pPr>
       <w:r>
-        <w:t xml:space="preserve">Les méthodes « addList .. » permettent de récupérer les informations lié à l’uri du film. Voilà par exemple la requête pour </w:t>
+        <w:t>Les méthodes « </w:t>
+      </w:r>
+      <w:proofErr w:type="spellStart"/>
+      <w:r>
+        <w:t>addList</w:t>
+      </w:r>
+      <w:proofErr w:type="spellEnd"/>
+      <w:r>
+        <w:t xml:space="preserve">. » permettent de récupérer les informations lié à </w:t>
+      </w:r>
+      <w:r>
+        <w:t>l’Uri</w:t>
+      </w:r>
+      <w:r>
+        <w:t xml:space="preserve"> du film. Voilà par exemple la requête pour </w:t>
       </w:r>
       <w:r>
         <w:t xml:space="preserve">récupérer les types : </w:t>
@@ -3719,7 +4389,15 @@
         <w:t>Une fois toute les ressources créées, nous allons créer le fichier ontolo</w:t>
       </w:r>
       <w:r>
-        <w:t xml:space="preserve">gie en utilisant notre model qui contient toutes les </w:t>
+        <w:t xml:space="preserve">gie en utilisant notre </w:t>
+      </w:r>
+      <w:proofErr w:type="spellStart"/>
+      <w:r>
+        <w:t>model</w:t>
+      </w:r>
+      <w:proofErr w:type="spellEnd"/>
+      <w:r>
+        <w:t xml:space="preserve"> qui contient toutes les </w:t>
       </w:r>
       <w:r>
         <w:t>ressources.</w:t>
@@ -3790,18 +4468,51 @@
     </w:p>
     <w:p>
       <w:r>
-        <w:t>Maintenant que nous avons notre ontologie avec une certaine quantité de donnée, nous allons l’utiliser pour notre deuxième partie : l’Akinator.</w:t>
+        <w:t>Maintenant que nous avons notre ontologie avec une certaine quantité de donnée, nous allons l’utiliser pour notre deuxième partie : l’</w:t>
+      </w:r>
+      <w:proofErr w:type="spellStart"/>
+      <w:r>
+        <w:t>Akinator</w:t>
+      </w:r>
+      <w:proofErr w:type="spellEnd"/>
+      <w:r>
+        <w:t>.</w:t>
       </w:r>
     </w:p>
     <w:p>
       <w:pPr>
         <w:ind w:firstLine="0"/>
       </w:pPr>
+      <w:r>
+        <w:rPr>
+          <w:b/>
+        </w:rPr>
+        <w:t>Cette partie de récupération de données qui nous venons de voir est très importante car elle illustre magnifiquement certains des avantages du web sémantique par rapport à d’autres technologies.</w:t>
+      </w:r>
+      <w:r>
+        <w:t xml:space="preserve"> </w:t>
+      </w:r>
     </w:p>
     <w:p>
       <w:pPr>
         <w:ind w:firstLine="0"/>
       </w:pPr>
+      <w:r>
+        <w:t xml:space="preserve">En  effet, elle illustre le fait que nous pouvons charger des données directement dans le web. Pour le cas de notre application par exemple, à chaque fois que des films seront rajoutés sur le web, ces mêmes films seront donc ajoutés à notre application car nous chargeons les données directement depuis le web. </w:t>
+      </w:r>
+      <w:r>
+        <w:t>Une application utilisant des bases de données par exemple ne pourrait bénéficier de ces avantages car à chaque fois qu’un nouveau film sortirait sur le web, il faudrait le rajouter à la main dans la base de données pour que l’application puisse prendre en compte ce nouveau film.</w:t>
+      </w:r>
+    </w:p>
+    <w:p>
+      <w:pPr>
+        <w:ind w:firstLine="0"/>
+      </w:pPr>
+    </w:p>
+    <w:p>
+      <w:pPr>
+        <w:ind w:firstLine="0"/>
+      </w:pPr>
     </w:p>
     <w:p>
       <w:pPr>
@@ -3809,13 +4520,41 @@
       </w:pPr>
       <w:bookmarkStart w:id="17" w:name="_Toc473641908"/>
       <w:r>
-        <w:t>« Akinator »</w:t>
+        <w:t>« </w:t>
+      </w:r>
+      <w:proofErr w:type="spellStart"/>
+      <w:r>
+        <w:t>Akinator</w:t>
+      </w:r>
+      <w:proofErr w:type="spellEnd"/>
+      <w:r>
+        <w:t> »</w:t>
       </w:r>
       <w:bookmarkEnd w:id="17"/>
     </w:p>
     <w:p>
       <w:r>
-        <w:t xml:space="preserve">Une fois les données récupérées, nous allons lancer le second projet. Il s’agit d’un « Akinator » qui va poser des questions à l’utilisateur en utilisant notre ontologie et nos données. Pour cela, nous avons introduit un système de poids. Chaque valeur et </w:t>
+        <w:t xml:space="preserve">Une fois </w:t>
+      </w:r>
+      <w:r>
+        <w:t>les données récupérées, nous av</w:t>
+      </w:r>
+      <w:r>
+        <w:t xml:space="preserve">ons </w:t>
+      </w:r>
+      <w:r>
+        <w:t>lancé</w:t>
+      </w:r>
+      <w:r>
+        <w:t xml:space="preserve"> le second projet. Il s’agit d’un « </w:t>
+      </w:r>
+      <w:proofErr w:type="spellStart"/>
+      <w:r>
+        <w:t>Akinator</w:t>
+      </w:r>
+      <w:proofErr w:type="spellEnd"/>
+      <w:r>
+        <w:t xml:space="preserve"> » qui va poser des questions à l’utilisateur en utilisant notre ontologie et nos données. Pour cela, nous avons introduit un système de poids. Chaque valeur et </w:t>
       </w:r>
       <w:r>
         <w:t xml:space="preserve">chaque propriété </w:t>
@@ -3849,6 +4588,9 @@
       </w:r>
       <w:r>
         <w:t xml:space="preserve"> la donnée</w:t>
+      </w:r>
+      <w:r>
+        <w:t xml:space="preserve"> avec des requêtes SPARQL de type DELETE/INSERT</w:t>
       </w:r>
       <w:r>
         <w:t xml:space="preserve"> pour indiquer à notre </w:t>
@@ -3886,7 +4628,23 @@
           <w:shd w:val="clear" w:color="auto" w:fill="FFFFFF"/>
           <w:lang w:eastAsia="fr-FR"/>
         </w:rPr>
-        <w:t>Voici l’architecture pour le projet Akinator :</w:t>
+        <w:t xml:space="preserve">Voici l’architecture pour le projet </w:t>
+      </w:r>
+      <w:proofErr w:type="spellStart"/>
+      <w:r>
+        <w:rPr>
+          <w:shd w:val="clear" w:color="auto" w:fill="FFFFFF"/>
+          <w:lang w:eastAsia="fr-FR"/>
+        </w:rPr>
+        <w:t>Akinator</w:t>
+      </w:r>
+      <w:proofErr w:type="spellEnd"/>
+      <w:r>
+        <w:rPr>
+          <w:shd w:val="clear" w:color="auto" w:fill="FFFFFF"/>
+          <w:lang w:eastAsia="fr-FR"/>
+        </w:rPr>
+        <w:t> :</w:t>
       </w:r>
     </w:p>
     <w:p>
@@ -3900,36 +4658,669 @@
       </w:pPr>
       <w:r>
         <w:rPr>
-          <w:shd w:val="clear" w:color="auto" w:fill="FFFFFF"/>
+          <w:noProof/>
           <w:lang w:eastAsia="fr-FR"/>
         </w:rPr>
-        <w:t>[Mettre screen liste classe et package</w:t>
+        <w:drawing>
+          <wp:inline distT="0" distB="0" distL="0" distR="0" wp14:anchorId="4EDBFD7E" wp14:editId="02AB835E">
+            <wp:extent cx="3876675" cy="2952750"/>
+            <wp:effectExtent l="19050" t="19050" r="28575" b="19050"/>
+            <wp:docPr id="1" name="Image 1"/>
+            <wp:cNvGraphicFramePr>
+              <a:graphicFrameLocks xmlns:a="http://schemas.openxmlformats.org/drawingml/2006/main" noChangeAspect="1"/>
+            </wp:cNvGraphicFramePr>
+            <a:graphic xmlns:a="http://schemas.openxmlformats.org/drawingml/2006/main">
+              <a:graphicData uri="http://schemas.openxmlformats.org/drawingml/2006/picture">
+                <pic:pic xmlns:pic="http://schemas.openxmlformats.org/drawingml/2006/picture">
+                  <pic:nvPicPr>
+                    <pic:cNvPr id="1" name=""/>
+                    <pic:cNvPicPr/>
+                  </pic:nvPicPr>
+                  <pic:blipFill>
+                    <a:blip r:embed="rId21"/>
+                    <a:stretch>
+                      <a:fillRect/>
+                    </a:stretch>
+                  </pic:blipFill>
+                  <pic:spPr>
+                    <a:xfrm>
+                      <a:off x="0" y="0"/>
+                      <a:ext cx="3876675" cy="2952750"/>
+                    </a:xfrm>
+                    <a:prstGeom prst="rect">
+                      <a:avLst/>
+                    </a:prstGeom>
+                    <a:ln>
+                      <a:solidFill>
+                        <a:schemeClr val="tx1"/>
+                      </a:solidFill>
+                    </a:ln>
+                  </pic:spPr>
+                </pic:pic>
+              </a:graphicData>
+            </a:graphic>
+          </wp:inline>
+        </w:drawing>
+      </w:r>
+    </w:p>
+    <w:p/>
+    <w:p>
+      <w:pPr>
+        <w:pStyle w:val="Titre4"/>
+      </w:pPr>
+      <w:r>
+        <w:lastRenderedPageBreak/>
+        <w:t>Problème</w:t>
+      </w:r>
+      <w:r>
+        <w:t>s</w:t>
+      </w:r>
+    </w:p>
+    <w:p>
+      <w:proofErr w:type="spellStart"/>
+      <w:r>
+        <w:t>Aenean</w:t>
+      </w:r>
+      <w:proofErr w:type="spellEnd"/>
+      <w:r>
+        <w:t xml:space="preserve"> et </w:t>
+      </w:r>
+      <w:proofErr w:type="spellStart"/>
+      <w:r>
+        <w:t>interdum</w:t>
+      </w:r>
+      <w:proofErr w:type="spellEnd"/>
+      <w:r>
+        <w:t xml:space="preserve"> </w:t>
+      </w:r>
+      <w:proofErr w:type="spellStart"/>
+      <w:r>
+        <w:t>urna</w:t>
+      </w:r>
+      <w:proofErr w:type="spellEnd"/>
+      <w:r>
+        <w:t xml:space="preserve">. </w:t>
+      </w:r>
+      <w:proofErr w:type="spellStart"/>
+      <w:r>
+        <w:t>Vestibulum</w:t>
+      </w:r>
+      <w:proofErr w:type="spellEnd"/>
+      <w:r>
+        <w:t xml:space="preserve"> </w:t>
+      </w:r>
+      <w:proofErr w:type="spellStart"/>
+      <w:r>
+        <w:t>eros</w:t>
+      </w:r>
+      <w:proofErr w:type="spellEnd"/>
+      <w:r>
+        <w:t xml:space="preserve"> </w:t>
+      </w:r>
+      <w:proofErr w:type="spellStart"/>
+      <w:r>
+        <w:t>orci</w:t>
+      </w:r>
+      <w:proofErr w:type="spellEnd"/>
+      <w:r>
+        <w:t xml:space="preserve">, </w:t>
+      </w:r>
+      <w:proofErr w:type="spellStart"/>
+      <w:r>
+        <w:t>hendrerit</w:t>
+      </w:r>
+      <w:proofErr w:type="spellEnd"/>
+      <w:r>
+        <w:t xml:space="preserve"> </w:t>
+      </w:r>
+      <w:proofErr w:type="spellStart"/>
+      <w:r>
+        <w:t>commodo</w:t>
+      </w:r>
+      <w:proofErr w:type="spellEnd"/>
+      <w:r>
+        <w:t xml:space="preserve"> </w:t>
+      </w:r>
+      <w:proofErr w:type="spellStart"/>
+      <w:r>
+        <w:t>quam</w:t>
+      </w:r>
+      <w:proofErr w:type="spellEnd"/>
+      <w:r>
+        <w:t xml:space="preserve"> </w:t>
+      </w:r>
+      <w:proofErr w:type="spellStart"/>
+      <w:r>
+        <w:t>eget</w:t>
+      </w:r>
+      <w:proofErr w:type="spellEnd"/>
+      <w:r>
+        <w:t xml:space="preserve">, </w:t>
+      </w:r>
+      <w:proofErr w:type="spellStart"/>
+      <w:r>
+        <w:t>faucibus</w:t>
+      </w:r>
+      <w:proofErr w:type="spellEnd"/>
+      <w:r>
+        <w:t xml:space="preserve"> </w:t>
+      </w:r>
+      <w:proofErr w:type="spellStart"/>
+      <w:r>
+        <w:t>elementum</w:t>
+      </w:r>
+      <w:proofErr w:type="spellEnd"/>
+      <w:r>
+        <w:t xml:space="preserve"> diam. Sed ut </w:t>
+      </w:r>
+      <w:proofErr w:type="spellStart"/>
+      <w:r>
+        <w:t>ullamcorper</w:t>
+      </w:r>
+      <w:proofErr w:type="spellEnd"/>
+      <w:r>
+        <w:t xml:space="preserve"> massa. </w:t>
+      </w:r>
+      <w:proofErr w:type="spellStart"/>
+      <w:r>
+        <w:t>Maecenas</w:t>
+      </w:r>
+      <w:proofErr w:type="spellEnd"/>
+      <w:r>
+        <w:t xml:space="preserve"> </w:t>
+      </w:r>
+      <w:proofErr w:type="spellStart"/>
+      <w:r>
+        <w:t>placerat</w:t>
+      </w:r>
+      <w:proofErr w:type="spellEnd"/>
+      <w:r>
+        <w:t xml:space="preserve"> </w:t>
+      </w:r>
+      <w:proofErr w:type="spellStart"/>
+      <w:r>
+        <w:t>pulvinar</w:t>
+      </w:r>
+      <w:proofErr w:type="spellEnd"/>
+      <w:r>
+        <w:t xml:space="preserve"> </w:t>
+      </w:r>
+      <w:proofErr w:type="spellStart"/>
+      <w:r>
+        <w:t>dolor</w:t>
+      </w:r>
+      <w:proofErr w:type="spellEnd"/>
+      <w:r>
+        <w:t xml:space="preserve"> et </w:t>
+      </w:r>
+      <w:proofErr w:type="spellStart"/>
+      <w:r>
+        <w:t>iaculis</w:t>
+      </w:r>
+      <w:proofErr w:type="spellEnd"/>
+      <w:r>
+        <w:t xml:space="preserve">. </w:t>
+      </w:r>
+      <w:proofErr w:type="spellStart"/>
+      <w:r>
+        <w:t>Vivamus</w:t>
+      </w:r>
+      <w:proofErr w:type="spellEnd"/>
+      <w:r>
+        <w:t xml:space="preserve"> ante </w:t>
+      </w:r>
+      <w:proofErr w:type="spellStart"/>
+      <w:r>
+        <w:t>nisi</w:t>
+      </w:r>
+      <w:proofErr w:type="spellEnd"/>
+      <w:r>
+        <w:t xml:space="preserve">, </w:t>
+      </w:r>
+      <w:proofErr w:type="spellStart"/>
+      <w:r>
+        <w:t>vehicula</w:t>
+      </w:r>
+      <w:proofErr w:type="spellEnd"/>
+      <w:r>
+        <w:t xml:space="preserve"> </w:t>
+      </w:r>
+      <w:proofErr w:type="spellStart"/>
+      <w:r>
+        <w:t>quis</w:t>
+      </w:r>
+      <w:proofErr w:type="spellEnd"/>
+      <w:r>
+        <w:t xml:space="preserve"> </w:t>
+      </w:r>
+      <w:proofErr w:type="spellStart"/>
+      <w:r>
+        <w:t>pulvinar</w:t>
+      </w:r>
+      <w:proofErr w:type="spellEnd"/>
+      <w:r>
+        <w:t xml:space="preserve"> </w:t>
+      </w:r>
+      <w:proofErr w:type="spellStart"/>
+      <w:r>
+        <w:t>quis</w:t>
+      </w:r>
+      <w:proofErr w:type="spellEnd"/>
+      <w:r>
+        <w:t xml:space="preserve">, </w:t>
+      </w:r>
+      <w:proofErr w:type="spellStart"/>
+      <w:r>
+        <w:t>laoreet</w:t>
+      </w:r>
+      <w:proofErr w:type="spellEnd"/>
+      <w:r>
+        <w:t xml:space="preserve"> id </w:t>
+      </w:r>
+      <w:proofErr w:type="spellStart"/>
+      <w:r>
+        <w:t>e</w:t>
       </w:r>
       <w:bookmarkStart w:id="18" w:name="_GoBack"/>
       <w:bookmarkEnd w:id="18"/>
       <w:r>
-        <w:rPr>
-          <w:shd w:val="clear" w:color="auto" w:fill="FFFFFF"/>
-          <w:lang w:eastAsia="fr-FR"/>
-        </w:rPr>
-        <w:t>]</w:t>
-      </w:r>
-    </w:p>
-    <w:p/>
-    <w:p>
-      <w:pPr>
-        <w:pStyle w:val="Titre4"/>
-      </w:pPr>
-      <w:r>
-        <w:t>Problème</w:t>
-      </w:r>
-      <w:r>
-        <w:t>s</w:t>
-      </w:r>
-    </w:p>
-    <w:p>
-      <w:r>
-        <w:t>Aenean et interdum urna. Vestibulum eros orci, hendrerit commodo quam eget, faucibus elementum diam. Sed ut ullamcorper massa. Maecenas placerat pulvinar dolor et iaculis. Vivamus ante nisi, vehicula quis pulvinar quis, laoreet id enim. Sed maximus, enim et maximus lobortis, lectus dui sollicitudin nisi, id aliquet massa dolor sit amet sem. Vestibulum neque mauris, finibus quis libero sed, pulvinar egestas lacus. Vivamus massa nunc, aliquet et dui vitae, luctus tristique nisi. Pellentesque non dui ante. Quisque felis tellus, volutpat quis luctus sit amet, eleifend eget sem. Aliquam orci turpis, commodo vel nisi quis, dapibus pretium turpis. Mauris vitae laoreet mi.</w:t>
+        <w:t>nim</w:t>
+      </w:r>
+      <w:proofErr w:type="spellEnd"/>
+      <w:r>
+        <w:t xml:space="preserve">. Sed </w:t>
+      </w:r>
+      <w:proofErr w:type="spellStart"/>
+      <w:r>
+        <w:t>maximus</w:t>
+      </w:r>
+      <w:proofErr w:type="spellEnd"/>
+      <w:r>
+        <w:t xml:space="preserve">, </w:t>
+      </w:r>
+      <w:proofErr w:type="spellStart"/>
+      <w:r>
+        <w:t>enim</w:t>
+      </w:r>
+      <w:proofErr w:type="spellEnd"/>
+      <w:r>
+        <w:t xml:space="preserve"> et </w:t>
+      </w:r>
+      <w:proofErr w:type="spellStart"/>
+      <w:r>
+        <w:t>maximus</w:t>
+      </w:r>
+      <w:proofErr w:type="spellEnd"/>
+      <w:r>
+        <w:t xml:space="preserve"> </w:t>
+      </w:r>
+      <w:proofErr w:type="spellStart"/>
+      <w:r>
+        <w:t>lobortis</w:t>
+      </w:r>
+      <w:proofErr w:type="spellEnd"/>
+      <w:r>
+        <w:t xml:space="preserve">, </w:t>
+      </w:r>
+      <w:proofErr w:type="spellStart"/>
+      <w:r>
+        <w:t>lectus</w:t>
+      </w:r>
+      <w:proofErr w:type="spellEnd"/>
+      <w:r>
+        <w:t xml:space="preserve"> </w:t>
+      </w:r>
+      <w:proofErr w:type="spellStart"/>
+      <w:r>
+        <w:t>dui</w:t>
+      </w:r>
+      <w:proofErr w:type="spellEnd"/>
+      <w:r>
+        <w:t xml:space="preserve"> </w:t>
+      </w:r>
+      <w:proofErr w:type="spellStart"/>
+      <w:r>
+        <w:t>sollicitudin</w:t>
+      </w:r>
+      <w:proofErr w:type="spellEnd"/>
+      <w:r>
+        <w:t xml:space="preserve"> </w:t>
+      </w:r>
+      <w:proofErr w:type="spellStart"/>
+      <w:r>
+        <w:t>nisi</w:t>
+      </w:r>
+      <w:proofErr w:type="spellEnd"/>
+      <w:r>
+        <w:t xml:space="preserve">, id </w:t>
+      </w:r>
+      <w:proofErr w:type="spellStart"/>
+      <w:r>
+        <w:t>aliquet</w:t>
+      </w:r>
+      <w:proofErr w:type="spellEnd"/>
+      <w:r>
+        <w:t xml:space="preserve"> massa </w:t>
+      </w:r>
+      <w:proofErr w:type="spellStart"/>
+      <w:r>
+        <w:t>dolor</w:t>
+      </w:r>
+      <w:proofErr w:type="spellEnd"/>
+      <w:r>
+        <w:t xml:space="preserve"> </w:t>
+      </w:r>
+      <w:proofErr w:type="spellStart"/>
+      <w:r>
+        <w:t>sit</w:t>
+      </w:r>
+      <w:proofErr w:type="spellEnd"/>
+      <w:r>
+        <w:t xml:space="preserve"> </w:t>
+      </w:r>
+      <w:proofErr w:type="spellStart"/>
+      <w:r>
+        <w:t>amet</w:t>
+      </w:r>
+      <w:proofErr w:type="spellEnd"/>
+      <w:r>
+        <w:t xml:space="preserve"> sem. </w:t>
+      </w:r>
+      <w:proofErr w:type="spellStart"/>
+      <w:r>
+        <w:t>Vestibulum</w:t>
+      </w:r>
+      <w:proofErr w:type="spellEnd"/>
+      <w:r>
+        <w:t xml:space="preserve"> </w:t>
+      </w:r>
+      <w:proofErr w:type="spellStart"/>
+      <w:r>
+        <w:t>neque</w:t>
+      </w:r>
+      <w:proofErr w:type="spellEnd"/>
+      <w:r>
+        <w:t xml:space="preserve"> </w:t>
+      </w:r>
+      <w:proofErr w:type="spellStart"/>
+      <w:r>
+        <w:t>mauris</w:t>
+      </w:r>
+      <w:proofErr w:type="spellEnd"/>
+      <w:r>
+        <w:t xml:space="preserve">, </w:t>
+      </w:r>
+      <w:proofErr w:type="spellStart"/>
+      <w:r>
+        <w:t>finibus</w:t>
+      </w:r>
+      <w:proofErr w:type="spellEnd"/>
+      <w:r>
+        <w:t xml:space="preserve"> </w:t>
+      </w:r>
+      <w:proofErr w:type="spellStart"/>
+      <w:r>
+        <w:t>quis</w:t>
+      </w:r>
+      <w:proofErr w:type="spellEnd"/>
+      <w:r>
+        <w:t xml:space="preserve"> libero </w:t>
+      </w:r>
+      <w:proofErr w:type="spellStart"/>
+      <w:r>
+        <w:t>sed</w:t>
+      </w:r>
+      <w:proofErr w:type="spellEnd"/>
+      <w:r>
+        <w:t xml:space="preserve">, </w:t>
+      </w:r>
+      <w:proofErr w:type="spellStart"/>
+      <w:r>
+        <w:t>pulvinar</w:t>
+      </w:r>
+      <w:proofErr w:type="spellEnd"/>
+      <w:r>
+        <w:t xml:space="preserve"> </w:t>
+      </w:r>
+      <w:proofErr w:type="spellStart"/>
+      <w:r>
+        <w:t>egestas</w:t>
+      </w:r>
+      <w:proofErr w:type="spellEnd"/>
+      <w:r>
+        <w:t xml:space="preserve"> </w:t>
+      </w:r>
+      <w:proofErr w:type="spellStart"/>
+      <w:r>
+        <w:t>lacus</w:t>
+      </w:r>
+      <w:proofErr w:type="spellEnd"/>
+      <w:r>
+        <w:t xml:space="preserve">. </w:t>
+      </w:r>
+      <w:proofErr w:type="spellStart"/>
+      <w:r>
+        <w:t>Vivamus</w:t>
+      </w:r>
+      <w:proofErr w:type="spellEnd"/>
+      <w:r>
+        <w:t xml:space="preserve"> massa nunc, </w:t>
+      </w:r>
+      <w:proofErr w:type="spellStart"/>
+      <w:r>
+        <w:t>aliquet</w:t>
+      </w:r>
+      <w:proofErr w:type="spellEnd"/>
+      <w:r>
+        <w:t xml:space="preserve"> et </w:t>
+      </w:r>
+      <w:proofErr w:type="spellStart"/>
+      <w:r>
+        <w:t>dui</w:t>
+      </w:r>
+      <w:proofErr w:type="spellEnd"/>
+      <w:r>
+        <w:t xml:space="preserve"> vitae, </w:t>
+      </w:r>
+      <w:proofErr w:type="spellStart"/>
+      <w:r>
+        <w:t>luctus</w:t>
+      </w:r>
+      <w:proofErr w:type="spellEnd"/>
+      <w:r>
+        <w:t xml:space="preserve"> tristique </w:t>
+      </w:r>
+      <w:proofErr w:type="spellStart"/>
+      <w:r>
+        <w:t>nisi</w:t>
+      </w:r>
+      <w:proofErr w:type="spellEnd"/>
+      <w:r>
+        <w:t xml:space="preserve">. </w:t>
+      </w:r>
+      <w:proofErr w:type="spellStart"/>
+      <w:r>
+        <w:t>Pellentesque</w:t>
+      </w:r>
+      <w:proofErr w:type="spellEnd"/>
+      <w:r>
+        <w:t xml:space="preserve"> non </w:t>
+      </w:r>
+      <w:proofErr w:type="spellStart"/>
+      <w:r>
+        <w:t>dui</w:t>
+      </w:r>
+      <w:proofErr w:type="spellEnd"/>
+      <w:r>
+        <w:t xml:space="preserve"> ante. </w:t>
+      </w:r>
+      <w:proofErr w:type="spellStart"/>
+      <w:r>
+        <w:t>Quisque</w:t>
+      </w:r>
+      <w:proofErr w:type="spellEnd"/>
+      <w:r>
+        <w:t xml:space="preserve"> </w:t>
+      </w:r>
+      <w:proofErr w:type="spellStart"/>
+      <w:r>
+        <w:t>felis</w:t>
+      </w:r>
+      <w:proofErr w:type="spellEnd"/>
+      <w:r>
+        <w:t xml:space="preserve"> </w:t>
+      </w:r>
+      <w:proofErr w:type="spellStart"/>
+      <w:r>
+        <w:t>tellus</w:t>
+      </w:r>
+      <w:proofErr w:type="spellEnd"/>
+      <w:r>
+        <w:t xml:space="preserve">, </w:t>
+      </w:r>
+      <w:proofErr w:type="spellStart"/>
+      <w:r>
+        <w:t>volutpat</w:t>
+      </w:r>
+      <w:proofErr w:type="spellEnd"/>
+      <w:r>
+        <w:t xml:space="preserve"> </w:t>
+      </w:r>
+      <w:proofErr w:type="spellStart"/>
+      <w:r>
+        <w:t>quis</w:t>
+      </w:r>
+      <w:proofErr w:type="spellEnd"/>
+      <w:r>
+        <w:t xml:space="preserve"> </w:t>
+      </w:r>
+      <w:proofErr w:type="spellStart"/>
+      <w:r>
+        <w:t>luctus</w:t>
+      </w:r>
+      <w:proofErr w:type="spellEnd"/>
+      <w:r>
+        <w:t xml:space="preserve"> </w:t>
+      </w:r>
+      <w:proofErr w:type="spellStart"/>
+      <w:r>
+        <w:t>sit</w:t>
+      </w:r>
+      <w:proofErr w:type="spellEnd"/>
+      <w:r>
+        <w:t xml:space="preserve"> </w:t>
+      </w:r>
+      <w:proofErr w:type="spellStart"/>
+      <w:r>
+        <w:t>amet</w:t>
+      </w:r>
+      <w:proofErr w:type="spellEnd"/>
+      <w:r>
+        <w:t xml:space="preserve">, </w:t>
+      </w:r>
+      <w:proofErr w:type="spellStart"/>
+      <w:r>
+        <w:t>eleifend</w:t>
+      </w:r>
+      <w:proofErr w:type="spellEnd"/>
+      <w:r>
+        <w:t xml:space="preserve"> </w:t>
+      </w:r>
+      <w:proofErr w:type="spellStart"/>
+      <w:r>
+        <w:t>eget</w:t>
+      </w:r>
+      <w:proofErr w:type="spellEnd"/>
+      <w:r>
+        <w:t xml:space="preserve"> sem. </w:t>
+      </w:r>
+      <w:proofErr w:type="spellStart"/>
+      <w:r>
+        <w:t>Aliquam</w:t>
+      </w:r>
+      <w:proofErr w:type="spellEnd"/>
+      <w:r>
+        <w:t xml:space="preserve"> </w:t>
+      </w:r>
+      <w:proofErr w:type="spellStart"/>
+      <w:r>
+        <w:t>orci</w:t>
+      </w:r>
+      <w:proofErr w:type="spellEnd"/>
+      <w:r>
+        <w:t xml:space="preserve"> </w:t>
+      </w:r>
+      <w:proofErr w:type="spellStart"/>
+      <w:r>
+        <w:t>turpis</w:t>
+      </w:r>
+      <w:proofErr w:type="spellEnd"/>
+      <w:r>
+        <w:t xml:space="preserve">, </w:t>
+      </w:r>
+      <w:proofErr w:type="spellStart"/>
+      <w:r>
+        <w:t>commodo</w:t>
+      </w:r>
+      <w:proofErr w:type="spellEnd"/>
+      <w:r>
+        <w:t xml:space="preserve"> </w:t>
+      </w:r>
+      <w:proofErr w:type="spellStart"/>
+      <w:r>
+        <w:t>vel</w:t>
+      </w:r>
+      <w:proofErr w:type="spellEnd"/>
+      <w:r>
+        <w:t xml:space="preserve"> </w:t>
+      </w:r>
+      <w:proofErr w:type="spellStart"/>
+      <w:r>
+        <w:t>nisi</w:t>
+      </w:r>
+      <w:proofErr w:type="spellEnd"/>
+      <w:r>
+        <w:t xml:space="preserve"> </w:t>
+      </w:r>
+      <w:proofErr w:type="spellStart"/>
+      <w:r>
+        <w:t>quis</w:t>
+      </w:r>
+      <w:proofErr w:type="spellEnd"/>
+      <w:r>
+        <w:t xml:space="preserve">, </w:t>
+      </w:r>
+      <w:proofErr w:type="spellStart"/>
+      <w:r>
+        <w:t>dapibus</w:t>
+      </w:r>
+      <w:proofErr w:type="spellEnd"/>
+      <w:r>
+        <w:t xml:space="preserve"> pretium </w:t>
+      </w:r>
+      <w:proofErr w:type="spellStart"/>
+      <w:r>
+        <w:t>turpis</w:t>
+      </w:r>
+      <w:proofErr w:type="spellEnd"/>
+      <w:r>
+        <w:t xml:space="preserve">. </w:t>
+      </w:r>
+      <w:proofErr w:type="spellStart"/>
+      <w:r>
+        <w:t>Mauris</w:t>
+      </w:r>
+      <w:proofErr w:type="spellEnd"/>
+      <w:r>
+        <w:t xml:space="preserve"> vitae </w:t>
+      </w:r>
+      <w:proofErr w:type="spellStart"/>
+      <w:r>
+        <w:t>laoreet</w:t>
+      </w:r>
+      <w:proofErr w:type="spellEnd"/>
+      <w:r>
+        <w:t xml:space="preserve"> mi.</w:t>
       </w:r>
     </w:p>
     <w:p/>
@@ -3953,12 +5344,20 @@
     </w:p>
     <w:p>
       <w:r>
-        <w:t>Pour réaliser l’Akinator, nous avons créé notre propre algorithme :</w:t>
-      </w:r>
-    </w:p>
-    <w:p>
-      <w:pPr>
-        <w:pStyle w:val="Pardeliste"/>
+        <w:t>Pour réaliser l’</w:t>
+      </w:r>
+      <w:proofErr w:type="spellStart"/>
+      <w:r>
+        <w:t>Akinator</w:t>
+      </w:r>
+      <w:proofErr w:type="spellEnd"/>
+      <w:r>
+        <w:t>, nous avons créé notre propre algorithme :</w:t>
+      </w:r>
+    </w:p>
+    <w:p>
+      <w:pPr>
+        <w:pStyle w:val="Paragraphedeliste"/>
         <w:numPr>
           <w:ilvl w:val="0"/>
           <w:numId w:val="48"/>
@@ -3970,7 +5369,7 @@
     </w:p>
     <w:p>
       <w:pPr>
-        <w:pStyle w:val="Pardeliste"/>
+        <w:pStyle w:val="Paragraphedeliste"/>
         <w:numPr>
           <w:ilvl w:val="0"/>
           <w:numId w:val="48"/>
@@ -3982,32 +5381,34 @@
     </w:p>
     <w:p>
       <w:pPr>
-        <w:pStyle w:val="Pardeliste"/>
+        <w:pStyle w:val="Paragraphedeliste"/>
         <w:numPr>
           <w:ilvl w:val="0"/>
           <w:numId w:val="48"/>
         </w:numPr>
       </w:pPr>
       <w:r>
-        <w:lastRenderedPageBreak/>
         <w:t xml:space="preserve">En fonction de la réponse, on diminue le poids de la propriété et on met à 0 le poids de la valeur. </w:t>
       </w:r>
     </w:p>
     <w:p>
       <w:pPr>
-        <w:pStyle w:val="Pardeliste"/>
+        <w:pStyle w:val="Paragraphedeliste"/>
         <w:numPr>
           <w:ilvl w:val="0"/>
           <w:numId w:val="48"/>
         </w:numPr>
       </w:pPr>
       <w:r>
-        <w:t>On créé une requête pour récupérer notre film en fonction de la réponse à la question.</w:t>
-      </w:r>
-    </w:p>
-    <w:p>
-      <w:pPr>
-        <w:pStyle w:val="Pardeliste"/>
+        <w:t>On créer</w:t>
+      </w:r>
+      <w:r>
+        <w:t xml:space="preserve"> une requête pour récupérer notre film en fonction de la réponse à la question.</w:t>
+      </w:r>
+    </w:p>
+    <w:p>
+      <w:pPr>
+        <w:pStyle w:val="Paragraphedeliste"/>
         <w:numPr>
           <w:ilvl w:val="0"/>
           <w:numId w:val="48"/>
@@ -4019,7 +5420,7 @@
     </w:p>
     <w:p>
       <w:pPr>
-        <w:pStyle w:val="Pardeliste"/>
+        <w:pStyle w:val="Paragraphedeliste"/>
         <w:numPr>
           <w:ilvl w:val="0"/>
           <w:numId w:val="48"/>
@@ -4052,19 +5453,51 @@
     </w:p>
     <w:p>
       <w:r>
-        <w:t>Au fur et à mesure de notre avancement, nous avons réalisé l’erreur que nous avions faite en ne créant pas de classe « poids » dans notre ontologie. En effet, nous avons du coup mis le score du poids sur la propriété rdfs:seeAlso pour les valeurs et rdfs:</w:t>
+        <w:t xml:space="preserve">Au fur et à mesure de notre avancement, nous avons réalisé l’erreur que nous avions faite en ne créant pas de classe « poids » dans notre ontologie. En effet, nous avons du coup mis le score du poids sur la propriété </w:t>
+      </w:r>
+      <w:proofErr w:type="spellStart"/>
+      <w:r>
+        <w:t>rdfs:seeAlso</w:t>
+      </w:r>
+      <w:proofErr w:type="spellEnd"/>
+      <w:r>
+        <w:t xml:space="preserve"> pour les valeurs et </w:t>
+      </w:r>
+      <w:proofErr w:type="spellStart"/>
+      <w:r>
+        <w:t>rdfs:</w:t>
       </w:r>
       <w:r>
         <w:t>IsDefiniedB</w:t>
       </w:r>
       <w:r>
-        <w:t>y sur les propriétés. Mais nous avons alors rencontré un problème : les Data Property n’ont pas de rdfs</w:t>
+        <w:t>y</w:t>
+      </w:r>
+      <w:proofErr w:type="spellEnd"/>
+      <w:r>
+        <w:t xml:space="preserve"> sur les propriétés. Mais nous avons alors rencontré un problème : les Data </w:t>
+      </w:r>
+      <w:proofErr w:type="spellStart"/>
+      <w:r>
+        <w:t>Property</w:t>
+      </w:r>
+      <w:proofErr w:type="spellEnd"/>
+      <w:r>
+        <w:t xml:space="preserve"> n’ont pas de </w:t>
+      </w:r>
+      <w:proofErr w:type="spellStart"/>
+      <w:r>
+        <w:t>rdfs</w:t>
       </w:r>
       <w:r>
         <w:t>:</w:t>
       </w:r>
       <w:r>
-        <w:t>IsDefinedBy. Nous avons donc dû parer à ce problème en modifiant la donnée en elle-même</w:t>
+        <w:t>IsDefinedBy</w:t>
+      </w:r>
+      <w:proofErr w:type="spellEnd"/>
+      <w:r>
+        <w:t>. Nous avons donc dû parer à ce problème en modifiant la donnée en elle-même</w:t>
       </w:r>
       <w:r>
         <w:t xml:space="preserve"> : si la duration est égale à 1h30, alors </w:t>
@@ -4083,11 +5516,19 @@
     </w:p>
     <w:p>
       <w:r>
-        <w:t xml:space="preserve">Vous l’aurez compris la recherche sera différente si c’est une data </w:t>
-      </w:r>
+        <w:t>Vous l’aurez compris</w:t>
+      </w:r>
+      <w:r>
+        <w:t>,</w:t>
+      </w:r>
+      <w:r>
+        <w:t xml:space="preserve"> la recherche sera différente si c’est une data </w:t>
+      </w:r>
+      <w:proofErr w:type="spellStart"/>
       <w:r>
         <w:t>Property</w:t>
       </w:r>
+      <w:proofErr w:type="spellEnd"/>
       <w:r>
         <w:t xml:space="preserve"> ou</w:t>
       </w:r>
@@ -4098,7 +5539,15 @@
         <w:t xml:space="preserve"> </w:t>
       </w:r>
       <w:r>
-        <w:t>La query sera donc d</w:t>
+        <w:t xml:space="preserve">La </w:t>
+      </w:r>
+      <w:proofErr w:type="spellStart"/>
+      <w:r>
+        <w:t>query</w:t>
+      </w:r>
+      <w:proofErr w:type="spellEnd"/>
+      <w:r>
+        <w:t xml:space="preserve"> sera donc d</w:t>
       </w:r>
       <w:r>
         <w:t>ifférente</w:t>
@@ -4109,7 +5558,15 @@
     </w:p>
     <w:p>
       <w:r>
-        <w:t xml:space="preserve">[Mettre Querry normal </w:t>
+        <w:t xml:space="preserve">[Mettre </w:t>
+      </w:r>
+      <w:proofErr w:type="spellStart"/>
+      <w:r>
+        <w:t>Querry</w:t>
+      </w:r>
+      <w:proofErr w:type="spellEnd"/>
+      <w:r>
+        <w:t xml:space="preserve"> normal </w:t>
       </w:r>
       <w:r>
         <w:t>ici</w:t>
@@ -4123,6 +5580,7 @@
         <w:ind w:firstLine="0"/>
       </w:pPr>
       <w:r>
+        <w:lastRenderedPageBreak/>
         <w:t>[Explication]</w:t>
       </w:r>
     </w:p>
@@ -4131,7 +5589,15 @@
         <w:ind w:firstLine="0"/>
       </w:pPr>
       <w:r>
-        <w:t>[Mettre Query OK ici]</w:t>
+        <w:t xml:space="preserve">[Mettre </w:t>
+      </w:r>
+      <w:proofErr w:type="spellStart"/>
+      <w:r>
+        <w:t>Query</w:t>
+      </w:r>
+      <w:proofErr w:type="spellEnd"/>
+      <w:r>
+        <w:t xml:space="preserve"> OK ici]</w:t>
       </w:r>
     </w:p>
     <w:p>
@@ -4161,12 +5627,12 @@
     </w:p>
     <w:p/>
     <w:sectPr>
-      <w:headerReference w:type="even" r:id="rId21"/>
-      <w:headerReference w:type="default" r:id="rId22"/>
-      <w:footerReference w:type="even" r:id="rId23"/>
-      <w:footerReference w:type="default" r:id="rId24"/>
-      <w:headerReference w:type="first" r:id="rId25"/>
-      <w:footerReference w:type="first" r:id="rId26"/>
+      <w:headerReference w:type="even" r:id="rId22"/>
+      <w:headerReference w:type="default" r:id="rId23"/>
+      <w:footerReference w:type="even" r:id="rId24"/>
+      <w:footerReference w:type="default" r:id="rId25"/>
+      <w:headerReference w:type="first" r:id="rId26"/>
+      <w:footerReference w:type="first" r:id="rId27"/>
       <w:pgSz w:w="11906" w:h="16838"/>
       <w:pgMar w:top="1417" w:right="1417" w:bottom="1417" w:left="1417" w:header="708" w:footer="708" w:gutter="0"/>
       <w:cols w:space="708"/>
@@ -4178,7 +5644,7 @@
 </file>
 
 <file path=word/endnotes.xml><?xml version="1.0" encoding="utf-8"?>
-<w:endnotes xmlns:wpc="http://schemas.microsoft.com/office/word/2010/wordprocessingCanvas" xmlns:mo="http://schemas.microsoft.com/office/mac/office/2008/main" xmlns:mc="http://schemas.openxmlformats.org/markup-compatibility/2006" xmlns:mv="urn:schemas-microsoft-com:mac:vml" xmlns:o="urn:schemas-microsoft-com:office:office" xmlns:r="http://schemas.openxmlformats.org/officeDocument/2006/relationships" xmlns:m="http://schemas.openxmlformats.org/officeDocument/2006/math" xmlns:v="urn:schemas-microsoft-com:vml" xmlns:wp14="http://schemas.microsoft.com/office/word/2010/wordprocessingDrawing" xmlns:wp="http://schemas.openxmlformats.org/drawingml/2006/wordprocessingDrawing" xmlns:w10="urn:schemas-microsoft-com:office:word" xmlns:w="http://schemas.openxmlformats.org/wordprocessingml/2006/main" xmlns:w14="http://schemas.microsoft.com/office/word/2010/wordml" xmlns:w15="http://schemas.microsoft.com/office/word/2012/wordml" xmlns:wpg="http://schemas.microsoft.com/office/word/2010/wordprocessingGroup" xmlns:wpi="http://schemas.microsoft.com/office/word/2010/wordprocessingInk" xmlns:wne="http://schemas.microsoft.com/office/word/2006/wordml" xmlns:wps="http://schemas.microsoft.com/office/word/2010/wordprocessingShape" mc:Ignorable="w14 w15 wp14 mv">
+<w:endnotes xmlns:wpc="http://schemas.microsoft.com/office/word/2010/wordprocessingCanvas" xmlns:mc="http://schemas.openxmlformats.org/markup-compatibility/2006" xmlns:o="urn:schemas-microsoft-com:office:office" xmlns:r="http://schemas.openxmlformats.org/officeDocument/2006/relationships" xmlns:m="http://schemas.openxmlformats.org/officeDocument/2006/math" xmlns:v="urn:schemas-microsoft-com:vml" xmlns:wp14="http://schemas.microsoft.com/office/word/2010/wordprocessingDrawing" xmlns:wp="http://schemas.openxmlformats.org/drawingml/2006/wordprocessingDrawing" xmlns:w10="urn:schemas-microsoft-com:office:word" xmlns:w="http://schemas.openxmlformats.org/wordprocessingml/2006/main" xmlns:w14="http://schemas.microsoft.com/office/word/2010/wordml" xmlns:w15="http://schemas.microsoft.com/office/word/2012/wordml" xmlns:wpg="http://schemas.microsoft.com/office/word/2010/wordprocessingGroup" xmlns:wpi="http://schemas.microsoft.com/office/word/2010/wordprocessingInk" xmlns:wne="http://schemas.microsoft.com/office/word/2006/wordml" xmlns:wps="http://schemas.microsoft.com/office/word/2010/wordprocessingShape" mc:Ignorable="w14 w15 wp14">
   <w:endnote w:type="separator" w:id="-1">
     <w:p>
       <w:pPr>
@@ -4203,7 +5669,7 @@
 </file>
 
 <file path=word/footer1.xml><?xml version="1.0" encoding="utf-8"?>
-<w:ftr xmlns:wpc="http://schemas.microsoft.com/office/word/2010/wordprocessingCanvas" xmlns:mo="http://schemas.microsoft.com/office/mac/office/2008/main" xmlns:mc="http://schemas.openxmlformats.org/markup-compatibility/2006" xmlns:mv="urn:schemas-microsoft-com:mac:vml" xmlns:o="urn:schemas-microsoft-com:office:office" xmlns:r="http://schemas.openxmlformats.org/officeDocument/2006/relationships" xmlns:m="http://schemas.openxmlformats.org/officeDocument/2006/math" xmlns:v="urn:schemas-microsoft-com:vml" xmlns:wp14="http://schemas.microsoft.com/office/word/2010/wordprocessingDrawing" xmlns:wp="http://schemas.openxmlformats.org/drawingml/2006/wordprocessingDrawing" xmlns:w10="urn:schemas-microsoft-com:office:word" xmlns:w="http://schemas.openxmlformats.org/wordprocessingml/2006/main" xmlns:w14="http://schemas.microsoft.com/office/word/2010/wordml" xmlns:w15="http://schemas.microsoft.com/office/word/2012/wordml" xmlns:wpg="http://schemas.microsoft.com/office/word/2010/wordprocessingGroup" xmlns:wpi="http://schemas.microsoft.com/office/word/2010/wordprocessingInk" xmlns:wne="http://schemas.microsoft.com/office/word/2006/wordml" xmlns:wps="http://schemas.microsoft.com/office/word/2010/wordprocessingShape" mc:Ignorable="w14 w15 wp14">
+<w:ftr xmlns:wpc="http://schemas.microsoft.com/office/word/2010/wordprocessingCanvas" xmlns:mc="http://schemas.openxmlformats.org/markup-compatibility/2006" xmlns:o="urn:schemas-microsoft-com:office:office" xmlns:r="http://schemas.openxmlformats.org/officeDocument/2006/relationships" xmlns:m="http://schemas.openxmlformats.org/officeDocument/2006/math" xmlns:v="urn:schemas-microsoft-com:vml" xmlns:wp14="http://schemas.microsoft.com/office/word/2010/wordprocessingDrawing" xmlns:wp="http://schemas.openxmlformats.org/drawingml/2006/wordprocessingDrawing" xmlns:w10="urn:schemas-microsoft-com:office:word" xmlns:w="http://schemas.openxmlformats.org/wordprocessingml/2006/main" xmlns:w14="http://schemas.microsoft.com/office/word/2010/wordml" xmlns:w15="http://schemas.microsoft.com/office/word/2012/wordml" xmlns:wpg="http://schemas.microsoft.com/office/word/2010/wordprocessingGroup" xmlns:wpi="http://schemas.microsoft.com/office/word/2010/wordprocessingInk" xmlns:wne="http://schemas.microsoft.com/office/word/2006/wordml" xmlns:wps="http://schemas.microsoft.com/office/word/2010/wordprocessingShape" mc:Ignorable="w14 w15 wp14">
   <w:p>
     <w:pPr>
       <w:pStyle w:val="Pieddepage"/>
@@ -4213,7 +5679,7 @@
 </file>
 
 <file path=word/footer2.xml><?xml version="1.0" encoding="utf-8"?>
-<w:ftr xmlns:wpc="http://schemas.microsoft.com/office/word/2010/wordprocessingCanvas" xmlns:mo="http://schemas.microsoft.com/office/mac/office/2008/main" xmlns:mc="http://schemas.openxmlformats.org/markup-compatibility/2006" xmlns:mv="urn:schemas-microsoft-com:mac:vml" xmlns:o="urn:schemas-microsoft-com:office:office" xmlns:r="http://schemas.openxmlformats.org/officeDocument/2006/relationships" xmlns:m="http://schemas.openxmlformats.org/officeDocument/2006/math" xmlns:v="urn:schemas-microsoft-com:vml" xmlns:wp14="http://schemas.microsoft.com/office/word/2010/wordprocessingDrawing" xmlns:wp="http://schemas.openxmlformats.org/drawingml/2006/wordprocessingDrawing" xmlns:w10="urn:schemas-microsoft-com:office:word" xmlns:w="http://schemas.openxmlformats.org/wordprocessingml/2006/main" xmlns:w14="http://schemas.microsoft.com/office/word/2010/wordml" xmlns:w15="http://schemas.microsoft.com/office/word/2012/wordml" xmlns:wpg="http://schemas.microsoft.com/office/word/2010/wordprocessingGroup" xmlns:wpi="http://schemas.microsoft.com/office/word/2010/wordprocessingInk" xmlns:wne="http://schemas.microsoft.com/office/word/2006/wordml" xmlns:wps="http://schemas.microsoft.com/office/word/2010/wordprocessingShape" mc:Ignorable="w14 w15 wp14">
+<w:ftr xmlns:wpc="http://schemas.microsoft.com/office/word/2010/wordprocessingCanvas" xmlns:mc="http://schemas.openxmlformats.org/markup-compatibility/2006" xmlns:o="urn:schemas-microsoft-com:office:office" xmlns:r="http://schemas.openxmlformats.org/officeDocument/2006/relationships" xmlns:m="http://schemas.openxmlformats.org/officeDocument/2006/math" xmlns:v="urn:schemas-microsoft-com:vml" xmlns:wp14="http://schemas.microsoft.com/office/word/2010/wordprocessingDrawing" xmlns:wp="http://schemas.openxmlformats.org/drawingml/2006/wordprocessingDrawing" xmlns:w10="urn:schemas-microsoft-com:office:word" xmlns:w="http://schemas.openxmlformats.org/wordprocessingml/2006/main" xmlns:w14="http://schemas.microsoft.com/office/word/2010/wordml" xmlns:w15="http://schemas.microsoft.com/office/word/2012/wordml" xmlns:wpg="http://schemas.microsoft.com/office/word/2010/wordprocessingGroup" xmlns:wpi="http://schemas.microsoft.com/office/word/2010/wordprocessingInk" xmlns:wne="http://schemas.microsoft.com/office/word/2006/wordml" xmlns:wps="http://schemas.microsoft.com/office/word/2010/wordprocessingShape" mc:Ignorable="w14 w15 wp14">
   <w:p>
     <w:pPr>
       <w:pStyle w:val="Pieddepage"/>
@@ -4279,7 +5745,7 @@
         <w:sz w:val="20"/>
         <w:szCs w:val="20"/>
       </w:rPr>
-      <w:t>10</w:t>
+      <w:t>11</w:t>
     </w:r>
     <w:r>
       <w:rPr>
@@ -4334,7 +5800,7 @@
         <w:sz w:val="20"/>
         <w:szCs w:val="20"/>
       </w:rPr>
-      <w:t>11</w:t>
+      <w:t>12</w:t>
     </w:r>
     <w:r>
       <w:rPr>
@@ -4350,7 +5816,7 @@
 </file>
 
 <file path=word/footer3.xml><?xml version="1.0" encoding="utf-8"?>
-<w:ftr xmlns:wpc="http://schemas.microsoft.com/office/word/2010/wordprocessingCanvas" xmlns:mo="http://schemas.microsoft.com/office/mac/office/2008/main" xmlns:mc="http://schemas.openxmlformats.org/markup-compatibility/2006" xmlns:mv="urn:schemas-microsoft-com:mac:vml" xmlns:o="urn:schemas-microsoft-com:office:office" xmlns:r="http://schemas.openxmlformats.org/officeDocument/2006/relationships" xmlns:m="http://schemas.openxmlformats.org/officeDocument/2006/math" xmlns:v="urn:schemas-microsoft-com:vml" xmlns:wp14="http://schemas.microsoft.com/office/word/2010/wordprocessingDrawing" xmlns:wp="http://schemas.openxmlformats.org/drawingml/2006/wordprocessingDrawing" xmlns:w10="urn:schemas-microsoft-com:office:word" xmlns:w="http://schemas.openxmlformats.org/wordprocessingml/2006/main" xmlns:w14="http://schemas.microsoft.com/office/word/2010/wordml" xmlns:w15="http://schemas.microsoft.com/office/word/2012/wordml" xmlns:wpg="http://schemas.microsoft.com/office/word/2010/wordprocessingGroup" xmlns:wpi="http://schemas.microsoft.com/office/word/2010/wordprocessingInk" xmlns:wne="http://schemas.microsoft.com/office/word/2006/wordml" xmlns:wps="http://schemas.microsoft.com/office/word/2010/wordprocessingShape" mc:Ignorable="w14 w15 wp14">
+<w:ftr xmlns:wpc="http://schemas.microsoft.com/office/word/2010/wordprocessingCanvas" xmlns:mc="http://schemas.openxmlformats.org/markup-compatibility/2006" xmlns:o="urn:schemas-microsoft-com:office:office" xmlns:r="http://schemas.openxmlformats.org/officeDocument/2006/relationships" xmlns:m="http://schemas.openxmlformats.org/officeDocument/2006/math" xmlns:v="urn:schemas-microsoft-com:vml" xmlns:wp14="http://schemas.microsoft.com/office/word/2010/wordprocessingDrawing" xmlns:wp="http://schemas.openxmlformats.org/drawingml/2006/wordprocessingDrawing" xmlns:w10="urn:schemas-microsoft-com:office:word" xmlns:w="http://schemas.openxmlformats.org/wordprocessingml/2006/main" xmlns:w14="http://schemas.microsoft.com/office/word/2010/wordml" xmlns:w15="http://schemas.microsoft.com/office/word/2012/wordml" xmlns:wpg="http://schemas.microsoft.com/office/word/2010/wordprocessingGroup" xmlns:wpi="http://schemas.microsoft.com/office/word/2010/wordprocessingInk" xmlns:wne="http://schemas.microsoft.com/office/word/2006/wordml" xmlns:wps="http://schemas.microsoft.com/office/word/2010/wordprocessingShape" mc:Ignorable="w14 w15 wp14">
   <w:p>
     <w:pPr>
       <w:pStyle w:val="Pieddepage"/>
@@ -4360,7 +5826,7 @@
 </file>
 
 <file path=word/footnotes.xml><?xml version="1.0" encoding="utf-8"?>
-<w:footnotes xmlns:wpc="http://schemas.microsoft.com/office/word/2010/wordprocessingCanvas" xmlns:mo="http://schemas.microsoft.com/office/mac/office/2008/main" xmlns:mc="http://schemas.openxmlformats.org/markup-compatibility/2006" xmlns:mv="urn:schemas-microsoft-com:mac:vml" xmlns:o="urn:schemas-microsoft-com:office:office" xmlns:r="http://schemas.openxmlformats.org/officeDocument/2006/relationships" xmlns:m="http://schemas.openxmlformats.org/officeDocument/2006/math" xmlns:v="urn:schemas-microsoft-com:vml" xmlns:wp14="http://schemas.microsoft.com/office/word/2010/wordprocessingDrawing" xmlns:wp="http://schemas.openxmlformats.org/drawingml/2006/wordprocessingDrawing" xmlns:w10="urn:schemas-microsoft-com:office:word" xmlns:w="http://schemas.openxmlformats.org/wordprocessingml/2006/main" xmlns:w14="http://schemas.microsoft.com/office/word/2010/wordml" xmlns:w15="http://schemas.microsoft.com/office/word/2012/wordml" xmlns:wpg="http://schemas.microsoft.com/office/word/2010/wordprocessingGroup" xmlns:wpi="http://schemas.microsoft.com/office/word/2010/wordprocessingInk" xmlns:wne="http://schemas.microsoft.com/office/word/2006/wordml" xmlns:wps="http://schemas.microsoft.com/office/word/2010/wordprocessingShape" mc:Ignorable="w14 w15 wp14 mv">
+<w:footnotes xmlns:wpc="http://schemas.microsoft.com/office/word/2010/wordprocessingCanvas" xmlns:mc="http://schemas.openxmlformats.org/markup-compatibility/2006" xmlns:o="urn:schemas-microsoft-com:office:office" xmlns:r="http://schemas.openxmlformats.org/officeDocument/2006/relationships" xmlns:m="http://schemas.openxmlformats.org/officeDocument/2006/math" xmlns:v="urn:schemas-microsoft-com:vml" xmlns:wp14="http://schemas.microsoft.com/office/word/2010/wordprocessingDrawing" xmlns:wp="http://schemas.openxmlformats.org/drawingml/2006/wordprocessingDrawing" xmlns:w10="urn:schemas-microsoft-com:office:word" xmlns:w="http://schemas.openxmlformats.org/wordprocessingml/2006/main" xmlns:w14="http://schemas.microsoft.com/office/word/2010/wordml" xmlns:w15="http://schemas.microsoft.com/office/word/2012/wordml" xmlns:wpg="http://schemas.microsoft.com/office/word/2010/wordprocessingGroup" xmlns:wpi="http://schemas.microsoft.com/office/word/2010/wordprocessingInk" xmlns:wne="http://schemas.microsoft.com/office/word/2006/wordml" xmlns:wps="http://schemas.microsoft.com/office/word/2010/wordprocessingShape" mc:Ignorable="w14 w15 wp14">
   <w:footnote w:type="separator" w:id="-1">
     <w:p>
       <w:pPr>
@@ -4385,7 +5851,7 @@
 </file>
 
 <file path=word/header1.xml><?xml version="1.0" encoding="utf-8"?>
-<w:hdr xmlns:wpc="http://schemas.microsoft.com/office/word/2010/wordprocessingCanvas" xmlns:mo="http://schemas.microsoft.com/office/mac/office/2008/main" xmlns:mc="http://schemas.openxmlformats.org/markup-compatibility/2006" xmlns:mv="urn:schemas-microsoft-com:mac:vml" xmlns:o="urn:schemas-microsoft-com:office:office" xmlns:r="http://schemas.openxmlformats.org/officeDocument/2006/relationships" xmlns:m="http://schemas.openxmlformats.org/officeDocument/2006/math" xmlns:v="urn:schemas-microsoft-com:vml" xmlns:wp14="http://schemas.microsoft.com/office/word/2010/wordprocessingDrawing" xmlns:wp="http://schemas.openxmlformats.org/drawingml/2006/wordprocessingDrawing" xmlns:w10="urn:schemas-microsoft-com:office:word" xmlns:w="http://schemas.openxmlformats.org/wordprocessingml/2006/main" xmlns:w14="http://schemas.microsoft.com/office/word/2010/wordml" xmlns:w15="http://schemas.microsoft.com/office/word/2012/wordml" xmlns:wpg="http://schemas.microsoft.com/office/word/2010/wordprocessingGroup" xmlns:wpi="http://schemas.microsoft.com/office/word/2010/wordprocessingInk" xmlns:wne="http://schemas.microsoft.com/office/word/2006/wordml" xmlns:wps="http://schemas.microsoft.com/office/word/2010/wordprocessingShape" mc:Ignorable="w14 w15 wp14">
+<w:hdr xmlns:wpc="http://schemas.microsoft.com/office/word/2010/wordprocessingCanvas" xmlns:mc="http://schemas.openxmlformats.org/markup-compatibility/2006" xmlns:o="urn:schemas-microsoft-com:office:office" xmlns:r="http://schemas.openxmlformats.org/officeDocument/2006/relationships" xmlns:m="http://schemas.openxmlformats.org/officeDocument/2006/math" xmlns:v="urn:schemas-microsoft-com:vml" xmlns:wp14="http://schemas.microsoft.com/office/word/2010/wordprocessingDrawing" xmlns:wp="http://schemas.openxmlformats.org/drawingml/2006/wordprocessingDrawing" xmlns:w10="urn:schemas-microsoft-com:office:word" xmlns:w="http://schemas.openxmlformats.org/wordprocessingml/2006/main" xmlns:w14="http://schemas.microsoft.com/office/word/2010/wordml" xmlns:w15="http://schemas.microsoft.com/office/word/2012/wordml" xmlns:wpg="http://schemas.microsoft.com/office/word/2010/wordprocessingGroup" xmlns:wpi="http://schemas.microsoft.com/office/word/2010/wordprocessingInk" xmlns:wne="http://schemas.microsoft.com/office/word/2006/wordml" xmlns:wps="http://schemas.microsoft.com/office/word/2010/wordprocessingShape" mc:Ignorable="w14 w15 wp14">
   <w:p>
     <w:pPr>
       <w:pStyle w:val="En-tte"/>
@@ -4395,7 +5861,7 @@
 </file>
 
 <file path=word/header2.xml><?xml version="1.0" encoding="utf-8"?>
-<w:hdr xmlns:wpc="http://schemas.microsoft.com/office/word/2010/wordprocessingCanvas" xmlns:mo="http://schemas.microsoft.com/office/mac/office/2008/main" xmlns:mc="http://schemas.openxmlformats.org/markup-compatibility/2006" xmlns:mv="urn:schemas-microsoft-com:mac:vml" xmlns:o="urn:schemas-microsoft-com:office:office" xmlns:r="http://schemas.openxmlformats.org/officeDocument/2006/relationships" xmlns:m="http://schemas.openxmlformats.org/officeDocument/2006/math" xmlns:v="urn:schemas-microsoft-com:vml" xmlns:wp14="http://schemas.microsoft.com/office/word/2010/wordprocessingDrawing" xmlns:wp="http://schemas.openxmlformats.org/drawingml/2006/wordprocessingDrawing" xmlns:w10="urn:schemas-microsoft-com:office:word" xmlns:w="http://schemas.openxmlformats.org/wordprocessingml/2006/main" xmlns:w14="http://schemas.microsoft.com/office/word/2010/wordml" xmlns:w15="http://schemas.microsoft.com/office/word/2012/wordml" xmlns:wpg="http://schemas.microsoft.com/office/word/2010/wordprocessingGroup" xmlns:wpi="http://schemas.microsoft.com/office/word/2010/wordprocessingInk" xmlns:wne="http://schemas.microsoft.com/office/word/2006/wordml" xmlns:wps="http://schemas.microsoft.com/office/word/2010/wordprocessingShape" mc:Ignorable="w14 w15 wp14">
+<w:hdr xmlns:wpc="http://schemas.microsoft.com/office/word/2010/wordprocessingCanvas" xmlns:mc="http://schemas.openxmlformats.org/markup-compatibility/2006" xmlns:o="urn:schemas-microsoft-com:office:office" xmlns:r="http://schemas.openxmlformats.org/officeDocument/2006/relationships" xmlns:m="http://schemas.openxmlformats.org/officeDocument/2006/math" xmlns:v="urn:schemas-microsoft-com:vml" xmlns:wp14="http://schemas.microsoft.com/office/word/2010/wordprocessingDrawing" xmlns:wp="http://schemas.openxmlformats.org/drawingml/2006/wordprocessingDrawing" xmlns:w10="urn:schemas-microsoft-com:office:word" xmlns:w="http://schemas.openxmlformats.org/wordprocessingml/2006/main" xmlns:w14="http://schemas.microsoft.com/office/word/2010/wordml" xmlns:w15="http://schemas.microsoft.com/office/word/2012/wordml" xmlns:wpg="http://schemas.microsoft.com/office/word/2010/wordprocessingGroup" xmlns:wpi="http://schemas.microsoft.com/office/word/2010/wordprocessingInk" xmlns:wne="http://schemas.microsoft.com/office/word/2006/wordml" xmlns:wps="http://schemas.microsoft.com/office/word/2010/wordprocessingShape" mc:Ignorable="w14 w15 wp14">
   <w:p>
     <w:pPr>
       <w:jc w:val="center"/>
@@ -4426,7 +5892,7 @@
       <w:rPr>
         <w:noProof/>
       </w:rPr>
-      <w:t>Jeudi 2 février 2017</w:t>
+      <w:t>dimanche 5 février 2017</w:t>
     </w:r>
     <w:r>
       <w:fldChar w:fldCharType="end"/>
@@ -4435,8 +5901,13 @@
       <w:tab/>
     </w:r>
     <w:r>
-      <w:t>Projet MovieRetriever</w:t>
+      <w:t xml:space="preserve">Projet </w:t>
     </w:r>
+    <w:proofErr w:type="spellStart"/>
+    <w:r>
+      <w:t>MovieRetriever</w:t>
+    </w:r>
+    <w:proofErr w:type="spellEnd"/>
   </w:p>
   <w:p>
     <w:pPr>
@@ -4447,7 +5918,7 @@
 </file>
 
 <file path=word/header3.xml><?xml version="1.0" encoding="utf-8"?>
-<w:hdr xmlns:wpc="http://schemas.microsoft.com/office/word/2010/wordprocessingCanvas" xmlns:mo="http://schemas.microsoft.com/office/mac/office/2008/main" xmlns:mc="http://schemas.openxmlformats.org/markup-compatibility/2006" xmlns:mv="urn:schemas-microsoft-com:mac:vml" xmlns:o="urn:schemas-microsoft-com:office:office" xmlns:r="http://schemas.openxmlformats.org/officeDocument/2006/relationships" xmlns:m="http://schemas.openxmlformats.org/officeDocument/2006/math" xmlns:v="urn:schemas-microsoft-com:vml" xmlns:wp14="http://schemas.microsoft.com/office/word/2010/wordprocessingDrawing" xmlns:wp="http://schemas.openxmlformats.org/drawingml/2006/wordprocessingDrawing" xmlns:w10="urn:schemas-microsoft-com:office:word" xmlns:w="http://schemas.openxmlformats.org/wordprocessingml/2006/main" xmlns:w14="http://schemas.microsoft.com/office/word/2010/wordml" xmlns:w15="http://schemas.microsoft.com/office/word/2012/wordml" xmlns:wpg="http://schemas.microsoft.com/office/word/2010/wordprocessingGroup" xmlns:wpi="http://schemas.microsoft.com/office/word/2010/wordprocessingInk" xmlns:wne="http://schemas.microsoft.com/office/word/2006/wordml" xmlns:wps="http://schemas.microsoft.com/office/word/2010/wordprocessingShape" mc:Ignorable="w14 w15 wp14">
+<w:hdr xmlns:wpc="http://schemas.microsoft.com/office/word/2010/wordprocessingCanvas" xmlns:mc="http://schemas.openxmlformats.org/markup-compatibility/2006" xmlns:o="urn:schemas-microsoft-com:office:office" xmlns:r="http://schemas.openxmlformats.org/officeDocument/2006/relationships" xmlns:m="http://schemas.openxmlformats.org/officeDocument/2006/math" xmlns:v="urn:schemas-microsoft-com:vml" xmlns:wp14="http://schemas.microsoft.com/office/word/2010/wordprocessingDrawing" xmlns:wp="http://schemas.openxmlformats.org/drawingml/2006/wordprocessingDrawing" xmlns:w10="urn:schemas-microsoft-com:office:word" xmlns:w="http://schemas.openxmlformats.org/wordprocessingml/2006/main" xmlns:w14="http://schemas.microsoft.com/office/word/2010/wordml" xmlns:w15="http://schemas.microsoft.com/office/word/2012/wordml" xmlns:wpg="http://schemas.microsoft.com/office/word/2010/wordprocessingGroup" xmlns:wpi="http://schemas.microsoft.com/office/word/2010/wordprocessingInk" xmlns:wne="http://schemas.microsoft.com/office/word/2006/wordml" xmlns:wps="http://schemas.microsoft.com/office/word/2010/wordprocessingShape" mc:Ignorable="w14 w15 wp14">
   <w:p>
     <w:pPr>
       <w:pStyle w:val="En-tte"/>
@@ -4457,7 +5928,7 @@
 </file>
 
 <file path=word/numbering.xml><?xml version="1.0" encoding="utf-8"?>
-<w:numbering xmlns:wpc="http://schemas.microsoft.com/office/word/2010/wordprocessingCanvas" xmlns:mo="http://schemas.microsoft.com/office/mac/office/2008/main" xmlns:mc="http://schemas.openxmlformats.org/markup-compatibility/2006" xmlns:mv="urn:schemas-microsoft-com:mac:vml" xmlns:o="urn:schemas-microsoft-com:office:office" xmlns:r="http://schemas.openxmlformats.org/officeDocument/2006/relationships" xmlns:m="http://schemas.openxmlformats.org/officeDocument/2006/math" xmlns:v="urn:schemas-microsoft-com:vml" xmlns:wp14="http://schemas.microsoft.com/office/word/2010/wordprocessingDrawing" xmlns:wp="http://schemas.openxmlformats.org/drawingml/2006/wordprocessingDrawing" xmlns:w10="urn:schemas-microsoft-com:office:word" xmlns:w="http://schemas.openxmlformats.org/wordprocessingml/2006/main" xmlns:w14="http://schemas.microsoft.com/office/word/2010/wordml" xmlns:w15="http://schemas.microsoft.com/office/word/2012/wordml" xmlns:wpg="http://schemas.microsoft.com/office/word/2010/wordprocessingGroup" xmlns:wpi="http://schemas.microsoft.com/office/word/2010/wordprocessingInk" xmlns:wne="http://schemas.microsoft.com/office/word/2006/wordml" xmlns:wps="http://schemas.microsoft.com/office/word/2010/wordprocessingShape" mc:Ignorable="w14 w15 wp14 mv">
+<w:numbering xmlns:wpc="http://schemas.microsoft.com/office/word/2010/wordprocessingCanvas" xmlns:mc="http://schemas.openxmlformats.org/markup-compatibility/2006" xmlns:o="urn:schemas-microsoft-com:office:office" xmlns:r="http://schemas.openxmlformats.org/officeDocument/2006/relationships" xmlns:m="http://schemas.openxmlformats.org/officeDocument/2006/math" xmlns:v="urn:schemas-microsoft-com:vml" xmlns:wp14="http://schemas.microsoft.com/office/word/2010/wordprocessingDrawing" xmlns:wp="http://schemas.openxmlformats.org/drawingml/2006/wordprocessingDrawing" xmlns:w10="urn:schemas-microsoft-com:office:word" xmlns:w="http://schemas.openxmlformats.org/wordprocessingml/2006/main" xmlns:w14="http://schemas.microsoft.com/office/word/2010/wordml" xmlns:w15="http://schemas.microsoft.com/office/word/2012/wordml" xmlns:wpg="http://schemas.microsoft.com/office/word/2010/wordprocessingGroup" xmlns:wpi="http://schemas.microsoft.com/office/word/2010/wordprocessingInk" xmlns:wne="http://schemas.microsoft.com/office/word/2006/wordml" xmlns:wps="http://schemas.microsoft.com/office/word/2010/wordprocessingShape" mc:Ignorable="w14 w15 wp14">
   <w:abstractNum w:abstractNumId="0">
     <w:nsid w:val="050B1F0C"/>
     <w:multiLevelType w:val="hybridMultilevel"/>
@@ -9979,7 +11450,7 @@
       </w:pPr>
     </w:pPrDefault>
   </w:docDefaults>
-  <w:latentStyles w:defLockedState="0" w:defUIPriority="99" w:defSemiHidden="0" w:defUnhideWhenUsed="0" w:defQFormat="0" w:count="382">
+  <w:latentStyles w:defLockedState="0" w:defUIPriority="99" w:defSemiHidden="0" w:defUnhideWhenUsed="0" w:defQFormat="0" w:count="371">
     <w:lsdException w:name="Normal" w:uiPriority="0" w:qFormat="1"/>
     <w:lsdException w:name="heading 1" w:uiPriority="9" w:qFormat="1"/>
     <w:lsdException w:name="heading 2" w:semiHidden="1" w:uiPriority="9" w:unhideWhenUsed="1" w:qFormat="1"/>
@@ -10351,8 +11822,6 @@
     <w:lsdException w:name="List Table 5 Dark Accent 6" w:uiPriority="50"/>
     <w:lsdException w:name="List Table 6 Colorful Accent 6" w:uiPriority="51"/>
     <w:lsdException w:name="List Table 7 Colorful Accent 6" w:uiPriority="52"/>
-    <w:lsdException w:name="Mention" w:semiHidden="1" w:unhideWhenUsed="1"/>
-    <w:lsdException w:name="Smart Hyperlink" w:semiHidden="1" w:unhideWhenUsed="1"/>
   </w:latentStyles>
   <w:style w:type="paragraph" w:default="1" w:styleId="Normal">
     <w:name w:val="Normal"/>
@@ -10479,6 +11948,7 @@
   <w:style w:type="character" w:default="1" w:styleId="Policepardfaut">
     <w:name w:val="Default Paragraph Font"/>
     <w:uiPriority w:val="1"/>
+    <w:semiHidden/>
     <w:unhideWhenUsed/>
   </w:style>
   <w:style w:type="table" w:default="1" w:styleId="TableauNormal">
@@ -10600,7 +12070,7 @@
       <w:u w:val="single"/>
     </w:rPr>
   </w:style>
-  <w:style w:type="paragraph" w:styleId="Pardeliste">
+  <w:style w:type="paragraph" w:styleId="Paragraphedeliste">
     <w:name w:val="List Paragraph"/>
     <w:basedOn w:val="Normal"/>
     <w:uiPriority w:val="34"/>
@@ -11124,7 +12594,7 @@
 </file>
 
 <file path=customXml/itemProps1.xml><?xml version="1.0" encoding="utf-8"?>
-<ds:datastoreItem xmlns:ds="http://schemas.openxmlformats.org/officeDocument/2006/customXml" ds:itemID="{88D6655D-9A85-CF43-B5C5-CC1FA02AE4EA}">
+<ds:datastoreItem xmlns:ds="http://schemas.openxmlformats.org/officeDocument/2006/customXml" ds:itemID="{6592EB4D-6258-4D50-9A77-E7BB0224B32B}">
   <ds:schemaRefs>
     <ds:schemaRef ds:uri="http://schemas.openxmlformats.org/officeDocument/2006/bibliography"/>
   </ds:schemaRefs>

</xml_diff>

<commit_message>
[UPDATE] Modification on the report.
</commit_message>
<xml_diff>
--- a/File/Rapport/[DRAVET-AUDA]Rapport intermediaire.docx
+++ b/File/Rapport/[DRAVET-AUDA]Rapport intermediaire.docx
@@ -85,7 +85,7 @@
               </wp:anchor>
             </w:drawing>
           </mc:Choice>
-          <mc:Fallback xmlns:mv="urn:schemas-microsoft-com:mac:vml" xmlns:mo="http://schemas.microsoft.com/office/mac/office/2008/main">
+          <mc:Fallback xmlns:mo="http://schemas.microsoft.com/office/mac/office/2008/main" xmlns:mv="urn:schemas-microsoft-com:mac:vml">
             <w:pict>
               <v:shapetype w14:anchorId="65A12FD0" id="_x0000_t202" coordsize="21600,21600" o:spt="202" path="m0,0l0,21600,21600,21600,21600,0xe">
                 <v:stroke joinstyle="miter"/>
@@ -218,7 +218,7 @@
               </wp:anchor>
             </w:drawing>
           </mc:Choice>
-          <mc:Fallback xmlns:mv="urn:schemas-microsoft-com:mac:vml" xmlns:mo="http://schemas.microsoft.com/office/mac/office/2008/main">
+          <mc:Fallback xmlns:mo="http://schemas.microsoft.com/office/mac/office/2008/main" xmlns:mv="urn:schemas-microsoft-com:mac:vml">
             <w:pict>
               <v:shape w14:anchorId="628B7163" id="Zone de texte 5" o:spid="_x0000_s1027" type="#_x0000_t202" style="position:absolute;left:0;text-align:left;margin-left:171pt;margin-top:288.4pt;width:424.15pt;height:34.35pt;z-index:251666432;visibility:visible;mso-wrap-style:square;mso-width-percent:0;mso-height-percent:0;mso-wrap-distance-left:9pt;mso-wrap-distance-top:0;mso-wrap-distance-right:9pt;mso-wrap-distance-bottom:0;mso-position-horizontal:absolute;mso-position-horizontal-relative:page;mso-position-vertical:absolute;mso-position-vertical-relative:text;mso-width-percent:0;mso-height-percent:0;mso-width-relative:margin;mso-height-relative:margin;v-text-anchor:top" o:gfxdata="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" filled="f" stroked="f" strokeweight=".5pt">
                 <v:textbox>
@@ -334,7 +334,7 @@
               </wp:anchor>
             </w:drawing>
           </mc:Choice>
-          <mc:Fallback xmlns:mv="urn:schemas-microsoft-com:mac:vml" xmlns:mo="http://schemas.microsoft.com/office/mac/office/2008/main">
+          <mc:Fallback xmlns:mo="http://schemas.microsoft.com/office/mac/office/2008/main" xmlns:mv="urn:schemas-microsoft-com:mac:vml">
             <w:pict>
               <v:shape w14:anchorId="312E3BBC" id="Zone de texte 10" o:spid="_x0000_s1028" type="#_x0000_t202" style="position:absolute;left:0;text-align:left;margin-left:55.15pt;margin-top:736.9pt;width:285.75pt;height:35pt;z-index:251674624;visibility:visible;mso-wrap-style:square;mso-width-percent:0;mso-height-percent:0;mso-wrap-distance-left:9pt;mso-wrap-distance-top:0;mso-wrap-distance-right:9pt;mso-wrap-distance-bottom:0;mso-position-horizontal:absolute;mso-position-horizontal-relative:margin;mso-position-vertical:absolute;mso-position-vertical-relative:text;mso-width-percent:0;mso-height-percent:0;mso-width-relative:margin;mso-height-relative:margin;v-text-anchor:top" o:gfxdata="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" filled="f" stroked="f" strokeweight=".5pt">
                 <v:textbox>
@@ -476,7 +476,7 @@
               </wp:anchor>
             </w:drawing>
           </mc:Choice>
-          <mc:Fallback xmlns:mv="urn:schemas-microsoft-com:mac:vml" xmlns:mo="http://schemas.microsoft.com/office/mac/office/2008/main">
+          <mc:Fallback xmlns:mo="http://schemas.microsoft.com/office/mac/office/2008/main" xmlns:mv="urn:schemas-microsoft-com:mac:vml">
             <w:pict>
               <v:shape w14:anchorId="2E436118" id="Zone de texte 8" o:spid="_x0000_s1029" type="#_x0000_t202" style="position:absolute;left:0;text-align:left;margin-left:39.75pt;margin-top:557.8pt;width:338.5pt;height:115pt;z-index:251672576;visibility:visible;mso-wrap-style:square;mso-width-percent:0;mso-height-percent:0;mso-wrap-distance-left:9pt;mso-wrap-distance-top:0;mso-wrap-distance-right:9pt;mso-wrap-distance-bottom:0;mso-position-horizontal:absolute;mso-position-horizontal-relative:page;mso-position-vertical:absolute;mso-position-vertical-relative:text;mso-width-percent:0;mso-height-percent:0;mso-width-relative:margin;mso-height-relative:margin;v-text-anchor:top" o:gfxdata="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" filled="f" stroked="f" strokeweight=".5pt">
                 <v:textbox>
@@ -589,7 +589,7 @@
               </wp:anchor>
             </w:drawing>
           </mc:Choice>
-          <mc:Fallback xmlns:mv="urn:schemas-microsoft-com:mac:vml" xmlns:mo="http://schemas.microsoft.com/office/mac/office/2008/main">
+          <mc:Fallback xmlns:mo="http://schemas.microsoft.com/office/mac/office/2008/main" xmlns:mv="urn:schemas-microsoft-com:mac:vml">
             <w:pict>
               <v:shape w14:anchorId="4E30594A" id="Zone de texte 7" o:spid="_x0000_s1030" type="#_x0000_t202" style="position:absolute;left:0;text-align:left;margin-left:39.75pt;margin-top:516.95pt;width:293.35pt;height:34.35pt;z-index:251670528;visibility:visible;mso-wrap-style:square;mso-width-percent:0;mso-height-percent:0;mso-wrap-distance-left:9pt;mso-wrap-distance-top:0;mso-wrap-distance-right:9pt;mso-wrap-distance-bottom:0;mso-position-horizontal:absolute;mso-position-horizontal-relative:page;mso-position-vertical:absolute;mso-position-vertical-relative:text;mso-width-percent:0;mso-height-percent:0;mso-width-relative:margin;mso-height-relative:margin;v-text-anchor:top" o:gfxdata="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" filled="f" stroked="f" strokeweight=".5pt">
                 <v:textbox>
@@ -705,7 +705,7 @@
               </wp:anchor>
             </w:drawing>
           </mc:Choice>
-          <mc:Fallback xmlns:mv="urn:schemas-microsoft-com:mac:vml" xmlns:mo="http://schemas.microsoft.com/office/mac/office/2008/main">
+          <mc:Fallback xmlns:mo="http://schemas.microsoft.com/office/mac/office/2008/main" xmlns:mv="urn:schemas-microsoft-com:mac:vml">
             <w:pict>
               <v:shape w14:anchorId="7DC3B4C3" id="Zone de texte 6" o:spid="_x0000_s1031" type="#_x0000_t202" style="position:absolute;left:0;text-align:left;margin-left:197.65pt;margin-top:326.4pt;width:394.25pt;height:70.95pt;z-index:251668480;visibility:visible;mso-wrap-style:square;mso-width-percent:0;mso-height-percent:0;mso-wrap-distance-left:9pt;mso-wrap-distance-top:0;mso-wrap-distance-right:9pt;mso-wrap-distance-bottom:0;mso-position-horizontal:absolute;mso-position-horizontal-relative:page;mso-position-vertical:absolute;mso-position-vertical-relative:text;mso-width-percent:0;mso-height-percent:0;mso-width-relative:margin;mso-height-relative:margin;v-text-anchor:top" o:gfxdata="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" filled="f" stroked="f" strokeweight=".5pt">
                 <v:textbox>
@@ -1142,7 +1142,7 @@
                 <w:noProof/>
                 <w:webHidden/>
               </w:rPr>
-              <w:t>3</w:t>
+              <w:t>4</w:t>
             </w:r>
             <w:r>
               <w:rPr>
@@ -1214,7 +1214,7 @@
                 <w:noProof/>
                 <w:webHidden/>
               </w:rPr>
-              <w:t>3</w:t>
+              <w:t>4</w:t>
             </w:r>
             <w:r>
               <w:rPr>
@@ -1358,7 +1358,7 @@
                 <w:noProof/>
                 <w:webHidden/>
               </w:rPr>
-              <w:t>4</w:t>
+              <w:t>5</w:t>
             </w:r>
             <w:r>
               <w:rPr>
@@ -1430,7 +1430,7 @@
                 <w:noProof/>
                 <w:webHidden/>
               </w:rPr>
-              <w:t>4</w:t>
+              <w:t>5</w:t>
             </w:r>
             <w:r>
               <w:rPr>
@@ -1502,7 +1502,7 @@
                 <w:noProof/>
                 <w:webHidden/>
               </w:rPr>
-              <w:t>4</w:t>
+              <w:t>5</w:t>
             </w:r>
             <w:r>
               <w:rPr>
@@ -1574,7 +1574,7 @@
                 <w:noProof/>
                 <w:webHidden/>
               </w:rPr>
-              <w:t>5</w:t>
+              <w:t>6</w:t>
             </w:r>
             <w:r>
               <w:rPr>
@@ -1646,7 +1646,7 @@
                 <w:noProof/>
                 <w:webHidden/>
               </w:rPr>
-              <w:t>5</w:t>
+              <w:t>6</w:t>
             </w:r>
             <w:r>
               <w:rPr>
@@ -1718,7 +1718,7 @@
                 <w:noProof/>
                 <w:webHidden/>
               </w:rPr>
-              <w:t>5</w:t>
+              <w:t>6</w:t>
             </w:r>
             <w:r>
               <w:rPr>
@@ -2214,10 +2214,25 @@
     </w:p>
     <w:p>
       <w:r>
-        <w:t>Nous avons décidé de ne pas ré</w:t>
-      </w:r>
-      <w:r>
-        <w:t>cupérer une ontologie existante car elles nous ont semblé trop complexe</w:t>
+        <w:t xml:space="preserve">Nous avons décidé de </w:t>
+      </w:r>
+      <w:r>
+        <w:t xml:space="preserve">créer notre propre ontologie </w:t>
+      </w:r>
+      <w:r>
+        <w:t xml:space="preserve">car </w:t>
+      </w:r>
+      <w:r>
+        <w:t>c</w:t>
+      </w:r>
+      <w:r>
+        <w:t>elles</w:t>
+      </w:r>
+      <w:r>
+        <w:t xml:space="preserve"> existantes</w:t>
+      </w:r>
+      <w:r>
+        <w:t xml:space="preserve"> nous ont semblé trop complexe</w:t>
       </w:r>
       <w:r>
         <w:t>s</w:t>
@@ -2245,6 +2260,74 @@
       </w:r>
       <w:r>
         <w:t>.</w:t>
+      </w:r>
+      <w:r>
+        <w:t xml:space="preserve"> Cependant, nous avons implémenté un loader qui va chercher toutes les données des films présents dans une base du </w:t>
+      </w:r>
+      <w:proofErr w:type="spellStart"/>
+      <w:r>
+        <w:t>linked</w:t>
+      </w:r>
+      <w:proofErr w:type="spellEnd"/>
+      <w:r>
+        <w:t xml:space="preserve"> data, puis nous formatons ces données pour qu’elles correspondent au format de notre propre ontologie</w:t>
+      </w:r>
+      <w:r>
+        <w:t xml:space="preserve">. Cette approche a le double avantage de nous permettre de créer notre propre ontologie et ainsi mieux comprendre tous les aspects de ce domaine, tout en nous permettant d’utiliser la puissance du </w:t>
+      </w:r>
+      <w:proofErr w:type="spellStart"/>
+      <w:r>
+        <w:t>linked</w:t>
+      </w:r>
+      <w:proofErr w:type="spellEnd"/>
+      <w:r>
+        <w:t xml:space="preserve"> data en allant chercher les informations</w:t>
+      </w:r>
+      <w:r>
+        <w:t xml:space="preserve"> nécessaires pour l’application</w:t>
+      </w:r>
+      <w:r>
+        <w:t xml:space="preserve"> directement sur le web.</w:t>
+      </w:r>
+      <w:r>
+        <w:rPr>
+          <w:b/>
+        </w:rPr>
+        <w:t xml:space="preserve"> </w:t>
+      </w:r>
+      <w:r>
+        <w:rPr>
+          <w:b/>
+        </w:rPr>
+        <w:t xml:space="preserve">Notre application nous semble idéale pour démontrer la puissance du </w:t>
+      </w:r>
+      <w:proofErr w:type="spellStart"/>
+      <w:r>
+        <w:rPr>
+          <w:b/>
+        </w:rPr>
+        <w:t>linked</w:t>
+      </w:r>
+      <w:proofErr w:type="spellEnd"/>
+      <w:r>
+        <w:rPr>
+          <w:b/>
+        </w:rPr>
+        <w:t xml:space="preserve"> data et du web sémantique. En effet, si nous essayerions de créer cette application avec des technologies classiques comme les bases de données par exemple, cela voudrait dire qu’à chaque sortie de films, il faudrait qu’un administrateur rentre manuellement toutes les données des films dans sa base de données, ce qui est impossible étant donné le volume énorme de données que cela représente. Au contraire, avec le web sémantique, chaque fois qu’un film sort et qu’il est inscrit sur une page </w:t>
+      </w:r>
+      <w:proofErr w:type="spellStart"/>
+      <w:r>
+        <w:rPr>
+          <w:b/>
+        </w:rPr>
+        <w:t>wikipédia</w:t>
+      </w:r>
+      <w:proofErr w:type="spellEnd"/>
+      <w:r>
+        <w:rPr>
+          <w:b/>
+        </w:rPr>
+        <w:t xml:space="preserve"> par exemple, notre application le prend automatiquement en compte en allant directement le chercher sur le web. La base de connaissance de notre application se développe ainsi en même temps que les informations présentent sur le web sans qu’aucune intervention manuelle ne soit nécessaire.</w:t>
       </w:r>
     </w:p>
     <w:p>
@@ -2556,6 +2639,7 @@
       </w:pPr>
       <w:bookmarkStart w:id="4" w:name="_Toc473641895"/>
       <w:r>
+        <w:lastRenderedPageBreak/>
         <w:t>Ontologie</w:t>
       </w:r>
       <w:bookmarkEnd w:id="4"/>
@@ -2794,7 +2878,6 @@
         </w:numPr>
       </w:pPr>
       <w:r>
-        <w:lastRenderedPageBreak/>
         <w:t>Producer : représente les producteurs pour chaque film. Ils font partie de la Team.</w:t>
       </w:r>
     </w:p>
@@ -3157,6 +3240,7 @@
       </w:pPr>
       <w:bookmarkStart w:id="7" w:name="_Toc473641898"/>
       <w:r>
+        <w:lastRenderedPageBreak/>
         <w:t>Le projet</w:t>
       </w:r>
       <w:bookmarkEnd w:id="7"/>
@@ -3222,6 +3306,9 @@
       </w:r>
       <w:proofErr w:type="spellEnd"/>
       <w:r>
+        <w:t xml:space="preserve"> du web</w:t>
+      </w:r>
+      <w:r>
         <w:t xml:space="preserve">, récupérer les données des bases de connaissances déjà existantes et remplir notre propre base de données. Pour se faire, il va falloir réaliser un </w:t>
       </w:r>
       <w:proofErr w:type="spellStart"/>
@@ -3268,11 +3355,7 @@
       </w:r>
       <w:proofErr w:type="spellEnd"/>
       <w:r>
-        <w:t xml:space="preserve">. Plus clairement, comment allons-nous faire la </w:t>
-      </w:r>
-      <w:r>
-        <w:lastRenderedPageBreak/>
-        <w:t xml:space="preserve">transition entre les données sous forme de </w:t>
+        <w:t xml:space="preserve">. Plus clairement, comment allons-nous faire la transition entre les données sous forme de </w:t>
       </w:r>
       <w:proofErr w:type="spellStart"/>
       <w:r>
@@ -3426,6 +3509,7 @@
       </w:pPr>
       <w:bookmarkStart w:id="10" w:name="_Toc473641901"/>
       <w:r>
+        <w:lastRenderedPageBreak/>
         <w:t>Algorithmes</w:t>
       </w:r>
       <w:bookmarkEnd w:id="10"/>
@@ -3596,7 +3680,6 @@
     </w:p>
     <w:p>
       <w:r>
-        <w:lastRenderedPageBreak/>
         <w:t>Nous avons encore eu quelques problèmes d’URI mal formé dans le dump, que nous avons corrigé à la main.</w:t>
       </w:r>
     </w:p>
@@ -3787,6 +3870,7 @@
           <w:noProof/>
           <w:lang w:eastAsia="fr-FR"/>
         </w:rPr>
+        <w:lastRenderedPageBreak/>
         <w:drawing>
           <wp:inline distT="0" distB="0" distL="0" distR="0" wp14:anchorId="48D18360" wp14:editId="1A2B71B7">
             <wp:extent cx="5760720" cy="3061335"/>
@@ -3840,7 +3924,6 @@
         <w:ind w:firstLine="0"/>
       </w:pPr>
       <w:r>
-        <w:lastRenderedPageBreak/>
         <w:t xml:space="preserve">Chaque classe possède donc une méthode qui permet de récupérer les informations que nous voulons grâce une requête </w:t>
       </w:r>
       <w:proofErr w:type="spellStart"/>
@@ -4019,6 +4102,7 @@
           <w:noProof/>
           <w:lang w:eastAsia="fr-FR"/>
         </w:rPr>
+        <w:lastRenderedPageBreak/>
         <w:drawing>
           <wp:inline distT="0" distB="0" distL="0" distR="0" wp14:anchorId="4D5E9D60" wp14:editId="59F4C340">
             <wp:extent cx="5760720" cy="1621790"/>
@@ -4109,7 +4193,6 @@
           <w:noProof/>
           <w:lang w:eastAsia="fr-FR"/>
         </w:rPr>
-        <w:lastRenderedPageBreak/>
         <w:drawing>
           <wp:inline distT="0" distB="0" distL="0" distR="0" wp14:anchorId="23C1CE31" wp14:editId="08316089">
             <wp:extent cx="5760720" cy="2259330"/>
@@ -4487,7 +4570,19 @@
         <w:rPr>
           <w:b/>
         </w:rPr>
-        <w:t>Cette partie de récupération de données qui nous venons de voir est très importante car elle illustre magnifiquement certains des avantages du web sémantique par rapport à d’autres technologies.</w:t>
+        <w:t>Cette parti</w:t>
+      </w:r>
+      <w:r>
+        <w:rPr>
+          <w:b/>
+        </w:rPr>
+        <w:t>e de récupération de données que</w:t>
+      </w:r>
+      <w:r>
+        <w:rPr>
+          <w:b/>
+        </w:rPr>
+        <w:t xml:space="preserve"> nous venons de voir est très importante car elle illustre magnifiquement certains des avantages du web sémantique par rapport à d’autres technologies.</w:t>
       </w:r>
       <w:r>
         <w:t xml:space="preserve"> </w:t>
@@ -4607,6 +4702,92 @@
       <w:r>
         <w:t>.</w:t>
       </w:r>
+    </w:p>
+    <w:p>
+      <w:pPr>
+        <w:ind w:firstLine="0"/>
+        <w:rPr>
+          <w:b/>
+        </w:rPr>
+      </w:pPr>
+      <w:r>
+        <w:rPr>
+          <w:b/>
+        </w:rPr>
+        <w:t>Cette partie fut également  très importante car elle nous perm</w:t>
+      </w:r>
+      <w:r>
+        <w:rPr>
+          <w:b/>
+        </w:rPr>
+        <w:t>it de comprendre la puissance du web sémantique et de</w:t>
+      </w:r>
+      <w:r>
+        <w:rPr>
+          <w:b/>
+        </w:rPr>
+        <w:t xml:space="preserve"> SPARQL notamment</w:t>
+      </w:r>
+      <w:r>
+        <w:rPr>
+          <w:b/>
+        </w:rPr>
+        <w:t>,</w:t>
+      </w:r>
+      <w:r>
+        <w:rPr>
+          <w:b/>
+        </w:rPr>
+        <w:t xml:space="preserve"> en nous permettant de chercher des informations diverses dans une</w:t>
+      </w:r>
+      <w:r>
+        <w:rPr>
+          <w:b/>
+        </w:rPr>
+        <w:t xml:space="preserve"> très</w:t>
+      </w:r>
+      <w:r>
+        <w:rPr>
+          <w:b/>
+        </w:rPr>
+        <w:t xml:space="preserve"> grande base de </w:t>
+      </w:r>
+      <w:r>
+        <w:rPr>
+          <w:b/>
+        </w:rPr>
+        <w:t>données pour en retirer des connaissances</w:t>
+      </w:r>
+      <w:r>
+        <w:rPr>
+          <w:b/>
+        </w:rPr>
+        <w:t>.</w:t>
+      </w:r>
+    </w:p>
+    <w:p>
+      <w:pPr>
+        <w:ind w:firstLine="0"/>
+        <w:rPr>
+          <w:b/>
+        </w:rPr>
+      </w:pPr>
+    </w:p>
+    <w:p>
+      <w:pPr>
+        <w:ind w:firstLine="0"/>
+        <w:rPr>
+          <w:b/>
+        </w:rPr>
+      </w:pPr>
+    </w:p>
+    <w:p>
+      <w:pPr>
+        <w:ind w:firstLine="0"/>
+        <w:rPr>
+          <w:b/>
+        </w:rPr>
+      </w:pPr>
     </w:p>
     <w:p>
       <w:pPr>
@@ -4661,10 +4842,11 @@
           <w:noProof/>
           <w:lang w:eastAsia="fr-FR"/>
         </w:rPr>
+        <w:lastRenderedPageBreak/>
         <w:drawing>
-          <wp:inline distT="0" distB="0" distL="0" distR="0" wp14:anchorId="4EDBFD7E" wp14:editId="02AB835E">
-            <wp:extent cx="3876675" cy="2952750"/>
-            <wp:effectExtent l="19050" t="19050" r="28575" b="19050"/>
+          <wp:inline distT="0" distB="0" distL="0" distR="0" wp14:anchorId="4EDBFD7E" wp14:editId="7B1C9192">
+            <wp:extent cx="4267200" cy="3250204"/>
+            <wp:effectExtent l="19050" t="19050" r="19050" b="26670"/>
             <wp:docPr id="1" name="Image 1"/>
             <wp:cNvGraphicFramePr>
               <a:graphicFrameLocks xmlns:a="http://schemas.openxmlformats.org/drawingml/2006/main" noChangeAspect="1"/>
@@ -4685,7 +4867,7 @@
                   <pic:spPr>
                     <a:xfrm>
                       <a:off x="0" y="0"/>
-                      <a:ext cx="3876675" cy="2952750"/>
+                      <a:ext cx="4301223" cy="3276118"/>
                     </a:xfrm>
                     <a:prstGeom prst="rect">
                       <a:avLst/>
@@ -4704,625 +4886,6 @@
       </w:r>
     </w:p>
     <w:p/>
-    <w:p>
-      <w:pPr>
-        <w:pStyle w:val="Titre4"/>
-      </w:pPr>
-      <w:r>
-        <w:lastRenderedPageBreak/>
-        <w:t>Problème</w:t>
-      </w:r>
-      <w:r>
-        <w:t>s</w:t>
-      </w:r>
-    </w:p>
-    <w:p>
-      <w:proofErr w:type="spellStart"/>
-      <w:r>
-        <w:t>Aenean</w:t>
-      </w:r>
-      <w:proofErr w:type="spellEnd"/>
-      <w:r>
-        <w:t xml:space="preserve"> et </w:t>
-      </w:r>
-      <w:proofErr w:type="spellStart"/>
-      <w:r>
-        <w:t>interdum</w:t>
-      </w:r>
-      <w:proofErr w:type="spellEnd"/>
-      <w:r>
-        <w:t xml:space="preserve"> </w:t>
-      </w:r>
-      <w:proofErr w:type="spellStart"/>
-      <w:r>
-        <w:t>urna</w:t>
-      </w:r>
-      <w:proofErr w:type="spellEnd"/>
-      <w:r>
-        <w:t xml:space="preserve">. </w:t>
-      </w:r>
-      <w:proofErr w:type="spellStart"/>
-      <w:r>
-        <w:t>Vestibulum</w:t>
-      </w:r>
-      <w:proofErr w:type="spellEnd"/>
-      <w:r>
-        <w:t xml:space="preserve"> </w:t>
-      </w:r>
-      <w:proofErr w:type="spellStart"/>
-      <w:r>
-        <w:t>eros</w:t>
-      </w:r>
-      <w:proofErr w:type="spellEnd"/>
-      <w:r>
-        <w:t xml:space="preserve"> </w:t>
-      </w:r>
-      <w:proofErr w:type="spellStart"/>
-      <w:r>
-        <w:t>orci</w:t>
-      </w:r>
-      <w:proofErr w:type="spellEnd"/>
-      <w:r>
-        <w:t xml:space="preserve">, </w:t>
-      </w:r>
-      <w:proofErr w:type="spellStart"/>
-      <w:r>
-        <w:t>hendrerit</w:t>
-      </w:r>
-      <w:proofErr w:type="spellEnd"/>
-      <w:r>
-        <w:t xml:space="preserve"> </w:t>
-      </w:r>
-      <w:proofErr w:type="spellStart"/>
-      <w:r>
-        <w:t>commodo</w:t>
-      </w:r>
-      <w:proofErr w:type="spellEnd"/>
-      <w:r>
-        <w:t xml:space="preserve"> </w:t>
-      </w:r>
-      <w:proofErr w:type="spellStart"/>
-      <w:r>
-        <w:t>quam</w:t>
-      </w:r>
-      <w:proofErr w:type="spellEnd"/>
-      <w:r>
-        <w:t xml:space="preserve"> </w:t>
-      </w:r>
-      <w:proofErr w:type="spellStart"/>
-      <w:r>
-        <w:t>eget</w:t>
-      </w:r>
-      <w:proofErr w:type="spellEnd"/>
-      <w:r>
-        <w:t xml:space="preserve">, </w:t>
-      </w:r>
-      <w:proofErr w:type="spellStart"/>
-      <w:r>
-        <w:t>faucibus</w:t>
-      </w:r>
-      <w:proofErr w:type="spellEnd"/>
-      <w:r>
-        <w:t xml:space="preserve"> </w:t>
-      </w:r>
-      <w:proofErr w:type="spellStart"/>
-      <w:r>
-        <w:t>elementum</w:t>
-      </w:r>
-      <w:proofErr w:type="spellEnd"/>
-      <w:r>
-        <w:t xml:space="preserve"> diam. Sed ut </w:t>
-      </w:r>
-      <w:proofErr w:type="spellStart"/>
-      <w:r>
-        <w:t>ullamcorper</w:t>
-      </w:r>
-      <w:proofErr w:type="spellEnd"/>
-      <w:r>
-        <w:t xml:space="preserve"> massa. </w:t>
-      </w:r>
-      <w:proofErr w:type="spellStart"/>
-      <w:r>
-        <w:t>Maecenas</w:t>
-      </w:r>
-      <w:proofErr w:type="spellEnd"/>
-      <w:r>
-        <w:t xml:space="preserve"> </w:t>
-      </w:r>
-      <w:proofErr w:type="spellStart"/>
-      <w:r>
-        <w:t>placerat</w:t>
-      </w:r>
-      <w:proofErr w:type="spellEnd"/>
-      <w:r>
-        <w:t xml:space="preserve"> </w:t>
-      </w:r>
-      <w:proofErr w:type="spellStart"/>
-      <w:r>
-        <w:t>pulvinar</w:t>
-      </w:r>
-      <w:proofErr w:type="spellEnd"/>
-      <w:r>
-        <w:t xml:space="preserve"> </w:t>
-      </w:r>
-      <w:proofErr w:type="spellStart"/>
-      <w:r>
-        <w:t>dolor</w:t>
-      </w:r>
-      <w:proofErr w:type="spellEnd"/>
-      <w:r>
-        <w:t xml:space="preserve"> et </w:t>
-      </w:r>
-      <w:proofErr w:type="spellStart"/>
-      <w:r>
-        <w:t>iaculis</w:t>
-      </w:r>
-      <w:proofErr w:type="spellEnd"/>
-      <w:r>
-        <w:t xml:space="preserve">. </w:t>
-      </w:r>
-      <w:proofErr w:type="spellStart"/>
-      <w:r>
-        <w:t>Vivamus</w:t>
-      </w:r>
-      <w:proofErr w:type="spellEnd"/>
-      <w:r>
-        <w:t xml:space="preserve"> ante </w:t>
-      </w:r>
-      <w:proofErr w:type="spellStart"/>
-      <w:r>
-        <w:t>nisi</w:t>
-      </w:r>
-      <w:proofErr w:type="spellEnd"/>
-      <w:r>
-        <w:t xml:space="preserve">, </w:t>
-      </w:r>
-      <w:proofErr w:type="spellStart"/>
-      <w:r>
-        <w:t>vehicula</w:t>
-      </w:r>
-      <w:proofErr w:type="spellEnd"/>
-      <w:r>
-        <w:t xml:space="preserve"> </w:t>
-      </w:r>
-      <w:proofErr w:type="spellStart"/>
-      <w:r>
-        <w:t>quis</w:t>
-      </w:r>
-      <w:proofErr w:type="spellEnd"/>
-      <w:r>
-        <w:t xml:space="preserve"> </w:t>
-      </w:r>
-      <w:proofErr w:type="spellStart"/>
-      <w:r>
-        <w:t>pulvinar</w:t>
-      </w:r>
-      <w:proofErr w:type="spellEnd"/>
-      <w:r>
-        <w:t xml:space="preserve"> </w:t>
-      </w:r>
-      <w:proofErr w:type="spellStart"/>
-      <w:r>
-        <w:t>quis</w:t>
-      </w:r>
-      <w:proofErr w:type="spellEnd"/>
-      <w:r>
-        <w:t xml:space="preserve">, </w:t>
-      </w:r>
-      <w:proofErr w:type="spellStart"/>
-      <w:r>
-        <w:t>laoreet</w:t>
-      </w:r>
-      <w:proofErr w:type="spellEnd"/>
-      <w:r>
-        <w:t xml:space="preserve"> id </w:t>
-      </w:r>
-      <w:proofErr w:type="spellStart"/>
-      <w:r>
-        <w:t>e</w:t>
-      </w:r>
-      <w:bookmarkStart w:id="18" w:name="_GoBack"/>
-      <w:bookmarkEnd w:id="18"/>
-      <w:r>
-        <w:t>nim</w:t>
-      </w:r>
-      <w:proofErr w:type="spellEnd"/>
-      <w:r>
-        <w:t xml:space="preserve">. Sed </w:t>
-      </w:r>
-      <w:proofErr w:type="spellStart"/>
-      <w:r>
-        <w:t>maximus</w:t>
-      </w:r>
-      <w:proofErr w:type="spellEnd"/>
-      <w:r>
-        <w:t xml:space="preserve">, </w:t>
-      </w:r>
-      <w:proofErr w:type="spellStart"/>
-      <w:r>
-        <w:t>enim</w:t>
-      </w:r>
-      <w:proofErr w:type="spellEnd"/>
-      <w:r>
-        <w:t xml:space="preserve"> et </w:t>
-      </w:r>
-      <w:proofErr w:type="spellStart"/>
-      <w:r>
-        <w:t>maximus</w:t>
-      </w:r>
-      <w:proofErr w:type="spellEnd"/>
-      <w:r>
-        <w:t xml:space="preserve"> </w:t>
-      </w:r>
-      <w:proofErr w:type="spellStart"/>
-      <w:r>
-        <w:t>lobortis</w:t>
-      </w:r>
-      <w:proofErr w:type="spellEnd"/>
-      <w:r>
-        <w:t xml:space="preserve">, </w:t>
-      </w:r>
-      <w:proofErr w:type="spellStart"/>
-      <w:r>
-        <w:t>lectus</w:t>
-      </w:r>
-      <w:proofErr w:type="spellEnd"/>
-      <w:r>
-        <w:t xml:space="preserve"> </w:t>
-      </w:r>
-      <w:proofErr w:type="spellStart"/>
-      <w:r>
-        <w:t>dui</w:t>
-      </w:r>
-      <w:proofErr w:type="spellEnd"/>
-      <w:r>
-        <w:t xml:space="preserve"> </w:t>
-      </w:r>
-      <w:proofErr w:type="spellStart"/>
-      <w:r>
-        <w:t>sollicitudin</w:t>
-      </w:r>
-      <w:proofErr w:type="spellEnd"/>
-      <w:r>
-        <w:t xml:space="preserve"> </w:t>
-      </w:r>
-      <w:proofErr w:type="spellStart"/>
-      <w:r>
-        <w:t>nisi</w:t>
-      </w:r>
-      <w:proofErr w:type="spellEnd"/>
-      <w:r>
-        <w:t xml:space="preserve">, id </w:t>
-      </w:r>
-      <w:proofErr w:type="spellStart"/>
-      <w:r>
-        <w:t>aliquet</w:t>
-      </w:r>
-      <w:proofErr w:type="spellEnd"/>
-      <w:r>
-        <w:t xml:space="preserve"> massa </w:t>
-      </w:r>
-      <w:proofErr w:type="spellStart"/>
-      <w:r>
-        <w:t>dolor</w:t>
-      </w:r>
-      <w:proofErr w:type="spellEnd"/>
-      <w:r>
-        <w:t xml:space="preserve"> </w:t>
-      </w:r>
-      <w:proofErr w:type="spellStart"/>
-      <w:r>
-        <w:t>sit</w:t>
-      </w:r>
-      <w:proofErr w:type="spellEnd"/>
-      <w:r>
-        <w:t xml:space="preserve"> </w:t>
-      </w:r>
-      <w:proofErr w:type="spellStart"/>
-      <w:r>
-        <w:t>amet</w:t>
-      </w:r>
-      <w:proofErr w:type="spellEnd"/>
-      <w:r>
-        <w:t xml:space="preserve"> sem. </w:t>
-      </w:r>
-      <w:proofErr w:type="spellStart"/>
-      <w:r>
-        <w:t>Vestibulum</w:t>
-      </w:r>
-      <w:proofErr w:type="spellEnd"/>
-      <w:r>
-        <w:t xml:space="preserve"> </w:t>
-      </w:r>
-      <w:proofErr w:type="spellStart"/>
-      <w:r>
-        <w:t>neque</w:t>
-      </w:r>
-      <w:proofErr w:type="spellEnd"/>
-      <w:r>
-        <w:t xml:space="preserve"> </w:t>
-      </w:r>
-      <w:proofErr w:type="spellStart"/>
-      <w:r>
-        <w:t>mauris</w:t>
-      </w:r>
-      <w:proofErr w:type="spellEnd"/>
-      <w:r>
-        <w:t xml:space="preserve">, </w:t>
-      </w:r>
-      <w:proofErr w:type="spellStart"/>
-      <w:r>
-        <w:t>finibus</w:t>
-      </w:r>
-      <w:proofErr w:type="spellEnd"/>
-      <w:r>
-        <w:t xml:space="preserve"> </w:t>
-      </w:r>
-      <w:proofErr w:type="spellStart"/>
-      <w:r>
-        <w:t>quis</w:t>
-      </w:r>
-      <w:proofErr w:type="spellEnd"/>
-      <w:r>
-        <w:t xml:space="preserve"> libero </w:t>
-      </w:r>
-      <w:proofErr w:type="spellStart"/>
-      <w:r>
-        <w:t>sed</w:t>
-      </w:r>
-      <w:proofErr w:type="spellEnd"/>
-      <w:r>
-        <w:t xml:space="preserve">, </w:t>
-      </w:r>
-      <w:proofErr w:type="spellStart"/>
-      <w:r>
-        <w:t>pulvinar</w:t>
-      </w:r>
-      <w:proofErr w:type="spellEnd"/>
-      <w:r>
-        <w:t xml:space="preserve"> </w:t>
-      </w:r>
-      <w:proofErr w:type="spellStart"/>
-      <w:r>
-        <w:t>egestas</w:t>
-      </w:r>
-      <w:proofErr w:type="spellEnd"/>
-      <w:r>
-        <w:t xml:space="preserve"> </w:t>
-      </w:r>
-      <w:proofErr w:type="spellStart"/>
-      <w:r>
-        <w:t>lacus</w:t>
-      </w:r>
-      <w:proofErr w:type="spellEnd"/>
-      <w:r>
-        <w:t xml:space="preserve">. </w:t>
-      </w:r>
-      <w:proofErr w:type="spellStart"/>
-      <w:r>
-        <w:t>Vivamus</w:t>
-      </w:r>
-      <w:proofErr w:type="spellEnd"/>
-      <w:r>
-        <w:t xml:space="preserve"> massa nunc, </w:t>
-      </w:r>
-      <w:proofErr w:type="spellStart"/>
-      <w:r>
-        <w:t>aliquet</w:t>
-      </w:r>
-      <w:proofErr w:type="spellEnd"/>
-      <w:r>
-        <w:t xml:space="preserve"> et </w:t>
-      </w:r>
-      <w:proofErr w:type="spellStart"/>
-      <w:r>
-        <w:t>dui</w:t>
-      </w:r>
-      <w:proofErr w:type="spellEnd"/>
-      <w:r>
-        <w:t xml:space="preserve"> vitae, </w:t>
-      </w:r>
-      <w:proofErr w:type="spellStart"/>
-      <w:r>
-        <w:t>luctus</w:t>
-      </w:r>
-      <w:proofErr w:type="spellEnd"/>
-      <w:r>
-        <w:t xml:space="preserve"> tristique </w:t>
-      </w:r>
-      <w:proofErr w:type="spellStart"/>
-      <w:r>
-        <w:t>nisi</w:t>
-      </w:r>
-      <w:proofErr w:type="spellEnd"/>
-      <w:r>
-        <w:t xml:space="preserve">. </w:t>
-      </w:r>
-      <w:proofErr w:type="spellStart"/>
-      <w:r>
-        <w:t>Pellentesque</w:t>
-      </w:r>
-      <w:proofErr w:type="spellEnd"/>
-      <w:r>
-        <w:t xml:space="preserve"> non </w:t>
-      </w:r>
-      <w:proofErr w:type="spellStart"/>
-      <w:r>
-        <w:t>dui</w:t>
-      </w:r>
-      <w:proofErr w:type="spellEnd"/>
-      <w:r>
-        <w:t xml:space="preserve"> ante. </w:t>
-      </w:r>
-      <w:proofErr w:type="spellStart"/>
-      <w:r>
-        <w:t>Quisque</w:t>
-      </w:r>
-      <w:proofErr w:type="spellEnd"/>
-      <w:r>
-        <w:t xml:space="preserve"> </w:t>
-      </w:r>
-      <w:proofErr w:type="spellStart"/>
-      <w:r>
-        <w:t>felis</w:t>
-      </w:r>
-      <w:proofErr w:type="spellEnd"/>
-      <w:r>
-        <w:t xml:space="preserve"> </w:t>
-      </w:r>
-      <w:proofErr w:type="spellStart"/>
-      <w:r>
-        <w:t>tellus</w:t>
-      </w:r>
-      <w:proofErr w:type="spellEnd"/>
-      <w:r>
-        <w:t xml:space="preserve">, </w:t>
-      </w:r>
-      <w:proofErr w:type="spellStart"/>
-      <w:r>
-        <w:t>volutpat</w:t>
-      </w:r>
-      <w:proofErr w:type="spellEnd"/>
-      <w:r>
-        <w:t xml:space="preserve"> </w:t>
-      </w:r>
-      <w:proofErr w:type="spellStart"/>
-      <w:r>
-        <w:t>quis</w:t>
-      </w:r>
-      <w:proofErr w:type="spellEnd"/>
-      <w:r>
-        <w:t xml:space="preserve"> </w:t>
-      </w:r>
-      <w:proofErr w:type="spellStart"/>
-      <w:r>
-        <w:t>luctus</w:t>
-      </w:r>
-      <w:proofErr w:type="spellEnd"/>
-      <w:r>
-        <w:t xml:space="preserve"> </w:t>
-      </w:r>
-      <w:proofErr w:type="spellStart"/>
-      <w:r>
-        <w:t>sit</w:t>
-      </w:r>
-      <w:proofErr w:type="spellEnd"/>
-      <w:r>
-        <w:t xml:space="preserve"> </w:t>
-      </w:r>
-      <w:proofErr w:type="spellStart"/>
-      <w:r>
-        <w:t>amet</w:t>
-      </w:r>
-      <w:proofErr w:type="spellEnd"/>
-      <w:r>
-        <w:t xml:space="preserve">, </w:t>
-      </w:r>
-      <w:proofErr w:type="spellStart"/>
-      <w:r>
-        <w:t>eleifend</w:t>
-      </w:r>
-      <w:proofErr w:type="spellEnd"/>
-      <w:r>
-        <w:t xml:space="preserve"> </w:t>
-      </w:r>
-      <w:proofErr w:type="spellStart"/>
-      <w:r>
-        <w:t>eget</w:t>
-      </w:r>
-      <w:proofErr w:type="spellEnd"/>
-      <w:r>
-        <w:t xml:space="preserve"> sem. </w:t>
-      </w:r>
-      <w:proofErr w:type="spellStart"/>
-      <w:r>
-        <w:t>Aliquam</w:t>
-      </w:r>
-      <w:proofErr w:type="spellEnd"/>
-      <w:r>
-        <w:t xml:space="preserve"> </w:t>
-      </w:r>
-      <w:proofErr w:type="spellStart"/>
-      <w:r>
-        <w:t>orci</w:t>
-      </w:r>
-      <w:proofErr w:type="spellEnd"/>
-      <w:r>
-        <w:t xml:space="preserve"> </w:t>
-      </w:r>
-      <w:proofErr w:type="spellStart"/>
-      <w:r>
-        <w:t>turpis</w:t>
-      </w:r>
-      <w:proofErr w:type="spellEnd"/>
-      <w:r>
-        <w:t xml:space="preserve">, </w:t>
-      </w:r>
-      <w:proofErr w:type="spellStart"/>
-      <w:r>
-        <w:t>commodo</w:t>
-      </w:r>
-      <w:proofErr w:type="spellEnd"/>
-      <w:r>
-        <w:t xml:space="preserve"> </w:t>
-      </w:r>
-      <w:proofErr w:type="spellStart"/>
-      <w:r>
-        <w:t>vel</w:t>
-      </w:r>
-      <w:proofErr w:type="spellEnd"/>
-      <w:r>
-        <w:t xml:space="preserve"> </w:t>
-      </w:r>
-      <w:proofErr w:type="spellStart"/>
-      <w:r>
-        <w:t>nisi</w:t>
-      </w:r>
-      <w:proofErr w:type="spellEnd"/>
-      <w:r>
-        <w:t xml:space="preserve"> </w:t>
-      </w:r>
-      <w:proofErr w:type="spellStart"/>
-      <w:r>
-        <w:t>quis</w:t>
-      </w:r>
-      <w:proofErr w:type="spellEnd"/>
-      <w:r>
-        <w:t xml:space="preserve">, </w:t>
-      </w:r>
-      <w:proofErr w:type="spellStart"/>
-      <w:r>
-        <w:t>dapibus</w:t>
-      </w:r>
-      <w:proofErr w:type="spellEnd"/>
-      <w:r>
-        <w:t xml:space="preserve"> pretium </w:t>
-      </w:r>
-      <w:proofErr w:type="spellStart"/>
-      <w:r>
-        <w:t>turpis</w:t>
-      </w:r>
-      <w:proofErr w:type="spellEnd"/>
-      <w:r>
-        <w:t xml:space="preserve">. </w:t>
-      </w:r>
-      <w:proofErr w:type="spellStart"/>
-      <w:r>
-        <w:t>Mauris</w:t>
-      </w:r>
-      <w:proofErr w:type="spellEnd"/>
-      <w:r>
-        <w:t xml:space="preserve"> vitae </w:t>
-      </w:r>
-      <w:proofErr w:type="spellStart"/>
-      <w:r>
-        <w:t>laoreet</w:t>
-      </w:r>
-      <w:proofErr w:type="spellEnd"/>
-      <w:r>
-        <w:t xml:space="preserve"> mi.</w:t>
-      </w:r>
-    </w:p>
     <w:p/>
     <w:p/>
     <w:p/>
@@ -5453,7 +5016,7 @@
     </w:p>
     <w:p>
       <w:r>
-        <w:t xml:space="preserve">Au fur et à mesure de notre avancement, nous avons réalisé l’erreur que nous avions faite en ne créant pas de classe « poids » dans notre ontologie. En effet, nous avons du coup mis le score du poids sur la propriété </w:t>
+        <w:t xml:space="preserve">Au fur et à mesure de notre avancement, nous avons réalisé l’erreur que nous avions faite en ne créant pas de classe « poids » dans notre ontologie. En effet, nous avons mis le score du poids sur la propriété </w:t>
       </w:r>
       <w:proofErr w:type="spellStart"/>
       <w:r>
@@ -5475,7 +5038,11 @@
       </w:r>
       <w:proofErr w:type="spellEnd"/>
       <w:r>
-        <w:t xml:space="preserve"> sur les propriétés. Mais nous avons alors rencontré un problème : les Data </w:t>
+        <w:t xml:space="preserve"> sur les </w:t>
+      </w:r>
+      <w:r>
+        <w:lastRenderedPageBreak/>
+        <w:t xml:space="preserve">propriétés. Mais nous avons alors rencontré un problème : les Data </w:t>
       </w:r>
       <w:proofErr w:type="spellStart"/>
       <w:r>
@@ -5508,7 +5075,12 @@
     </w:p>
     <w:p>
       <w:r>
-        <w:t xml:space="preserve">Ensuite, lors de la recherche par poids, nous allons faire ça dans l’ordre d’arriver normal, puis pour la décrémentation du poids, nous allons passer de « 1h30 OK » à « 1h30 NONE » pour ne plus le </w:t>
+        <w:t>Ensuite, lors de la recherche par poids, nous allons faire ça dans l’ordre d’arriver normal, puis pour la décrémentation du poids, nous allons passer de « 1h30 OK</w:t>
+      </w:r>
+      <w:bookmarkStart w:id="18" w:name="_GoBack"/>
+      <w:bookmarkEnd w:id="18"/>
+      <w:r>
+        <w:t xml:space="preserve"> » à « 1h30 NONE » pour ne plus le </w:t>
       </w:r>
       <w:r>
         <w:t>récupérer lorsque nous ferons une recherche pour la duration.</w:t>
@@ -5580,7 +5152,6 @@
         <w:ind w:firstLine="0"/>
       </w:pPr>
       <w:r>
-        <w:lastRenderedPageBreak/>
         <w:t>[Explication]</w:t>
       </w:r>
     </w:p>
@@ -12594,7 +12165,7 @@
 </file>
 
 <file path=customXml/itemProps1.xml><?xml version="1.0" encoding="utf-8"?>
-<ds:datastoreItem xmlns:ds="http://schemas.openxmlformats.org/officeDocument/2006/customXml" ds:itemID="{6592EB4D-6258-4D50-9A77-E7BB0224B32B}">
+<ds:datastoreItem xmlns:ds="http://schemas.openxmlformats.org/officeDocument/2006/customXml" ds:itemID="{C9DC4ECD-1D0E-4B6D-A762-DD6734EECD8D}">
   <ds:schemaRefs>
     <ds:schemaRef ds:uri="http://schemas.openxmlformats.org/officeDocument/2006/bibliography"/>
   </ds:schemaRefs>

</xml_diff>

<commit_message>
[UPDATE] The report is now finished
</commit_message>
<xml_diff>
--- a/File/Rapport/[DRAVET-AUDA]Rapport intermediaire.docx
+++ b/File/Rapport/[DRAVET-AUDA]Rapport intermediaire.docx
@@ -85,7 +85,7 @@
               </wp:anchor>
             </w:drawing>
           </mc:Choice>
-          <mc:Fallback xmlns:mo="http://schemas.microsoft.com/office/mac/office/2008/main" xmlns:mv="urn:schemas-microsoft-com:mac:vml">
+          <mc:Fallback xmlns:mv="urn:schemas-microsoft-com:mac:vml" xmlns:mo="http://schemas.microsoft.com/office/mac/office/2008/main">
             <w:pict>
               <v:shapetype w14:anchorId="65A12FD0" id="_x0000_t202" coordsize="21600,21600" o:spt="202" path="m0,0l0,21600,21600,21600,21600,0xe">
                 <v:stroke joinstyle="miter"/>
@@ -218,7 +218,7 @@
               </wp:anchor>
             </w:drawing>
           </mc:Choice>
-          <mc:Fallback xmlns:mo="http://schemas.microsoft.com/office/mac/office/2008/main" xmlns:mv="urn:schemas-microsoft-com:mac:vml">
+          <mc:Fallback xmlns:mv="urn:schemas-microsoft-com:mac:vml" xmlns:mo="http://schemas.microsoft.com/office/mac/office/2008/main">
             <w:pict>
               <v:shape w14:anchorId="628B7163" id="Zone de texte 5" o:spid="_x0000_s1027" type="#_x0000_t202" style="position:absolute;left:0;text-align:left;margin-left:171pt;margin-top:288.4pt;width:424.15pt;height:34.35pt;z-index:251666432;visibility:visible;mso-wrap-style:square;mso-width-percent:0;mso-height-percent:0;mso-wrap-distance-left:9pt;mso-wrap-distance-top:0;mso-wrap-distance-right:9pt;mso-wrap-distance-bottom:0;mso-position-horizontal:absolute;mso-position-horizontal-relative:page;mso-position-vertical:absolute;mso-position-vertical-relative:text;mso-width-percent:0;mso-height-percent:0;mso-width-relative:margin;mso-height-relative:margin;v-text-anchor:top" o:gfxdata="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" filled="f" stroked="f" strokeweight=".5pt">
                 <v:textbox>
@@ -334,7 +334,7 @@
               </wp:anchor>
             </w:drawing>
           </mc:Choice>
-          <mc:Fallback xmlns:mo="http://schemas.microsoft.com/office/mac/office/2008/main" xmlns:mv="urn:schemas-microsoft-com:mac:vml">
+          <mc:Fallback xmlns:mv="urn:schemas-microsoft-com:mac:vml" xmlns:mo="http://schemas.microsoft.com/office/mac/office/2008/main">
             <w:pict>
               <v:shape w14:anchorId="312E3BBC" id="Zone de texte 10" o:spid="_x0000_s1028" type="#_x0000_t202" style="position:absolute;left:0;text-align:left;margin-left:55.15pt;margin-top:736.9pt;width:285.75pt;height:35pt;z-index:251674624;visibility:visible;mso-wrap-style:square;mso-width-percent:0;mso-height-percent:0;mso-wrap-distance-left:9pt;mso-wrap-distance-top:0;mso-wrap-distance-right:9pt;mso-wrap-distance-bottom:0;mso-position-horizontal:absolute;mso-position-horizontal-relative:margin;mso-position-vertical:absolute;mso-position-vertical-relative:text;mso-width-percent:0;mso-height-percent:0;mso-width-relative:margin;mso-height-relative:margin;v-text-anchor:top" o:gfxdata="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" filled="f" stroked="f" strokeweight=".5pt">
                 <v:textbox>
@@ -476,7 +476,7 @@
               </wp:anchor>
             </w:drawing>
           </mc:Choice>
-          <mc:Fallback xmlns:mo="http://schemas.microsoft.com/office/mac/office/2008/main" xmlns:mv="urn:schemas-microsoft-com:mac:vml">
+          <mc:Fallback xmlns:mv="urn:schemas-microsoft-com:mac:vml" xmlns:mo="http://schemas.microsoft.com/office/mac/office/2008/main">
             <w:pict>
               <v:shape w14:anchorId="2E436118" id="Zone de texte 8" o:spid="_x0000_s1029" type="#_x0000_t202" style="position:absolute;left:0;text-align:left;margin-left:39.75pt;margin-top:557.8pt;width:338.5pt;height:115pt;z-index:251672576;visibility:visible;mso-wrap-style:square;mso-width-percent:0;mso-height-percent:0;mso-wrap-distance-left:9pt;mso-wrap-distance-top:0;mso-wrap-distance-right:9pt;mso-wrap-distance-bottom:0;mso-position-horizontal:absolute;mso-position-horizontal-relative:page;mso-position-vertical:absolute;mso-position-vertical-relative:text;mso-width-percent:0;mso-height-percent:0;mso-width-relative:margin;mso-height-relative:margin;v-text-anchor:top" o:gfxdata="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" filled="f" stroked="f" strokeweight=".5pt">
                 <v:textbox>
@@ -589,7 +589,7 @@
               </wp:anchor>
             </w:drawing>
           </mc:Choice>
-          <mc:Fallback xmlns:mo="http://schemas.microsoft.com/office/mac/office/2008/main" xmlns:mv="urn:schemas-microsoft-com:mac:vml">
+          <mc:Fallback xmlns:mv="urn:schemas-microsoft-com:mac:vml" xmlns:mo="http://schemas.microsoft.com/office/mac/office/2008/main">
             <w:pict>
               <v:shape w14:anchorId="4E30594A" id="Zone de texte 7" o:spid="_x0000_s1030" type="#_x0000_t202" style="position:absolute;left:0;text-align:left;margin-left:39.75pt;margin-top:516.95pt;width:293.35pt;height:34.35pt;z-index:251670528;visibility:visible;mso-wrap-style:square;mso-width-percent:0;mso-height-percent:0;mso-wrap-distance-left:9pt;mso-wrap-distance-top:0;mso-wrap-distance-right:9pt;mso-wrap-distance-bottom:0;mso-position-horizontal:absolute;mso-position-horizontal-relative:page;mso-position-vertical:absolute;mso-position-vertical-relative:text;mso-width-percent:0;mso-height-percent:0;mso-width-relative:margin;mso-height-relative:margin;v-text-anchor:top" o:gfxdata="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" filled="f" stroked="f" strokeweight=".5pt">
                 <v:textbox>
@@ -705,7 +705,7 @@
               </wp:anchor>
             </w:drawing>
           </mc:Choice>
-          <mc:Fallback xmlns:mo="http://schemas.microsoft.com/office/mac/office/2008/main" xmlns:mv="urn:schemas-microsoft-com:mac:vml">
+          <mc:Fallback xmlns:mv="urn:schemas-microsoft-com:mac:vml" xmlns:mo="http://schemas.microsoft.com/office/mac/office/2008/main">
             <w:pict>
               <v:shape w14:anchorId="7DC3B4C3" id="Zone de texte 6" o:spid="_x0000_s1031" type="#_x0000_t202" style="position:absolute;left:0;text-align:left;margin-left:197.65pt;margin-top:326.4pt;width:394.25pt;height:70.95pt;z-index:251668480;visibility:visible;mso-wrap-style:square;mso-width-percent:0;mso-height-percent:0;mso-wrap-distance-left:9pt;mso-wrap-distance-top:0;mso-wrap-distance-right:9pt;mso-wrap-distance-bottom:0;mso-position-horizontal:absolute;mso-position-horizontal-relative:page;mso-position-vertical:absolute;mso-position-vertical-relative:text;mso-width-percent:0;mso-height-percent:0;mso-width-relative:margin;mso-height-relative:margin;v-text-anchor:top" o:gfxdata="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" filled="f" stroked="f" strokeweight=".5pt">
                 <v:textbox>
@@ -793,8 +793,6 @@
             <w:rPr>
               <w:rFonts w:asciiTheme="minorHAnsi" w:eastAsiaTheme="minorEastAsia" w:hAnsiTheme="minorHAnsi"/>
               <w:noProof/>
-              <w:sz w:val="24"/>
-              <w:szCs w:val="24"/>
               <w:lang w:eastAsia="fr-FR"/>
             </w:rPr>
           </w:pPr>
@@ -807,7 +805,7 @@
           <w:r>
             <w:fldChar w:fldCharType="separate"/>
           </w:r>
-          <w:hyperlink w:anchor="_Toc473641891" w:history="1">
+          <w:hyperlink w:anchor="_Toc474102662" w:history="1">
             <w:r>
               <w:rPr>
                 <w:rStyle w:val="Lienhypertexte"/>
@@ -834,7 +832,7 @@
                 <w:noProof/>
                 <w:webHidden/>
               </w:rPr>
-              <w:instrText xml:space="preserve"> PAGEREF _Toc473641891 \h </w:instrText>
+              <w:instrText xml:space="preserve"> PAGEREF _Toc474102662 \h </w:instrText>
             </w:r>
             <w:r>
               <w:rPr>
@@ -874,12 +872,10 @@
             <w:rPr>
               <w:rFonts w:asciiTheme="minorHAnsi" w:eastAsiaTheme="minorEastAsia" w:hAnsiTheme="minorHAnsi"/>
               <w:noProof/>
-              <w:sz w:val="24"/>
-              <w:szCs w:val="24"/>
               <w:lang w:eastAsia="fr-FR"/>
             </w:rPr>
           </w:pPr>
-          <w:hyperlink w:anchor="_Toc473641892" w:history="1">
+          <w:hyperlink w:anchor="_Toc474102663" w:history="1">
             <w:r>
               <w:rPr>
                 <w:rStyle w:val="Lienhypertexte"/>
@@ -906,7 +902,7 @@
                 <w:noProof/>
                 <w:webHidden/>
               </w:rPr>
-              <w:instrText xml:space="preserve"> PAGEREF _Toc473641892 \h </w:instrText>
+              <w:instrText xml:space="preserve"> PAGEREF _Toc474102663 \h </w:instrText>
             </w:r>
             <w:r>
               <w:rPr>
@@ -946,12 +942,10 @@
             <w:rPr>
               <w:rFonts w:asciiTheme="minorHAnsi" w:eastAsiaTheme="minorEastAsia" w:hAnsiTheme="minorHAnsi"/>
               <w:noProof/>
-              <w:sz w:val="24"/>
-              <w:szCs w:val="24"/>
               <w:lang w:eastAsia="fr-FR"/>
             </w:rPr>
           </w:pPr>
-          <w:hyperlink w:anchor="_Toc473641893" w:history="1">
+          <w:hyperlink w:anchor="_Toc474102664" w:history="1">
             <w:r>
               <w:rPr>
                 <w:rStyle w:val="Lienhypertexte"/>
@@ -978,7 +972,7 @@
                 <w:noProof/>
                 <w:webHidden/>
               </w:rPr>
-              <w:instrText xml:space="preserve"> PAGEREF _Toc473641893 \h </w:instrText>
+              <w:instrText xml:space="preserve"> PAGEREF _Toc474102664 \h </w:instrText>
             </w:r>
             <w:r>
               <w:rPr>
@@ -1018,12 +1012,10 @@
             <w:rPr>
               <w:rFonts w:asciiTheme="minorHAnsi" w:eastAsiaTheme="minorEastAsia" w:hAnsiTheme="minorHAnsi"/>
               <w:noProof/>
-              <w:sz w:val="24"/>
-              <w:szCs w:val="24"/>
               <w:lang w:eastAsia="fr-FR"/>
             </w:rPr>
           </w:pPr>
-          <w:hyperlink w:anchor="_Toc473641894" w:history="1">
+          <w:hyperlink w:anchor="_Toc474102665" w:history="1">
             <w:r>
               <w:rPr>
                 <w:rStyle w:val="Lienhypertexte"/>
@@ -1050,7 +1042,7 @@
                 <w:noProof/>
                 <w:webHidden/>
               </w:rPr>
-              <w:instrText xml:space="preserve"> PAGEREF _Toc473641894 \h </w:instrText>
+              <w:instrText xml:space="preserve"> PAGEREF _Toc474102665 \h </w:instrText>
             </w:r>
             <w:r>
               <w:rPr>
@@ -1090,12 +1082,10 @@
             <w:rPr>
               <w:rFonts w:asciiTheme="minorHAnsi" w:eastAsiaTheme="minorEastAsia" w:hAnsiTheme="minorHAnsi"/>
               <w:noProof/>
-              <w:sz w:val="24"/>
-              <w:szCs w:val="24"/>
               <w:lang w:eastAsia="fr-FR"/>
             </w:rPr>
           </w:pPr>
-          <w:hyperlink w:anchor="_Toc473641895" w:history="1">
+          <w:hyperlink w:anchor="_Toc474102666" w:history="1">
             <w:r>
               <w:rPr>
                 <w:rStyle w:val="Lienhypertexte"/>
@@ -1122,7 +1112,7 @@
                 <w:noProof/>
                 <w:webHidden/>
               </w:rPr>
-              <w:instrText xml:space="preserve"> PAGEREF _Toc473641895 \h </w:instrText>
+              <w:instrText xml:space="preserve"> PAGEREF _Toc474102666 \h </w:instrText>
             </w:r>
             <w:r>
               <w:rPr>
@@ -1162,12 +1152,10 @@
             <w:rPr>
               <w:rFonts w:asciiTheme="minorHAnsi" w:eastAsiaTheme="minorEastAsia" w:hAnsiTheme="minorHAnsi"/>
               <w:noProof/>
-              <w:sz w:val="24"/>
-              <w:szCs w:val="24"/>
               <w:lang w:eastAsia="fr-FR"/>
             </w:rPr>
           </w:pPr>
-          <w:hyperlink w:anchor="_Toc473641896" w:history="1">
+          <w:hyperlink w:anchor="_Toc474102667" w:history="1">
             <w:r>
               <w:rPr>
                 <w:rStyle w:val="Lienhypertexte"/>
@@ -1194,7 +1182,7 @@
                 <w:noProof/>
                 <w:webHidden/>
               </w:rPr>
-              <w:instrText xml:space="preserve"> PAGEREF _Toc473641896 \h </w:instrText>
+              <w:instrText xml:space="preserve"> PAGEREF _Toc474102667 \h </w:instrText>
             </w:r>
             <w:r>
               <w:rPr>
@@ -1234,12 +1222,10 @@
             <w:rPr>
               <w:rFonts w:asciiTheme="minorHAnsi" w:eastAsiaTheme="minorEastAsia" w:hAnsiTheme="minorHAnsi"/>
               <w:noProof/>
-              <w:sz w:val="24"/>
-              <w:szCs w:val="24"/>
               <w:lang w:eastAsia="fr-FR"/>
             </w:rPr>
           </w:pPr>
-          <w:hyperlink w:anchor="_Toc473641897" w:history="1">
+          <w:hyperlink w:anchor="_Toc474102668" w:history="1">
             <w:r>
               <w:rPr>
                 <w:rStyle w:val="Lienhypertexte"/>
@@ -1266,7 +1252,7 @@
                 <w:noProof/>
                 <w:webHidden/>
               </w:rPr>
-              <w:instrText xml:space="preserve"> PAGEREF _Toc473641897 \h </w:instrText>
+              <w:instrText xml:space="preserve"> PAGEREF _Toc474102668 \h </w:instrText>
             </w:r>
             <w:r>
               <w:rPr>
@@ -1306,12 +1292,10 @@
             <w:rPr>
               <w:rFonts w:asciiTheme="minorHAnsi" w:eastAsiaTheme="minorEastAsia" w:hAnsiTheme="minorHAnsi"/>
               <w:noProof/>
-              <w:sz w:val="24"/>
-              <w:szCs w:val="24"/>
               <w:lang w:eastAsia="fr-FR"/>
             </w:rPr>
           </w:pPr>
-          <w:hyperlink w:anchor="_Toc473641898" w:history="1">
+          <w:hyperlink w:anchor="_Toc474102669" w:history="1">
             <w:r>
               <w:rPr>
                 <w:rStyle w:val="Lienhypertexte"/>
@@ -1338,7 +1322,7 @@
                 <w:noProof/>
                 <w:webHidden/>
               </w:rPr>
-              <w:instrText xml:space="preserve"> PAGEREF _Toc473641898 \h </w:instrText>
+              <w:instrText xml:space="preserve"> PAGEREF _Toc474102669 \h </w:instrText>
             </w:r>
             <w:r>
               <w:rPr>
@@ -1378,12 +1362,10 @@
             <w:rPr>
               <w:rFonts w:asciiTheme="minorHAnsi" w:eastAsiaTheme="minorEastAsia" w:hAnsiTheme="minorHAnsi"/>
               <w:noProof/>
-              <w:sz w:val="24"/>
-              <w:szCs w:val="24"/>
               <w:lang w:eastAsia="fr-FR"/>
             </w:rPr>
           </w:pPr>
-          <w:hyperlink w:anchor="_Toc473641899" w:history="1">
+          <w:hyperlink w:anchor="_Toc474102670" w:history="1">
             <w:r>
               <w:rPr>
                 <w:rStyle w:val="Lienhypertexte"/>
@@ -1410,7 +1392,7 @@
                 <w:noProof/>
                 <w:webHidden/>
               </w:rPr>
-              <w:instrText xml:space="preserve"> PAGEREF _Toc473641899 \h </w:instrText>
+              <w:instrText xml:space="preserve"> PAGEREF _Toc474102670 \h </w:instrText>
             </w:r>
             <w:r>
               <w:rPr>
@@ -1450,12 +1432,10 @@
             <w:rPr>
               <w:rFonts w:asciiTheme="minorHAnsi" w:eastAsiaTheme="minorEastAsia" w:hAnsiTheme="minorHAnsi"/>
               <w:noProof/>
-              <w:sz w:val="24"/>
-              <w:szCs w:val="24"/>
               <w:lang w:eastAsia="fr-FR"/>
             </w:rPr>
           </w:pPr>
-          <w:hyperlink w:anchor="_Toc473641900" w:history="1">
+          <w:hyperlink w:anchor="_Toc474102671" w:history="1">
             <w:r>
               <w:rPr>
                 <w:rStyle w:val="Lienhypertexte"/>
@@ -1482,7 +1462,7 @@
                 <w:noProof/>
                 <w:webHidden/>
               </w:rPr>
-              <w:instrText xml:space="preserve"> PAGEREF _Toc473641900 \h </w:instrText>
+              <w:instrText xml:space="preserve"> PAGEREF _Toc474102671 \h </w:instrText>
             </w:r>
             <w:r>
               <w:rPr>
@@ -1522,12 +1502,10 @@
             <w:rPr>
               <w:rFonts w:asciiTheme="minorHAnsi" w:eastAsiaTheme="minorEastAsia" w:hAnsiTheme="minorHAnsi"/>
               <w:noProof/>
-              <w:sz w:val="24"/>
-              <w:szCs w:val="24"/>
               <w:lang w:eastAsia="fr-FR"/>
             </w:rPr>
           </w:pPr>
-          <w:hyperlink w:anchor="_Toc473641901" w:history="1">
+          <w:hyperlink w:anchor="_Toc474102672" w:history="1">
             <w:r>
               <w:rPr>
                 <w:rStyle w:val="Lienhypertexte"/>
@@ -1554,7 +1532,7 @@
                 <w:noProof/>
                 <w:webHidden/>
               </w:rPr>
-              <w:instrText xml:space="preserve"> PAGEREF _Toc473641901 \h </w:instrText>
+              <w:instrText xml:space="preserve"> PAGEREF _Toc474102672 \h </w:instrText>
             </w:r>
             <w:r>
               <w:rPr>
@@ -1594,12 +1572,10 @@
             <w:rPr>
               <w:rFonts w:asciiTheme="minorHAnsi" w:eastAsiaTheme="minorEastAsia" w:hAnsiTheme="minorHAnsi"/>
               <w:noProof/>
-              <w:sz w:val="24"/>
-              <w:szCs w:val="24"/>
               <w:lang w:eastAsia="fr-FR"/>
             </w:rPr>
           </w:pPr>
-          <w:hyperlink w:anchor="_Toc473641902" w:history="1">
+          <w:hyperlink w:anchor="_Toc474102673" w:history="1">
             <w:r>
               <w:rPr>
                 <w:rStyle w:val="Lienhypertexte"/>
@@ -1626,7 +1602,7 @@
                 <w:noProof/>
                 <w:webHidden/>
               </w:rPr>
-              <w:instrText xml:space="preserve"> PAGEREF _Toc473641902 \h </w:instrText>
+              <w:instrText xml:space="preserve"> PAGEREF _Toc474102673 \h </w:instrText>
             </w:r>
             <w:r>
               <w:rPr>
@@ -1666,12 +1642,10 @@
             <w:rPr>
               <w:rFonts w:asciiTheme="minorHAnsi" w:eastAsiaTheme="minorEastAsia" w:hAnsiTheme="minorHAnsi"/>
               <w:noProof/>
-              <w:sz w:val="24"/>
-              <w:szCs w:val="24"/>
               <w:lang w:eastAsia="fr-FR"/>
             </w:rPr>
           </w:pPr>
-          <w:hyperlink w:anchor="_Toc473641903" w:history="1">
+          <w:hyperlink w:anchor="_Toc474102674" w:history="1">
             <w:r>
               <w:rPr>
                 <w:rStyle w:val="Lienhypertexte"/>
@@ -1698,7 +1672,7 @@
                 <w:noProof/>
                 <w:webHidden/>
               </w:rPr>
-              <w:instrText xml:space="preserve"> PAGEREF _Toc473641903 \h </w:instrText>
+              <w:instrText xml:space="preserve"> PAGEREF _Toc474102674 \h </w:instrText>
             </w:r>
             <w:r>
               <w:rPr>
@@ -1738,12 +1712,10 @@
             <w:rPr>
               <w:rFonts w:asciiTheme="minorHAnsi" w:eastAsiaTheme="minorEastAsia" w:hAnsiTheme="minorHAnsi"/>
               <w:noProof/>
-              <w:sz w:val="24"/>
-              <w:szCs w:val="24"/>
               <w:lang w:eastAsia="fr-FR"/>
             </w:rPr>
           </w:pPr>
-          <w:hyperlink w:anchor="_Toc473641904" w:history="1">
+          <w:hyperlink w:anchor="_Toc474102675" w:history="1">
             <w:r>
               <w:rPr>
                 <w:rStyle w:val="Lienhypertexte"/>
@@ -1770,7 +1742,7 @@
                 <w:noProof/>
                 <w:webHidden/>
               </w:rPr>
-              <w:instrText xml:space="preserve"> PAGEREF _Toc473641904 \h </w:instrText>
+              <w:instrText xml:space="preserve"> PAGEREF _Toc474102675 \h </w:instrText>
             </w:r>
             <w:r>
               <w:rPr>
@@ -1810,12 +1782,10 @@
             <w:rPr>
               <w:rFonts w:asciiTheme="minorHAnsi" w:eastAsiaTheme="minorEastAsia" w:hAnsiTheme="minorHAnsi"/>
               <w:noProof/>
-              <w:sz w:val="24"/>
-              <w:szCs w:val="24"/>
               <w:lang w:eastAsia="fr-FR"/>
             </w:rPr>
           </w:pPr>
-          <w:hyperlink w:anchor="_Toc473641905" w:history="1">
+          <w:hyperlink w:anchor="_Toc474102676" w:history="1">
             <w:r>
               <w:rPr>
                 <w:rStyle w:val="Lienhypertexte"/>
@@ -1842,7 +1812,7 @@
                 <w:noProof/>
                 <w:webHidden/>
               </w:rPr>
-              <w:instrText xml:space="preserve"> PAGEREF _Toc473641905 \h </w:instrText>
+              <w:instrText xml:space="preserve"> PAGEREF _Toc474102676 \h </w:instrText>
             </w:r>
             <w:r>
               <w:rPr>
@@ -1882,12 +1852,10 @@
             <w:rPr>
               <w:rFonts w:asciiTheme="minorHAnsi" w:eastAsiaTheme="minorEastAsia" w:hAnsiTheme="minorHAnsi"/>
               <w:noProof/>
-              <w:sz w:val="24"/>
-              <w:szCs w:val="24"/>
               <w:lang w:eastAsia="fr-FR"/>
             </w:rPr>
           </w:pPr>
-          <w:hyperlink w:anchor="_Toc473641906" w:history="1">
+          <w:hyperlink w:anchor="_Toc474102677" w:history="1">
             <w:r>
               <w:rPr>
                 <w:rStyle w:val="Lienhypertexte"/>
@@ -1914,7 +1882,7 @@
                 <w:noProof/>
                 <w:webHidden/>
               </w:rPr>
-              <w:instrText xml:space="preserve"> PAGEREF _Toc473641906 \h </w:instrText>
+              <w:instrText xml:space="preserve"> PAGEREF _Toc474102677 \h </w:instrText>
             </w:r>
             <w:r>
               <w:rPr>
@@ -1954,12 +1922,10 @@
             <w:rPr>
               <w:rFonts w:asciiTheme="minorHAnsi" w:eastAsiaTheme="minorEastAsia" w:hAnsiTheme="minorHAnsi"/>
               <w:noProof/>
-              <w:sz w:val="24"/>
-              <w:szCs w:val="24"/>
               <w:lang w:eastAsia="fr-FR"/>
             </w:rPr>
           </w:pPr>
-          <w:hyperlink w:anchor="_Toc473641907" w:history="1">
+          <w:hyperlink w:anchor="_Toc474102678" w:history="1">
             <w:r>
               <w:rPr>
                 <w:rStyle w:val="Lienhypertexte"/>
@@ -1986,7 +1952,7 @@
                 <w:noProof/>
                 <w:webHidden/>
               </w:rPr>
-              <w:instrText xml:space="preserve"> PAGEREF _Toc473641907 \h </w:instrText>
+              <w:instrText xml:space="preserve"> PAGEREF _Toc474102678 \h </w:instrText>
             </w:r>
             <w:r>
               <w:rPr>
@@ -2026,12 +1992,10 @@
             <w:rPr>
               <w:rFonts w:asciiTheme="minorHAnsi" w:eastAsiaTheme="minorEastAsia" w:hAnsiTheme="minorHAnsi"/>
               <w:noProof/>
-              <w:sz w:val="24"/>
-              <w:szCs w:val="24"/>
               <w:lang w:eastAsia="fr-FR"/>
             </w:rPr>
           </w:pPr>
-          <w:hyperlink w:anchor="_Toc473641908" w:history="1">
+          <w:hyperlink w:anchor="_Toc474102679" w:history="1">
             <w:r>
               <w:rPr>
                 <w:rStyle w:val="Lienhypertexte"/>
@@ -2058,7 +2022,7 @@
                 <w:noProof/>
                 <w:webHidden/>
               </w:rPr>
-              <w:instrText xml:space="preserve"> PAGEREF _Toc473641908 \h </w:instrText>
+              <w:instrText xml:space="preserve"> PAGEREF _Toc474102679 \h </w:instrText>
             </w:r>
             <w:r>
               <w:rPr>
@@ -2079,6 +2043,356 @@
                 <w:webHidden/>
               </w:rPr>
               <w:t>10</w:t>
+            </w:r>
+            <w:r>
+              <w:rPr>
+                <w:noProof/>
+                <w:webHidden/>
+              </w:rPr>
+              <w:fldChar w:fldCharType="end"/>
+            </w:r>
+          </w:hyperlink>
+        </w:p>
+        <w:p>
+          <w:pPr>
+            <w:pStyle w:val="TM3"/>
+            <w:tabs>
+              <w:tab w:val="right" w:leader="dot" w:pos="9062"/>
+            </w:tabs>
+            <w:rPr>
+              <w:rFonts w:asciiTheme="minorHAnsi" w:eastAsiaTheme="minorEastAsia" w:hAnsiTheme="minorHAnsi"/>
+              <w:noProof/>
+              <w:lang w:eastAsia="fr-FR"/>
+            </w:rPr>
+          </w:pPr>
+          <w:hyperlink w:anchor="_Toc474102680" w:history="1">
+            <w:r>
+              <w:rPr>
+                <w:rStyle w:val="Lienhypertexte"/>
+                <w:noProof/>
+              </w:rPr>
+              <w:t>Architecture</w:t>
+            </w:r>
+            <w:r>
+              <w:rPr>
+                <w:noProof/>
+                <w:webHidden/>
+              </w:rPr>
+              <w:tab/>
+            </w:r>
+            <w:r>
+              <w:rPr>
+                <w:noProof/>
+                <w:webHidden/>
+              </w:rPr>
+              <w:fldChar w:fldCharType="begin"/>
+            </w:r>
+            <w:r>
+              <w:rPr>
+                <w:noProof/>
+                <w:webHidden/>
+              </w:rPr>
+              <w:instrText xml:space="preserve"> PAGEREF _Toc474102680 \h </w:instrText>
+            </w:r>
+            <w:r>
+              <w:rPr>
+                <w:noProof/>
+                <w:webHidden/>
+              </w:rPr>
+            </w:r>
+            <w:r>
+              <w:rPr>
+                <w:noProof/>
+                <w:webHidden/>
+              </w:rPr>
+              <w:fldChar w:fldCharType="separate"/>
+            </w:r>
+            <w:r>
+              <w:rPr>
+                <w:noProof/>
+                <w:webHidden/>
+              </w:rPr>
+              <w:t>10</w:t>
+            </w:r>
+            <w:r>
+              <w:rPr>
+                <w:noProof/>
+                <w:webHidden/>
+              </w:rPr>
+              <w:fldChar w:fldCharType="end"/>
+            </w:r>
+          </w:hyperlink>
+        </w:p>
+        <w:p>
+          <w:pPr>
+            <w:pStyle w:val="TM3"/>
+            <w:tabs>
+              <w:tab w:val="right" w:leader="dot" w:pos="9062"/>
+            </w:tabs>
+            <w:rPr>
+              <w:rFonts w:asciiTheme="minorHAnsi" w:eastAsiaTheme="minorEastAsia" w:hAnsiTheme="minorHAnsi"/>
+              <w:noProof/>
+              <w:lang w:eastAsia="fr-FR"/>
+            </w:rPr>
+          </w:pPr>
+          <w:hyperlink w:anchor="_Toc474102681" w:history="1">
+            <w:r>
+              <w:rPr>
+                <w:rStyle w:val="Lienhypertexte"/>
+                <w:noProof/>
+              </w:rPr>
+              <w:t>Algorithmes</w:t>
+            </w:r>
+            <w:r>
+              <w:rPr>
+                <w:noProof/>
+                <w:webHidden/>
+              </w:rPr>
+              <w:tab/>
+            </w:r>
+            <w:r>
+              <w:rPr>
+                <w:noProof/>
+                <w:webHidden/>
+              </w:rPr>
+              <w:fldChar w:fldCharType="begin"/>
+            </w:r>
+            <w:r>
+              <w:rPr>
+                <w:noProof/>
+                <w:webHidden/>
+              </w:rPr>
+              <w:instrText xml:space="preserve"> PAGEREF _Toc474102681 \h </w:instrText>
+            </w:r>
+            <w:r>
+              <w:rPr>
+                <w:noProof/>
+                <w:webHidden/>
+              </w:rPr>
+            </w:r>
+            <w:r>
+              <w:rPr>
+                <w:noProof/>
+                <w:webHidden/>
+              </w:rPr>
+              <w:fldChar w:fldCharType="separate"/>
+            </w:r>
+            <w:r>
+              <w:rPr>
+                <w:noProof/>
+                <w:webHidden/>
+              </w:rPr>
+              <w:t>11</w:t>
+            </w:r>
+            <w:r>
+              <w:rPr>
+                <w:noProof/>
+                <w:webHidden/>
+              </w:rPr>
+              <w:fldChar w:fldCharType="end"/>
+            </w:r>
+          </w:hyperlink>
+        </w:p>
+        <w:p>
+          <w:pPr>
+            <w:pStyle w:val="TM4"/>
+            <w:tabs>
+              <w:tab w:val="right" w:leader="dot" w:pos="9062"/>
+            </w:tabs>
+            <w:rPr>
+              <w:rFonts w:asciiTheme="minorHAnsi" w:eastAsiaTheme="minorEastAsia" w:hAnsiTheme="minorHAnsi"/>
+              <w:noProof/>
+              <w:lang w:eastAsia="fr-FR"/>
+            </w:rPr>
+          </w:pPr>
+          <w:hyperlink w:anchor="_Toc474102682" w:history="1">
+            <w:r>
+              <w:rPr>
+                <w:rStyle w:val="Lienhypertexte"/>
+                <w:noProof/>
+              </w:rPr>
+              <w:t>Idée principale</w:t>
+            </w:r>
+            <w:r>
+              <w:rPr>
+                <w:noProof/>
+                <w:webHidden/>
+              </w:rPr>
+              <w:tab/>
+            </w:r>
+            <w:r>
+              <w:rPr>
+                <w:noProof/>
+                <w:webHidden/>
+              </w:rPr>
+              <w:fldChar w:fldCharType="begin"/>
+            </w:r>
+            <w:r>
+              <w:rPr>
+                <w:noProof/>
+                <w:webHidden/>
+              </w:rPr>
+              <w:instrText xml:space="preserve"> PAGEREF _Toc474102682 \h </w:instrText>
+            </w:r>
+            <w:r>
+              <w:rPr>
+                <w:noProof/>
+                <w:webHidden/>
+              </w:rPr>
+            </w:r>
+            <w:r>
+              <w:rPr>
+                <w:noProof/>
+                <w:webHidden/>
+              </w:rPr>
+              <w:fldChar w:fldCharType="separate"/>
+            </w:r>
+            <w:r>
+              <w:rPr>
+                <w:noProof/>
+                <w:webHidden/>
+              </w:rPr>
+              <w:t>11</w:t>
+            </w:r>
+            <w:r>
+              <w:rPr>
+                <w:noProof/>
+                <w:webHidden/>
+              </w:rPr>
+              <w:fldChar w:fldCharType="end"/>
+            </w:r>
+          </w:hyperlink>
+        </w:p>
+        <w:p>
+          <w:pPr>
+            <w:pStyle w:val="TM4"/>
+            <w:tabs>
+              <w:tab w:val="right" w:leader="dot" w:pos="9062"/>
+            </w:tabs>
+            <w:rPr>
+              <w:rFonts w:asciiTheme="minorHAnsi" w:eastAsiaTheme="minorEastAsia" w:hAnsiTheme="minorHAnsi"/>
+              <w:noProof/>
+              <w:lang w:eastAsia="fr-FR"/>
+            </w:rPr>
+          </w:pPr>
+          <w:hyperlink w:anchor="_Toc474102683" w:history="1">
+            <w:r>
+              <w:rPr>
+                <w:rStyle w:val="Lienhypertexte"/>
+                <w:noProof/>
+              </w:rPr>
+              <w:t>Système de poids</w:t>
+            </w:r>
+            <w:r>
+              <w:rPr>
+                <w:noProof/>
+                <w:webHidden/>
+              </w:rPr>
+              <w:tab/>
+            </w:r>
+            <w:r>
+              <w:rPr>
+                <w:noProof/>
+                <w:webHidden/>
+              </w:rPr>
+              <w:fldChar w:fldCharType="begin"/>
+            </w:r>
+            <w:r>
+              <w:rPr>
+                <w:noProof/>
+                <w:webHidden/>
+              </w:rPr>
+              <w:instrText xml:space="preserve"> PAGEREF _Toc474102683 \h </w:instrText>
+            </w:r>
+            <w:r>
+              <w:rPr>
+                <w:noProof/>
+                <w:webHidden/>
+              </w:rPr>
+            </w:r>
+            <w:r>
+              <w:rPr>
+                <w:noProof/>
+                <w:webHidden/>
+              </w:rPr>
+              <w:fldChar w:fldCharType="separate"/>
+            </w:r>
+            <w:r>
+              <w:rPr>
+                <w:noProof/>
+                <w:webHidden/>
+              </w:rPr>
+              <w:t>11</w:t>
+            </w:r>
+            <w:r>
+              <w:rPr>
+                <w:noProof/>
+                <w:webHidden/>
+              </w:rPr>
+              <w:fldChar w:fldCharType="end"/>
+            </w:r>
+          </w:hyperlink>
+        </w:p>
+        <w:p>
+          <w:pPr>
+            <w:pStyle w:val="TM2"/>
+            <w:tabs>
+              <w:tab w:val="right" w:leader="dot" w:pos="9062"/>
+            </w:tabs>
+            <w:rPr>
+              <w:rFonts w:asciiTheme="minorHAnsi" w:eastAsiaTheme="minorEastAsia" w:hAnsiTheme="minorHAnsi"/>
+              <w:noProof/>
+              <w:lang w:eastAsia="fr-FR"/>
+            </w:rPr>
+          </w:pPr>
+          <w:hyperlink w:anchor="_Toc474102684" w:history="1">
+            <w:r>
+              <w:rPr>
+                <w:rStyle w:val="Lienhypertexte"/>
+                <w:noProof/>
+              </w:rPr>
+              <w:t>Conclusion</w:t>
+            </w:r>
+            <w:r>
+              <w:rPr>
+                <w:noProof/>
+                <w:webHidden/>
+              </w:rPr>
+              <w:tab/>
+            </w:r>
+            <w:r>
+              <w:rPr>
+                <w:noProof/>
+                <w:webHidden/>
+              </w:rPr>
+              <w:fldChar w:fldCharType="begin"/>
+            </w:r>
+            <w:r>
+              <w:rPr>
+                <w:noProof/>
+                <w:webHidden/>
+              </w:rPr>
+              <w:instrText xml:space="preserve"> PAGEREF _Toc474102684 \h </w:instrText>
+            </w:r>
+            <w:r>
+              <w:rPr>
+                <w:noProof/>
+                <w:webHidden/>
+              </w:rPr>
+            </w:r>
+            <w:r>
+              <w:rPr>
+                <w:noProof/>
+                <w:webHidden/>
+              </w:rPr>
+              <w:fldChar w:fldCharType="separate"/>
+            </w:r>
+            <w:r>
+              <w:rPr>
+                <w:noProof/>
+                <w:webHidden/>
+              </w:rPr>
+              <w:t>13</w:t>
             </w:r>
             <w:r>
               <w:rPr>
@@ -2108,17 +2422,19 @@
       <w:r>
         <w:br w:type="page"/>
       </w:r>
+      <w:bookmarkStart w:id="0" w:name="_GoBack"/>
+      <w:bookmarkEnd w:id="0"/>
     </w:p>
     <w:p>
       <w:pPr>
         <w:pStyle w:val="Titre1"/>
       </w:pPr>
-      <w:bookmarkStart w:id="0" w:name="_Toc473641891"/>
+      <w:bookmarkStart w:id="1" w:name="_Toc474102662"/>
       <w:r>
         <w:lastRenderedPageBreak/>
         <w:t>Présentation projet</w:t>
       </w:r>
-      <w:bookmarkEnd w:id="0"/>
+      <w:bookmarkEnd w:id="1"/>
     </w:p>
     <w:p>
       <w:r>
@@ -2144,11 +2460,11 @@
       <w:pPr>
         <w:pStyle w:val="Titre2"/>
       </w:pPr>
-      <w:bookmarkStart w:id="1" w:name="_Toc473641892"/>
+      <w:bookmarkStart w:id="2" w:name="_Toc474102663"/>
       <w:r>
         <w:t>Description</w:t>
       </w:r>
-      <w:bookmarkEnd w:id="1"/>
+      <w:bookmarkEnd w:id="2"/>
     </w:p>
     <w:p>
       <w:r>
@@ -2206,11 +2522,11 @@
       <w:pPr>
         <w:pStyle w:val="Titre3"/>
       </w:pPr>
-      <w:bookmarkStart w:id="2" w:name="_Toc473641893"/>
+      <w:bookmarkStart w:id="3" w:name="_Toc474102664"/>
       <w:r>
         <w:t>Explication</w:t>
       </w:r>
-      <w:bookmarkEnd w:id="2"/>
+      <w:bookmarkEnd w:id="3"/>
     </w:p>
     <w:p>
       <w:r>
@@ -2334,11 +2650,11 @@
       <w:pPr>
         <w:pStyle w:val="Titre3"/>
       </w:pPr>
-      <w:bookmarkStart w:id="3" w:name="_Toc473641894"/>
+      <w:bookmarkStart w:id="4" w:name="_Toc474102665"/>
       <w:r>
         <w:t>Consignes</w:t>
       </w:r>
-      <w:bookmarkEnd w:id="3"/>
+      <w:bookmarkEnd w:id="4"/>
     </w:p>
     <w:p>
       <w:r>
@@ -2637,12 +2953,12 @@
       <w:pPr>
         <w:pStyle w:val="Titre4"/>
       </w:pPr>
-      <w:bookmarkStart w:id="4" w:name="_Toc473641895"/>
+      <w:bookmarkStart w:id="5" w:name="_Toc474102666"/>
       <w:r>
         <w:lastRenderedPageBreak/>
         <w:t>Ontologie</w:t>
       </w:r>
-      <w:bookmarkEnd w:id="4"/>
+      <w:bookmarkEnd w:id="5"/>
     </w:p>
     <w:p>
       <w:r>
@@ -2656,11 +2972,11 @@
       <w:pPr>
         <w:pStyle w:val="Titre4"/>
       </w:pPr>
-      <w:bookmarkStart w:id="5" w:name="_Toc473641896"/>
+      <w:bookmarkStart w:id="6" w:name="_Toc474102667"/>
       <w:r>
         <w:t>Les classes</w:t>
       </w:r>
-      <w:bookmarkEnd w:id="5"/>
+      <w:bookmarkEnd w:id="6"/>
       <w:r>
         <w:t> </w:t>
       </w:r>
@@ -2939,11 +3255,11 @@
       <w:pPr>
         <w:pStyle w:val="Titre4"/>
       </w:pPr>
-      <w:bookmarkStart w:id="6" w:name="_Toc473641897"/>
+      <w:bookmarkStart w:id="7" w:name="_Toc474102668"/>
       <w:r>
         <w:t>Les propriétés d’objets</w:t>
       </w:r>
-      <w:bookmarkEnd w:id="6"/>
+      <w:bookmarkEnd w:id="7"/>
     </w:p>
     <w:p>
       <w:r>
@@ -3238,12 +3554,12 @@
       <w:pPr>
         <w:pStyle w:val="Titre2"/>
       </w:pPr>
-      <w:bookmarkStart w:id="7" w:name="_Toc473641898"/>
+      <w:bookmarkStart w:id="8" w:name="_Toc474102669"/>
       <w:r>
         <w:lastRenderedPageBreak/>
         <w:t>Le projet</w:t>
       </w:r>
-      <w:bookmarkEnd w:id="7"/>
+      <w:bookmarkEnd w:id="8"/>
     </w:p>
     <w:p>
       <w:r>
@@ -3266,7 +3582,7 @@
       <w:pPr>
         <w:pStyle w:val="Titre3"/>
       </w:pPr>
-      <w:bookmarkStart w:id="8" w:name="_Toc473641899"/>
+      <w:bookmarkStart w:id="9" w:name="_Toc474102670"/>
       <w:r>
         <w:t>Récupérateur de</w:t>
       </w:r>
@@ -3279,7 +3595,7 @@
       <w:r>
         <w:t>s</w:t>
       </w:r>
-      <w:bookmarkEnd w:id="8"/>
+      <w:bookmarkEnd w:id="9"/>
     </w:p>
     <w:p>
       <w:r>
@@ -3339,11 +3655,11 @@
       <w:pPr>
         <w:pStyle w:val="Titre3"/>
       </w:pPr>
-      <w:bookmarkStart w:id="9" w:name="_Toc473641900"/>
+      <w:bookmarkStart w:id="10" w:name="_Toc474102671"/>
       <w:r>
         <w:t>Architecture</w:t>
       </w:r>
-      <w:bookmarkEnd w:id="9"/>
+      <w:bookmarkEnd w:id="10"/>
     </w:p>
     <w:p>
       <w:r>
@@ -3507,12 +3823,12 @@
       <w:pPr>
         <w:pStyle w:val="Titre3"/>
       </w:pPr>
-      <w:bookmarkStart w:id="10" w:name="_Toc473641901"/>
+      <w:bookmarkStart w:id="11" w:name="_Toc474102672"/>
       <w:r>
         <w:lastRenderedPageBreak/>
         <w:t>Algorithmes</w:t>
       </w:r>
-      <w:bookmarkEnd w:id="10"/>
+      <w:bookmarkEnd w:id="11"/>
       <w:r>
         <w:t xml:space="preserve"> </w:t>
       </w:r>
@@ -3521,11 +3837,11 @@
       <w:pPr>
         <w:pStyle w:val="Titre4"/>
       </w:pPr>
-      <w:bookmarkStart w:id="11" w:name="_Toc473641902"/>
+      <w:bookmarkStart w:id="12" w:name="_Toc474102673"/>
       <w:r>
         <w:t>Chargement des données</w:t>
       </w:r>
-      <w:bookmarkEnd w:id="11"/>
+      <w:bookmarkEnd w:id="12"/>
     </w:p>
     <w:p>
       <w:r>
@@ -3596,11 +3912,11 @@
       <w:pPr>
         <w:pStyle w:val="Titre5"/>
       </w:pPr>
-      <w:bookmarkStart w:id="12" w:name="_Toc473641903"/>
+      <w:bookmarkStart w:id="13" w:name="_Toc474102674"/>
       <w:r>
         <w:t>Problèmes</w:t>
       </w:r>
-      <w:bookmarkEnd w:id="12"/>
+      <w:bookmarkEnd w:id="13"/>
       <w:r>
         <w:t xml:space="preserve"> </w:t>
       </w:r>
@@ -3687,11 +4003,11 @@
       <w:pPr>
         <w:pStyle w:val="Titre5"/>
       </w:pPr>
-      <w:bookmarkStart w:id="13" w:name="_Toc473641904"/>
+      <w:bookmarkStart w:id="14" w:name="_Toc474102675"/>
       <w:r>
         <w:t>Initialisation</w:t>
       </w:r>
-      <w:bookmarkEnd w:id="13"/>
+      <w:bookmarkEnd w:id="14"/>
     </w:p>
     <w:p>
       <w:r>
@@ -4322,11 +4638,11 @@
       <w:pPr>
         <w:pStyle w:val="Titre5"/>
       </w:pPr>
-      <w:bookmarkStart w:id="14" w:name="_Toc473641905"/>
+      <w:bookmarkStart w:id="15" w:name="_Toc474102676"/>
       <w:r>
         <w:t>Remplir l’ontologie</w:t>
       </w:r>
-      <w:bookmarkEnd w:id="14"/>
+      <w:bookmarkEnd w:id="15"/>
     </w:p>
     <w:p>
       <w:pPr>
@@ -4458,11 +4774,11 @@
       <w:pPr>
         <w:pStyle w:val="Titre5"/>
       </w:pPr>
-      <w:bookmarkStart w:id="15" w:name="_Toc473641906"/>
+      <w:bookmarkStart w:id="16" w:name="_Toc474102677"/>
       <w:r>
         <w:t>Création</w:t>
       </w:r>
-      <w:bookmarkEnd w:id="15"/>
+      <w:bookmarkEnd w:id="16"/>
     </w:p>
     <w:p>
       <w:pPr>
@@ -4542,12 +4858,12 @@
       <w:pPr>
         <w:pStyle w:val="Titre4"/>
       </w:pPr>
-      <w:bookmarkStart w:id="16" w:name="_Toc473641907"/>
+      <w:bookmarkStart w:id="17" w:name="_Toc474102678"/>
       <w:r>
         <w:lastRenderedPageBreak/>
         <w:t>Conclusion</w:t>
       </w:r>
-      <w:bookmarkEnd w:id="16"/>
+      <w:bookmarkEnd w:id="17"/>
     </w:p>
     <w:p>
       <w:r>
@@ -4613,7 +4929,7 @@
       <w:pPr>
         <w:pStyle w:val="Titre3"/>
       </w:pPr>
-      <w:bookmarkStart w:id="17" w:name="_Toc473641908"/>
+      <w:bookmarkStart w:id="18" w:name="_Toc474102679"/>
       <w:r>
         <w:t>« </w:t>
       </w:r>
@@ -4625,7 +4941,7 @@
       <w:r>
         <w:t> »</w:t>
       </w:r>
-      <w:bookmarkEnd w:id="17"/>
+      <w:bookmarkEnd w:id="18"/>
     </w:p>
     <w:p>
       <w:r>
@@ -4793,9 +5109,11 @@
       <w:pPr>
         <w:pStyle w:val="Titre3"/>
       </w:pPr>
+      <w:bookmarkStart w:id="19" w:name="_Toc474102680"/>
       <w:r>
         <w:t>Architecture</w:t>
       </w:r>
+      <w:bookmarkEnd w:id="19"/>
     </w:p>
     <w:p>
       <w:pPr>
@@ -4893,17 +5211,24 @@
       <w:pPr>
         <w:pStyle w:val="Titre3"/>
       </w:pPr>
-      <w:r>
-        <w:t xml:space="preserve">Algorithmes </w:t>
+      <w:bookmarkStart w:id="20" w:name="_Toc474102681"/>
+      <w:r>
+        <w:t>Algorithmes</w:t>
+      </w:r>
+      <w:bookmarkEnd w:id="20"/>
+      <w:r>
+        <w:t xml:space="preserve"> </w:t>
       </w:r>
     </w:p>
     <w:p>
       <w:pPr>
         <w:pStyle w:val="Titre4"/>
       </w:pPr>
+      <w:bookmarkStart w:id="21" w:name="_Toc474102682"/>
       <w:r>
         <w:t>Idée principale</w:t>
       </w:r>
+      <w:bookmarkEnd w:id="21"/>
     </w:p>
     <w:p>
       <w:r>
@@ -5002,12 +5327,14 @@
       <w:pPr>
         <w:pStyle w:val="Titre4"/>
       </w:pPr>
+      <w:bookmarkStart w:id="22" w:name="_Toc474102683"/>
       <w:r>
         <w:t>Système de poid</w:t>
       </w:r>
       <w:r>
         <w:t>s</w:t>
       </w:r>
+      <w:bookmarkEnd w:id="22"/>
     </w:p>
     <w:p>
       <w:r>
@@ -5075,12 +5402,7 @@
     </w:p>
     <w:p>
       <w:r>
-        <w:t>Ensuite, lors de la recherche par poids, nous allons faire ça dans l’ordre d’arriver normal, puis pour la décrémentation du poids, nous allons passer de « 1h30 OK</w:t>
-      </w:r>
-      <w:bookmarkStart w:id="18" w:name="_GoBack"/>
-      <w:bookmarkEnd w:id="18"/>
-      <w:r>
-        <w:t xml:space="preserve"> » à « 1h30 NONE » pour ne plus le </w:t>
+        <w:t xml:space="preserve">Ensuite, lors de la recherche par poids, nous allons faire ça dans l’ordre d’arriver normal, puis pour la décrémentation du poids, nous allons passer de « 1h30 OK » à « 1h30 NONE » pour ne plus le </w:t>
       </w:r>
       <w:r>
         <w:t>récupérer lorsque nous ferons une recherche pour la duration.</w:t>
@@ -5129,65 +5451,339 @@
       </w:r>
     </w:p>
     <w:p>
-      <w:r>
-        <w:t xml:space="preserve">[Mettre </w:t>
-      </w:r>
-      <w:proofErr w:type="spellStart"/>
-      <w:r>
-        <w:t>Querry</w:t>
-      </w:r>
-      <w:proofErr w:type="spellEnd"/>
-      <w:r>
-        <w:t xml:space="preserve"> normal </w:t>
-      </w:r>
-      <w:r>
-        <w:t>ici</w:t>
-      </w:r>
-      <w:r>
-        <w:t>]</w:t>
-      </w:r>
-    </w:p>
-    <w:p>
       <w:pPr>
         <w:ind w:firstLine="0"/>
       </w:pPr>
-      <w:r>
-        <w:t>[Explication]</w:t>
-      </w:r>
     </w:p>
     <w:p>
       <w:pPr>
         <w:ind w:firstLine="0"/>
       </w:pPr>
       <w:r>
-        <w:t xml:space="preserve">[Mettre </w:t>
-      </w:r>
-      <w:proofErr w:type="spellStart"/>
-      <w:r>
-        <w:t>Query</w:t>
-      </w:r>
-      <w:proofErr w:type="spellEnd"/>
-      <w:r>
-        <w:t xml:space="preserve"> OK ici]</w:t>
+        <w:t>Voici un exemple de requête SPARQL du type DELETE/INSERT que nous avons dû implémenter pour le système de poids.</w:t>
       </w:r>
     </w:p>
     <w:p>
       <w:pPr>
         <w:ind w:firstLine="0"/>
       </w:pPr>
-      <w:r>
-        <w:t>[Explication]</w:t>
-      </w:r>
-    </w:p>
-    <w:p>
-      <w:r>
-        <w:t>.</w:t>
+    </w:p>
+    <w:p>
+      <w:pPr>
+        <w:ind w:firstLine="0"/>
+      </w:pPr>
+      <w:r>
+        <w:rPr>
+          <w:noProof/>
+          <w:lang w:eastAsia="fr-FR"/>
+        </w:rPr>
+        <w:drawing>
+          <wp:inline distT="0" distB="0" distL="0" distR="0" wp14:anchorId="3BFCB9B1" wp14:editId="76899183">
+            <wp:extent cx="6210300" cy="1666875"/>
+            <wp:effectExtent l="0" t="0" r="0" b="9525"/>
+            <wp:docPr id="3" name="Image 3"/>
+            <wp:cNvGraphicFramePr>
+              <a:graphicFrameLocks xmlns:a="http://schemas.openxmlformats.org/drawingml/2006/main" noChangeAspect="1"/>
+            </wp:cNvGraphicFramePr>
+            <a:graphic xmlns:a="http://schemas.openxmlformats.org/drawingml/2006/main">
+              <a:graphicData uri="http://schemas.openxmlformats.org/drawingml/2006/picture">
+                <pic:pic xmlns:pic="http://schemas.openxmlformats.org/drawingml/2006/picture">
+                  <pic:nvPicPr>
+                    <pic:cNvPr id="1" name=""/>
+                    <pic:cNvPicPr/>
+                  </pic:nvPicPr>
+                  <pic:blipFill>
+                    <a:blip r:embed="rId22"/>
+                    <a:stretch>
+                      <a:fillRect/>
+                    </a:stretch>
+                  </pic:blipFill>
+                  <pic:spPr>
+                    <a:xfrm>
+                      <a:off x="0" y="0"/>
+                      <a:ext cx="6210300" cy="1666875"/>
+                    </a:xfrm>
+                    <a:prstGeom prst="rect">
+                      <a:avLst/>
+                    </a:prstGeom>
+                  </pic:spPr>
+                </pic:pic>
+              </a:graphicData>
+            </a:graphic>
+          </wp:inline>
+        </w:drawing>
+      </w:r>
+    </w:p>
+    <w:p>
+      <w:pPr>
+        <w:ind w:firstLine="0"/>
+      </w:pPr>
+    </w:p>
+    <w:p>
+      <w:pPr>
+        <w:ind w:firstLine="0"/>
+      </w:pPr>
+      <w:r>
+        <w:t>Et voici un exemple de requêtes qui montre un exemple de requête SPARQL de type select que nous avons dû implémenter pour trouver les films.</w:t>
+      </w:r>
+    </w:p>
+    <w:p>
+      <w:pPr>
+        <w:ind w:firstLine="0"/>
+        <w:rPr>
+          <w:noProof/>
+          <w:lang w:eastAsia="fr-FR"/>
+        </w:rPr>
+      </w:pPr>
+    </w:p>
+    <w:p>
+      <w:pPr>
+        <w:ind w:firstLine="0"/>
+      </w:pPr>
+      <w:r>
+        <w:rPr>
+          <w:noProof/>
+          <w:lang w:eastAsia="fr-FR"/>
+        </w:rPr>
+        <w:drawing>
+          <wp:inline distT="0" distB="0" distL="0" distR="0" wp14:anchorId="686DB3FE" wp14:editId="22006EE6">
+            <wp:extent cx="6238875" cy="2647950"/>
+            <wp:effectExtent l="0" t="0" r="9525" b="0"/>
+            <wp:docPr id="21" name="Image 21"/>
+            <wp:cNvGraphicFramePr>
+              <a:graphicFrameLocks xmlns:a="http://schemas.openxmlformats.org/drawingml/2006/main" noChangeAspect="1"/>
+            </wp:cNvGraphicFramePr>
+            <a:graphic xmlns:a="http://schemas.openxmlformats.org/drawingml/2006/main">
+              <a:graphicData uri="http://schemas.openxmlformats.org/drawingml/2006/picture">
+                <pic:pic xmlns:pic="http://schemas.openxmlformats.org/drawingml/2006/picture">
+                  <pic:nvPicPr>
+                    <pic:cNvPr id="1" name=""/>
+                    <pic:cNvPicPr/>
+                  </pic:nvPicPr>
+                  <pic:blipFill>
+                    <a:blip r:embed="rId23"/>
+                    <a:stretch>
+                      <a:fillRect/>
+                    </a:stretch>
+                  </pic:blipFill>
+                  <pic:spPr>
+                    <a:xfrm>
+                      <a:off x="0" y="0"/>
+                      <a:ext cx="6238875" cy="2647950"/>
+                    </a:xfrm>
+                    <a:prstGeom prst="rect">
+                      <a:avLst/>
+                    </a:prstGeom>
+                  </pic:spPr>
+                </pic:pic>
+              </a:graphicData>
+            </a:graphic>
+          </wp:inline>
+        </w:drawing>
       </w:r>
     </w:p>
     <w:p/>
     <w:p/>
     <w:p>
       <w:pPr>
+        <w:ind w:firstLine="0"/>
+        <w:rPr>
+          <w:b/>
+        </w:rPr>
+      </w:pPr>
+      <w:r>
+        <w:rPr>
+          <w:b/>
+        </w:rPr>
+        <w:lastRenderedPageBreak/>
+        <w:t>L’intérêt de l’approche des poids pour poser les questions pertinentes afin trouver le film, outre le fait que cela améliore l’application en elle-même, est qu’elle nous nous permet de pouvoir expérimenter tous les aspects et la puissance de SPARQL. En ef</w:t>
+      </w:r>
+      <w:r>
+        <w:rPr>
+          <w:b/>
+        </w:rPr>
+        <w:t>fet, cela nous permet d’expérimenter les requêtes SPARQL de type DELETE/INSERT et de type SELECT. Cela nous permet de voir commen</w:t>
+      </w:r>
+      <w:r>
+        <w:rPr>
+          <w:b/>
+        </w:rPr>
+        <w:t>t faire des recherches dans les données du web et comment faire des modifications dans un graphe afin de modifier les données de notre base de connaissance.</w:t>
+      </w:r>
+    </w:p>
+    <w:p>
+      <w:pPr>
+        <w:ind w:firstLine="0"/>
+        <w:rPr>
+          <w:b/>
+        </w:rPr>
+      </w:pPr>
+    </w:p>
+    <w:p>
+      <w:pPr>
+        <w:ind w:firstLine="0"/>
+        <w:rPr>
+          <w:b/>
+        </w:rPr>
+      </w:pPr>
+    </w:p>
+    <w:p>
+      <w:pPr>
+        <w:pStyle w:val="Titre2"/>
+      </w:pPr>
+      <w:bookmarkStart w:id="23" w:name="_Toc474102684"/>
+      <w:r>
+        <w:t>Conclusion</w:t>
+      </w:r>
+      <w:bookmarkEnd w:id="23"/>
+    </w:p>
+    <w:p/>
+    <w:p>
+      <w:pPr>
+        <w:rPr>
+          <w:b/>
+        </w:rPr>
+      </w:pPr>
+      <w:r>
+        <w:rPr>
+          <w:b/>
+        </w:rPr>
+        <w:t xml:space="preserve">En conclusion, ce projet fut très bénéfique pour comprendre l’intérêt et la puissance du </w:t>
+      </w:r>
+      <w:proofErr w:type="spellStart"/>
+      <w:r>
+        <w:rPr>
+          <w:b/>
+        </w:rPr>
+        <w:t>linked</w:t>
+      </w:r>
+      <w:proofErr w:type="spellEnd"/>
+      <w:r>
+        <w:rPr>
+          <w:b/>
+        </w:rPr>
+        <w:t xml:space="preserve"> data et du web sémantique. Outre le fait d’avoir élaboré une application fonctionnelle qui permet de retrouver les films des utilisateurs, ce projet nous a permis</w:t>
+      </w:r>
+      <w:r>
+        <w:rPr>
+          <w:b/>
+        </w:rPr>
+        <w:t xml:space="preserve"> de passer en revue tous les diffé</w:t>
+      </w:r>
+      <w:r>
+        <w:rPr>
+          <w:b/>
+        </w:rPr>
+        <w:t>rents aspects du web sémantique</w:t>
+      </w:r>
+      <w:r>
+        <w:rPr>
+          <w:b/>
+        </w:rPr>
+        <w:t>. Nous avons pu voir l’intérêt de rechercher les données directement sur le web avec notre implémentation du loader. Cela nous a permis de constater que ce type d’application qui nécessite d’avoir des données constamment mises à jours ne peut pas être implémentée avec des technologies classiques comme des bases de données alors qu’avec le web sémantique, cela devient tout à fait envisageable.</w:t>
+      </w:r>
+      <w:r>
+        <w:rPr>
+          <w:b/>
+        </w:rPr>
+        <w:t xml:space="preserve"> Ce projet a été</w:t>
+      </w:r>
+      <w:r>
+        <w:rPr>
+          <w:b/>
+        </w:rPr>
+        <w:t xml:space="preserve"> également</w:t>
+      </w:r>
+      <w:r>
+        <w:rPr>
+          <w:b/>
+        </w:rPr>
+        <w:t xml:space="preserve"> l’occasion de créer notre propre ontologie </w:t>
+      </w:r>
+      <w:proofErr w:type="spellStart"/>
+      <w:r>
+        <w:rPr>
+          <w:b/>
+        </w:rPr>
+        <w:t>owl</w:t>
+      </w:r>
+      <w:proofErr w:type="spellEnd"/>
+      <w:r>
+        <w:rPr>
+          <w:b/>
+        </w:rPr>
+        <w:t xml:space="preserve"> et d’exploiter </w:t>
+      </w:r>
+      <w:r>
+        <w:rPr>
+          <w:b/>
+        </w:rPr>
+        <w:t>toutes ses propriétés. Enfin, nous avons pu mettre à profit no</w:t>
+      </w:r>
+      <w:r>
+        <w:rPr>
+          <w:b/>
+        </w:rPr>
+        <w:t>s</w:t>
+      </w:r>
+      <w:r>
+        <w:rPr>
+          <w:b/>
+        </w:rPr>
+        <w:t xml:space="preserve"> connaissances en SPARQL afin de rechercher dans les grands volumes de données que nous possédions</w:t>
+      </w:r>
+      <w:r>
+        <w:rPr>
+          <w:b/>
+        </w:rPr>
+        <w:t>,</w:t>
+      </w:r>
+      <w:r>
+        <w:rPr>
+          <w:b/>
+        </w:rPr>
+        <w:t xml:space="preserve"> les informations nécessaires</w:t>
+      </w:r>
+      <w:r>
+        <w:rPr>
+          <w:b/>
+        </w:rPr>
+        <w:t xml:space="preserve"> à l’application et de pouvoir les</w:t>
+      </w:r>
+      <w:r>
+        <w:rPr>
+          <w:b/>
+        </w:rPr>
+        <w:t xml:space="preserve"> manipuler </w:t>
+      </w:r>
+      <w:r>
+        <w:rPr>
+          <w:b/>
+        </w:rPr>
+        <w:t>selon nos besoin</w:t>
+      </w:r>
+      <w:r>
+        <w:rPr>
+          <w:b/>
+        </w:rPr>
+        <w:t>s</w:t>
+      </w:r>
+      <w:r>
+        <w:rPr>
+          <w:b/>
+        </w:rPr>
+        <w:t>.</w:t>
+      </w:r>
+      <w:r>
+        <w:rPr>
+          <w:b/>
+        </w:rPr>
+        <w:t xml:space="preserve"> </w:t>
+      </w:r>
+    </w:p>
+    <w:p/>
+    <w:p>
+      <w:pPr>
         <w:jc w:val="center"/>
       </w:pPr>
     </w:p>
@@ -5198,12 +5794,12 @@
     </w:p>
     <w:p/>
     <w:sectPr>
-      <w:headerReference w:type="even" r:id="rId22"/>
-      <w:headerReference w:type="default" r:id="rId23"/>
-      <w:footerReference w:type="even" r:id="rId24"/>
-      <w:footerReference w:type="default" r:id="rId25"/>
-      <w:headerReference w:type="first" r:id="rId26"/>
-      <w:footerReference w:type="first" r:id="rId27"/>
+      <w:headerReference w:type="even" r:id="rId24"/>
+      <w:headerReference w:type="default" r:id="rId25"/>
+      <w:footerReference w:type="even" r:id="rId26"/>
+      <w:footerReference w:type="default" r:id="rId27"/>
+      <w:headerReference w:type="first" r:id="rId28"/>
+      <w:footerReference w:type="first" r:id="rId29"/>
       <w:pgSz w:w="11906" w:h="16838"/>
       <w:pgMar w:top="1417" w:right="1417" w:bottom="1417" w:left="1417" w:header="708" w:footer="708" w:gutter="0"/>
       <w:cols w:space="708"/>
@@ -5316,7 +5912,7 @@
         <w:sz w:val="20"/>
         <w:szCs w:val="20"/>
       </w:rPr>
-      <w:t>11</w:t>
+      <w:t>13</w:t>
     </w:r>
     <w:r>
       <w:rPr>
@@ -5371,7 +5967,7 @@
         <w:sz w:val="20"/>
         <w:szCs w:val="20"/>
       </w:rPr>
-      <w:t>12</w:t>
+      <w:t>13</w:t>
     </w:r>
     <w:r>
       <w:rPr>
@@ -5463,7 +6059,7 @@
       <w:rPr>
         <w:noProof/>
       </w:rPr>
-      <w:t>dimanche 5 février 2017</w:t>
+      <w:t>lundi 6 février 2017</w:t>
     </w:r>
     <w:r>
       <w:fldChar w:fldCharType="end"/>
@@ -12165,7 +12761,7 @@
 </file>
 
 <file path=customXml/itemProps1.xml><?xml version="1.0" encoding="utf-8"?>
-<ds:datastoreItem xmlns:ds="http://schemas.openxmlformats.org/officeDocument/2006/customXml" ds:itemID="{C9DC4ECD-1D0E-4B6D-A762-DD6734EECD8D}">
+<ds:datastoreItem xmlns:ds="http://schemas.openxmlformats.org/officeDocument/2006/customXml" ds:itemID="{90EDC6EA-34A6-4D11-88FF-2A362C03AD3E}">
   <ds:schemaRefs>
     <ds:schemaRef ds:uri="http://schemas.openxmlformats.org/officeDocument/2006/bibliography"/>
   </ds:schemaRefs>

</xml_diff>

<commit_message>
[UPDATE] The report is now finished 2
</commit_message>
<xml_diff>
--- a/File/Rapport/[DRAVET-AUDA]Rapport intermediaire.docx
+++ b/File/Rapport/[DRAVET-AUDA]Rapport intermediaire.docx
@@ -85,7 +85,7 @@
               </wp:anchor>
             </w:drawing>
           </mc:Choice>
-          <mc:Fallback xmlns:mv="urn:schemas-microsoft-com:mac:vml" xmlns:mo="http://schemas.microsoft.com/office/mac/office/2008/main">
+          <mc:Fallback xmlns:mo="http://schemas.microsoft.com/office/mac/office/2008/main" xmlns:mv="urn:schemas-microsoft-com:mac:vml">
             <w:pict>
               <v:shapetype w14:anchorId="65A12FD0" id="_x0000_t202" coordsize="21600,21600" o:spt="202" path="m0,0l0,21600,21600,21600,21600,0xe">
                 <v:stroke joinstyle="miter"/>
@@ -218,7 +218,7 @@
               </wp:anchor>
             </w:drawing>
           </mc:Choice>
-          <mc:Fallback xmlns:mv="urn:schemas-microsoft-com:mac:vml" xmlns:mo="http://schemas.microsoft.com/office/mac/office/2008/main">
+          <mc:Fallback xmlns:mo="http://schemas.microsoft.com/office/mac/office/2008/main" xmlns:mv="urn:schemas-microsoft-com:mac:vml">
             <w:pict>
               <v:shape w14:anchorId="628B7163" id="Zone de texte 5" o:spid="_x0000_s1027" type="#_x0000_t202" style="position:absolute;left:0;text-align:left;margin-left:171pt;margin-top:288.4pt;width:424.15pt;height:34.35pt;z-index:251666432;visibility:visible;mso-wrap-style:square;mso-width-percent:0;mso-height-percent:0;mso-wrap-distance-left:9pt;mso-wrap-distance-top:0;mso-wrap-distance-right:9pt;mso-wrap-distance-bottom:0;mso-position-horizontal:absolute;mso-position-horizontal-relative:page;mso-position-vertical:absolute;mso-position-vertical-relative:text;mso-width-percent:0;mso-height-percent:0;mso-width-relative:margin;mso-height-relative:margin;v-text-anchor:top" o:gfxdata="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" filled="f" stroked="f" strokeweight=".5pt">
                 <v:textbox>
@@ -334,7 +334,7 @@
               </wp:anchor>
             </w:drawing>
           </mc:Choice>
-          <mc:Fallback xmlns:mv="urn:schemas-microsoft-com:mac:vml" xmlns:mo="http://schemas.microsoft.com/office/mac/office/2008/main">
+          <mc:Fallback xmlns:mo="http://schemas.microsoft.com/office/mac/office/2008/main" xmlns:mv="urn:schemas-microsoft-com:mac:vml">
             <w:pict>
               <v:shape w14:anchorId="312E3BBC" id="Zone de texte 10" o:spid="_x0000_s1028" type="#_x0000_t202" style="position:absolute;left:0;text-align:left;margin-left:55.15pt;margin-top:736.9pt;width:285.75pt;height:35pt;z-index:251674624;visibility:visible;mso-wrap-style:square;mso-width-percent:0;mso-height-percent:0;mso-wrap-distance-left:9pt;mso-wrap-distance-top:0;mso-wrap-distance-right:9pt;mso-wrap-distance-bottom:0;mso-position-horizontal:absolute;mso-position-horizontal-relative:margin;mso-position-vertical:absolute;mso-position-vertical-relative:text;mso-width-percent:0;mso-height-percent:0;mso-width-relative:margin;mso-height-relative:margin;v-text-anchor:top" o:gfxdata="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" filled="f" stroked="f" strokeweight=".5pt">
                 <v:textbox>
@@ -476,7 +476,7 @@
               </wp:anchor>
             </w:drawing>
           </mc:Choice>
-          <mc:Fallback xmlns:mv="urn:schemas-microsoft-com:mac:vml" xmlns:mo="http://schemas.microsoft.com/office/mac/office/2008/main">
+          <mc:Fallback xmlns:mo="http://schemas.microsoft.com/office/mac/office/2008/main" xmlns:mv="urn:schemas-microsoft-com:mac:vml">
             <w:pict>
               <v:shape w14:anchorId="2E436118" id="Zone de texte 8" o:spid="_x0000_s1029" type="#_x0000_t202" style="position:absolute;left:0;text-align:left;margin-left:39.75pt;margin-top:557.8pt;width:338.5pt;height:115pt;z-index:251672576;visibility:visible;mso-wrap-style:square;mso-width-percent:0;mso-height-percent:0;mso-wrap-distance-left:9pt;mso-wrap-distance-top:0;mso-wrap-distance-right:9pt;mso-wrap-distance-bottom:0;mso-position-horizontal:absolute;mso-position-horizontal-relative:page;mso-position-vertical:absolute;mso-position-vertical-relative:text;mso-width-percent:0;mso-height-percent:0;mso-width-relative:margin;mso-height-relative:margin;v-text-anchor:top" o:gfxdata="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" filled="f" stroked="f" strokeweight=".5pt">
                 <v:textbox>
@@ -589,7 +589,7 @@
               </wp:anchor>
             </w:drawing>
           </mc:Choice>
-          <mc:Fallback xmlns:mv="urn:schemas-microsoft-com:mac:vml" xmlns:mo="http://schemas.microsoft.com/office/mac/office/2008/main">
+          <mc:Fallback xmlns:mo="http://schemas.microsoft.com/office/mac/office/2008/main" xmlns:mv="urn:schemas-microsoft-com:mac:vml">
             <w:pict>
               <v:shape w14:anchorId="4E30594A" id="Zone de texte 7" o:spid="_x0000_s1030" type="#_x0000_t202" style="position:absolute;left:0;text-align:left;margin-left:39.75pt;margin-top:516.95pt;width:293.35pt;height:34.35pt;z-index:251670528;visibility:visible;mso-wrap-style:square;mso-width-percent:0;mso-height-percent:0;mso-wrap-distance-left:9pt;mso-wrap-distance-top:0;mso-wrap-distance-right:9pt;mso-wrap-distance-bottom:0;mso-position-horizontal:absolute;mso-position-horizontal-relative:page;mso-position-vertical:absolute;mso-position-vertical-relative:text;mso-width-percent:0;mso-height-percent:0;mso-width-relative:margin;mso-height-relative:margin;v-text-anchor:top" o:gfxdata="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" filled="f" stroked="f" strokeweight=".5pt">
                 <v:textbox>
@@ -705,7 +705,7 @@
               </wp:anchor>
             </w:drawing>
           </mc:Choice>
-          <mc:Fallback xmlns:mv="urn:schemas-microsoft-com:mac:vml" xmlns:mo="http://schemas.microsoft.com/office/mac/office/2008/main">
+          <mc:Fallback xmlns:mo="http://schemas.microsoft.com/office/mac/office/2008/main" xmlns:mv="urn:schemas-microsoft-com:mac:vml">
             <w:pict>
               <v:shape w14:anchorId="7DC3B4C3" id="Zone de texte 6" o:spid="_x0000_s1031" type="#_x0000_t202" style="position:absolute;left:0;text-align:left;margin-left:197.65pt;margin-top:326.4pt;width:394.25pt;height:70.95pt;z-index:251668480;visibility:visible;mso-wrap-style:square;mso-width-percent:0;mso-height-percent:0;mso-wrap-distance-left:9pt;mso-wrap-distance-top:0;mso-wrap-distance-right:9pt;mso-wrap-distance-bottom:0;mso-position-horizontal:absolute;mso-position-horizontal-relative:page;mso-position-vertical:absolute;mso-position-vertical-relative:text;mso-width-percent:0;mso-height-percent:0;mso-width-relative:margin;mso-height-relative:margin;v-text-anchor:top" o:gfxdata="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" filled="f" stroked="f" strokeweight=".5pt">
                 <v:textbox>
@@ -2422,239 +2422,237 @@
       <w:r>
         <w:br w:type="page"/>
       </w:r>
-      <w:bookmarkStart w:id="0" w:name="_GoBack"/>
-      <w:bookmarkEnd w:id="0"/>
     </w:p>
     <w:p>
       <w:pPr>
         <w:pStyle w:val="Titre1"/>
       </w:pPr>
-      <w:bookmarkStart w:id="1" w:name="_Toc474102662"/>
+      <w:bookmarkStart w:id="0" w:name="_Toc474102662"/>
       <w:r>
         <w:lastRenderedPageBreak/>
         <w:t>Présentation projet</w:t>
       </w:r>
+      <w:bookmarkEnd w:id="0"/>
+    </w:p>
+    <w:p>
+      <w:r>
+        <w:t>Le but de notre projet est de réaliser un logiciel qui permet de retrouver un film en répondant</w:t>
+      </w:r>
+      <w:r>
+        <w:t xml:space="preserve"> par oui ou par non</w:t>
+      </w:r>
+      <w:r>
+        <w:t xml:space="preserve"> à des questions qui seront posé</w:t>
+      </w:r>
+      <w:r>
+        <w:t>e</w:t>
+      </w:r>
+      <w:r>
+        <w:t>s</w:t>
+      </w:r>
+      <w:r>
+        <w:t>.</w:t>
+      </w:r>
+    </w:p>
+    <w:p>
+      <w:pPr>
+        <w:pStyle w:val="Titre2"/>
+      </w:pPr>
+      <w:bookmarkStart w:id="1" w:name="_Toc474102663"/>
+      <w:r>
+        <w:t>Description</w:t>
+      </w:r>
       <w:bookmarkEnd w:id="1"/>
     </w:p>
     <w:p>
       <w:r>
-        <w:t>Le but de notre projet est de réaliser un logiciel qui permet de retrouver un film en répondant</w:t>
-      </w:r>
-      <w:r>
-        <w:t xml:space="preserve"> par oui ou par non</w:t>
-      </w:r>
-      <w:r>
-        <w:t xml:space="preserve"> à des questions qui seront posé</w:t>
-      </w:r>
-      <w:r>
-        <w:t>e</w:t>
+        <w:t xml:space="preserve">Le principe de notre logiciel est, </w:t>
+      </w:r>
+      <w:r>
+        <w:t>via</w:t>
+      </w:r>
+      <w:r>
+        <w:t xml:space="preserve"> une interface graphique</w:t>
+      </w:r>
+      <w:r>
+        <w:t xml:space="preserve"> java</w:t>
+      </w:r>
+      <w:r>
+        <w:t>, de poser des questions à l’utilisateur à propos d’un film afin de retrouver le titre du dit film</w:t>
+      </w:r>
+      <w:r>
+        <w:t xml:space="preserve">. </w:t>
+      </w:r>
+      <w:r>
+        <w:t>Pour cela, nous allons créer notre propre ontologie simplifiée.</w:t>
+      </w:r>
+    </w:p>
+    <w:p>
+      <w:r>
+        <w:t>Il s’agit d’un logiciel dans l’esprit de l’</w:t>
+      </w:r>
+      <w:proofErr w:type="spellStart"/>
+      <w:r>
+        <w:t>Akinator</w:t>
+      </w:r>
+      <w:proofErr w:type="spellEnd"/>
+      <w:r>
+        <w:t xml:space="preserve">, à la différence qu’avec un </w:t>
+      </w:r>
+      <w:proofErr w:type="spellStart"/>
+      <w:r>
+        <w:t>Akinator</w:t>
+      </w:r>
+      <w:proofErr w:type="spellEnd"/>
+      <w:r>
+        <w:t>, nous sommes en connaissance du film et ce serait à l’</w:t>
+      </w:r>
+      <w:proofErr w:type="spellStart"/>
+      <w:r>
+        <w:t>Akinator</w:t>
+      </w:r>
+      <w:proofErr w:type="spellEnd"/>
+      <w:r>
+        <w:t xml:space="preserve"> de le deviner alors qu’ici c’est l’inverse : la personne n’est pas en connaissance du film et notre logiciel essaye d’aider la personne à trouver le titre du film.</w:t>
+      </w:r>
+    </w:p>
+    <w:p>
+      <w:pPr>
+        <w:pStyle w:val="Titre3"/>
+      </w:pPr>
+      <w:bookmarkStart w:id="2" w:name="_Toc474102664"/>
+      <w:r>
+        <w:t>Explication</w:t>
+      </w:r>
+      <w:bookmarkEnd w:id="2"/>
+    </w:p>
+    <w:p>
+      <w:r>
+        <w:t xml:space="preserve">Nous avons décidé de </w:t>
+      </w:r>
+      <w:r>
+        <w:t xml:space="preserve">créer notre propre ontologie </w:t>
+      </w:r>
+      <w:r>
+        <w:t xml:space="preserve">car </w:t>
+      </w:r>
+      <w:r>
+        <w:t>c</w:t>
+      </w:r>
+      <w:r>
+        <w:t>elles</w:t>
+      </w:r>
+      <w:r>
+        <w:t xml:space="preserve"> existantes</w:t>
+      </w:r>
+      <w:r>
+        <w:t xml:space="preserve"> nous ont semblé trop complexe</w:t>
       </w:r>
       <w:r>
         <w:t>s</w:t>
       </w:r>
       <w:r>
+        <w:t xml:space="preserve"> avec beaucoup trop d’information</w:t>
+      </w:r>
+      <w:r>
+        <w:t>s</w:t>
+      </w:r>
+      <w:r>
+        <w:t xml:space="preserve">. En effet lorsque l’on recherche un film, on a souvent peu d’informations à son sujet. Poser des questions à propos de la musique ou des costumes nous a donc paru inutile. De plus, les grosses ontologies ont un système </w:t>
+      </w:r>
+      <w:r>
+        <w:t>complexe d’ID</w:t>
+      </w:r>
+      <w:r>
+        <w:t xml:space="preserve"> (identifiant)</w:t>
+      </w:r>
+      <w:r>
+        <w:t xml:space="preserve"> qui lie les différentes classes entre elles, ce qui nous semble trop complexe à implémenter dans </w:t>
+      </w:r>
+      <w:r>
+        <w:t>le temps imparti</w:t>
+      </w:r>
+      <w:r>
         <w:t>.</w:t>
       </w:r>
-    </w:p>
-    <w:p>
-      <w:pPr>
-        <w:pStyle w:val="Titre2"/>
-      </w:pPr>
-      <w:bookmarkStart w:id="2" w:name="_Toc474102663"/>
-      <w:r>
-        <w:t>Description</w:t>
-      </w:r>
-      <w:bookmarkEnd w:id="2"/>
-    </w:p>
-    <w:p>
-      <w:r>
-        <w:t xml:space="preserve">Le principe de notre logiciel est, </w:t>
-      </w:r>
-      <w:r>
-        <w:t>via</w:t>
-      </w:r>
-      <w:r>
-        <w:t xml:space="preserve"> une interface graphique</w:t>
-      </w:r>
-      <w:r>
-        <w:t xml:space="preserve"> java</w:t>
-      </w:r>
-      <w:r>
-        <w:t>, de poser des questions à l’utilisateur à propos d’un film afin de retrouver le titre du dit film</w:t>
-      </w:r>
-      <w:r>
-        <w:t xml:space="preserve">. </w:t>
-      </w:r>
-      <w:r>
-        <w:t>Pour cela, nous allons créer notre propre ontologie simplifiée.</w:t>
-      </w:r>
-    </w:p>
-    <w:p>
-      <w:r>
-        <w:t>Il s’agit d’un logiciel dans l’esprit de l’</w:t>
+      <w:r>
+        <w:t xml:space="preserve"> Cependant, nous avons implémenté un loader qui va chercher toutes les données des films présents dans une base du </w:t>
       </w:r>
       <w:proofErr w:type="spellStart"/>
       <w:r>
-        <w:t>Akinator</w:t>
+        <w:t>linked</w:t>
       </w:r>
       <w:proofErr w:type="spellEnd"/>
       <w:r>
-        <w:t xml:space="preserve">, à la différence qu’avec un </w:t>
+        <w:t xml:space="preserve"> data, puis nous formatons ces données pour qu’elles correspondent au format de notre propre ontologie</w:t>
+      </w:r>
+      <w:r>
+        <w:t xml:space="preserve">. Cette approche a le double avantage de nous permettre de créer notre propre ontologie et ainsi mieux comprendre tous les aspects de ce domaine, tout en nous permettant d’utiliser la puissance du </w:t>
       </w:r>
       <w:proofErr w:type="spellStart"/>
       <w:r>
-        <w:t>Akinator</w:t>
+        <w:t>linked</w:t>
       </w:r>
       <w:proofErr w:type="spellEnd"/>
       <w:r>
-        <w:t>, nous sommes en connaissance du film et ce serait à l’</w:t>
+        <w:t xml:space="preserve"> data en allant chercher les informations</w:t>
+      </w:r>
+      <w:r>
+        <w:t xml:space="preserve"> nécessaires pour l’application</w:t>
+      </w:r>
+      <w:r>
+        <w:t xml:space="preserve"> directement sur le web.</w:t>
+      </w:r>
+      <w:r>
+        <w:rPr>
+          <w:b/>
+        </w:rPr>
+        <w:t xml:space="preserve"> </w:t>
+      </w:r>
+      <w:r>
+        <w:rPr>
+          <w:b/>
+        </w:rPr>
+        <w:t xml:space="preserve">Notre application nous semble idéale pour démontrer la puissance du </w:t>
       </w:r>
       <w:proofErr w:type="spellStart"/>
       <w:r>
-        <w:t>Akinator</w:t>
+        <w:rPr>
+          <w:b/>
+        </w:rPr>
+        <w:t>linked</w:t>
       </w:r>
       <w:proofErr w:type="spellEnd"/>
       <w:r>
-        <w:t xml:space="preserve"> de le deviner alors qu’ici c’est l’inverse : la personne n’est pas en connaissance du film et notre logiciel essaye d’aider la personne à trouver le titre du film.</w:t>
+        <w:rPr>
+          <w:b/>
+        </w:rPr>
+        <w:t xml:space="preserve"> data et du web sémantique. En effet, si nous essayerions de créer cette application avec des technologies classiques comme les bases de données par exemple, cela voudrait dire qu’à chaque sortie de films, il faudrait qu’un administrateur rentre manuellement toutes les données des films dans sa base de données, ce qui est impossible étant donné le volume énorme de données que cela représente. Au contraire, avec le web sémantique, chaque fois qu’un film sort et qu’il est inscrit sur une page </w:t>
+      </w:r>
+      <w:proofErr w:type="spellStart"/>
+      <w:r>
+        <w:rPr>
+          <w:b/>
+        </w:rPr>
+        <w:t>wikipédia</w:t>
+      </w:r>
+      <w:proofErr w:type="spellEnd"/>
+      <w:r>
+        <w:rPr>
+          <w:b/>
+        </w:rPr>
+        <w:t xml:space="preserve"> par exemple, notre application le prend automatiquement en compte en allant directement le chercher sur le web. La base de connaissance de notre application se développe ainsi en même temps que les informations présentent sur le web sans qu’aucune intervention manuelle ne soit nécessaire.</w:t>
       </w:r>
     </w:p>
     <w:p>
       <w:pPr>
         <w:pStyle w:val="Titre3"/>
       </w:pPr>
-      <w:bookmarkStart w:id="3" w:name="_Toc474102664"/>
-      <w:r>
-        <w:t>Explication</w:t>
+      <w:bookmarkStart w:id="3" w:name="_Toc474102665"/>
+      <w:r>
+        <w:t>Consignes</w:t>
       </w:r>
       <w:bookmarkEnd w:id="3"/>
-    </w:p>
-    <w:p>
-      <w:r>
-        <w:t xml:space="preserve">Nous avons décidé de </w:t>
-      </w:r>
-      <w:r>
-        <w:t xml:space="preserve">créer notre propre ontologie </w:t>
-      </w:r>
-      <w:r>
-        <w:t xml:space="preserve">car </w:t>
-      </w:r>
-      <w:r>
-        <w:t>c</w:t>
-      </w:r>
-      <w:r>
-        <w:t>elles</w:t>
-      </w:r>
-      <w:r>
-        <w:t xml:space="preserve"> existantes</w:t>
-      </w:r>
-      <w:r>
-        <w:t xml:space="preserve"> nous ont semblé trop complexe</w:t>
-      </w:r>
-      <w:r>
-        <w:t>s</w:t>
-      </w:r>
-      <w:r>
-        <w:t xml:space="preserve"> avec beaucoup trop d’information</w:t>
-      </w:r>
-      <w:r>
-        <w:t>s</w:t>
-      </w:r>
-      <w:r>
-        <w:t xml:space="preserve">. En effet lorsque l’on recherche un film, on a souvent peu d’informations à son sujet. Poser des questions à propos de la musique ou des costumes nous a donc paru inutile. De plus, les grosses ontologies ont un système </w:t>
-      </w:r>
-      <w:r>
-        <w:t>complexe d’ID</w:t>
-      </w:r>
-      <w:r>
-        <w:t xml:space="preserve"> (identifiant)</w:t>
-      </w:r>
-      <w:r>
-        <w:t xml:space="preserve"> qui lie les différentes classes entre elles, ce qui nous semble trop complexe à implémenter dans </w:t>
-      </w:r>
-      <w:r>
-        <w:t>le temps imparti</w:t>
-      </w:r>
-      <w:r>
-        <w:t>.</w:t>
-      </w:r>
-      <w:r>
-        <w:t xml:space="preserve"> Cependant, nous avons implémenté un loader qui va chercher toutes les données des films présents dans une base du </w:t>
-      </w:r>
-      <w:proofErr w:type="spellStart"/>
-      <w:r>
-        <w:t>linked</w:t>
-      </w:r>
-      <w:proofErr w:type="spellEnd"/>
-      <w:r>
-        <w:t xml:space="preserve"> data, puis nous formatons ces données pour qu’elles correspondent au format de notre propre ontologie</w:t>
-      </w:r>
-      <w:r>
-        <w:t xml:space="preserve">. Cette approche a le double avantage de nous permettre de créer notre propre ontologie et ainsi mieux comprendre tous les aspects de ce domaine, tout en nous permettant d’utiliser la puissance du </w:t>
-      </w:r>
-      <w:proofErr w:type="spellStart"/>
-      <w:r>
-        <w:t>linked</w:t>
-      </w:r>
-      <w:proofErr w:type="spellEnd"/>
-      <w:r>
-        <w:t xml:space="preserve"> data en allant chercher les informations</w:t>
-      </w:r>
-      <w:r>
-        <w:t xml:space="preserve"> nécessaires pour l’application</w:t>
-      </w:r>
-      <w:r>
-        <w:t xml:space="preserve"> directement sur le web.</w:t>
-      </w:r>
-      <w:r>
-        <w:rPr>
-          <w:b/>
-        </w:rPr>
-        <w:t xml:space="preserve"> </w:t>
-      </w:r>
-      <w:r>
-        <w:rPr>
-          <w:b/>
-        </w:rPr>
-        <w:t xml:space="preserve">Notre application nous semble idéale pour démontrer la puissance du </w:t>
-      </w:r>
-      <w:proofErr w:type="spellStart"/>
-      <w:r>
-        <w:rPr>
-          <w:b/>
-        </w:rPr>
-        <w:t>linked</w:t>
-      </w:r>
-      <w:proofErr w:type="spellEnd"/>
-      <w:r>
-        <w:rPr>
-          <w:b/>
-        </w:rPr>
-        <w:t xml:space="preserve"> data et du web sémantique. En effet, si nous essayerions de créer cette application avec des technologies classiques comme les bases de données par exemple, cela voudrait dire qu’à chaque sortie de films, il faudrait qu’un administrateur rentre manuellement toutes les données des films dans sa base de données, ce qui est impossible étant donné le volume énorme de données que cela représente. Au contraire, avec le web sémantique, chaque fois qu’un film sort et qu’il est inscrit sur une page </w:t>
-      </w:r>
-      <w:proofErr w:type="spellStart"/>
-      <w:r>
-        <w:rPr>
-          <w:b/>
-        </w:rPr>
-        <w:t>wikipédia</w:t>
-      </w:r>
-      <w:proofErr w:type="spellEnd"/>
-      <w:r>
-        <w:rPr>
-          <w:b/>
-        </w:rPr>
-        <w:t xml:space="preserve"> par exemple, notre application le prend automatiquement en compte en allant directement le chercher sur le web. La base de connaissance de notre application se développe ainsi en même temps que les informations présentent sur le web sans qu’aucune intervention manuelle ne soit nécessaire.</w:t>
-      </w:r>
-    </w:p>
-    <w:p>
-      <w:pPr>
-        <w:pStyle w:val="Titre3"/>
-      </w:pPr>
-      <w:bookmarkStart w:id="4" w:name="_Toc474102665"/>
-      <w:r>
-        <w:t>Consignes</w:t>
-      </w:r>
-      <w:bookmarkEnd w:id="4"/>
     </w:p>
     <w:p>
       <w:r>
@@ -2953,30 +2951,30 @@
       <w:pPr>
         <w:pStyle w:val="Titre4"/>
       </w:pPr>
-      <w:bookmarkStart w:id="5" w:name="_Toc474102666"/>
+      <w:bookmarkStart w:id="4" w:name="_Toc474102666"/>
       <w:r>
         <w:lastRenderedPageBreak/>
         <w:t>Ontologie</w:t>
       </w:r>
+      <w:bookmarkEnd w:id="4"/>
+    </w:p>
+    <w:p>
+      <w:r>
+        <w:t>Voici une représentation de notre ontologie minimaliste</w:t>
+      </w:r>
+      <w:r>
+        <w:t>. Cette ontologie est utilisée uniquement dans le but de notre logiciel. Elle se justifie par l’utilisation que nous en faisons.</w:t>
+      </w:r>
+    </w:p>
+    <w:p>
+      <w:pPr>
+        <w:pStyle w:val="Titre4"/>
+      </w:pPr>
+      <w:bookmarkStart w:id="5" w:name="_Toc474102667"/>
+      <w:r>
+        <w:t>Les classes</w:t>
+      </w:r>
       <w:bookmarkEnd w:id="5"/>
-    </w:p>
-    <w:p>
-      <w:r>
-        <w:t>Voici une représentation de notre ontologie minimaliste</w:t>
-      </w:r>
-      <w:r>
-        <w:t>. Cette ontologie est utilisée uniquement dans le but de notre logiciel. Elle se justifie par l’utilisation que nous en faisons.</w:t>
-      </w:r>
-    </w:p>
-    <w:p>
-      <w:pPr>
-        <w:pStyle w:val="Titre4"/>
-      </w:pPr>
-      <w:bookmarkStart w:id="6" w:name="_Toc474102667"/>
-      <w:r>
-        <w:t>Les classes</w:t>
-      </w:r>
-      <w:bookmarkEnd w:id="6"/>
       <w:r>
         <w:t> </w:t>
       </w:r>
@@ -3255,11 +3253,11 @@
       <w:pPr>
         <w:pStyle w:val="Titre4"/>
       </w:pPr>
-      <w:bookmarkStart w:id="7" w:name="_Toc474102668"/>
+      <w:bookmarkStart w:id="6" w:name="_Toc474102668"/>
       <w:r>
         <w:t>Les propriétés d’objets</w:t>
       </w:r>
-      <w:bookmarkEnd w:id="7"/>
+      <w:bookmarkEnd w:id="6"/>
     </w:p>
     <w:p>
       <w:r>
@@ -3554,112 +3552,112 @@
       <w:pPr>
         <w:pStyle w:val="Titre2"/>
       </w:pPr>
-      <w:bookmarkStart w:id="8" w:name="_Toc474102669"/>
+      <w:bookmarkStart w:id="7" w:name="_Toc474102669"/>
       <w:r>
         <w:lastRenderedPageBreak/>
         <w:t>Le projet</w:t>
       </w:r>
+      <w:bookmarkEnd w:id="7"/>
+    </w:p>
+    <w:p>
+      <w:r>
+        <w:t xml:space="preserve">Nous avons décidé de réaliser le projet en Java avec </w:t>
+      </w:r>
+      <w:r>
+        <w:t>Jena</w:t>
+      </w:r>
+      <w:r>
+        <w:t xml:space="preserve"> pour</w:t>
+      </w:r>
+      <w:r>
+        <w:t xml:space="preserve"> la réalisation des requêtes SPARQL. </w:t>
+      </w:r>
+      <w:r>
+        <w:t xml:space="preserve">Suite à la discussion avec notre intervenant, nous allons devoir diviser notre projet en deux projets bien distincts. </w:t>
+      </w:r>
+    </w:p>
+    <w:p>
+      <w:pPr>
+        <w:pStyle w:val="Titre3"/>
+      </w:pPr>
+      <w:bookmarkStart w:id="8" w:name="_Toc474102670"/>
+      <w:r>
+        <w:t>Récupérateur de</w:t>
+      </w:r>
+      <w:r>
+        <w:t>s</w:t>
+      </w:r>
+      <w:r>
+        <w:t xml:space="preserve"> donnée</w:t>
+      </w:r>
+      <w:r>
+        <w:t>s</w:t>
+      </w:r>
       <w:bookmarkEnd w:id="8"/>
     </w:p>
     <w:p>
       <w:r>
-        <w:t xml:space="preserve">Nous avons décidé de réaliser le projet en Java avec </w:t>
-      </w:r>
-      <w:r>
-        <w:t>Jena</w:t>
-      </w:r>
-      <w:r>
-        <w:t xml:space="preserve"> pour</w:t>
-      </w:r>
-      <w:r>
-        <w:t xml:space="preserve"> la réalisation des requêtes SPARQL. </w:t>
-      </w:r>
-      <w:r>
-        <w:t xml:space="preserve">Suite à la discussion avec notre intervenant, nous allons devoir diviser notre projet en deux projets bien distincts. </w:t>
-      </w:r>
-    </w:p>
+        <w:t xml:space="preserve">Dans un premier temps, nous allons devoir créer un </w:t>
+      </w:r>
+      <w:r>
+        <w:t>projet de récupération de donnée</w:t>
+      </w:r>
+      <w:r>
+        <w:t>s</w:t>
+      </w:r>
+      <w:r>
+        <w:t xml:space="preserve"> qui va</w:t>
+      </w:r>
+      <w:r>
+        <w:t>,</w:t>
+      </w:r>
+      <w:r>
+        <w:t xml:space="preserve"> grâce à un dump d’un </w:t>
+      </w:r>
+      <w:proofErr w:type="spellStart"/>
+      <w:r>
+        <w:t>dataset</w:t>
+      </w:r>
+      <w:proofErr w:type="spellEnd"/>
+      <w:r>
+        <w:t xml:space="preserve"> du web</w:t>
+      </w:r>
+      <w:r>
+        <w:t xml:space="preserve">, récupérer les données des bases de connaissances déjà existantes et remplir notre propre base de données. Pour se faire, il va falloir réaliser un </w:t>
+      </w:r>
+      <w:proofErr w:type="spellStart"/>
+      <w:r>
+        <w:t>mapping</w:t>
+      </w:r>
+      <w:proofErr w:type="spellEnd"/>
+      <w:r>
+        <w:t xml:space="preserve"> entre l’ontologie de la base de connaissance et la nôtre. Grâce au </w:t>
+      </w:r>
+      <w:proofErr w:type="spellStart"/>
+      <w:r>
+        <w:t>mapping</w:t>
+      </w:r>
+      <w:proofErr w:type="spellEnd"/>
+      <w:r>
+        <w:t xml:space="preserve"> et à des requêtes SPARQL, nous allons pouvoir rempli</w:t>
+      </w:r>
+      <w:r>
+        <w:t>r une base de données configurée</w:t>
+      </w:r>
+      <w:r>
+        <w:t xml:space="preserve"> pour notre propre ontologie.</w:t>
+      </w:r>
+    </w:p>
+    <w:p/>
     <w:p>
       <w:pPr>
         <w:pStyle w:val="Titre3"/>
       </w:pPr>
-      <w:bookmarkStart w:id="9" w:name="_Toc474102670"/>
-      <w:r>
-        <w:t>Récupérateur de</w:t>
-      </w:r>
-      <w:r>
-        <w:t>s</w:t>
-      </w:r>
-      <w:r>
-        <w:t xml:space="preserve"> donnée</w:t>
-      </w:r>
-      <w:r>
-        <w:t>s</w:t>
+      <w:bookmarkStart w:id="9" w:name="_Toc474102671"/>
+      <w:r>
+        <w:t>Architecture</w:t>
       </w:r>
       <w:bookmarkEnd w:id="9"/>
-    </w:p>
-    <w:p>
-      <w:r>
-        <w:t xml:space="preserve">Dans un premier temps, nous allons devoir créer un </w:t>
-      </w:r>
-      <w:r>
-        <w:t>projet de récupération de donnée</w:t>
-      </w:r>
-      <w:r>
-        <w:t>s</w:t>
-      </w:r>
-      <w:r>
-        <w:t xml:space="preserve"> qui va</w:t>
-      </w:r>
-      <w:r>
-        <w:t>,</w:t>
-      </w:r>
-      <w:r>
-        <w:t xml:space="preserve"> grâce à un dump d’un </w:t>
-      </w:r>
-      <w:proofErr w:type="spellStart"/>
-      <w:r>
-        <w:t>dataset</w:t>
-      </w:r>
-      <w:proofErr w:type="spellEnd"/>
-      <w:r>
-        <w:t xml:space="preserve"> du web</w:t>
-      </w:r>
-      <w:r>
-        <w:t xml:space="preserve">, récupérer les données des bases de connaissances déjà existantes et remplir notre propre base de données. Pour se faire, il va falloir réaliser un </w:t>
-      </w:r>
-      <w:proofErr w:type="spellStart"/>
-      <w:r>
-        <w:t>mapping</w:t>
-      </w:r>
-      <w:proofErr w:type="spellEnd"/>
-      <w:r>
-        <w:t xml:space="preserve"> entre l’ontologie de la base de connaissance et la nôtre. Grâce au </w:t>
-      </w:r>
-      <w:proofErr w:type="spellStart"/>
-      <w:r>
-        <w:t>mapping</w:t>
-      </w:r>
-      <w:proofErr w:type="spellEnd"/>
-      <w:r>
-        <w:t xml:space="preserve"> et à des requêtes SPARQL, nous allons pouvoir rempli</w:t>
-      </w:r>
-      <w:r>
-        <w:t>r une base de données configurée</w:t>
-      </w:r>
-      <w:r>
-        <w:t xml:space="preserve"> pour notre propre ontologie.</w:t>
-      </w:r>
-    </w:p>
-    <w:p/>
-    <w:p>
-      <w:pPr>
-        <w:pStyle w:val="Titre3"/>
-      </w:pPr>
-      <w:bookmarkStart w:id="10" w:name="_Toc474102671"/>
-      <w:r>
-        <w:t>Architecture</w:t>
-      </w:r>
-      <w:bookmarkEnd w:id="10"/>
     </w:p>
     <w:p>
       <w:r>
@@ -3823,191 +3821,191 @@
       <w:pPr>
         <w:pStyle w:val="Titre3"/>
       </w:pPr>
-      <w:bookmarkStart w:id="11" w:name="_Toc474102672"/>
+      <w:bookmarkStart w:id="10" w:name="_Toc474102672"/>
       <w:r>
         <w:lastRenderedPageBreak/>
         <w:t>Algorithmes</w:t>
       </w:r>
+      <w:bookmarkEnd w:id="10"/>
+      <w:r>
+        <w:t xml:space="preserve"> </w:t>
+      </w:r>
+    </w:p>
+    <w:p>
+      <w:pPr>
+        <w:pStyle w:val="Titre4"/>
+      </w:pPr>
+      <w:bookmarkStart w:id="11" w:name="_Toc474102673"/>
+      <w:r>
+        <w:t>Chargement des données</w:t>
+      </w:r>
       <w:bookmarkEnd w:id="11"/>
+    </w:p>
+    <w:p>
+      <w:r>
+        <w:t xml:space="preserve">Nous avons tout d’abord voulu récupéré les informations depuis un </w:t>
+      </w:r>
+      <w:proofErr w:type="spellStart"/>
+      <w:r>
+        <w:t>endpoint</w:t>
+      </w:r>
+      <w:proofErr w:type="spellEnd"/>
       <w:r>
         <w:t xml:space="preserve"> </w:t>
       </w:r>
-    </w:p>
-    <w:p>
-      <w:pPr>
-        <w:pStyle w:val="Titre4"/>
-      </w:pPr>
-      <w:bookmarkStart w:id="12" w:name="_Toc474102673"/>
-      <w:r>
-        <w:t>Chargement des données</w:t>
+      <w:proofErr w:type="spellStart"/>
+      <w:r>
+        <w:t>sparql</w:t>
+      </w:r>
+      <w:proofErr w:type="spellEnd"/>
+      <w:r>
+        <w:t xml:space="preserve"> de </w:t>
+      </w:r>
+      <w:proofErr w:type="spellStart"/>
+      <w:r>
+        <w:t>linked</w:t>
+      </w:r>
+      <w:proofErr w:type="spellEnd"/>
+      <w:r>
+        <w:t xml:space="preserve"> </w:t>
+      </w:r>
+      <w:proofErr w:type="spellStart"/>
+      <w:r>
+        <w:t>database</w:t>
+      </w:r>
+      <w:proofErr w:type="spellEnd"/>
+      <w:r>
+        <w:t xml:space="preserve"> </w:t>
+      </w:r>
+      <w:proofErr w:type="spellStart"/>
+      <w:r>
+        <w:t>Movie</w:t>
+      </w:r>
+      <w:proofErr w:type="spellEnd"/>
+      <w:r>
+        <w:t xml:space="preserve">. Nous avons choisi </w:t>
+      </w:r>
+      <w:r>
+        <w:t>cet</w:t>
+      </w:r>
+      <w:r>
+        <w:t xml:space="preserve"> </w:t>
+      </w:r>
+      <w:proofErr w:type="spellStart"/>
+      <w:r>
+        <w:t>endpoint</w:t>
+      </w:r>
+      <w:proofErr w:type="spellEnd"/>
+      <w:r>
+        <w:t xml:space="preserve"> car son ontologie était la plus proche de la </w:t>
+      </w:r>
+      <w:r>
+        <w:t>nôtre</w:t>
+      </w:r>
+      <w:r>
+        <w:t>.</w:t>
+      </w:r>
+    </w:p>
+    <w:p>
+      <w:pPr>
+        <w:pStyle w:val="Titre5"/>
+      </w:pPr>
+      <w:bookmarkStart w:id="12" w:name="_Toc474102674"/>
+      <w:r>
+        <w:t>Problèmes</w:t>
       </w:r>
       <w:bookmarkEnd w:id="12"/>
-    </w:p>
-    <w:p>
-      <w:r>
-        <w:t xml:space="preserve">Nous avons tout d’abord voulu récupéré les informations depuis un </w:t>
+      <w:r>
+        <w:t xml:space="preserve"> </w:t>
+      </w:r>
+    </w:p>
+    <w:p>
+      <w:r>
+        <w:t xml:space="preserve">Après plusieurs </w:t>
+      </w:r>
+      <w:r>
+        <w:t>essaies de</w:t>
+      </w:r>
+      <w:r>
+        <w:t xml:space="preserve"> récupération, nous sommes </w:t>
+      </w:r>
+      <w:r>
+        <w:t>tombés</w:t>
+      </w:r>
+      <w:r>
+        <w:t xml:space="preserve"> sur un </w:t>
+      </w:r>
+      <w:r>
+        <w:t>problème</w:t>
+      </w:r>
+      <w:r>
+        <w:t xml:space="preserve"> majeur : nos requêtes </w:t>
+      </w:r>
+      <w:r>
+        <w:t>successives</w:t>
+      </w:r>
+      <w:r>
+        <w:t xml:space="preserve"> se faisaient déconnecté car le site </w:t>
+      </w:r>
+      <w:r>
+        <w:t>pensait qu’on essayait de le DDOS</w:t>
+      </w:r>
+      <w:r>
+        <w:t xml:space="preserve"> (flux trop important de requêtes)</w:t>
+      </w:r>
+      <w:r>
+        <w:t>.</w:t>
+      </w:r>
+      <w:r>
+        <w:t xml:space="preserve"> </w:t>
+      </w:r>
+    </w:p>
+    <w:p>
+      <w:r>
+        <w:t>Après avoir changé notre façon de faire les requêtes, nous avons réussi à faire passer plus de requête</w:t>
+      </w:r>
+      <w:r>
+        <w:t>s</w:t>
+      </w:r>
+      <w:r>
+        <w:t xml:space="preserve"> mais nous avons aussi réussi à faire tomber le site.</w:t>
+      </w:r>
+    </w:p>
+    <w:p>
+      <w:r>
+        <w:t xml:space="preserve">Nous avons alors demandé l’aide de notre intervenant. Il nous a conseillé d’utiliser un dump de </w:t>
       </w:r>
       <w:proofErr w:type="spellStart"/>
       <w:r>
-        <w:t>endpoint</w:t>
+        <w:t>linked</w:t>
       </w:r>
       <w:proofErr w:type="spellEnd"/>
       <w:r>
-        <w:t xml:space="preserve"> </w:t>
+        <w:t xml:space="preserve"> data </w:t>
       </w:r>
       <w:proofErr w:type="spellStart"/>
       <w:r>
-        <w:t>sparql</w:t>
+        <w:t>movie</w:t>
       </w:r>
       <w:proofErr w:type="spellEnd"/>
       <w:r>
-        <w:t xml:space="preserve"> de </w:t>
-      </w:r>
-      <w:proofErr w:type="spellStart"/>
-      <w:r>
-        <w:t>linked</w:t>
-      </w:r>
-      <w:proofErr w:type="spellEnd"/>
-      <w:r>
-        <w:t xml:space="preserve"> </w:t>
-      </w:r>
-      <w:proofErr w:type="spellStart"/>
-      <w:r>
-        <w:t>database</w:t>
-      </w:r>
-      <w:proofErr w:type="spellEnd"/>
-      <w:r>
-        <w:t xml:space="preserve"> </w:t>
-      </w:r>
-      <w:proofErr w:type="spellStart"/>
-      <w:r>
-        <w:t>Movie</w:t>
-      </w:r>
-      <w:proofErr w:type="spellEnd"/>
-      <w:r>
-        <w:t xml:space="preserve">. Nous avons choisi </w:t>
-      </w:r>
-      <w:r>
-        <w:t>cet</w:t>
-      </w:r>
-      <w:r>
-        <w:t xml:space="preserve"> </w:t>
-      </w:r>
-      <w:proofErr w:type="spellStart"/>
-      <w:r>
-        <w:t>endpoint</w:t>
-      </w:r>
-      <w:proofErr w:type="spellEnd"/>
-      <w:r>
-        <w:t xml:space="preserve"> car son ontologie était la plus proche de la </w:t>
-      </w:r>
-      <w:r>
-        <w:t>nôtre</w:t>
-      </w:r>
-      <w:r>
-        <w:t>.</w:t>
+        <w:t>, ce que nous avons fait. Nous avons enfin pu récupérer toute les données que nous voulions.</w:t>
+      </w:r>
+    </w:p>
+    <w:p>
+      <w:r>
+        <w:t>Nous avons encore eu quelques problèmes d’URI mal formé dans le dump, que nous avons corrigé à la main.</w:t>
       </w:r>
     </w:p>
     <w:p>
       <w:pPr>
         <w:pStyle w:val="Titre5"/>
       </w:pPr>
-      <w:bookmarkStart w:id="13" w:name="_Toc474102674"/>
-      <w:r>
-        <w:t>Problèmes</w:t>
+      <w:bookmarkStart w:id="13" w:name="_Toc474102675"/>
+      <w:r>
+        <w:t>Initialisation</w:t>
       </w:r>
       <w:bookmarkEnd w:id="13"/>
-      <w:r>
-        <w:t xml:space="preserve"> </w:t>
-      </w:r>
-    </w:p>
-    <w:p>
-      <w:r>
-        <w:t xml:space="preserve">Après plusieurs </w:t>
-      </w:r>
-      <w:r>
-        <w:t>essaies de</w:t>
-      </w:r>
-      <w:r>
-        <w:t xml:space="preserve"> récupération, nous sommes </w:t>
-      </w:r>
-      <w:r>
-        <w:t>tombés</w:t>
-      </w:r>
-      <w:r>
-        <w:t xml:space="preserve"> sur un </w:t>
-      </w:r>
-      <w:r>
-        <w:t>problème</w:t>
-      </w:r>
-      <w:r>
-        <w:t xml:space="preserve"> majeur : nos requêtes </w:t>
-      </w:r>
-      <w:r>
-        <w:t>successives</w:t>
-      </w:r>
-      <w:r>
-        <w:t xml:space="preserve"> se faisaient déconnecté car le site </w:t>
-      </w:r>
-      <w:r>
-        <w:t>pensait qu’on essayait de le DDOS</w:t>
-      </w:r>
-      <w:r>
-        <w:t xml:space="preserve"> (flux trop important de requêtes)</w:t>
-      </w:r>
-      <w:r>
-        <w:t>.</w:t>
-      </w:r>
-      <w:r>
-        <w:t xml:space="preserve"> </w:t>
-      </w:r>
-    </w:p>
-    <w:p>
-      <w:r>
-        <w:t>Après avoir changé notre façon de faire les requêtes, nous avons réussi à faire passer plus de requête</w:t>
-      </w:r>
-      <w:r>
-        <w:t>s</w:t>
-      </w:r>
-      <w:r>
-        <w:t xml:space="preserve"> mais nous avons aussi réussi à faire tomber le site.</w:t>
-      </w:r>
-    </w:p>
-    <w:p>
-      <w:r>
-        <w:t xml:space="preserve">Nous avons alors demandé l’aide de notre intervenant. Il nous a conseillé d’utiliser un dump de </w:t>
-      </w:r>
-      <w:proofErr w:type="spellStart"/>
-      <w:r>
-        <w:t>linked</w:t>
-      </w:r>
-      <w:proofErr w:type="spellEnd"/>
-      <w:r>
-        <w:t xml:space="preserve"> data </w:t>
-      </w:r>
-      <w:proofErr w:type="spellStart"/>
-      <w:r>
-        <w:t>movie</w:t>
-      </w:r>
-      <w:proofErr w:type="spellEnd"/>
-      <w:r>
-        <w:t>, ce que nous avons fait. Nous avons enfin pu récupérer toute les données que nous voulions.</w:t>
-      </w:r>
-    </w:p>
-    <w:p>
-      <w:r>
-        <w:t>Nous avons encore eu quelques problèmes d’URI mal formé dans le dump, que nous avons corrigé à la main.</w:t>
-      </w:r>
-    </w:p>
-    <w:p>
-      <w:pPr>
-        <w:pStyle w:val="Titre5"/>
-      </w:pPr>
-      <w:bookmarkStart w:id="14" w:name="_Toc474102675"/>
-      <w:r>
-        <w:t>Initialisation</w:t>
-      </w:r>
-      <w:bookmarkEnd w:id="14"/>
     </w:p>
     <w:p>
       <w:r>
@@ -4638,11 +4636,11 @@
       <w:pPr>
         <w:pStyle w:val="Titre5"/>
       </w:pPr>
-      <w:bookmarkStart w:id="15" w:name="_Toc474102676"/>
+      <w:bookmarkStart w:id="14" w:name="_Toc474102676"/>
       <w:r>
         <w:t>Remplir l’ontologie</w:t>
       </w:r>
-      <w:bookmarkEnd w:id="15"/>
+      <w:bookmarkEnd w:id="14"/>
     </w:p>
     <w:p>
       <w:pPr>
@@ -4774,11 +4772,11 @@
       <w:pPr>
         <w:pStyle w:val="Titre5"/>
       </w:pPr>
-      <w:bookmarkStart w:id="16" w:name="_Toc474102677"/>
+      <w:bookmarkStart w:id="15" w:name="_Toc474102677"/>
       <w:r>
         <w:t>Création</w:t>
       </w:r>
-      <w:bookmarkEnd w:id="16"/>
+      <w:bookmarkEnd w:id="15"/>
     </w:p>
     <w:p>
       <w:pPr>
@@ -4858,16 +4856,106 @@
       <w:pPr>
         <w:pStyle w:val="Titre4"/>
       </w:pPr>
-      <w:bookmarkStart w:id="17" w:name="_Toc474102678"/>
+      <w:bookmarkStart w:id="16" w:name="_Toc474102678"/>
       <w:r>
         <w:lastRenderedPageBreak/>
         <w:t>Conclusion</w:t>
       </w:r>
+      <w:bookmarkEnd w:id="16"/>
+    </w:p>
+    <w:p>
+      <w:r>
+        <w:t>Maintenant que nous avons notre ontologie avec une certaine quantité de donnée, nous allons l’utiliser pour notre deuxième partie : l’</w:t>
+      </w:r>
+      <w:proofErr w:type="spellStart"/>
+      <w:r>
+        <w:t>Akinator</w:t>
+      </w:r>
+      <w:proofErr w:type="spellEnd"/>
+      <w:r>
+        <w:t>.</w:t>
+      </w:r>
+    </w:p>
+    <w:p>
+      <w:pPr>
+        <w:ind w:firstLine="0"/>
+      </w:pPr>
+      <w:r>
+        <w:rPr>
+          <w:b/>
+        </w:rPr>
+        <w:t>Cette parti</w:t>
+      </w:r>
+      <w:r>
+        <w:rPr>
+          <w:b/>
+        </w:rPr>
+        <w:t>e de récupération de données que</w:t>
+      </w:r>
+      <w:r>
+        <w:rPr>
+          <w:b/>
+        </w:rPr>
+        <w:t xml:space="preserve"> nous venons de voir est très importante car elle illustre magnifiquement certains des avantages du web sémantique par rapport à d’autres technologies.</w:t>
+      </w:r>
+      <w:r>
+        <w:t xml:space="preserve"> </w:t>
+      </w:r>
+    </w:p>
+    <w:p>
+      <w:pPr>
+        <w:ind w:firstLine="0"/>
+      </w:pPr>
+      <w:r>
+        <w:t xml:space="preserve">En  effet, elle illustre le fait que nous pouvons charger des données directement dans le web. Pour le cas de notre application par exemple, à chaque fois que des films seront rajoutés sur le web, ces mêmes films seront donc ajoutés à notre application car nous chargeons les données directement depuis le web. </w:t>
+      </w:r>
+      <w:r>
+        <w:t>Une application utilisant des bases de données par exemple ne pourrait bénéficier de ces avantages car à chaque fois qu’un nouveau film sortirait sur le web, il faudrait le rajouter à la main dans la base de données pour que l’application puisse prendre en compte ce nouveau film.</w:t>
+      </w:r>
+    </w:p>
+    <w:p>
+      <w:pPr>
+        <w:ind w:firstLine="0"/>
+      </w:pPr>
+    </w:p>
+    <w:p>
+      <w:pPr>
+        <w:ind w:firstLine="0"/>
+      </w:pPr>
+    </w:p>
+    <w:p>
+      <w:pPr>
+        <w:pStyle w:val="Titre3"/>
+      </w:pPr>
+      <w:bookmarkStart w:id="17" w:name="_Toc474102679"/>
+      <w:r>
+        <w:t>« </w:t>
+      </w:r>
+      <w:proofErr w:type="spellStart"/>
+      <w:r>
+        <w:t>Akinator</w:t>
+      </w:r>
+      <w:proofErr w:type="spellEnd"/>
+      <w:r>
+        <w:t> »</w:t>
+      </w:r>
       <w:bookmarkEnd w:id="17"/>
     </w:p>
     <w:p>
       <w:r>
-        <w:t>Maintenant que nous avons notre ontologie avec une certaine quantité de donnée, nous allons l’utiliser pour notre deuxième partie : l’</w:t>
+        <w:t xml:space="preserve">Une fois </w:t>
+      </w:r>
+      <w:r>
+        <w:t>les données récupérées, nous av</w:t>
+      </w:r>
+      <w:r>
+        <w:t xml:space="preserve">ons </w:t>
+      </w:r>
+      <w:r>
+        <w:t>lancé</w:t>
+      </w:r>
+      <w:r>
+        <w:t xml:space="preserve"> le second projet. Il s’agit d’un « </w:t>
       </w:r>
       <w:proofErr w:type="spellStart"/>
       <w:r>
@@ -4875,245 +4963,155 @@
       </w:r>
       <w:proofErr w:type="spellEnd"/>
       <w:r>
+        <w:t xml:space="preserve"> » qui va poser des questions à l’utilisateur en utilisant notre ontologie et nos données. Pour cela, nous avons introduit un système de poids. Chaque valeur et </w:t>
+      </w:r>
+      <w:r>
+        <w:t xml:space="preserve">chaque propriété </w:t>
+      </w:r>
+      <w:r>
+        <w:t>ont</w:t>
+      </w:r>
+      <w:r>
+        <w:t xml:space="preserve"> un poids. Ce poids va nous permettre de définir l’ordre des questions et la sélection des valeurs. Les propriétés qui auront le plus gros poids seront les premières utilisé</w:t>
+      </w:r>
+      <w:r>
+        <w:t>e</w:t>
+      </w:r>
+      <w:r>
+        <w:t>s pour la réalisation des questions. Une fois utilisé, nous allon</w:t>
+      </w:r>
+      <w:r>
+        <w:t>s mettre à jour</w:t>
+      </w:r>
+      <w:r>
+        <w:t xml:space="preserve"> le</w:t>
+      </w:r>
+      <w:r>
+        <w:t xml:space="preserve"> </w:t>
+      </w:r>
+      <w:r>
+        <w:t>poids</w:t>
+      </w:r>
+      <w:r>
+        <w:t xml:space="preserve"> de</w:t>
+      </w:r>
+      <w:r>
+        <w:t xml:space="preserve"> la donnée</w:t>
+      </w:r>
+      <w:r>
+        <w:t xml:space="preserve"> avec des requêtes SPARQL de type DELETE/INSERT</w:t>
+      </w:r>
+      <w:r>
+        <w:t xml:space="preserve"> pour indiquer à notre </w:t>
+      </w:r>
+      <w:r>
+        <w:t>algorithme</w:t>
+      </w:r>
+      <w:r>
+        <w:t xml:space="preserve"> que nous avons déjà utilisé cette </w:t>
+      </w:r>
+      <w:r>
+        <w:t>propriété</w:t>
+      </w:r>
+      <w:r>
         <w:t>.</w:t>
       </w:r>
     </w:p>
     <w:p>
       <w:pPr>
         <w:ind w:firstLine="0"/>
-      </w:pPr>
-      <w:r>
         <w:rPr>
           <w:b/>
         </w:rPr>
-        <w:t>Cette parti</w:t>
-      </w:r>
+      </w:pPr>
       <w:r>
         <w:rPr>
           <w:b/>
         </w:rPr>
-        <w:t>e de récupération de données que</w:t>
+        <w:t>Cette partie fut également  très importante car elle nous perm</w:t>
       </w:r>
       <w:r>
         <w:rPr>
           <w:b/>
         </w:rPr>
-        <w:t xml:space="preserve"> nous venons de voir est très importante car elle illustre magnifiquement certains des avantages du web sémantique par rapport à d’autres technologies.</w:t>
-      </w:r>
-      <w:r>
-        <w:t xml:space="preserve"> </w:t>
+        <w:t>it de comprendre la puissance du web sémantique et de</w:t>
+      </w:r>
+      <w:r>
+        <w:rPr>
+          <w:b/>
+        </w:rPr>
+        <w:t xml:space="preserve"> SPARQL notamment</w:t>
+      </w:r>
+      <w:r>
+        <w:rPr>
+          <w:b/>
+        </w:rPr>
+        <w:t>,</w:t>
+      </w:r>
+      <w:r>
+        <w:rPr>
+          <w:b/>
+        </w:rPr>
+        <w:t xml:space="preserve"> en nous permettant de chercher des informations diverses dans une</w:t>
+      </w:r>
+      <w:r>
+        <w:rPr>
+          <w:b/>
+        </w:rPr>
+        <w:t xml:space="preserve"> très</w:t>
+      </w:r>
+      <w:r>
+        <w:rPr>
+          <w:b/>
+        </w:rPr>
+        <w:t xml:space="preserve"> grande base de </w:t>
+      </w:r>
+      <w:r>
+        <w:rPr>
+          <w:b/>
+        </w:rPr>
+        <w:t>données pour en retirer des connaissances</w:t>
+      </w:r>
+      <w:r>
+        <w:rPr>
+          <w:b/>
+        </w:rPr>
+        <w:t>.</w:t>
       </w:r>
     </w:p>
     <w:p>
       <w:pPr>
         <w:ind w:firstLine="0"/>
-      </w:pPr>
-      <w:r>
-        <w:t xml:space="preserve">En  effet, elle illustre le fait que nous pouvons charger des données directement dans le web. Pour le cas de notre application par exemple, à chaque fois que des films seront rajoutés sur le web, ces mêmes films seront donc ajoutés à notre application car nous chargeons les données directement depuis le web. </w:t>
-      </w:r>
-      <w:r>
-        <w:t>Une application utilisant des bases de données par exemple ne pourrait bénéficier de ces avantages car à chaque fois qu’un nouveau film sortirait sur le web, il faudrait le rajouter à la main dans la base de données pour que l’application puisse prendre en compte ce nouveau film.</w:t>
-      </w:r>
+        <w:rPr>
+          <w:b/>
+        </w:rPr>
+      </w:pPr>
     </w:p>
     <w:p>
       <w:pPr>
         <w:ind w:firstLine="0"/>
+        <w:rPr>
+          <w:b/>
+        </w:rPr>
       </w:pPr>
     </w:p>
     <w:p>
       <w:pPr>
         <w:ind w:firstLine="0"/>
+        <w:rPr>
+          <w:b/>
+        </w:rPr>
       </w:pPr>
     </w:p>
     <w:p>
       <w:pPr>
         <w:pStyle w:val="Titre3"/>
       </w:pPr>
-      <w:bookmarkStart w:id="18" w:name="_Toc474102679"/>
-      <w:r>
-        <w:t>« </w:t>
-      </w:r>
-      <w:proofErr w:type="spellStart"/>
-      <w:r>
-        <w:t>Akinator</w:t>
-      </w:r>
-      <w:proofErr w:type="spellEnd"/>
-      <w:r>
-        <w:t> »</w:t>
+      <w:bookmarkStart w:id="18" w:name="_Toc474102680"/>
+      <w:r>
+        <w:t>Architecture</w:t>
       </w:r>
       <w:bookmarkEnd w:id="18"/>
-    </w:p>
-    <w:p>
-      <w:r>
-        <w:t xml:space="preserve">Une fois </w:t>
-      </w:r>
-      <w:r>
-        <w:t>les données récupérées, nous av</w:t>
-      </w:r>
-      <w:r>
-        <w:t xml:space="preserve">ons </w:t>
-      </w:r>
-      <w:r>
-        <w:t>lancé</w:t>
-      </w:r>
-      <w:r>
-        <w:t xml:space="preserve"> le second projet. Il s’agit d’un « </w:t>
-      </w:r>
-      <w:proofErr w:type="spellStart"/>
-      <w:r>
-        <w:t>Akinator</w:t>
-      </w:r>
-      <w:proofErr w:type="spellEnd"/>
-      <w:r>
-        <w:t xml:space="preserve"> » qui va poser des questions à l’utilisateur en utilisant notre ontologie et nos données. Pour cela, nous avons introduit un système de poids. Chaque valeur et </w:t>
-      </w:r>
-      <w:r>
-        <w:t xml:space="preserve">chaque propriété </w:t>
-      </w:r>
-      <w:r>
-        <w:t>ont</w:t>
-      </w:r>
-      <w:r>
-        <w:t xml:space="preserve"> un poids. Ce poids va nous permettre de définir l’ordre des questions et la sélection des valeurs. Les propriétés qui auront le plus gros poids seront les premières utilisé</w:t>
-      </w:r>
-      <w:r>
-        <w:t>e</w:t>
-      </w:r>
-      <w:r>
-        <w:t>s pour la réalisation des questions. Une fois utilisé, nous allon</w:t>
-      </w:r>
-      <w:r>
-        <w:t>s mettre à jour</w:t>
-      </w:r>
-      <w:r>
-        <w:t xml:space="preserve"> le</w:t>
-      </w:r>
-      <w:r>
-        <w:t xml:space="preserve"> </w:t>
-      </w:r>
-      <w:r>
-        <w:t>poids</w:t>
-      </w:r>
-      <w:r>
-        <w:t xml:space="preserve"> de</w:t>
-      </w:r>
-      <w:r>
-        <w:t xml:space="preserve"> la donnée</w:t>
-      </w:r>
-      <w:r>
-        <w:t xml:space="preserve"> avec des requêtes SPARQL de type DELETE/INSERT</w:t>
-      </w:r>
-      <w:r>
-        <w:t xml:space="preserve"> pour indiquer à notre </w:t>
-      </w:r>
-      <w:r>
-        <w:t>algorithme</w:t>
-      </w:r>
-      <w:r>
-        <w:t xml:space="preserve"> que nous avons déjà utilisé cette </w:t>
-      </w:r>
-      <w:r>
-        <w:t>propriété</w:t>
-      </w:r>
-      <w:r>
-        <w:t>.</w:t>
-      </w:r>
-    </w:p>
-    <w:p>
-      <w:pPr>
-        <w:ind w:firstLine="0"/>
-        <w:rPr>
-          <w:b/>
-        </w:rPr>
-      </w:pPr>
-      <w:r>
-        <w:rPr>
-          <w:b/>
-        </w:rPr>
-        <w:t>Cette partie fut également  très importante car elle nous perm</w:t>
-      </w:r>
-      <w:r>
-        <w:rPr>
-          <w:b/>
-        </w:rPr>
-        <w:t>it de comprendre la puissance du web sémantique et de</w:t>
-      </w:r>
-      <w:r>
-        <w:rPr>
-          <w:b/>
-        </w:rPr>
-        <w:t xml:space="preserve"> SPARQL notamment</w:t>
-      </w:r>
-      <w:r>
-        <w:rPr>
-          <w:b/>
-        </w:rPr>
-        <w:t>,</w:t>
-      </w:r>
-      <w:r>
-        <w:rPr>
-          <w:b/>
-        </w:rPr>
-        <w:t xml:space="preserve"> en nous permettant de chercher des informations diverses dans une</w:t>
-      </w:r>
-      <w:r>
-        <w:rPr>
-          <w:b/>
-        </w:rPr>
-        <w:t xml:space="preserve"> très</w:t>
-      </w:r>
-      <w:r>
-        <w:rPr>
-          <w:b/>
-        </w:rPr>
-        <w:t xml:space="preserve"> grande base de </w:t>
-      </w:r>
-      <w:r>
-        <w:rPr>
-          <w:b/>
-        </w:rPr>
-        <w:t>données pour en retirer des connaissances</w:t>
-      </w:r>
-      <w:r>
-        <w:rPr>
-          <w:b/>
-        </w:rPr>
-        <w:t>.</w:t>
-      </w:r>
-    </w:p>
-    <w:p>
-      <w:pPr>
-        <w:ind w:firstLine="0"/>
-        <w:rPr>
-          <w:b/>
-        </w:rPr>
-      </w:pPr>
-    </w:p>
-    <w:p>
-      <w:pPr>
-        <w:ind w:firstLine="0"/>
-        <w:rPr>
-          <w:b/>
-        </w:rPr>
-      </w:pPr>
-    </w:p>
-    <w:p>
-      <w:pPr>
-        <w:ind w:firstLine="0"/>
-        <w:rPr>
-          <w:b/>
-        </w:rPr>
-      </w:pPr>
-    </w:p>
-    <w:p>
-      <w:pPr>
-        <w:pStyle w:val="Titre3"/>
-      </w:pPr>
-      <w:bookmarkStart w:id="19" w:name="_Toc474102680"/>
-      <w:r>
-        <w:t>Architecture</w:t>
-      </w:r>
-      <w:bookmarkEnd w:id="19"/>
     </w:p>
     <w:p>
       <w:pPr>
@@ -5211,24 +5209,24 @@
       <w:pPr>
         <w:pStyle w:val="Titre3"/>
       </w:pPr>
-      <w:bookmarkStart w:id="20" w:name="_Toc474102681"/>
+      <w:bookmarkStart w:id="19" w:name="_Toc474102681"/>
       <w:r>
         <w:t>Algorithmes</w:t>
       </w:r>
+      <w:bookmarkEnd w:id="19"/>
+      <w:r>
+        <w:t xml:space="preserve"> </w:t>
+      </w:r>
+    </w:p>
+    <w:p>
+      <w:pPr>
+        <w:pStyle w:val="Titre4"/>
+      </w:pPr>
+      <w:bookmarkStart w:id="20" w:name="_Toc474102682"/>
+      <w:r>
+        <w:t>Idée principale</w:t>
+      </w:r>
       <w:bookmarkEnd w:id="20"/>
-      <w:r>
-        <w:t xml:space="preserve"> </w:t>
-      </w:r>
-    </w:p>
-    <w:p>
-      <w:pPr>
-        <w:pStyle w:val="Titre4"/>
-      </w:pPr>
-      <w:bookmarkStart w:id="21" w:name="_Toc474102682"/>
-      <w:r>
-        <w:t>Idée principale</w:t>
-      </w:r>
-      <w:bookmarkEnd w:id="21"/>
     </w:p>
     <w:p>
       <w:r>
@@ -5327,14 +5325,14 @@
       <w:pPr>
         <w:pStyle w:val="Titre4"/>
       </w:pPr>
-      <w:bookmarkStart w:id="22" w:name="_Toc474102683"/>
+      <w:bookmarkStart w:id="21" w:name="_Toc474102683"/>
       <w:r>
         <w:t>Système de poid</w:t>
       </w:r>
       <w:r>
         <w:t>s</w:t>
       </w:r>
-      <w:bookmarkEnd w:id="22"/>
+      <w:bookmarkEnd w:id="21"/>
     </w:p>
     <w:p>
       <w:r>
@@ -5631,154 +5629,270 @@
       <w:pPr>
         <w:pStyle w:val="Titre2"/>
       </w:pPr>
-      <w:bookmarkStart w:id="23" w:name="_Toc474102684"/>
+      <w:bookmarkStart w:id="22" w:name="_Toc474102684"/>
       <w:r>
         <w:t>Conclusion</w:t>
       </w:r>
+      <w:bookmarkEnd w:id="22"/>
+    </w:p>
+    <w:p/>
+    <w:p>
+      <w:pPr>
+        <w:rPr>
+          <w:b/>
+        </w:rPr>
+      </w:pPr>
+      <w:r>
+        <w:rPr>
+          <w:b/>
+        </w:rPr>
+        <w:t xml:space="preserve">En conclusion, ce projet fut très bénéfique pour comprendre l’intérêt et la puissance du </w:t>
+      </w:r>
+      <w:proofErr w:type="spellStart"/>
+      <w:r>
+        <w:rPr>
+          <w:b/>
+        </w:rPr>
+        <w:t>linked</w:t>
+      </w:r>
+      <w:proofErr w:type="spellEnd"/>
+      <w:r>
+        <w:rPr>
+          <w:b/>
+        </w:rPr>
+        <w:t xml:space="preserve"> data et du web sémantique. Outre le fait d’avoir élaboré une application fonctionnelle qui permet de retrouver les films des utilisateurs, ce projet nous a permis</w:t>
+      </w:r>
+      <w:r>
+        <w:rPr>
+          <w:b/>
+        </w:rPr>
+        <w:t xml:space="preserve"> de passer en revue tous les diffé</w:t>
+      </w:r>
+      <w:r>
+        <w:rPr>
+          <w:b/>
+        </w:rPr>
+        <w:t>rents aspects du web sémantique</w:t>
+      </w:r>
+      <w:r>
+        <w:rPr>
+          <w:b/>
+        </w:rPr>
+        <w:t>. Nous avons pu voir l’intérêt de rechercher les données directement sur le web avec notre implémentation du loader. Cela nous a permis de constater que ce type d’application qui nécessite d’avoir des données constamment mises à jours ne peut pas être implémentée avec des technologies classiques comme des bases de données alors qu’avec le web sémantique, cela devient tout à fait envisageable.</w:t>
+      </w:r>
+      <w:r>
+        <w:rPr>
+          <w:b/>
+        </w:rPr>
+        <w:t xml:space="preserve"> Ce projet a été</w:t>
+      </w:r>
+      <w:r>
+        <w:rPr>
+          <w:b/>
+        </w:rPr>
+        <w:t xml:space="preserve"> également</w:t>
+      </w:r>
+      <w:r>
+        <w:rPr>
+          <w:b/>
+        </w:rPr>
+        <w:t xml:space="preserve"> l’occasion de créer notre propre ontologie </w:t>
+      </w:r>
+      <w:proofErr w:type="spellStart"/>
+      <w:r>
+        <w:rPr>
+          <w:b/>
+        </w:rPr>
+        <w:t>owl</w:t>
+      </w:r>
+      <w:proofErr w:type="spellEnd"/>
+      <w:r>
+        <w:rPr>
+          <w:b/>
+        </w:rPr>
+        <w:t xml:space="preserve"> et d’exploiter </w:t>
+      </w:r>
+      <w:r>
+        <w:rPr>
+          <w:b/>
+        </w:rPr>
+        <w:t>toutes ses propriétés. Enfin, nous avons pu mettre à profit no</w:t>
+      </w:r>
+      <w:r>
+        <w:rPr>
+          <w:b/>
+        </w:rPr>
+        <w:t>s</w:t>
+      </w:r>
+      <w:r>
+        <w:rPr>
+          <w:b/>
+        </w:rPr>
+        <w:t xml:space="preserve"> connaissances en SPARQL afin de rechercher dans les grands volumes de données que nous possédions</w:t>
+      </w:r>
+      <w:r>
+        <w:rPr>
+          <w:b/>
+        </w:rPr>
+        <w:t>,</w:t>
+      </w:r>
+      <w:r>
+        <w:rPr>
+          <w:b/>
+        </w:rPr>
+        <w:t xml:space="preserve"> les informations nécessaires</w:t>
+      </w:r>
+      <w:r>
+        <w:rPr>
+          <w:b/>
+        </w:rPr>
+        <w:t xml:space="preserve"> à l’application et de pouvoir les</w:t>
+      </w:r>
+      <w:r>
+        <w:rPr>
+          <w:b/>
+        </w:rPr>
+        <w:t xml:space="preserve"> manipuler </w:t>
+      </w:r>
+      <w:r>
+        <w:rPr>
+          <w:b/>
+        </w:rPr>
+        <w:t>selon nos besoin</w:t>
+      </w:r>
+      <w:r>
+        <w:rPr>
+          <w:b/>
+        </w:rPr>
+        <w:t>s</w:t>
+      </w:r>
+      <w:r>
+        <w:rPr>
+          <w:b/>
+        </w:rPr>
+        <w:t>.</w:t>
+      </w:r>
+      <w:r>
+        <w:rPr>
+          <w:b/>
+        </w:rPr>
+        <w:t xml:space="preserve"> </w:t>
+      </w:r>
+    </w:p>
+    <w:p>
+      <w:pPr>
+        <w:ind w:firstLine="0"/>
+        <w:rPr>
+          <w:b/>
+        </w:rPr>
+      </w:pPr>
+    </w:p>
+    <w:p>
+      <w:pPr>
+        <w:ind w:firstLine="0"/>
+        <w:rPr>
+          <w:b/>
+        </w:rPr>
+      </w:pPr>
+    </w:p>
+    <w:p>
+      <w:pPr>
+        <w:ind w:firstLine="0"/>
+        <w:rPr>
+          <w:b/>
+        </w:rPr>
+      </w:pPr>
+    </w:p>
+    <w:p>
+      <w:pPr>
+        <w:ind w:firstLine="0"/>
+        <w:rPr>
+          <w:b/>
+        </w:rPr>
+      </w:pPr>
+    </w:p>
+    <w:p>
+      <w:pPr>
+        <w:ind w:firstLine="0"/>
+        <w:rPr>
+          <w:b/>
+        </w:rPr>
+      </w:pPr>
+    </w:p>
+    <w:p>
+      <w:pPr>
+        <w:ind w:firstLine="0"/>
+        <w:rPr>
+          <w:b/>
+        </w:rPr>
+      </w:pPr>
+    </w:p>
+    <w:p>
+      <w:pPr>
+        <w:ind w:firstLine="0"/>
+        <w:rPr>
+          <w:b/>
+        </w:rPr>
+      </w:pPr>
+    </w:p>
+    <w:p>
+      <w:pPr>
+        <w:ind w:firstLine="0"/>
+        <w:rPr>
+          <w:b/>
+        </w:rPr>
+      </w:pPr>
+      <w:r>
+        <w:rPr>
+          <w:b/>
+        </w:rPr>
+        <w:t>Vous pouvez avoir accès à l’intégralité du co</w:t>
+      </w:r>
+      <w:bookmarkStart w:id="23" w:name="_GoBack"/>
       <w:bookmarkEnd w:id="23"/>
-    </w:p>
-    <w:p/>
-    <w:p>
-      <w:pPr>
+      <w:r>
         <w:rPr>
           <w:b/>
         </w:rPr>
-      </w:pPr>
+        <w:t xml:space="preserve">de source à cette adresse </w:t>
+      </w:r>
+      <w:proofErr w:type="spellStart"/>
       <w:r>
         <w:rPr>
           <w:b/>
         </w:rPr>
-        <w:t xml:space="preserve">En conclusion, ce projet fut très bénéfique pour comprendre l’intérêt et la puissance du </w:t>
-      </w:r>
-      <w:proofErr w:type="spellStart"/>
+        <w:t>GitHub</w:t>
+      </w:r>
+      <w:proofErr w:type="spellEnd"/>
       <w:r>
         <w:rPr>
           <w:b/>
         </w:rPr>
-        <w:t>linked</w:t>
-      </w:r>
-      <w:proofErr w:type="spellEnd"/>
-      <w:r>
+        <w:t> :</w:t>
+      </w:r>
+    </w:p>
+    <w:p>
+      <w:pPr>
+        <w:ind w:firstLine="0"/>
         <w:rPr>
           <w:b/>
         </w:rPr>
-        <w:t xml:space="preserve"> data et du web sémantique. Outre le fait d’avoir élaboré une application fonctionnelle qui permet de retrouver les films des utilisateurs, ce projet nous a permis</w:t>
-      </w:r>
-      <w:r>
+      </w:pPr>
+    </w:p>
+    <w:p>
+      <w:pPr>
+        <w:ind w:firstLine="0"/>
         <w:rPr>
           <w:b/>
-        </w:rPr>
-        <w:t xml:space="preserve"> de passer en revue tous les diffé</w:t>
-      </w:r>
+          <w:color w:val="FF0000"/>
+        </w:rPr>
+      </w:pPr>
       <w:r>
         <w:rPr>
           <w:b/>
-        </w:rPr>
-        <w:t>rents aspects du web sémantique</w:t>
-      </w:r>
-      <w:r>
-        <w:rPr>
-          <w:b/>
-        </w:rPr>
-        <w:t>. Nous avons pu voir l’intérêt de rechercher les données directement sur le web avec notre implémentation du loader. Cela nous a permis de constater que ce type d’application qui nécessite d’avoir des données constamment mises à jours ne peut pas être implémentée avec des technologies classiques comme des bases de données alors qu’avec le web sémantique, cela devient tout à fait envisageable.</w:t>
-      </w:r>
-      <w:r>
-        <w:rPr>
-          <w:b/>
-        </w:rPr>
-        <w:t xml:space="preserve"> Ce projet a été</w:t>
-      </w:r>
-      <w:r>
-        <w:rPr>
-          <w:b/>
-        </w:rPr>
-        <w:t xml:space="preserve"> également</w:t>
-      </w:r>
-      <w:r>
-        <w:rPr>
-          <w:b/>
-        </w:rPr>
-        <w:t xml:space="preserve"> l’occasion de créer notre propre ontologie </w:t>
-      </w:r>
-      <w:proofErr w:type="spellStart"/>
-      <w:r>
-        <w:rPr>
-          <w:b/>
-        </w:rPr>
-        <w:t>owl</w:t>
-      </w:r>
-      <w:proofErr w:type="spellEnd"/>
-      <w:r>
-        <w:rPr>
-          <w:b/>
-        </w:rPr>
-        <w:t xml:space="preserve"> et d’exploiter </w:t>
-      </w:r>
-      <w:r>
-        <w:rPr>
-          <w:b/>
-        </w:rPr>
-        <w:t>toutes ses propriétés. Enfin, nous avons pu mettre à profit no</w:t>
-      </w:r>
-      <w:r>
-        <w:rPr>
-          <w:b/>
-        </w:rPr>
-        <w:t>s</w:t>
-      </w:r>
-      <w:r>
-        <w:rPr>
-          <w:b/>
-        </w:rPr>
-        <w:t xml:space="preserve"> connaissances en SPARQL afin de rechercher dans les grands volumes de données que nous possédions</w:t>
-      </w:r>
-      <w:r>
-        <w:rPr>
-          <w:b/>
-        </w:rPr>
-        <w:t>,</w:t>
-      </w:r>
-      <w:r>
-        <w:rPr>
-          <w:b/>
-        </w:rPr>
-        <w:t xml:space="preserve"> les informations nécessaires</w:t>
-      </w:r>
-      <w:r>
-        <w:rPr>
-          <w:b/>
-        </w:rPr>
-        <w:t xml:space="preserve"> à l’application et de pouvoir les</w:t>
-      </w:r>
-      <w:r>
-        <w:rPr>
-          <w:b/>
-        </w:rPr>
-        <w:t xml:space="preserve"> manipuler </w:t>
-      </w:r>
-      <w:r>
-        <w:rPr>
-          <w:b/>
-        </w:rPr>
-        <w:t>selon nos besoin</w:t>
-      </w:r>
-      <w:r>
-        <w:rPr>
-          <w:b/>
-        </w:rPr>
-        <w:t>s</w:t>
-      </w:r>
-      <w:r>
-        <w:rPr>
-          <w:b/>
-        </w:rPr>
-        <w:t>.</w:t>
-      </w:r>
-      <w:r>
-        <w:rPr>
-          <w:b/>
-        </w:rPr>
-        <w:t xml:space="preserve"> </w:t>
+          <w:color w:val="FF0000"/>
+        </w:rPr>
+        <w:t>https://github.com/dj103059/MoviesInformationRetriever</w:t>
       </w:r>
     </w:p>
     <w:p/>
@@ -5912,7 +6026,7 @@
         <w:sz w:val="20"/>
         <w:szCs w:val="20"/>
       </w:rPr>
-      <w:t>13</w:t>
+      <w:t>12</w:t>
     </w:r>
     <w:r>
       <w:rPr>
@@ -12761,7 +12875,7 @@
 </file>
 
 <file path=customXml/itemProps1.xml><?xml version="1.0" encoding="utf-8"?>
-<ds:datastoreItem xmlns:ds="http://schemas.openxmlformats.org/officeDocument/2006/customXml" ds:itemID="{90EDC6EA-34A6-4D11-88FF-2A362C03AD3E}">
+<ds:datastoreItem xmlns:ds="http://schemas.openxmlformats.org/officeDocument/2006/customXml" ds:itemID="{840691AA-B3A3-4E7A-BE32-36DE4FAE3E2C}">
   <ds:schemaRefs>
     <ds:schemaRef ds:uri="http://schemas.openxmlformats.org/officeDocument/2006/bibliography"/>
   </ds:schemaRefs>

</xml_diff>